<commit_message>
Creacion Marco Legal Poryecto y Pdf
</commit_message>
<xml_diff>
--- a/Proyecto2ºNoelFdez.docx
+++ b/Proyecto2ºNoelFdez.docx
@@ -702,7 +702,7 @@
                 <w:noProof/>
                 <w:webHidden/>
               </w:rPr>
-              <w:t>4</w:t>
+              <w:t>5</w:t>
             </w:r>
             <w:r>
               <w:rPr>
@@ -793,7 +793,7 @@
                 <w:noProof/>
                 <w:webHidden/>
               </w:rPr>
-              <w:t>4</w:t>
+              <w:t>7</w:t>
             </w:r>
             <w:r>
               <w:rPr>
@@ -884,7 +884,7 @@
                 <w:noProof/>
                 <w:webHidden/>
               </w:rPr>
-              <w:t>4</w:t>
+              <w:t>8</w:t>
             </w:r>
             <w:r>
               <w:rPr>
@@ -975,7 +975,7 @@
                 <w:noProof/>
                 <w:webHidden/>
               </w:rPr>
-              <w:t>4</w:t>
+              <w:t>10</w:t>
             </w:r>
             <w:r>
               <w:rPr>
@@ -1066,7 +1066,7 @@
                 <w:noProof/>
                 <w:webHidden/>
               </w:rPr>
-              <w:t>4</w:t>
+              <w:t>10</w:t>
             </w:r>
             <w:r>
               <w:rPr>
@@ -1140,7 +1140,7 @@
                 <w:noProof/>
                 <w:webHidden/>
               </w:rPr>
-              <w:t>4</w:t>
+              <w:t>11</w:t>
             </w:r>
             <w:r>
               <w:rPr>
@@ -1231,7 +1231,7 @@
                 <w:noProof/>
                 <w:webHidden/>
               </w:rPr>
-              <w:t>4</w:t>
+              <w:t>11</w:t>
             </w:r>
             <w:r>
               <w:rPr>
@@ -1322,7 +1322,7 @@
                 <w:noProof/>
                 <w:webHidden/>
               </w:rPr>
-              <w:t>4</w:t>
+              <w:t>11</w:t>
             </w:r>
             <w:r>
               <w:rPr>
@@ -1396,7 +1396,7 @@
                 <w:noProof/>
                 <w:webHidden/>
               </w:rPr>
-              <w:t>4</w:t>
+              <w:t>11</w:t>
             </w:r>
             <w:r>
               <w:rPr>
@@ -1487,7 +1487,7 @@
                 <w:noProof/>
                 <w:webHidden/>
               </w:rPr>
-              <w:t>4</w:t>
+              <w:t>11</w:t>
             </w:r>
             <w:r>
               <w:rPr>
@@ -1578,7 +1578,7 @@
                 <w:noProof/>
                 <w:webHidden/>
               </w:rPr>
-              <w:t>4</w:t>
+              <w:t>11</w:t>
             </w:r>
             <w:r>
               <w:rPr>
@@ -1652,7 +1652,7 @@
                 <w:noProof/>
                 <w:webHidden/>
               </w:rPr>
-              <w:t>4</w:t>
+              <w:t>11</w:t>
             </w:r>
             <w:r>
               <w:rPr>
@@ -1743,7 +1743,7 @@
                 <w:noProof/>
                 <w:webHidden/>
               </w:rPr>
-              <w:t>4</w:t>
+              <w:t>11</w:t>
             </w:r>
             <w:r>
               <w:rPr>
@@ -1834,7 +1834,7 @@
                 <w:noProof/>
                 <w:webHidden/>
               </w:rPr>
-              <w:t>4</w:t>
+              <w:t>11</w:t>
             </w:r>
             <w:r>
               <w:rPr>
@@ -1908,7 +1908,7 @@
                 <w:noProof/>
                 <w:webHidden/>
               </w:rPr>
-              <w:t>4</w:t>
+              <w:t>11</w:t>
             </w:r>
             <w:r>
               <w:rPr>
@@ -1999,7 +1999,7 @@
                 <w:noProof/>
                 <w:webHidden/>
               </w:rPr>
-              <w:t>4</w:t>
+              <w:t>11</w:t>
             </w:r>
             <w:r>
               <w:rPr>
@@ -2090,7 +2090,7 @@
                 <w:noProof/>
                 <w:webHidden/>
               </w:rPr>
-              <w:t>4</w:t>
+              <w:t>11</w:t>
             </w:r>
             <w:r>
               <w:rPr>
@@ -2181,7 +2181,7 @@
                 <w:noProof/>
                 <w:webHidden/>
               </w:rPr>
-              <w:t>4</w:t>
+              <w:t>11</w:t>
             </w:r>
             <w:r>
               <w:rPr>
@@ -2272,7 +2272,7 @@
                 <w:noProof/>
                 <w:webHidden/>
               </w:rPr>
-              <w:t>4</w:t>
+              <w:t>11</w:t>
             </w:r>
             <w:r>
               <w:rPr>
@@ -2363,7 +2363,7 @@
                 <w:noProof/>
                 <w:webHidden/>
               </w:rPr>
-              <w:t>4</w:t>
+              <w:t>12</w:t>
             </w:r>
             <w:r>
               <w:rPr>
@@ -2437,7 +2437,7 @@
                 <w:noProof/>
                 <w:webHidden/>
               </w:rPr>
-              <w:t>4</w:t>
+              <w:t>12</w:t>
             </w:r>
             <w:r>
               <w:rPr>
@@ -2528,7 +2528,7 @@
                 <w:noProof/>
                 <w:webHidden/>
               </w:rPr>
-              <w:t>4</w:t>
+              <w:t>12</w:t>
             </w:r>
             <w:r>
               <w:rPr>
@@ -2619,7 +2619,7 @@
                 <w:noProof/>
                 <w:webHidden/>
               </w:rPr>
-              <w:t>4</w:t>
+              <w:t>12</w:t>
             </w:r>
             <w:r>
               <w:rPr>
@@ -2693,7 +2693,7 @@
                 <w:noProof/>
                 <w:webHidden/>
               </w:rPr>
-              <w:t>4</w:t>
+              <w:t>12</w:t>
             </w:r>
             <w:r>
               <w:rPr>
@@ -2784,7 +2784,7 @@
                 <w:noProof/>
                 <w:webHidden/>
               </w:rPr>
-              <w:t>4</w:t>
+              <w:t>12</w:t>
             </w:r>
             <w:r>
               <w:rPr>
@@ -2875,7 +2875,7 @@
                 <w:noProof/>
                 <w:webHidden/>
               </w:rPr>
-              <w:t>4</w:t>
+              <w:t>12</w:t>
             </w:r>
             <w:r>
               <w:rPr>
@@ -2966,7 +2966,7 @@
                 <w:noProof/>
                 <w:webHidden/>
               </w:rPr>
-              <w:t>4</w:t>
+              <w:t>12</w:t>
             </w:r>
             <w:r>
               <w:rPr>
@@ -3040,7 +3040,7 @@
                 <w:noProof/>
                 <w:webHidden/>
               </w:rPr>
-              <w:t>4</w:t>
+              <w:t>12</w:t>
             </w:r>
             <w:r>
               <w:rPr>
@@ -3131,7 +3131,7 @@
                 <w:noProof/>
                 <w:webHidden/>
               </w:rPr>
-              <w:t>4</w:t>
+              <w:t>12</w:t>
             </w:r>
             <w:r>
               <w:rPr>
@@ -3222,7 +3222,7 @@
                 <w:noProof/>
                 <w:webHidden/>
               </w:rPr>
-              <w:t>4</w:t>
+              <w:t>12</w:t>
             </w:r>
             <w:r>
               <w:rPr>
@@ -3296,7 +3296,7 @@
                 <w:noProof/>
                 <w:webHidden/>
               </w:rPr>
-              <w:t>5</w:t>
+              <w:t>12</w:t>
             </w:r>
             <w:r>
               <w:rPr>
@@ -3387,7 +3387,7 @@
                 <w:noProof/>
                 <w:webHidden/>
               </w:rPr>
-              <w:t>5</w:t>
+              <w:t>12</w:t>
             </w:r>
             <w:r>
               <w:rPr>
@@ -3478,7 +3478,7 @@
                 <w:noProof/>
                 <w:webHidden/>
               </w:rPr>
-              <w:t>5</w:t>
+              <w:t>12</w:t>
             </w:r>
             <w:r>
               <w:rPr>
@@ -3552,7 +3552,7 @@
                 <w:noProof/>
                 <w:webHidden/>
               </w:rPr>
-              <w:t>5</w:t>
+              <w:t>12</w:t>
             </w:r>
             <w:r>
               <w:rPr>
@@ -3626,7 +3626,7 @@
                 <w:noProof/>
                 <w:webHidden/>
               </w:rPr>
-              <w:t>5</w:t>
+              <w:t>12</w:t>
             </w:r>
             <w:r>
               <w:rPr>
@@ -3717,7 +3717,7 @@
                 <w:noProof/>
                 <w:webHidden/>
               </w:rPr>
-              <w:t>5</w:t>
+              <w:t>12</w:t>
             </w:r>
             <w:r>
               <w:rPr>
@@ -3808,7 +3808,7 @@
                 <w:noProof/>
                 <w:webHidden/>
               </w:rPr>
-              <w:t>5</w:t>
+              <w:t>13</w:t>
             </w:r>
             <w:r>
               <w:rPr>
@@ -3899,7 +3899,7 @@
                 <w:noProof/>
                 <w:webHidden/>
               </w:rPr>
-              <w:t>5</w:t>
+              <w:t>13</w:t>
             </w:r>
             <w:r>
               <w:rPr>
@@ -4001,8 +4001,8 @@
         <w:pStyle w:val="NormalWeb"/>
         <w:ind w:left="360"/>
       </w:pPr>
-      <w:bookmarkStart w:id="2" w:name="_Toc177584884"/>
-      <w:bookmarkStart w:id="3" w:name="_Hlk211173085"/>
+      <w:bookmarkStart w:id="2" w:name="_Hlk211173085"/>
+      <w:bookmarkStart w:id="3" w:name="_Toc177584884"/>
       <w:r>
         <w:t>E</w:t>
       </w:r>
@@ -4085,7 +4085,7 @@
         <w:t>El sistema esta diseñado para ser implementado de forma individual en cada restaurante, pero con una estructura reutilizable, lo que permite su adaptación y despliegue en diferentes establecimientos sin necesidad de rediseño. FoodNow se presenta como una solución moderna, funcional y sin requerimientos de registro para el cliente, que busca agilizar el servicio, reducir los tiempos de espera y mejorar la experiencia de consumo dentro del local.</w:t>
       </w:r>
     </w:p>
-    <w:bookmarkEnd w:id="3"/>
+    <w:bookmarkEnd w:id="2"/>
     <w:p>
       <w:pPr>
         <w:pStyle w:val="Prrafodelista"/>
@@ -4113,7 +4113,7 @@
         </w:rPr>
         <w:t>Presentación de las características</w:t>
       </w:r>
-      <w:bookmarkEnd w:id="2"/>
+      <w:bookmarkEnd w:id="3"/>
     </w:p>
     <w:p>
       <w:pPr>
@@ -5164,6 +5164,10 @@
       </w:r>
     </w:p>
     <w:p/>
+    <w:p/>
+    <w:p/>
+    <w:p/>
+    <w:p/>
     <w:p>
       <w:pPr>
         <w:pStyle w:val="Prrafodelista"/>
@@ -5186,9 +5190,995 @@
           <w:sz w:val="24"/>
           <w:szCs w:val="24"/>
         </w:rPr>
+        <w:lastRenderedPageBreak/>
         <w:t>Marco legal</w:t>
       </w:r>
       <w:bookmarkEnd w:id="6"/>
+    </w:p>
+    <w:p>
+      <w:pPr>
+        <w:rPr>
+          <w:rFonts w:ascii="Times New Roman" w:hAnsi="Times New Roman" w:cs="Times New Roman"/>
+          <w:sz w:val="24"/>
+          <w:szCs w:val="24"/>
+        </w:rPr>
+      </w:pPr>
+      <w:r>
+        <w:rPr>
+          <w:rFonts w:ascii="Times New Roman" w:hAnsi="Times New Roman" w:cs="Times New Roman"/>
+          <w:sz w:val="24"/>
+          <w:szCs w:val="24"/>
+        </w:rPr>
+        <w:t>El desarrollo y uso de la aplicación FoodNow, al tratarse de una aplicación que interactúa con datos, imágenes, contenido multimedia y posibles identificadores del usuario, debe cumplir con el conjunto de normativas legales vigentes en España y en la Unión Europea. A continuación, se detallan los principales marcos legales aplicables al proyecto:</w:t>
+      </w:r>
+    </w:p>
+    <w:p>
+      <w:pPr>
+        <w:pStyle w:val="Prrafodelista"/>
+        <w:numPr>
+          <w:ilvl w:val="0"/>
+          <w:numId w:val="24"/>
+        </w:numPr>
+        <w:rPr>
+          <w:rFonts w:ascii="Times New Roman" w:hAnsi="Times New Roman" w:cs="Times New Roman"/>
+          <w:b/>
+          <w:bCs/>
+          <w:sz w:val="24"/>
+          <w:szCs w:val="24"/>
+        </w:rPr>
+      </w:pPr>
+      <w:r>
+        <w:rPr>
+          <w:rFonts w:ascii="Times New Roman" w:hAnsi="Times New Roman" w:cs="Times New Roman"/>
+          <w:b/>
+          <w:bCs/>
+          <w:sz w:val="24"/>
+          <w:szCs w:val="24"/>
+        </w:rPr>
+        <w:t>Reglamento General de Protección de Datos (RGPD)-Reglamento (UE) 2016/679</w:t>
+      </w:r>
+    </w:p>
+    <w:p>
+      <w:pPr>
+        <w:ind w:left="720"/>
+        <w:rPr>
+          <w:rFonts w:ascii="Times New Roman" w:hAnsi="Times New Roman" w:cs="Times New Roman"/>
+          <w:sz w:val="24"/>
+          <w:szCs w:val="24"/>
+        </w:rPr>
+      </w:pPr>
+      <w:r>
+        <w:rPr>
+          <w:rFonts w:ascii="Times New Roman" w:hAnsi="Times New Roman" w:cs="Times New Roman"/>
+          <w:sz w:val="24"/>
+          <w:szCs w:val="24"/>
+        </w:rPr>
+        <w:t xml:space="preserve">Este reglamento es de aplicación </w:t>
+      </w:r>
+      <w:r>
+        <w:rPr>
+          <w:rFonts w:ascii="Times New Roman" w:hAnsi="Times New Roman" w:cs="Times New Roman"/>
+          <w:sz w:val="24"/>
+          <w:szCs w:val="24"/>
+        </w:rPr>
+        <w:t>obligatoria para todos los estados miembro de la Unión Europea y regula el tratamiento de los datos personales.</w:t>
+      </w:r>
+    </w:p>
+    <w:p>
+      <w:pPr>
+        <w:ind w:left="720"/>
+        <w:rPr>
+          <w:rFonts w:ascii="Times New Roman" w:hAnsi="Times New Roman" w:cs="Times New Roman"/>
+          <w:sz w:val="24"/>
+          <w:szCs w:val="24"/>
+        </w:rPr>
+      </w:pPr>
+      <w:r>
+        <w:rPr>
+          <w:rFonts w:ascii="Times New Roman" w:hAnsi="Times New Roman" w:cs="Times New Roman"/>
+          <w:sz w:val="24"/>
+          <w:szCs w:val="24"/>
+        </w:rPr>
+        <w:t>Aunque FoodNow no solicita datos de registro, pueden existir identificadores indirectos como la dirección IP del dispositivo, el numero de mesa, o el historial de productos seleccionados, que podrían ser considerados datos personales según el RGPD. Para ello será necesario que FoodNow:</w:t>
+      </w:r>
+    </w:p>
+    <w:p>
+      <w:pPr>
+        <w:pStyle w:val="Prrafodelista"/>
+        <w:numPr>
+          <w:ilvl w:val="1"/>
+          <w:numId w:val="1"/>
+        </w:numPr>
+        <w:rPr>
+          <w:rFonts w:ascii="Times New Roman" w:hAnsi="Times New Roman" w:cs="Times New Roman"/>
+          <w:sz w:val="24"/>
+          <w:szCs w:val="24"/>
+        </w:rPr>
+      </w:pPr>
+      <w:r>
+        <w:rPr>
+          <w:rFonts w:ascii="Times New Roman" w:hAnsi="Times New Roman" w:cs="Times New Roman"/>
+          <w:sz w:val="24"/>
+          <w:szCs w:val="24"/>
+        </w:rPr>
+        <w:t>Garantice que los datos recopilados se limiten a su uso en lo estrictamente necesario.</w:t>
+      </w:r>
+    </w:p>
+    <w:p>
+      <w:pPr>
+        <w:pStyle w:val="Prrafodelista"/>
+        <w:numPr>
+          <w:ilvl w:val="1"/>
+          <w:numId w:val="1"/>
+        </w:numPr>
+        <w:rPr>
+          <w:rFonts w:ascii="Times New Roman" w:hAnsi="Times New Roman" w:cs="Times New Roman"/>
+          <w:sz w:val="24"/>
+          <w:szCs w:val="24"/>
+        </w:rPr>
+      </w:pPr>
+      <w:r>
+        <w:rPr>
+          <w:rFonts w:ascii="Times New Roman" w:hAnsi="Times New Roman" w:cs="Times New Roman"/>
+          <w:sz w:val="24"/>
+          <w:szCs w:val="24"/>
+        </w:rPr>
+        <w:t>Informar al usuario de forma clara y accesible sobre cualquier tratamiento</w:t>
+      </w:r>
+      <w:r>
+        <w:rPr>
+          <w:rFonts w:ascii="Times New Roman" w:hAnsi="Times New Roman" w:cs="Times New Roman"/>
+          <w:sz w:val="24"/>
+          <w:szCs w:val="24"/>
+        </w:rPr>
+        <w:t xml:space="preserve"> de datos que se realice.</w:t>
+      </w:r>
+    </w:p>
+    <w:p>
+      <w:pPr>
+        <w:pStyle w:val="Prrafodelista"/>
+        <w:numPr>
+          <w:ilvl w:val="1"/>
+          <w:numId w:val="1"/>
+        </w:numPr>
+        <w:rPr>
+          <w:rFonts w:ascii="Times New Roman" w:hAnsi="Times New Roman" w:cs="Times New Roman"/>
+          <w:sz w:val="24"/>
+          <w:szCs w:val="24"/>
+        </w:rPr>
+      </w:pPr>
+      <w:r>
+        <w:rPr>
+          <w:rFonts w:ascii="Times New Roman" w:hAnsi="Times New Roman" w:cs="Times New Roman"/>
+          <w:sz w:val="24"/>
+          <w:szCs w:val="24"/>
+        </w:rPr>
+        <w:t>Implementar medidas de seguridad adecuadas</w:t>
+      </w:r>
+      <w:r>
+        <w:rPr>
+          <w:rFonts w:ascii="Times New Roman" w:hAnsi="Times New Roman" w:cs="Times New Roman"/>
+          <w:sz w:val="24"/>
+          <w:szCs w:val="24"/>
+        </w:rPr>
+        <w:t xml:space="preserve"> para proteger los datos recogidos, tanto en tránsito como en almacenamiento.</w:t>
+      </w:r>
+    </w:p>
+    <w:p>
+      <w:pPr>
+        <w:pStyle w:val="Prrafodelista"/>
+        <w:numPr>
+          <w:ilvl w:val="1"/>
+          <w:numId w:val="1"/>
+        </w:numPr>
+        <w:rPr>
+          <w:rFonts w:ascii="Times New Roman" w:hAnsi="Times New Roman" w:cs="Times New Roman"/>
+          <w:sz w:val="24"/>
+          <w:szCs w:val="24"/>
+        </w:rPr>
+      </w:pPr>
+      <w:r>
+        <w:rPr>
+          <w:rFonts w:ascii="Times New Roman" w:hAnsi="Times New Roman" w:cs="Times New Roman"/>
+          <w:sz w:val="24"/>
+          <w:szCs w:val="24"/>
+        </w:rPr>
+        <w:t>Asegurar que cualquier dato se utilice solo para la finalidad para la que fue recogido.</w:t>
+      </w:r>
+    </w:p>
+    <w:p>
+      <w:pPr>
+        <w:pStyle w:val="Prrafodelista"/>
+        <w:numPr>
+          <w:ilvl w:val="1"/>
+          <w:numId w:val="1"/>
+        </w:numPr>
+        <w:rPr>
+          <w:rFonts w:ascii="Times New Roman" w:hAnsi="Times New Roman" w:cs="Times New Roman"/>
+          <w:sz w:val="24"/>
+          <w:szCs w:val="24"/>
+        </w:rPr>
+      </w:pPr>
+      <w:r>
+        <w:rPr>
+          <w:rFonts w:ascii="Times New Roman" w:hAnsi="Times New Roman" w:cs="Times New Roman"/>
+          <w:sz w:val="24"/>
+          <w:szCs w:val="24"/>
+        </w:rPr>
+        <w:t>En caso de que el restaurante almacene historiales por mesa, será considerado responsable del tratamiento y deberá garantizar el cumplimiento del RGPD.</w:t>
+      </w:r>
+    </w:p>
+    <w:p>
+      <w:pPr>
+        <w:pStyle w:val="Prrafodelista"/>
+        <w:ind w:left="1440"/>
+        <w:rPr>
+          <w:rFonts w:ascii="Times New Roman" w:hAnsi="Times New Roman" w:cs="Times New Roman"/>
+          <w:sz w:val="24"/>
+          <w:szCs w:val="24"/>
+        </w:rPr>
+      </w:pPr>
+    </w:p>
+    <w:p>
+      <w:pPr>
+        <w:pStyle w:val="Prrafodelista"/>
+        <w:numPr>
+          <w:ilvl w:val="0"/>
+          <w:numId w:val="24"/>
+        </w:numPr>
+        <w:rPr>
+          <w:rFonts w:ascii="Times New Roman" w:hAnsi="Times New Roman" w:cs="Times New Roman"/>
+          <w:b/>
+          <w:bCs/>
+          <w:sz w:val="24"/>
+          <w:szCs w:val="24"/>
+        </w:rPr>
+      </w:pPr>
+      <w:r>
+        <w:rPr>
+          <w:rFonts w:ascii="Times New Roman" w:hAnsi="Times New Roman" w:cs="Times New Roman"/>
+          <w:b/>
+          <w:bCs/>
+          <w:sz w:val="24"/>
+          <w:szCs w:val="24"/>
+        </w:rPr>
+        <w:t>Ley Orgánica 3/2018 de Protección de Datos Personales y Garantía de los Derechos Digitales (LOPDGDD)</w:t>
+      </w:r>
+    </w:p>
+    <w:p>
+      <w:pPr>
+        <w:ind w:left="720"/>
+        <w:rPr>
+          <w:rFonts w:ascii="Times New Roman" w:hAnsi="Times New Roman" w:cs="Times New Roman"/>
+          <w:sz w:val="24"/>
+          <w:szCs w:val="24"/>
+        </w:rPr>
+      </w:pPr>
+      <w:r>
+        <w:rPr>
+          <w:rFonts w:ascii="Times New Roman" w:hAnsi="Times New Roman" w:cs="Times New Roman"/>
+          <w:sz w:val="24"/>
+          <w:szCs w:val="24"/>
+        </w:rPr>
+        <w:t xml:space="preserve">Esta ley adapta el RGPD al marco </w:t>
+      </w:r>
+      <w:r>
+        <w:rPr>
+          <w:rFonts w:ascii="Times New Roman" w:hAnsi="Times New Roman" w:cs="Times New Roman"/>
+          <w:sz w:val="24"/>
+          <w:szCs w:val="24"/>
+        </w:rPr>
+        <w:t>jurídico español e introduce obligaciones, como el respeto a los derechos digitales</w:t>
+      </w:r>
+      <w:r>
+        <w:rPr>
+          <w:rFonts w:ascii="Times New Roman" w:hAnsi="Times New Roman" w:cs="Times New Roman"/>
+          <w:sz w:val="24"/>
+          <w:szCs w:val="24"/>
+        </w:rPr>
+        <w:t xml:space="preserve"> en el entorno laboral y educativo.</w:t>
+      </w:r>
+    </w:p>
+    <w:p>
+      <w:pPr>
+        <w:ind w:left="720"/>
+        <w:rPr>
+          <w:rFonts w:ascii="Times New Roman" w:hAnsi="Times New Roman" w:cs="Times New Roman"/>
+          <w:sz w:val="24"/>
+          <w:szCs w:val="24"/>
+        </w:rPr>
+      </w:pPr>
+      <w:r>
+        <w:rPr>
+          <w:rFonts w:ascii="Times New Roman" w:hAnsi="Times New Roman" w:cs="Times New Roman"/>
+          <w:sz w:val="24"/>
+          <w:szCs w:val="24"/>
+        </w:rPr>
+        <w:t>Para ello en FoodNow se deberán aplicar medidas como:</w:t>
+      </w:r>
+    </w:p>
+    <w:p>
+      <w:pPr>
+        <w:pStyle w:val="Prrafodelista"/>
+        <w:numPr>
+          <w:ilvl w:val="1"/>
+          <w:numId w:val="1"/>
+        </w:numPr>
+        <w:rPr>
+          <w:rFonts w:ascii="Times New Roman" w:hAnsi="Times New Roman" w:cs="Times New Roman"/>
+          <w:sz w:val="24"/>
+          <w:szCs w:val="24"/>
+        </w:rPr>
+      </w:pPr>
+      <w:r>
+        <w:rPr>
+          <w:rFonts w:ascii="Times New Roman" w:hAnsi="Times New Roman" w:cs="Times New Roman"/>
+          <w:sz w:val="24"/>
+          <w:szCs w:val="24"/>
+        </w:rPr>
+        <w:t>Informar al restaurante sobre sus obligaciones en materia de protección de datos.</w:t>
+      </w:r>
+    </w:p>
+    <w:p>
+      <w:pPr>
+        <w:pStyle w:val="Prrafodelista"/>
+        <w:numPr>
+          <w:ilvl w:val="1"/>
+          <w:numId w:val="1"/>
+        </w:numPr>
+        <w:rPr>
+          <w:rFonts w:ascii="Times New Roman" w:hAnsi="Times New Roman" w:cs="Times New Roman"/>
+          <w:sz w:val="24"/>
+          <w:szCs w:val="24"/>
+        </w:rPr>
+      </w:pPr>
+      <w:r>
+        <w:rPr>
+          <w:rFonts w:ascii="Times New Roman" w:hAnsi="Times New Roman" w:cs="Times New Roman"/>
+          <w:sz w:val="24"/>
+          <w:szCs w:val="24"/>
+        </w:rPr>
+        <w:t>Ofrecer garantías de que los sistemas empleados no permiten el uso indebido de los datos recogidos.</w:t>
+      </w:r>
+    </w:p>
+    <w:p>
+      <w:pPr>
+        <w:pStyle w:val="Prrafodelista"/>
+        <w:numPr>
+          <w:ilvl w:val="1"/>
+          <w:numId w:val="1"/>
+        </w:numPr>
+        <w:rPr>
+          <w:rFonts w:ascii="Times New Roman" w:hAnsi="Times New Roman" w:cs="Times New Roman"/>
+          <w:sz w:val="24"/>
+          <w:szCs w:val="24"/>
+        </w:rPr>
+      </w:pPr>
+      <w:r>
+        <w:rPr>
+          <w:rFonts w:ascii="Times New Roman" w:hAnsi="Times New Roman" w:cs="Times New Roman"/>
+          <w:sz w:val="24"/>
+          <w:szCs w:val="24"/>
+        </w:rPr>
+        <w:t>Cumplir con los derechos de los usuarios, incluso aunque no haya registro.</w:t>
+      </w:r>
+    </w:p>
+    <w:p>
+      <w:pPr>
+        <w:pStyle w:val="Prrafodelista"/>
+        <w:rPr>
+          <w:rFonts w:ascii="Times New Roman" w:hAnsi="Times New Roman" w:cs="Times New Roman"/>
+          <w:sz w:val="24"/>
+          <w:szCs w:val="24"/>
+        </w:rPr>
+      </w:pPr>
+    </w:p>
+    <w:p>
+      <w:pPr>
+        <w:pStyle w:val="Prrafodelista"/>
+        <w:numPr>
+          <w:ilvl w:val="0"/>
+          <w:numId w:val="24"/>
+        </w:numPr>
+        <w:rPr>
+          <w:rFonts w:ascii="Times New Roman" w:hAnsi="Times New Roman" w:cs="Times New Roman"/>
+          <w:b/>
+          <w:bCs/>
+          <w:sz w:val="24"/>
+          <w:szCs w:val="24"/>
+        </w:rPr>
+      </w:pPr>
+      <w:r>
+        <w:rPr>
+          <w:rFonts w:ascii="Times New Roman" w:hAnsi="Times New Roman" w:cs="Times New Roman"/>
+          <w:b/>
+          <w:bCs/>
+          <w:sz w:val="24"/>
+          <w:szCs w:val="24"/>
+        </w:rPr>
+        <w:t>Ley 34/2002 de Servicios de la Sociedad de la Información y del Comercio Electrónico (LSSI-CE)</w:t>
+      </w:r>
+    </w:p>
+    <w:p>
+      <w:pPr>
+        <w:ind w:left="720"/>
+        <w:rPr>
+          <w:rFonts w:ascii="Times New Roman" w:hAnsi="Times New Roman" w:cs="Times New Roman"/>
+          <w:sz w:val="24"/>
+          <w:szCs w:val="24"/>
+        </w:rPr>
+      </w:pPr>
+      <w:r>
+        <w:rPr>
+          <w:rFonts w:ascii="Times New Roman" w:hAnsi="Times New Roman" w:cs="Times New Roman"/>
+          <w:sz w:val="24"/>
+          <w:szCs w:val="24"/>
+        </w:rPr>
+        <w:t>Esta ley regula las actividades comerciales y de servicios ofrecidos a través de medios electrónicos.</w:t>
+      </w:r>
+    </w:p>
+    <w:p>
+      <w:pPr>
+        <w:ind w:left="720"/>
+        <w:rPr>
+          <w:rFonts w:ascii="Times New Roman" w:hAnsi="Times New Roman" w:cs="Times New Roman"/>
+          <w:sz w:val="24"/>
+          <w:szCs w:val="24"/>
+        </w:rPr>
+      </w:pPr>
+      <w:r>
+        <w:rPr>
+          <w:rFonts w:ascii="Times New Roman" w:hAnsi="Times New Roman" w:cs="Times New Roman"/>
+          <w:sz w:val="24"/>
+          <w:szCs w:val="24"/>
+        </w:rPr>
+        <w:t>Dentro de las funciones de FoodNow</w:t>
+      </w:r>
+      <w:r>
+        <w:rPr>
+          <w:rFonts w:ascii="Times New Roman" w:hAnsi="Times New Roman" w:cs="Times New Roman"/>
+          <w:sz w:val="24"/>
+          <w:szCs w:val="24"/>
+        </w:rPr>
+        <w:t xml:space="preserve"> esta ley solo será relevante en:</w:t>
+      </w:r>
+    </w:p>
+    <w:p>
+      <w:pPr>
+        <w:pStyle w:val="Prrafodelista"/>
+        <w:numPr>
+          <w:ilvl w:val="0"/>
+          <w:numId w:val="27"/>
+        </w:numPr>
+        <w:rPr>
+          <w:rFonts w:ascii="Times New Roman" w:hAnsi="Times New Roman" w:cs="Times New Roman"/>
+          <w:sz w:val="24"/>
+          <w:szCs w:val="24"/>
+        </w:rPr>
+      </w:pPr>
+      <w:r>
+        <w:rPr>
+          <w:rFonts w:ascii="Times New Roman" w:hAnsi="Times New Roman" w:cs="Times New Roman"/>
+          <w:sz w:val="24"/>
+          <w:szCs w:val="24"/>
+        </w:rPr>
+        <w:lastRenderedPageBreak/>
+        <w:t>La obligación de informar de la identidad del proveedor del servicio, en el caso de FoodNow este proveedor será el restaurante.</w:t>
+      </w:r>
+    </w:p>
+    <w:p>
+      <w:pPr>
+        <w:pStyle w:val="Prrafodelista"/>
+        <w:numPr>
+          <w:ilvl w:val="0"/>
+          <w:numId w:val="27"/>
+        </w:numPr>
+        <w:rPr>
+          <w:rFonts w:ascii="Times New Roman" w:hAnsi="Times New Roman" w:cs="Times New Roman"/>
+          <w:sz w:val="24"/>
+          <w:szCs w:val="24"/>
+        </w:rPr>
+      </w:pPr>
+      <w:r>
+        <w:rPr>
+          <w:rFonts w:ascii="Times New Roman" w:hAnsi="Times New Roman" w:cs="Times New Roman"/>
+          <w:sz w:val="24"/>
+          <w:szCs w:val="24"/>
+        </w:rPr>
+        <w:t>El uso de cookies o tecnologías similares, para lo cual se debe ofrecer al usuario una política clara de uso.</w:t>
+      </w:r>
+    </w:p>
+    <w:p>
+      <w:pPr>
+        <w:pStyle w:val="Prrafodelista"/>
+        <w:ind w:left="1440"/>
+        <w:rPr>
+          <w:rFonts w:ascii="Times New Roman" w:hAnsi="Times New Roman" w:cs="Times New Roman"/>
+          <w:sz w:val="24"/>
+          <w:szCs w:val="24"/>
+        </w:rPr>
+      </w:pPr>
+    </w:p>
+    <w:p>
+      <w:pPr>
+        <w:pStyle w:val="Prrafodelista"/>
+        <w:numPr>
+          <w:ilvl w:val="0"/>
+          <w:numId w:val="24"/>
+        </w:numPr>
+        <w:rPr>
+          <w:rFonts w:ascii="Times New Roman" w:hAnsi="Times New Roman" w:cs="Times New Roman"/>
+          <w:b/>
+          <w:bCs/>
+          <w:sz w:val="24"/>
+          <w:szCs w:val="24"/>
+        </w:rPr>
+      </w:pPr>
+      <w:r>
+        <w:rPr>
+          <w:rFonts w:ascii="Times New Roman" w:hAnsi="Times New Roman" w:cs="Times New Roman"/>
+          <w:b/>
+          <w:bCs/>
+          <w:sz w:val="24"/>
+          <w:szCs w:val="24"/>
+        </w:rPr>
+        <w:t>Ley de Propiedad Intelectual (Real Decreto Legislativo 1/1996)</w:t>
+      </w:r>
+    </w:p>
+    <w:p>
+      <w:pPr>
+        <w:ind w:left="720"/>
+        <w:rPr>
+          <w:rFonts w:ascii="Times New Roman" w:hAnsi="Times New Roman" w:cs="Times New Roman"/>
+          <w:sz w:val="24"/>
+          <w:szCs w:val="24"/>
+        </w:rPr>
+      </w:pPr>
+      <w:r>
+        <w:rPr>
+          <w:rFonts w:ascii="Times New Roman" w:hAnsi="Times New Roman" w:cs="Times New Roman"/>
+          <w:sz w:val="24"/>
+          <w:szCs w:val="24"/>
+        </w:rPr>
+        <w:t>Dado que la aplicación mostrara imágenes de los productos, menús, logotipos, etc., es obligatorio asegurar que todo el contenido visual utilizado tenga derechos de uso válidos.</w:t>
+      </w:r>
+    </w:p>
+    <w:p>
+      <w:pPr>
+        <w:pStyle w:val="Prrafodelista"/>
+        <w:numPr>
+          <w:ilvl w:val="0"/>
+          <w:numId w:val="29"/>
+        </w:numPr>
+        <w:rPr>
+          <w:rFonts w:ascii="Times New Roman" w:hAnsi="Times New Roman" w:cs="Times New Roman"/>
+          <w:sz w:val="24"/>
+          <w:szCs w:val="24"/>
+        </w:rPr>
+      </w:pPr>
+      <w:r>
+        <w:rPr>
+          <w:rFonts w:ascii="Times New Roman" w:hAnsi="Times New Roman" w:cs="Times New Roman"/>
+          <w:sz w:val="24"/>
+          <w:szCs w:val="24"/>
+        </w:rPr>
+        <w:t>Las imágenes deben ser creadas por el propio restaurante o adquiridas con licencia adecuada (Por ejemplo, de bancos de imágenes libres de derechos).</w:t>
+      </w:r>
+    </w:p>
+    <w:p>
+      <w:pPr>
+        <w:pStyle w:val="Prrafodelista"/>
+        <w:numPr>
+          <w:ilvl w:val="0"/>
+          <w:numId w:val="29"/>
+        </w:numPr>
+        <w:rPr>
+          <w:rFonts w:ascii="Times New Roman" w:hAnsi="Times New Roman" w:cs="Times New Roman"/>
+          <w:sz w:val="24"/>
+          <w:szCs w:val="24"/>
+        </w:rPr>
+      </w:pPr>
+      <w:r>
+        <w:rPr>
+          <w:rFonts w:ascii="Times New Roman" w:hAnsi="Times New Roman" w:cs="Times New Roman"/>
+          <w:sz w:val="24"/>
+          <w:szCs w:val="24"/>
+        </w:rPr>
+        <w:t>Los logotipos, texto descriptivos o materiales que reproduzcan marcas registradas deben contar con la debida autorización.</w:t>
+      </w:r>
+    </w:p>
+    <w:p>
+      <w:pPr>
+        <w:pStyle w:val="Prrafodelista"/>
+        <w:ind w:left="1440"/>
+        <w:rPr>
+          <w:rFonts w:ascii="Times New Roman" w:hAnsi="Times New Roman" w:cs="Times New Roman"/>
+          <w:sz w:val="24"/>
+          <w:szCs w:val="24"/>
+        </w:rPr>
+      </w:pPr>
+    </w:p>
+    <w:p>
+      <w:pPr>
+        <w:pStyle w:val="Prrafodelista"/>
+        <w:numPr>
+          <w:ilvl w:val="0"/>
+          <w:numId w:val="24"/>
+        </w:numPr>
+        <w:rPr>
+          <w:rFonts w:ascii="Times New Roman" w:hAnsi="Times New Roman" w:cs="Times New Roman"/>
+          <w:b/>
+          <w:bCs/>
+          <w:sz w:val="24"/>
+          <w:szCs w:val="24"/>
+        </w:rPr>
+      </w:pPr>
+      <w:r>
+        <w:rPr>
+          <w:rFonts w:ascii="Times New Roman" w:hAnsi="Times New Roman" w:cs="Times New Roman"/>
+          <w:b/>
+          <w:bCs/>
+          <w:sz w:val="24"/>
+          <w:szCs w:val="24"/>
+        </w:rPr>
+        <w:t>Normativa sobre accesibilidad</w:t>
+      </w:r>
+      <w:r>
+        <w:rPr>
+          <w:rFonts w:ascii="Times New Roman" w:hAnsi="Times New Roman" w:cs="Times New Roman"/>
+          <w:b/>
+          <w:bCs/>
+          <w:sz w:val="24"/>
+          <w:szCs w:val="24"/>
+        </w:rPr>
+        <w:t xml:space="preserve"> digital</w:t>
+      </w:r>
+    </w:p>
+    <w:p>
+      <w:pPr>
+        <w:ind w:left="720"/>
+        <w:rPr>
+          <w:rFonts w:ascii="Times New Roman" w:hAnsi="Times New Roman" w:cs="Times New Roman"/>
+          <w:sz w:val="24"/>
+          <w:szCs w:val="24"/>
+        </w:rPr>
+      </w:pPr>
+      <w:r>
+        <w:rPr>
+          <w:rFonts w:ascii="Times New Roman" w:hAnsi="Times New Roman" w:cs="Times New Roman"/>
+          <w:sz w:val="24"/>
+          <w:szCs w:val="24"/>
+        </w:rPr>
+        <w:t xml:space="preserve">Si bien esta normativa no es </w:t>
+      </w:r>
+      <w:r>
+        <w:rPr>
+          <w:rFonts w:ascii="Times New Roman" w:hAnsi="Times New Roman" w:cs="Times New Roman"/>
+          <w:sz w:val="24"/>
+          <w:szCs w:val="24"/>
+        </w:rPr>
+        <w:t xml:space="preserve">exclusivamente obligatoria para apps, es recomendable seguir principios de accesibilidad definidos en normativas como el Real Decreto 1112/2018, que regula la accesibilidad de sitios web y apps del sector público, y toma como referencia las WCAG 2.1(Web Content Accessibility Guidelines). </w:t>
+      </w:r>
+    </w:p>
+    <w:p>
+      <w:pPr>
+        <w:ind w:left="720"/>
+        <w:rPr>
+          <w:rFonts w:ascii="Times New Roman" w:hAnsi="Times New Roman" w:cs="Times New Roman"/>
+          <w:sz w:val="24"/>
+          <w:szCs w:val="24"/>
+        </w:rPr>
+      </w:pPr>
+      <w:r>
+        <w:rPr>
+          <w:rFonts w:ascii="Times New Roman" w:hAnsi="Times New Roman" w:cs="Times New Roman"/>
+          <w:sz w:val="24"/>
+          <w:szCs w:val="24"/>
+        </w:rPr>
+        <w:t>Para seguir esta normativa FoodNow deberá tener en cuenta lo siguiente:</w:t>
+      </w:r>
+    </w:p>
+    <w:p>
+      <w:pPr>
+        <w:pStyle w:val="Prrafodelista"/>
+        <w:numPr>
+          <w:ilvl w:val="0"/>
+          <w:numId w:val="30"/>
+        </w:numPr>
+        <w:rPr>
+          <w:rFonts w:ascii="Times New Roman" w:hAnsi="Times New Roman" w:cs="Times New Roman"/>
+          <w:sz w:val="24"/>
+          <w:szCs w:val="24"/>
+        </w:rPr>
+      </w:pPr>
+      <w:r>
+        <w:rPr>
+          <w:rFonts w:ascii="Times New Roman" w:hAnsi="Times New Roman" w:cs="Times New Roman"/>
+          <w:sz w:val="24"/>
+          <w:szCs w:val="24"/>
+        </w:rPr>
+        <w:t>Contrastes adecuados en colores y textos.</w:t>
+      </w:r>
+    </w:p>
+    <w:p>
+      <w:pPr>
+        <w:pStyle w:val="Prrafodelista"/>
+        <w:numPr>
+          <w:ilvl w:val="0"/>
+          <w:numId w:val="30"/>
+        </w:numPr>
+        <w:rPr>
+          <w:rFonts w:ascii="Times New Roman" w:hAnsi="Times New Roman" w:cs="Times New Roman"/>
+          <w:sz w:val="24"/>
+          <w:szCs w:val="24"/>
+        </w:rPr>
+      </w:pPr>
+      <w:r>
+        <w:rPr>
+          <w:rFonts w:ascii="Times New Roman" w:hAnsi="Times New Roman" w:cs="Times New Roman"/>
+          <w:sz w:val="24"/>
+          <w:szCs w:val="24"/>
+        </w:rPr>
+        <w:t>Botones grandes y bien posicionados para facilitar la interacción.</w:t>
+      </w:r>
+    </w:p>
+    <w:p>
+      <w:pPr>
+        <w:pStyle w:val="Prrafodelista"/>
+        <w:numPr>
+          <w:ilvl w:val="0"/>
+          <w:numId w:val="30"/>
+        </w:numPr>
+        <w:rPr>
+          <w:rFonts w:ascii="Times New Roman" w:hAnsi="Times New Roman" w:cs="Times New Roman"/>
+          <w:sz w:val="24"/>
+          <w:szCs w:val="24"/>
+        </w:rPr>
+      </w:pPr>
+      <w:r>
+        <w:rPr>
+          <w:rFonts w:ascii="Times New Roman" w:hAnsi="Times New Roman" w:cs="Times New Roman"/>
+          <w:sz w:val="24"/>
+          <w:szCs w:val="24"/>
+        </w:rPr>
+        <w:t>Lectura alternativa de imágenes si se implementa el modo accesible.</w:t>
+      </w:r>
+    </w:p>
+    <w:p>
+      <w:pPr>
+        <w:pStyle w:val="Prrafodelista"/>
+        <w:ind w:left="1440"/>
+        <w:rPr>
+          <w:rFonts w:ascii="Times New Roman" w:hAnsi="Times New Roman" w:cs="Times New Roman"/>
+          <w:sz w:val="24"/>
+          <w:szCs w:val="24"/>
+        </w:rPr>
+      </w:pPr>
+    </w:p>
+    <w:p>
+      <w:pPr>
+        <w:pStyle w:val="Prrafodelista"/>
+        <w:numPr>
+          <w:ilvl w:val="0"/>
+          <w:numId w:val="24"/>
+        </w:numPr>
+        <w:rPr>
+          <w:rFonts w:ascii="Times New Roman" w:hAnsi="Times New Roman" w:cs="Times New Roman"/>
+          <w:b/>
+          <w:bCs/>
+          <w:sz w:val="24"/>
+          <w:szCs w:val="24"/>
+        </w:rPr>
+      </w:pPr>
+      <w:r>
+        <w:rPr>
+          <w:rFonts w:ascii="Times New Roman" w:hAnsi="Times New Roman" w:cs="Times New Roman"/>
+          <w:b/>
+          <w:bCs/>
+          <w:sz w:val="24"/>
+          <w:szCs w:val="24"/>
+        </w:rPr>
+        <w:t>Obligaciones del restaurante como prestador del servicio</w:t>
+      </w:r>
+    </w:p>
+    <w:p>
+      <w:pPr>
+        <w:ind w:left="720"/>
+        <w:rPr>
+          <w:rFonts w:ascii="Times New Roman" w:hAnsi="Times New Roman" w:cs="Times New Roman"/>
+          <w:sz w:val="24"/>
+          <w:szCs w:val="24"/>
+        </w:rPr>
+      </w:pPr>
+      <w:r>
+        <w:rPr>
+          <w:rFonts w:ascii="Times New Roman" w:hAnsi="Times New Roman" w:cs="Times New Roman"/>
+          <w:sz w:val="24"/>
+          <w:szCs w:val="24"/>
+        </w:rPr>
+        <w:t>El restaurante, como usuario de la plataforma FoodNow, asumirá el rol de responsable del tratamiento de los datos en caso de que se almacenen pedidos por mesa, historial de consumiciones o información que, directa o indirectamente, pueda asociarse con personas físicas.</w:t>
+      </w:r>
+    </w:p>
+    <w:p>
+      <w:pPr>
+        <w:ind w:left="720"/>
+        <w:rPr>
+          <w:rFonts w:ascii="Times New Roman" w:hAnsi="Times New Roman" w:cs="Times New Roman"/>
+          <w:sz w:val="24"/>
+          <w:szCs w:val="24"/>
+        </w:rPr>
+      </w:pPr>
+      <w:r>
+        <w:rPr>
+          <w:rFonts w:ascii="Times New Roman" w:hAnsi="Times New Roman" w:cs="Times New Roman"/>
+          <w:sz w:val="24"/>
+          <w:szCs w:val="24"/>
+        </w:rPr>
+        <w:t>Por ello el restaurante deberá:</w:t>
+      </w:r>
+    </w:p>
+    <w:p>
+      <w:pPr>
+        <w:pStyle w:val="Prrafodelista"/>
+        <w:numPr>
+          <w:ilvl w:val="0"/>
+          <w:numId w:val="31"/>
+        </w:numPr>
+        <w:rPr>
+          <w:rFonts w:ascii="Times New Roman" w:hAnsi="Times New Roman" w:cs="Times New Roman"/>
+          <w:sz w:val="24"/>
+          <w:szCs w:val="24"/>
+        </w:rPr>
+      </w:pPr>
+      <w:r>
+        <w:rPr>
+          <w:rFonts w:ascii="Times New Roman" w:hAnsi="Times New Roman" w:cs="Times New Roman"/>
+          <w:sz w:val="24"/>
+          <w:szCs w:val="24"/>
+        </w:rPr>
+        <w:t>Garantizar el uso correcto del sistema</w:t>
+      </w:r>
+      <w:r>
+        <w:rPr>
+          <w:rFonts w:ascii="Times New Roman" w:hAnsi="Times New Roman" w:cs="Times New Roman"/>
+          <w:sz w:val="24"/>
+          <w:szCs w:val="24"/>
+        </w:rPr>
+        <w:t>.</w:t>
+      </w:r>
+    </w:p>
+    <w:p>
+      <w:pPr>
+        <w:pStyle w:val="Prrafodelista"/>
+        <w:numPr>
+          <w:ilvl w:val="0"/>
+          <w:numId w:val="31"/>
+        </w:numPr>
+        <w:rPr>
+          <w:rFonts w:ascii="Times New Roman" w:hAnsi="Times New Roman" w:cs="Times New Roman"/>
+          <w:sz w:val="24"/>
+          <w:szCs w:val="24"/>
+        </w:rPr>
+      </w:pPr>
+      <w:r>
+        <w:rPr>
+          <w:rFonts w:ascii="Times New Roman" w:hAnsi="Times New Roman" w:cs="Times New Roman"/>
+          <w:sz w:val="24"/>
+          <w:szCs w:val="24"/>
+        </w:rPr>
+        <w:t>Informar a sus empleados del tratamiento que se realiza.</w:t>
+      </w:r>
+    </w:p>
+    <w:p>
+      <w:pPr>
+        <w:pStyle w:val="Prrafodelista"/>
+        <w:numPr>
+          <w:ilvl w:val="0"/>
+          <w:numId w:val="31"/>
+        </w:numPr>
+        <w:rPr>
+          <w:rFonts w:ascii="Times New Roman" w:hAnsi="Times New Roman" w:cs="Times New Roman"/>
+          <w:sz w:val="24"/>
+          <w:szCs w:val="24"/>
+        </w:rPr>
+      </w:pPr>
+      <w:r>
+        <w:rPr>
+          <w:rFonts w:ascii="Times New Roman" w:hAnsi="Times New Roman" w:cs="Times New Roman"/>
+          <w:sz w:val="24"/>
+          <w:szCs w:val="24"/>
+        </w:rPr>
+        <w:t>No usar los datos con fines comerciales sin consentimiento del cliente.</w:t>
+      </w:r>
+    </w:p>
+    <w:p>
+      <w:pPr>
+        <w:pStyle w:val="Prrafodelista"/>
+        <w:ind w:left="1440"/>
+        <w:rPr>
+          <w:rFonts w:ascii="Times New Roman" w:hAnsi="Times New Roman" w:cs="Times New Roman"/>
+          <w:sz w:val="24"/>
+          <w:szCs w:val="24"/>
+        </w:rPr>
+      </w:pPr>
+    </w:p>
+    <w:p>
+      <w:pPr>
+        <w:rPr>
+          <w:rFonts w:ascii="Times New Roman" w:hAnsi="Times New Roman" w:cs="Times New Roman"/>
+          <w:sz w:val="24"/>
+          <w:szCs w:val="24"/>
+        </w:rPr>
+      </w:pPr>
+      <w:r>
+        <w:rPr>
+          <w:rFonts w:ascii="Times New Roman" w:hAnsi="Times New Roman" w:cs="Times New Roman"/>
+          <w:sz w:val="24"/>
+          <w:szCs w:val="24"/>
+        </w:rPr>
+        <w:t>En definitiva, el desarrollo de FoodNow integrara desde su diseño los principios de privacidad, seguridad y legalidad, no solo como un cumplimiento</w:t>
+      </w:r>
+      <w:r>
+        <w:rPr>
+          <w:rFonts w:ascii="Times New Roman" w:hAnsi="Times New Roman" w:cs="Times New Roman"/>
+          <w:sz w:val="24"/>
+          <w:szCs w:val="24"/>
+        </w:rPr>
+        <w:t xml:space="preserve"> normativo, sino como un valor añadido que mejora la confianza y la experiencia del usuario.</w:t>
+      </w:r>
+    </w:p>
+    <w:p>
+      <w:pPr>
+        <w:pStyle w:val="Prrafodelista"/>
+        <w:ind w:left="1440"/>
+        <w:rPr>
+          <w:rFonts w:ascii="Times New Roman" w:hAnsi="Times New Roman" w:cs="Times New Roman"/>
+          <w:sz w:val="24"/>
+          <w:szCs w:val="24"/>
+        </w:rPr>
+      </w:pPr>
+    </w:p>
+    <w:p>
+      <w:pPr>
+        <w:pStyle w:val="Prrafodelista"/>
+        <w:ind w:left="1440"/>
+        <w:rPr>
+          <w:rFonts w:ascii="Times New Roman" w:hAnsi="Times New Roman" w:cs="Times New Roman"/>
+          <w:sz w:val="24"/>
+          <w:szCs w:val="24"/>
+        </w:rPr>
+      </w:pPr>
+    </w:p>
+    <w:p>
+      <w:pPr>
+        <w:pStyle w:val="Prrafodelista"/>
+        <w:ind w:left="1440"/>
+        <w:rPr>
+          <w:rFonts w:ascii="Times New Roman" w:hAnsi="Times New Roman" w:cs="Times New Roman"/>
+          <w:sz w:val="24"/>
+          <w:szCs w:val="24"/>
+        </w:rPr>
+      </w:pPr>
+    </w:p>
+    <w:p>
+      <w:pPr>
+        <w:rPr>
+          <w:rFonts w:ascii="Times New Roman" w:hAnsi="Times New Roman" w:cs="Times New Roman"/>
+          <w:sz w:val="24"/>
+          <w:szCs w:val="24"/>
+        </w:rPr>
+      </w:pPr>
+    </w:p>
+    <w:p>
+      <w:pPr>
+        <w:pStyle w:val="Prrafodelista"/>
+        <w:ind w:left="1440"/>
+        <w:rPr>
+          <w:rFonts w:ascii="Times New Roman" w:hAnsi="Times New Roman" w:cs="Times New Roman"/>
+          <w:sz w:val="24"/>
+          <w:szCs w:val="24"/>
+        </w:rPr>
+      </w:pPr>
     </w:p>
     <w:p>
       <w:pPr>
@@ -5859,6 +6849,7 @@
           <w:sz w:val="24"/>
           <w:szCs w:val="24"/>
         </w:rPr>
+        <w:lastRenderedPageBreak/>
         <w:t>Generación de los códigos QR únicos por mesa.</w:t>
       </w:r>
     </w:p>
@@ -5905,7 +6896,6 @@
           <w:sz w:val="28"/>
           <w:szCs w:val="28"/>
         </w:rPr>
-        <w:lastRenderedPageBreak/>
         <w:t>2. estudio de la viabilidad del sistema</w:t>
       </w:r>
       <w:bookmarkEnd w:id="9"/>
@@ -6364,6 +7354,7 @@
           <w:sz w:val="24"/>
           <w:szCs w:val="24"/>
         </w:rPr>
+        <w:lastRenderedPageBreak/>
         <w:t>Modelo Relacional</w:t>
       </w:r>
       <w:bookmarkEnd w:id="23"/>
@@ -6696,7 +7687,6 @@
           <w:sz w:val="28"/>
           <w:szCs w:val="28"/>
         </w:rPr>
-        <w:lastRenderedPageBreak/>
         <w:t>9</w:t>
       </w:r>
       <w:r>
@@ -6861,6 +7851,257 @@
     </w:p>
     <w:p>
       <w:pPr>
+        <w:rPr>
+          <w:rStyle w:val="url"/>
+          <w:rFonts w:ascii="Times New Roman" w:hAnsi="Times New Roman" w:cs="Times New Roman"/>
+          <w:sz w:val="24"/>
+          <w:szCs w:val="24"/>
+        </w:rPr>
+      </w:pPr>
+      <w:r>
+        <w:rPr>
+          <w:rFonts w:ascii="Times New Roman" w:hAnsi="Times New Roman" w:cs="Times New Roman"/>
+          <w:sz w:val="24"/>
+          <w:szCs w:val="24"/>
+        </w:rPr>
+        <w:t>Reglamento - 2016/679 - EN - GDPR - EUR-LEX. (</w:t>
+      </w:r>
+      <w:proofErr w:type="spellStart"/>
+      <w:r>
+        <w:rPr>
+          <w:rFonts w:ascii="Times New Roman" w:hAnsi="Times New Roman" w:cs="Times New Roman"/>
+          <w:sz w:val="24"/>
+          <w:szCs w:val="24"/>
+        </w:rPr>
+        <w:t>n.d</w:t>
+      </w:r>
+      <w:proofErr w:type="spellEnd"/>
+      <w:r>
+        <w:rPr>
+          <w:rFonts w:ascii="Times New Roman" w:hAnsi="Times New Roman" w:cs="Times New Roman"/>
+          <w:sz w:val="24"/>
+          <w:szCs w:val="24"/>
+        </w:rPr>
+        <w:t xml:space="preserve">.). </w:t>
+      </w:r>
+      <w:hyperlink r:id="rId8" w:history="1">
+        <w:r>
+          <w:rPr>
+            <w:rStyle w:val="Hipervnculo"/>
+            <w:rFonts w:ascii="Times New Roman" w:hAnsi="Times New Roman" w:cs="Times New Roman"/>
+            <w:sz w:val="24"/>
+            <w:szCs w:val="24"/>
+          </w:rPr>
+          <w:t>https://eur-lex.europa.eu/legal-content/ES/TXT/?uri=celex%3A32016R0679</w:t>
+        </w:r>
+      </w:hyperlink>
+    </w:p>
+    <w:p>
+      <w:pPr>
+        <w:rPr>
+          <w:rFonts w:ascii="Times New Roman" w:hAnsi="Times New Roman" w:cs="Times New Roman"/>
+          <w:sz w:val="24"/>
+          <w:szCs w:val="24"/>
+        </w:rPr>
+      </w:pPr>
+      <w:r>
+        <w:rPr>
+          <w:rFonts w:ascii="Times New Roman" w:eastAsia="Times New Roman" w:hAnsi="Times New Roman" w:cs="Times New Roman"/>
+          <w:sz w:val="24"/>
+          <w:szCs w:val="24"/>
+          <w:lang w:eastAsia="es-ES"/>
+        </w:rPr>
+        <w:t>BOE-A-2018-16673 Ley Orgánica 3/2018, de 5 de diciembre, de Protección de Datos Personales y garantía de los derechos digitales. (</w:t>
+      </w:r>
+      <w:proofErr w:type="spellStart"/>
+      <w:r>
+        <w:rPr>
+          <w:rFonts w:ascii="Times New Roman" w:eastAsia="Times New Roman" w:hAnsi="Times New Roman" w:cs="Times New Roman"/>
+          <w:sz w:val="24"/>
+          <w:szCs w:val="24"/>
+          <w:lang w:eastAsia="es-ES"/>
+        </w:rPr>
+        <w:t>n.d</w:t>
+      </w:r>
+      <w:proofErr w:type="spellEnd"/>
+      <w:r>
+        <w:rPr>
+          <w:rFonts w:ascii="Times New Roman" w:eastAsia="Times New Roman" w:hAnsi="Times New Roman" w:cs="Times New Roman"/>
+          <w:sz w:val="24"/>
+          <w:szCs w:val="24"/>
+          <w:lang w:eastAsia="es-ES"/>
+        </w:rPr>
+        <w:t xml:space="preserve">.). </w:t>
+      </w:r>
+      <w:hyperlink r:id="rId9" w:history="1">
+        <w:r>
+          <w:rPr>
+            <w:rStyle w:val="Hipervnculo"/>
+            <w:rFonts w:ascii="Times New Roman" w:hAnsi="Times New Roman" w:cs="Times New Roman"/>
+            <w:sz w:val="24"/>
+            <w:szCs w:val="24"/>
+            <w:lang w:eastAsia="es-ES"/>
+          </w:rPr>
+          <w:t>https://www.boe.es/buscar/act.php?id=BOE-A-2018-16673</w:t>
+        </w:r>
+      </w:hyperlink>
+    </w:p>
+    <w:p>
+      <w:pPr>
+        <w:rPr>
+          <w:rFonts w:ascii="Times New Roman" w:hAnsi="Times New Roman" w:cs="Times New Roman"/>
+          <w:sz w:val="24"/>
+          <w:szCs w:val="24"/>
+          <w:lang w:eastAsia="es-ES"/>
+        </w:rPr>
+      </w:pPr>
+      <w:r>
+        <w:rPr>
+          <w:rFonts w:ascii="Times New Roman" w:hAnsi="Times New Roman" w:cs="Times New Roman"/>
+          <w:sz w:val="24"/>
+          <w:szCs w:val="24"/>
+          <w:lang w:eastAsia="es-ES"/>
+        </w:rPr>
+        <w:t>BOE-A-2002-13758 Ley 34/2002, de 11 de julio, de servicios de la sociedad de la información y de comercio electrónico. (</w:t>
+      </w:r>
+      <w:proofErr w:type="spellStart"/>
+      <w:r>
+        <w:rPr>
+          <w:rFonts w:ascii="Times New Roman" w:hAnsi="Times New Roman" w:cs="Times New Roman"/>
+          <w:sz w:val="24"/>
+          <w:szCs w:val="24"/>
+          <w:lang w:eastAsia="es-ES"/>
+        </w:rPr>
+        <w:t>n.d</w:t>
+      </w:r>
+      <w:proofErr w:type="spellEnd"/>
+      <w:r>
+        <w:rPr>
+          <w:rFonts w:ascii="Times New Roman" w:hAnsi="Times New Roman" w:cs="Times New Roman"/>
+          <w:sz w:val="24"/>
+          <w:szCs w:val="24"/>
+          <w:lang w:eastAsia="es-ES"/>
+        </w:rPr>
+        <w:t xml:space="preserve">.). </w:t>
+      </w:r>
+      <w:hyperlink r:id="rId10" w:history="1">
+        <w:r>
+          <w:rPr>
+            <w:rStyle w:val="Hipervnculo"/>
+            <w:rFonts w:ascii="Times New Roman" w:hAnsi="Times New Roman" w:cs="Times New Roman"/>
+            <w:sz w:val="24"/>
+            <w:szCs w:val="24"/>
+            <w:lang w:eastAsia="es-ES"/>
+          </w:rPr>
+          <w:t>https://www.boe.es/buscar/act.php?id=BOE-A-2002-13758</w:t>
+        </w:r>
+      </w:hyperlink>
+    </w:p>
+    <w:p>
+      <w:pPr>
+        <w:rPr>
+          <w:rFonts w:ascii="Times New Roman" w:eastAsia="Times New Roman" w:hAnsi="Times New Roman" w:cs="Times New Roman"/>
+          <w:sz w:val="24"/>
+          <w:szCs w:val="24"/>
+          <w:lang w:eastAsia="es-ES"/>
+        </w:rPr>
+      </w:pPr>
+      <w:r>
+        <w:rPr>
+          <w:rFonts w:ascii="Times New Roman" w:eastAsia="Times New Roman" w:hAnsi="Times New Roman" w:cs="Times New Roman"/>
+          <w:sz w:val="24"/>
+          <w:szCs w:val="24"/>
+          <w:lang w:eastAsia="es-ES"/>
+        </w:rPr>
+        <w:t>BOE-A-1996-8930 Real Decreto Legislativo 1/1996, de 12 de abril, por el que se aprueba el texto refundido de la Ley de Propiedad Intelectual, regularizando, aclarando y armonizando las disposiciones legales vigentes sobre la materia. (</w:t>
+      </w:r>
+      <w:proofErr w:type="spellStart"/>
+      <w:r>
+        <w:rPr>
+          <w:rFonts w:ascii="Times New Roman" w:eastAsia="Times New Roman" w:hAnsi="Times New Roman" w:cs="Times New Roman"/>
+          <w:sz w:val="24"/>
+          <w:szCs w:val="24"/>
+          <w:lang w:eastAsia="es-ES"/>
+        </w:rPr>
+        <w:t>n.d</w:t>
+      </w:r>
+      <w:proofErr w:type="spellEnd"/>
+      <w:r>
+        <w:rPr>
+          <w:rFonts w:ascii="Times New Roman" w:eastAsia="Times New Roman" w:hAnsi="Times New Roman" w:cs="Times New Roman"/>
+          <w:sz w:val="24"/>
+          <w:szCs w:val="24"/>
+          <w:lang w:eastAsia="es-ES"/>
+        </w:rPr>
+        <w:t xml:space="preserve">.). </w:t>
+      </w:r>
+      <w:hyperlink r:id="rId11" w:history="1">
+        <w:r>
+          <w:rPr>
+            <w:rStyle w:val="Hipervnculo"/>
+            <w:rFonts w:ascii="Times New Roman" w:eastAsia="Times New Roman" w:hAnsi="Times New Roman" w:cs="Times New Roman"/>
+            <w:sz w:val="24"/>
+            <w:szCs w:val="24"/>
+            <w:lang w:eastAsia="es-ES"/>
+          </w:rPr>
+          <w:t>https://www.boe.es/buscar/act.php?id=BOE-A-1996-8930</w:t>
+        </w:r>
+      </w:hyperlink>
+    </w:p>
+    <w:p>
+      <w:pPr>
+        <w:rPr>
+          <w:rFonts w:ascii="Times New Roman" w:eastAsia="Times New Roman" w:hAnsi="Times New Roman" w:cs="Times New Roman"/>
+          <w:sz w:val="24"/>
+          <w:szCs w:val="24"/>
+          <w:lang w:eastAsia="es-ES"/>
+        </w:rPr>
+      </w:pPr>
+      <w:r>
+        <w:rPr>
+          <w:rFonts w:ascii="Times New Roman" w:eastAsia="Times New Roman" w:hAnsi="Times New Roman" w:cs="Times New Roman"/>
+          <w:sz w:val="24"/>
+          <w:szCs w:val="24"/>
+          <w:lang w:eastAsia="es-ES"/>
+        </w:rPr>
+        <w:lastRenderedPageBreak/>
+        <w:t>BOE-A-2018-12699 Real Decreto 1112/2018, de 7 de septiembre, sobre accesibilidad de los sitios web y aplicaciones para dispositivos móviles del sector público. (</w:t>
+      </w:r>
+      <w:proofErr w:type="spellStart"/>
+      <w:r>
+        <w:rPr>
+          <w:rFonts w:ascii="Times New Roman" w:eastAsia="Times New Roman" w:hAnsi="Times New Roman" w:cs="Times New Roman"/>
+          <w:sz w:val="24"/>
+          <w:szCs w:val="24"/>
+          <w:lang w:eastAsia="es-ES"/>
+        </w:rPr>
+        <w:t>n.d</w:t>
+      </w:r>
+      <w:proofErr w:type="spellEnd"/>
+      <w:r>
+        <w:rPr>
+          <w:rFonts w:ascii="Times New Roman" w:eastAsia="Times New Roman" w:hAnsi="Times New Roman" w:cs="Times New Roman"/>
+          <w:sz w:val="24"/>
+          <w:szCs w:val="24"/>
+          <w:lang w:eastAsia="es-ES"/>
+        </w:rPr>
+        <w:t xml:space="preserve">.). </w:t>
+      </w:r>
+      <w:hyperlink r:id="rId12" w:history="1">
+        <w:r>
+          <w:rPr>
+            <w:rStyle w:val="Hipervnculo"/>
+            <w:rFonts w:ascii="Times New Roman" w:eastAsia="Times New Roman" w:hAnsi="Times New Roman" w:cs="Times New Roman"/>
+            <w:sz w:val="24"/>
+            <w:szCs w:val="24"/>
+            <w:lang w:eastAsia="es-ES"/>
+          </w:rPr>
+          <w:t>https://www.boe.es/diario_boe/txt.php?id=BOE-A-2018-12699</w:t>
+        </w:r>
+      </w:hyperlink>
+    </w:p>
+    <w:p>
+      <w:pPr>
         <w:pStyle w:val="Prrafodelista"/>
         <w:numPr>
           <w:ilvl w:val="0"/>
@@ -6918,7 +8159,7 @@
     </w:p>
     <w:p/>
     <w:sectPr>
-      <w:headerReference w:type="default" r:id="rId8"/>
+      <w:headerReference w:type="default" r:id="rId13"/>
       <w:pgSz w:w="11906" w:h="16838"/>
       <w:pgMar w:top="1440" w:right="1440" w:bottom="1440" w:left="1440" w:header="709" w:footer="709" w:gutter="0"/>
       <w:cols w:space="708"/>
@@ -7399,6 +8640,232 @@
     </w:lvl>
   </w:abstractNum>
   <w:abstractNum w:abstractNumId="3" w15:restartNumberingAfterBreak="0">
+    <w:nsid w:val="04914DB9"/>
+    <w:multiLevelType w:val="hybridMultilevel"/>
+    <w:tmpl w:val="10D4DEEA"/>
+    <w:lvl w:ilvl="0" w:tplc="0C0A0003">
+      <w:start w:val="1"/>
+      <w:numFmt w:val="bullet"/>
+      <w:lvlText w:val="o"/>
+      <w:lvlJc w:val="left"/>
+      <w:pPr>
+        <w:ind w:left="1440" w:hanging="360"/>
+      </w:pPr>
+      <w:rPr>
+        <w:rFonts w:ascii="Courier New" w:hAnsi="Courier New" w:cs="Courier New" w:hint="default"/>
+      </w:rPr>
+    </w:lvl>
+    <w:lvl w:ilvl="1" w:tplc="0C0A0003" w:tentative="1">
+      <w:start w:val="1"/>
+      <w:numFmt w:val="bullet"/>
+      <w:lvlText w:val="o"/>
+      <w:lvlJc w:val="left"/>
+      <w:pPr>
+        <w:ind w:left="2160" w:hanging="360"/>
+      </w:pPr>
+      <w:rPr>
+        <w:rFonts w:ascii="Courier New" w:hAnsi="Courier New" w:cs="Courier New" w:hint="default"/>
+      </w:rPr>
+    </w:lvl>
+    <w:lvl w:ilvl="2" w:tplc="0C0A0005" w:tentative="1">
+      <w:start w:val="1"/>
+      <w:numFmt w:val="bullet"/>
+      <w:lvlText w:val=""/>
+      <w:lvlJc w:val="left"/>
+      <w:pPr>
+        <w:ind w:left="2880" w:hanging="360"/>
+      </w:pPr>
+      <w:rPr>
+        <w:rFonts w:ascii="Wingdings" w:hAnsi="Wingdings" w:hint="default"/>
+      </w:rPr>
+    </w:lvl>
+    <w:lvl w:ilvl="3" w:tplc="0C0A0001" w:tentative="1">
+      <w:start w:val="1"/>
+      <w:numFmt w:val="bullet"/>
+      <w:lvlText w:val=""/>
+      <w:lvlJc w:val="left"/>
+      <w:pPr>
+        <w:ind w:left="3600" w:hanging="360"/>
+      </w:pPr>
+      <w:rPr>
+        <w:rFonts w:ascii="Symbol" w:hAnsi="Symbol" w:hint="default"/>
+      </w:rPr>
+    </w:lvl>
+    <w:lvl w:ilvl="4" w:tplc="0C0A0003" w:tentative="1">
+      <w:start w:val="1"/>
+      <w:numFmt w:val="bullet"/>
+      <w:lvlText w:val="o"/>
+      <w:lvlJc w:val="left"/>
+      <w:pPr>
+        <w:ind w:left="4320" w:hanging="360"/>
+      </w:pPr>
+      <w:rPr>
+        <w:rFonts w:ascii="Courier New" w:hAnsi="Courier New" w:cs="Courier New" w:hint="default"/>
+      </w:rPr>
+    </w:lvl>
+    <w:lvl w:ilvl="5" w:tplc="0C0A0005" w:tentative="1">
+      <w:start w:val="1"/>
+      <w:numFmt w:val="bullet"/>
+      <w:lvlText w:val=""/>
+      <w:lvlJc w:val="left"/>
+      <w:pPr>
+        <w:ind w:left="5040" w:hanging="360"/>
+      </w:pPr>
+      <w:rPr>
+        <w:rFonts w:ascii="Wingdings" w:hAnsi="Wingdings" w:hint="default"/>
+      </w:rPr>
+    </w:lvl>
+    <w:lvl w:ilvl="6" w:tplc="0C0A0001" w:tentative="1">
+      <w:start w:val="1"/>
+      <w:numFmt w:val="bullet"/>
+      <w:lvlText w:val=""/>
+      <w:lvlJc w:val="left"/>
+      <w:pPr>
+        <w:ind w:left="5760" w:hanging="360"/>
+      </w:pPr>
+      <w:rPr>
+        <w:rFonts w:ascii="Symbol" w:hAnsi="Symbol" w:hint="default"/>
+      </w:rPr>
+    </w:lvl>
+    <w:lvl w:ilvl="7" w:tplc="0C0A0003" w:tentative="1">
+      <w:start w:val="1"/>
+      <w:numFmt w:val="bullet"/>
+      <w:lvlText w:val="o"/>
+      <w:lvlJc w:val="left"/>
+      <w:pPr>
+        <w:ind w:left="6480" w:hanging="360"/>
+      </w:pPr>
+      <w:rPr>
+        <w:rFonts w:ascii="Courier New" w:hAnsi="Courier New" w:cs="Courier New" w:hint="default"/>
+      </w:rPr>
+    </w:lvl>
+    <w:lvl w:ilvl="8" w:tplc="0C0A0005" w:tentative="1">
+      <w:start w:val="1"/>
+      <w:numFmt w:val="bullet"/>
+      <w:lvlText w:val=""/>
+      <w:lvlJc w:val="left"/>
+      <w:pPr>
+        <w:ind w:left="7200" w:hanging="360"/>
+      </w:pPr>
+      <w:rPr>
+        <w:rFonts w:ascii="Wingdings" w:hAnsi="Wingdings" w:hint="default"/>
+      </w:rPr>
+    </w:lvl>
+  </w:abstractNum>
+  <w:abstractNum w:abstractNumId="4" w15:restartNumberingAfterBreak="0">
+    <w:nsid w:val="0A4A7BEE"/>
+    <w:multiLevelType w:val="hybridMultilevel"/>
+    <w:tmpl w:val="41C23DDA"/>
+    <w:lvl w:ilvl="0" w:tplc="0C0A0003">
+      <w:start w:val="1"/>
+      <w:numFmt w:val="bullet"/>
+      <w:lvlText w:val="o"/>
+      <w:lvlJc w:val="left"/>
+      <w:pPr>
+        <w:ind w:left="1440" w:hanging="360"/>
+      </w:pPr>
+      <w:rPr>
+        <w:rFonts w:ascii="Courier New" w:hAnsi="Courier New" w:cs="Courier New" w:hint="default"/>
+      </w:rPr>
+    </w:lvl>
+    <w:lvl w:ilvl="1" w:tplc="0C0A0003" w:tentative="1">
+      <w:start w:val="1"/>
+      <w:numFmt w:val="bullet"/>
+      <w:lvlText w:val="o"/>
+      <w:lvlJc w:val="left"/>
+      <w:pPr>
+        <w:ind w:left="2160" w:hanging="360"/>
+      </w:pPr>
+      <w:rPr>
+        <w:rFonts w:ascii="Courier New" w:hAnsi="Courier New" w:cs="Courier New" w:hint="default"/>
+      </w:rPr>
+    </w:lvl>
+    <w:lvl w:ilvl="2" w:tplc="0C0A0005" w:tentative="1">
+      <w:start w:val="1"/>
+      <w:numFmt w:val="bullet"/>
+      <w:lvlText w:val=""/>
+      <w:lvlJc w:val="left"/>
+      <w:pPr>
+        <w:ind w:left="2880" w:hanging="360"/>
+      </w:pPr>
+      <w:rPr>
+        <w:rFonts w:ascii="Wingdings" w:hAnsi="Wingdings" w:hint="default"/>
+      </w:rPr>
+    </w:lvl>
+    <w:lvl w:ilvl="3" w:tplc="0C0A0001" w:tentative="1">
+      <w:start w:val="1"/>
+      <w:numFmt w:val="bullet"/>
+      <w:lvlText w:val=""/>
+      <w:lvlJc w:val="left"/>
+      <w:pPr>
+        <w:ind w:left="3600" w:hanging="360"/>
+      </w:pPr>
+      <w:rPr>
+        <w:rFonts w:ascii="Symbol" w:hAnsi="Symbol" w:hint="default"/>
+      </w:rPr>
+    </w:lvl>
+    <w:lvl w:ilvl="4" w:tplc="0C0A0003" w:tentative="1">
+      <w:start w:val="1"/>
+      <w:numFmt w:val="bullet"/>
+      <w:lvlText w:val="o"/>
+      <w:lvlJc w:val="left"/>
+      <w:pPr>
+        <w:ind w:left="4320" w:hanging="360"/>
+      </w:pPr>
+      <w:rPr>
+        <w:rFonts w:ascii="Courier New" w:hAnsi="Courier New" w:cs="Courier New" w:hint="default"/>
+      </w:rPr>
+    </w:lvl>
+    <w:lvl w:ilvl="5" w:tplc="0C0A0005" w:tentative="1">
+      <w:start w:val="1"/>
+      <w:numFmt w:val="bullet"/>
+      <w:lvlText w:val=""/>
+      <w:lvlJc w:val="left"/>
+      <w:pPr>
+        <w:ind w:left="5040" w:hanging="360"/>
+      </w:pPr>
+      <w:rPr>
+        <w:rFonts w:ascii="Wingdings" w:hAnsi="Wingdings" w:hint="default"/>
+      </w:rPr>
+    </w:lvl>
+    <w:lvl w:ilvl="6" w:tplc="0C0A0001" w:tentative="1">
+      <w:start w:val="1"/>
+      <w:numFmt w:val="bullet"/>
+      <w:lvlText w:val=""/>
+      <w:lvlJc w:val="left"/>
+      <w:pPr>
+        <w:ind w:left="5760" w:hanging="360"/>
+      </w:pPr>
+      <w:rPr>
+        <w:rFonts w:ascii="Symbol" w:hAnsi="Symbol" w:hint="default"/>
+      </w:rPr>
+    </w:lvl>
+    <w:lvl w:ilvl="7" w:tplc="0C0A0003" w:tentative="1">
+      <w:start w:val="1"/>
+      <w:numFmt w:val="bullet"/>
+      <w:lvlText w:val="o"/>
+      <w:lvlJc w:val="left"/>
+      <w:pPr>
+        <w:ind w:left="6480" w:hanging="360"/>
+      </w:pPr>
+      <w:rPr>
+        <w:rFonts w:ascii="Courier New" w:hAnsi="Courier New" w:cs="Courier New" w:hint="default"/>
+      </w:rPr>
+    </w:lvl>
+    <w:lvl w:ilvl="8" w:tplc="0C0A0005" w:tentative="1">
+      <w:start w:val="1"/>
+      <w:numFmt w:val="bullet"/>
+      <w:lvlText w:val=""/>
+      <w:lvlJc w:val="left"/>
+      <w:pPr>
+        <w:ind w:left="7200" w:hanging="360"/>
+      </w:pPr>
+      <w:rPr>
+        <w:rFonts w:ascii="Wingdings" w:hAnsi="Wingdings" w:hint="default"/>
+      </w:rPr>
+    </w:lvl>
+  </w:abstractNum>
+  <w:abstractNum w:abstractNumId="5" w15:restartNumberingAfterBreak="0">
     <w:nsid w:val="0A866DB5"/>
     <w:multiLevelType w:val="hybridMultilevel"/>
     <w:tmpl w:val="101EC304"/>
@@ -7511,7 +8978,7 @@
       </w:rPr>
     </w:lvl>
   </w:abstractNum>
-  <w:abstractNum w:abstractNumId="4" w15:restartNumberingAfterBreak="0">
+  <w:abstractNum w:abstractNumId="6" w15:restartNumberingAfterBreak="0">
     <w:nsid w:val="13777C71"/>
     <w:multiLevelType w:val="multilevel"/>
     <w:tmpl w:val="99C6D744"/>
@@ -7660,7 +9127,7 @@
       </w:rPr>
     </w:lvl>
   </w:abstractNum>
-  <w:abstractNum w:abstractNumId="5" w15:restartNumberingAfterBreak="0">
+  <w:abstractNum w:abstractNumId="7" w15:restartNumberingAfterBreak="0">
     <w:nsid w:val="17D57793"/>
     <w:multiLevelType w:val="hybridMultilevel"/>
     <w:tmpl w:val="437AE9C2"/>
@@ -7773,7 +9240,7 @@
       </w:rPr>
     </w:lvl>
   </w:abstractNum>
-  <w:abstractNum w:abstractNumId="6" w15:restartNumberingAfterBreak="0">
+  <w:abstractNum w:abstractNumId="8" w15:restartNumberingAfterBreak="0">
     <w:nsid w:val="185535F8"/>
     <w:multiLevelType w:val="hybridMultilevel"/>
     <w:tmpl w:val="6A301A1C"/>
@@ -7886,7 +9353,93 @@
       </w:rPr>
     </w:lvl>
   </w:abstractNum>
-  <w:abstractNum w:abstractNumId="7" w15:restartNumberingAfterBreak="0">
+  <w:abstractNum w:abstractNumId="9" w15:restartNumberingAfterBreak="0">
+    <w:nsid w:val="2040631C"/>
+    <w:multiLevelType w:val="hybridMultilevel"/>
+    <w:tmpl w:val="CDF27BAA"/>
+    <w:lvl w:ilvl="0" w:tplc="FFFFFFFF">
+      <w:start w:val="1"/>
+      <w:numFmt w:val="decimal"/>
+      <w:lvlText w:val="%1."/>
+      <w:lvlJc w:val="left"/>
+      <w:pPr>
+        <w:ind w:left="1080" w:hanging="360"/>
+      </w:pPr>
+    </w:lvl>
+    <w:lvl w:ilvl="1" w:tplc="FFFFFFFF" w:tentative="1">
+      <w:start w:val="1"/>
+      <w:numFmt w:val="lowerLetter"/>
+      <w:lvlText w:val="%2."/>
+      <w:lvlJc w:val="left"/>
+      <w:pPr>
+        <w:ind w:left="1800" w:hanging="360"/>
+      </w:pPr>
+    </w:lvl>
+    <w:lvl w:ilvl="2" w:tplc="FFFFFFFF" w:tentative="1">
+      <w:start w:val="1"/>
+      <w:numFmt w:val="lowerRoman"/>
+      <w:lvlText w:val="%3."/>
+      <w:lvlJc w:val="right"/>
+      <w:pPr>
+        <w:ind w:left="2520" w:hanging="180"/>
+      </w:pPr>
+    </w:lvl>
+    <w:lvl w:ilvl="3" w:tplc="FFFFFFFF" w:tentative="1">
+      <w:start w:val="1"/>
+      <w:numFmt w:val="decimal"/>
+      <w:lvlText w:val="%4."/>
+      <w:lvlJc w:val="left"/>
+      <w:pPr>
+        <w:ind w:left="3240" w:hanging="360"/>
+      </w:pPr>
+    </w:lvl>
+    <w:lvl w:ilvl="4" w:tplc="FFFFFFFF" w:tentative="1">
+      <w:start w:val="1"/>
+      <w:numFmt w:val="lowerLetter"/>
+      <w:lvlText w:val="%5."/>
+      <w:lvlJc w:val="left"/>
+      <w:pPr>
+        <w:ind w:left="3960" w:hanging="360"/>
+      </w:pPr>
+    </w:lvl>
+    <w:lvl w:ilvl="5" w:tplc="FFFFFFFF" w:tentative="1">
+      <w:start w:val="1"/>
+      <w:numFmt w:val="lowerRoman"/>
+      <w:lvlText w:val="%6."/>
+      <w:lvlJc w:val="right"/>
+      <w:pPr>
+        <w:ind w:left="4680" w:hanging="180"/>
+      </w:pPr>
+    </w:lvl>
+    <w:lvl w:ilvl="6" w:tplc="FFFFFFFF" w:tentative="1">
+      <w:start w:val="1"/>
+      <w:numFmt w:val="decimal"/>
+      <w:lvlText w:val="%7."/>
+      <w:lvlJc w:val="left"/>
+      <w:pPr>
+        <w:ind w:left="5400" w:hanging="360"/>
+      </w:pPr>
+    </w:lvl>
+    <w:lvl w:ilvl="7" w:tplc="FFFFFFFF" w:tentative="1">
+      <w:start w:val="1"/>
+      <w:numFmt w:val="lowerLetter"/>
+      <w:lvlText w:val="%8."/>
+      <w:lvlJc w:val="left"/>
+      <w:pPr>
+        <w:ind w:left="6120" w:hanging="360"/>
+      </w:pPr>
+    </w:lvl>
+    <w:lvl w:ilvl="8" w:tplc="FFFFFFFF" w:tentative="1">
+      <w:start w:val="1"/>
+      <w:numFmt w:val="lowerRoman"/>
+      <w:lvlText w:val="%9."/>
+      <w:lvlJc w:val="right"/>
+      <w:pPr>
+        <w:ind w:left="6840" w:hanging="180"/>
+      </w:pPr>
+    </w:lvl>
+  </w:abstractNum>
+  <w:abstractNum w:abstractNumId="10" w15:restartNumberingAfterBreak="0">
     <w:nsid w:val="21061AF5"/>
     <w:multiLevelType w:val="hybridMultilevel"/>
     <w:tmpl w:val="EDEE54D6"/>
@@ -7999,7 +9552,93 @@
       </w:rPr>
     </w:lvl>
   </w:abstractNum>
-  <w:abstractNum w:abstractNumId="8" w15:restartNumberingAfterBreak="0">
+  <w:abstractNum w:abstractNumId="11" w15:restartNumberingAfterBreak="0">
+    <w:nsid w:val="21A916EB"/>
+    <w:multiLevelType w:val="hybridMultilevel"/>
+    <w:tmpl w:val="3A821B50"/>
+    <w:lvl w:ilvl="0" w:tplc="FFFFFFFF">
+      <w:start w:val="1"/>
+      <w:numFmt w:val="decimal"/>
+      <w:lvlText w:val="%1."/>
+      <w:lvlJc w:val="left"/>
+      <w:pPr>
+        <w:ind w:left="1080" w:hanging="360"/>
+      </w:pPr>
+    </w:lvl>
+    <w:lvl w:ilvl="1" w:tplc="0C0A0019" w:tentative="1">
+      <w:start w:val="1"/>
+      <w:numFmt w:val="lowerLetter"/>
+      <w:lvlText w:val="%2."/>
+      <w:lvlJc w:val="left"/>
+      <w:pPr>
+        <w:ind w:left="1440" w:hanging="360"/>
+      </w:pPr>
+    </w:lvl>
+    <w:lvl w:ilvl="2" w:tplc="0C0A001B" w:tentative="1">
+      <w:start w:val="1"/>
+      <w:numFmt w:val="lowerRoman"/>
+      <w:lvlText w:val="%3."/>
+      <w:lvlJc w:val="right"/>
+      <w:pPr>
+        <w:ind w:left="2160" w:hanging="180"/>
+      </w:pPr>
+    </w:lvl>
+    <w:lvl w:ilvl="3" w:tplc="0C0A000F" w:tentative="1">
+      <w:start w:val="1"/>
+      <w:numFmt w:val="decimal"/>
+      <w:lvlText w:val="%4."/>
+      <w:lvlJc w:val="left"/>
+      <w:pPr>
+        <w:ind w:left="2880" w:hanging="360"/>
+      </w:pPr>
+    </w:lvl>
+    <w:lvl w:ilvl="4" w:tplc="0C0A0019" w:tentative="1">
+      <w:start w:val="1"/>
+      <w:numFmt w:val="lowerLetter"/>
+      <w:lvlText w:val="%5."/>
+      <w:lvlJc w:val="left"/>
+      <w:pPr>
+        <w:ind w:left="3600" w:hanging="360"/>
+      </w:pPr>
+    </w:lvl>
+    <w:lvl w:ilvl="5" w:tplc="0C0A001B" w:tentative="1">
+      <w:start w:val="1"/>
+      <w:numFmt w:val="lowerRoman"/>
+      <w:lvlText w:val="%6."/>
+      <w:lvlJc w:val="right"/>
+      <w:pPr>
+        <w:ind w:left="4320" w:hanging="180"/>
+      </w:pPr>
+    </w:lvl>
+    <w:lvl w:ilvl="6" w:tplc="0C0A000F" w:tentative="1">
+      <w:start w:val="1"/>
+      <w:numFmt w:val="decimal"/>
+      <w:lvlText w:val="%7."/>
+      <w:lvlJc w:val="left"/>
+      <w:pPr>
+        <w:ind w:left="5040" w:hanging="360"/>
+      </w:pPr>
+    </w:lvl>
+    <w:lvl w:ilvl="7" w:tplc="0C0A0019" w:tentative="1">
+      <w:start w:val="1"/>
+      <w:numFmt w:val="lowerLetter"/>
+      <w:lvlText w:val="%8."/>
+      <w:lvlJc w:val="left"/>
+      <w:pPr>
+        <w:ind w:left="5760" w:hanging="360"/>
+      </w:pPr>
+    </w:lvl>
+    <w:lvl w:ilvl="8" w:tplc="0C0A001B" w:tentative="1">
+      <w:start w:val="1"/>
+      <w:numFmt w:val="lowerRoman"/>
+      <w:lvlText w:val="%9."/>
+      <w:lvlJc w:val="right"/>
+      <w:pPr>
+        <w:ind w:left="6480" w:hanging="180"/>
+      </w:pPr>
+    </w:lvl>
+  </w:abstractNum>
+  <w:abstractNum w:abstractNumId="12" w15:restartNumberingAfterBreak="0">
     <w:nsid w:val="3015624C"/>
     <w:multiLevelType w:val="hybridMultilevel"/>
     <w:tmpl w:val="713A3DA4"/>
@@ -8112,7 +9751,7 @@
       </w:rPr>
     </w:lvl>
   </w:abstractNum>
-  <w:abstractNum w:abstractNumId="9" w15:restartNumberingAfterBreak="0">
+  <w:abstractNum w:abstractNumId="13" w15:restartNumberingAfterBreak="0">
     <w:nsid w:val="3B822670"/>
     <w:multiLevelType w:val="multilevel"/>
     <w:tmpl w:val="A17A646E"/>
@@ -8261,7 +9900,233 @@
       </w:rPr>
     </w:lvl>
   </w:abstractNum>
-  <w:abstractNum w:abstractNumId="10" w15:restartNumberingAfterBreak="0">
+  <w:abstractNum w:abstractNumId="14" w15:restartNumberingAfterBreak="0">
+    <w:nsid w:val="40983F8E"/>
+    <w:multiLevelType w:val="hybridMultilevel"/>
+    <w:tmpl w:val="E306E7D0"/>
+    <w:lvl w:ilvl="0" w:tplc="0C0A0003">
+      <w:start w:val="1"/>
+      <w:numFmt w:val="bullet"/>
+      <w:lvlText w:val="o"/>
+      <w:lvlJc w:val="left"/>
+      <w:pPr>
+        <w:ind w:left="1440" w:hanging="360"/>
+      </w:pPr>
+      <w:rPr>
+        <w:rFonts w:ascii="Courier New" w:hAnsi="Courier New" w:cs="Courier New" w:hint="default"/>
+      </w:rPr>
+    </w:lvl>
+    <w:lvl w:ilvl="1" w:tplc="0C0A0003" w:tentative="1">
+      <w:start w:val="1"/>
+      <w:numFmt w:val="bullet"/>
+      <w:lvlText w:val="o"/>
+      <w:lvlJc w:val="left"/>
+      <w:pPr>
+        <w:ind w:left="2160" w:hanging="360"/>
+      </w:pPr>
+      <w:rPr>
+        <w:rFonts w:ascii="Courier New" w:hAnsi="Courier New" w:cs="Courier New" w:hint="default"/>
+      </w:rPr>
+    </w:lvl>
+    <w:lvl w:ilvl="2" w:tplc="0C0A0005" w:tentative="1">
+      <w:start w:val="1"/>
+      <w:numFmt w:val="bullet"/>
+      <w:lvlText w:val=""/>
+      <w:lvlJc w:val="left"/>
+      <w:pPr>
+        <w:ind w:left="2880" w:hanging="360"/>
+      </w:pPr>
+      <w:rPr>
+        <w:rFonts w:ascii="Wingdings" w:hAnsi="Wingdings" w:hint="default"/>
+      </w:rPr>
+    </w:lvl>
+    <w:lvl w:ilvl="3" w:tplc="0C0A0001" w:tentative="1">
+      <w:start w:val="1"/>
+      <w:numFmt w:val="bullet"/>
+      <w:lvlText w:val=""/>
+      <w:lvlJc w:val="left"/>
+      <w:pPr>
+        <w:ind w:left="3600" w:hanging="360"/>
+      </w:pPr>
+      <w:rPr>
+        <w:rFonts w:ascii="Symbol" w:hAnsi="Symbol" w:hint="default"/>
+      </w:rPr>
+    </w:lvl>
+    <w:lvl w:ilvl="4" w:tplc="0C0A0003" w:tentative="1">
+      <w:start w:val="1"/>
+      <w:numFmt w:val="bullet"/>
+      <w:lvlText w:val="o"/>
+      <w:lvlJc w:val="left"/>
+      <w:pPr>
+        <w:ind w:left="4320" w:hanging="360"/>
+      </w:pPr>
+      <w:rPr>
+        <w:rFonts w:ascii="Courier New" w:hAnsi="Courier New" w:cs="Courier New" w:hint="default"/>
+      </w:rPr>
+    </w:lvl>
+    <w:lvl w:ilvl="5" w:tplc="0C0A0005" w:tentative="1">
+      <w:start w:val="1"/>
+      <w:numFmt w:val="bullet"/>
+      <w:lvlText w:val=""/>
+      <w:lvlJc w:val="left"/>
+      <w:pPr>
+        <w:ind w:left="5040" w:hanging="360"/>
+      </w:pPr>
+      <w:rPr>
+        <w:rFonts w:ascii="Wingdings" w:hAnsi="Wingdings" w:hint="default"/>
+      </w:rPr>
+    </w:lvl>
+    <w:lvl w:ilvl="6" w:tplc="0C0A0001" w:tentative="1">
+      <w:start w:val="1"/>
+      <w:numFmt w:val="bullet"/>
+      <w:lvlText w:val=""/>
+      <w:lvlJc w:val="left"/>
+      <w:pPr>
+        <w:ind w:left="5760" w:hanging="360"/>
+      </w:pPr>
+      <w:rPr>
+        <w:rFonts w:ascii="Symbol" w:hAnsi="Symbol" w:hint="default"/>
+      </w:rPr>
+    </w:lvl>
+    <w:lvl w:ilvl="7" w:tplc="0C0A0003" w:tentative="1">
+      <w:start w:val="1"/>
+      <w:numFmt w:val="bullet"/>
+      <w:lvlText w:val="o"/>
+      <w:lvlJc w:val="left"/>
+      <w:pPr>
+        <w:ind w:left="6480" w:hanging="360"/>
+      </w:pPr>
+      <w:rPr>
+        <w:rFonts w:ascii="Courier New" w:hAnsi="Courier New" w:cs="Courier New" w:hint="default"/>
+      </w:rPr>
+    </w:lvl>
+    <w:lvl w:ilvl="8" w:tplc="0C0A0005" w:tentative="1">
+      <w:start w:val="1"/>
+      <w:numFmt w:val="bullet"/>
+      <w:lvlText w:val=""/>
+      <w:lvlJc w:val="left"/>
+      <w:pPr>
+        <w:ind w:left="7200" w:hanging="360"/>
+      </w:pPr>
+      <w:rPr>
+        <w:rFonts w:ascii="Wingdings" w:hAnsi="Wingdings" w:hint="default"/>
+      </w:rPr>
+    </w:lvl>
+  </w:abstractNum>
+  <w:abstractNum w:abstractNumId="15" w15:restartNumberingAfterBreak="0">
+    <w:nsid w:val="442618FD"/>
+    <w:multiLevelType w:val="hybridMultilevel"/>
+    <w:tmpl w:val="B2C4A98E"/>
+    <w:lvl w:ilvl="0" w:tplc="0C0A0001">
+      <w:start w:val="1"/>
+      <w:numFmt w:val="bullet"/>
+      <w:lvlText w:val=""/>
+      <w:lvlJc w:val="left"/>
+      <w:pPr>
+        <w:ind w:left="1440" w:hanging="360"/>
+      </w:pPr>
+      <w:rPr>
+        <w:rFonts w:ascii="Symbol" w:hAnsi="Symbol" w:hint="default"/>
+      </w:rPr>
+    </w:lvl>
+    <w:lvl w:ilvl="1" w:tplc="0C0A0003" w:tentative="1">
+      <w:start w:val="1"/>
+      <w:numFmt w:val="bullet"/>
+      <w:lvlText w:val="o"/>
+      <w:lvlJc w:val="left"/>
+      <w:pPr>
+        <w:ind w:left="2160" w:hanging="360"/>
+      </w:pPr>
+      <w:rPr>
+        <w:rFonts w:ascii="Courier New" w:hAnsi="Courier New" w:cs="Courier New" w:hint="default"/>
+      </w:rPr>
+    </w:lvl>
+    <w:lvl w:ilvl="2" w:tplc="0C0A0005" w:tentative="1">
+      <w:start w:val="1"/>
+      <w:numFmt w:val="bullet"/>
+      <w:lvlText w:val=""/>
+      <w:lvlJc w:val="left"/>
+      <w:pPr>
+        <w:ind w:left="2880" w:hanging="360"/>
+      </w:pPr>
+      <w:rPr>
+        <w:rFonts w:ascii="Wingdings" w:hAnsi="Wingdings" w:hint="default"/>
+      </w:rPr>
+    </w:lvl>
+    <w:lvl w:ilvl="3" w:tplc="0C0A0001" w:tentative="1">
+      <w:start w:val="1"/>
+      <w:numFmt w:val="bullet"/>
+      <w:lvlText w:val=""/>
+      <w:lvlJc w:val="left"/>
+      <w:pPr>
+        <w:ind w:left="3600" w:hanging="360"/>
+      </w:pPr>
+      <w:rPr>
+        <w:rFonts w:ascii="Symbol" w:hAnsi="Symbol" w:hint="default"/>
+      </w:rPr>
+    </w:lvl>
+    <w:lvl w:ilvl="4" w:tplc="0C0A0003" w:tentative="1">
+      <w:start w:val="1"/>
+      <w:numFmt w:val="bullet"/>
+      <w:lvlText w:val="o"/>
+      <w:lvlJc w:val="left"/>
+      <w:pPr>
+        <w:ind w:left="4320" w:hanging="360"/>
+      </w:pPr>
+      <w:rPr>
+        <w:rFonts w:ascii="Courier New" w:hAnsi="Courier New" w:cs="Courier New" w:hint="default"/>
+      </w:rPr>
+    </w:lvl>
+    <w:lvl w:ilvl="5" w:tplc="0C0A0005" w:tentative="1">
+      <w:start w:val="1"/>
+      <w:numFmt w:val="bullet"/>
+      <w:lvlText w:val=""/>
+      <w:lvlJc w:val="left"/>
+      <w:pPr>
+        <w:ind w:left="5040" w:hanging="360"/>
+      </w:pPr>
+      <w:rPr>
+        <w:rFonts w:ascii="Wingdings" w:hAnsi="Wingdings" w:hint="default"/>
+      </w:rPr>
+    </w:lvl>
+    <w:lvl w:ilvl="6" w:tplc="0C0A0001" w:tentative="1">
+      <w:start w:val="1"/>
+      <w:numFmt w:val="bullet"/>
+      <w:lvlText w:val=""/>
+      <w:lvlJc w:val="left"/>
+      <w:pPr>
+        <w:ind w:left="5760" w:hanging="360"/>
+      </w:pPr>
+      <w:rPr>
+        <w:rFonts w:ascii="Symbol" w:hAnsi="Symbol" w:hint="default"/>
+      </w:rPr>
+    </w:lvl>
+    <w:lvl w:ilvl="7" w:tplc="0C0A0003" w:tentative="1">
+      <w:start w:val="1"/>
+      <w:numFmt w:val="bullet"/>
+      <w:lvlText w:val="o"/>
+      <w:lvlJc w:val="left"/>
+      <w:pPr>
+        <w:ind w:left="6480" w:hanging="360"/>
+      </w:pPr>
+      <w:rPr>
+        <w:rFonts w:ascii="Courier New" w:hAnsi="Courier New" w:cs="Courier New" w:hint="default"/>
+      </w:rPr>
+    </w:lvl>
+    <w:lvl w:ilvl="8" w:tplc="0C0A0005" w:tentative="1">
+      <w:start w:val="1"/>
+      <w:numFmt w:val="bullet"/>
+      <w:lvlText w:val=""/>
+      <w:lvlJc w:val="left"/>
+      <w:pPr>
+        <w:ind w:left="7200" w:hanging="360"/>
+      </w:pPr>
+      <w:rPr>
+        <w:rFonts w:ascii="Wingdings" w:hAnsi="Wingdings" w:hint="default"/>
+      </w:rPr>
+    </w:lvl>
+  </w:abstractNum>
+  <w:abstractNum w:abstractNumId="16" w15:restartNumberingAfterBreak="0">
     <w:nsid w:val="4B302A98"/>
     <w:multiLevelType w:val="multilevel"/>
     <w:tmpl w:val="62DAD510"/>
@@ -8410,7 +10275,7 @@
       </w:rPr>
     </w:lvl>
   </w:abstractNum>
-  <w:abstractNum w:abstractNumId="11" w15:restartNumberingAfterBreak="0">
+  <w:abstractNum w:abstractNumId="17" w15:restartNumberingAfterBreak="0">
     <w:nsid w:val="4C080E09"/>
     <w:multiLevelType w:val="multilevel"/>
     <w:tmpl w:val="4DA6556C"/>
@@ -8559,120 +10424,120 @@
       </w:rPr>
     </w:lvl>
   </w:abstractNum>
-  <w:abstractNum w:abstractNumId="12" w15:restartNumberingAfterBreak="0">
+  <w:abstractNum w:abstractNumId="18" w15:restartNumberingAfterBreak="0">
     <w:nsid w:val="4CAA4FA6"/>
     <w:multiLevelType w:val="hybridMultilevel"/>
-    <w:tmpl w:val="6B88B914"/>
-    <w:lvl w:ilvl="0" w:tplc="0C0A0001">
+    <w:tmpl w:val="207C77B8"/>
+    <w:lvl w:ilvl="0" w:tplc="FFFFFFFF">
+      <w:start w:val="1"/>
+      <w:numFmt w:val="decimal"/>
+      <w:lvlText w:val="%1."/>
+      <w:lvlJc w:val="left"/>
+      <w:pPr>
+        <w:ind w:left="720" w:hanging="360"/>
+      </w:pPr>
+      <w:rPr>
+        <w:rFonts w:hint="default"/>
+      </w:rPr>
+    </w:lvl>
+    <w:lvl w:ilvl="1" w:tplc="0C0A0003">
+      <w:start w:val="1"/>
+      <w:numFmt w:val="bullet"/>
+      <w:lvlText w:val="o"/>
+      <w:lvlJc w:val="left"/>
+      <w:pPr>
+        <w:ind w:left="1440" w:hanging="360"/>
+      </w:pPr>
+      <w:rPr>
+        <w:rFonts w:ascii="Courier New" w:hAnsi="Courier New" w:cs="Courier New" w:hint="default"/>
+      </w:rPr>
+    </w:lvl>
+    <w:lvl w:ilvl="2" w:tplc="0C0A0005" w:tentative="1">
+      <w:start w:val="1"/>
+      <w:numFmt w:val="bullet"/>
+      <w:lvlText w:val=""/>
+      <w:lvlJc w:val="left"/>
+      <w:pPr>
+        <w:ind w:left="2160" w:hanging="360"/>
+      </w:pPr>
+      <w:rPr>
+        <w:rFonts w:ascii="Wingdings" w:hAnsi="Wingdings" w:hint="default"/>
+      </w:rPr>
+    </w:lvl>
+    <w:lvl w:ilvl="3" w:tplc="0C0A0001" w:tentative="1">
       <w:start w:val="1"/>
       <w:numFmt w:val="bullet"/>
       <w:lvlText w:val=""/>
       <w:lvlJc w:val="left"/>
       <w:pPr>
-        <w:ind w:left="720" w:hanging="360"/>
+        <w:ind w:left="2880" w:hanging="360"/>
       </w:pPr>
       <w:rPr>
         <w:rFonts w:ascii="Symbol" w:hAnsi="Symbol" w:hint="default"/>
       </w:rPr>
     </w:lvl>
-    <w:lvl w:ilvl="1" w:tplc="0C0A0003" w:tentative="1">
+    <w:lvl w:ilvl="4" w:tplc="0C0A0003" w:tentative="1">
       <w:start w:val="1"/>
       <w:numFmt w:val="bullet"/>
       <w:lvlText w:val="o"/>
       <w:lvlJc w:val="left"/>
       <w:pPr>
-        <w:ind w:left="1440" w:hanging="360"/>
+        <w:ind w:left="3600" w:hanging="360"/>
       </w:pPr>
       <w:rPr>
         <w:rFonts w:ascii="Courier New" w:hAnsi="Courier New" w:cs="Courier New" w:hint="default"/>
       </w:rPr>
     </w:lvl>
-    <w:lvl w:ilvl="2" w:tplc="0C0A0005" w:tentative="1">
+    <w:lvl w:ilvl="5" w:tplc="0C0A0005" w:tentative="1">
       <w:start w:val="1"/>
       <w:numFmt w:val="bullet"/>
       <w:lvlText w:val=""/>
       <w:lvlJc w:val="left"/>
       <w:pPr>
-        <w:ind w:left="2160" w:hanging="360"/>
+        <w:ind w:left="4320" w:hanging="360"/>
       </w:pPr>
       <w:rPr>
         <w:rFonts w:ascii="Wingdings" w:hAnsi="Wingdings" w:hint="default"/>
       </w:rPr>
     </w:lvl>
-    <w:lvl w:ilvl="3" w:tplc="0C0A0001" w:tentative="1">
+    <w:lvl w:ilvl="6" w:tplc="0C0A0001" w:tentative="1">
       <w:start w:val="1"/>
       <w:numFmt w:val="bullet"/>
       <w:lvlText w:val=""/>
       <w:lvlJc w:val="left"/>
       <w:pPr>
-        <w:ind w:left="2880" w:hanging="360"/>
+        <w:ind w:left="5040" w:hanging="360"/>
       </w:pPr>
       <w:rPr>
         <w:rFonts w:ascii="Symbol" w:hAnsi="Symbol" w:hint="default"/>
       </w:rPr>
     </w:lvl>
-    <w:lvl w:ilvl="4" w:tplc="0C0A0003" w:tentative="1">
+    <w:lvl w:ilvl="7" w:tplc="0C0A0003" w:tentative="1">
       <w:start w:val="1"/>
       <w:numFmt w:val="bullet"/>
       <w:lvlText w:val="o"/>
       <w:lvlJc w:val="left"/>
       <w:pPr>
-        <w:ind w:left="3600" w:hanging="360"/>
+        <w:ind w:left="5760" w:hanging="360"/>
       </w:pPr>
       <w:rPr>
         <w:rFonts w:ascii="Courier New" w:hAnsi="Courier New" w:cs="Courier New" w:hint="default"/>
       </w:rPr>
     </w:lvl>
-    <w:lvl w:ilvl="5" w:tplc="0C0A0005" w:tentative="1">
+    <w:lvl w:ilvl="8" w:tplc="0C0A0005" w:tentative="1">
       <w:start w:val="1"/>
       <w:numFmt w:val="bullet"/>
       <w:lvlText w:val=""/>
       <w:lvlJc w:val="left"/>
       <w:pPr>
-        <w:ind w:left="4320" w:hanging="360"/>
+        <w:ind w:left="6480" w:hanging="360"/>
       </w:pPr>
       <w:rPr>
         <w:rFonts w:ascii="Wingdings" w:hAnsi="Wingdings" w:hint="default"/>
       </w:rPr>
     </w:lvl>
-    <w:lvl w:ilvl="6" w:tplc="0C0A0001" w:tentative="1">
-      <w:start w:val="1"/>
-      <w:numFmt w:val="bullet"/>
-      <w:lvlText w:val=""/>
-      <w:lvlJc w:val="left"/>
-      <w:pPr>
-        <w:ind w:left="5040" w:hanging="360"/>
-      </w:pPr>
-      <w:rPr>
-        <w:rFonts w:ascii="Symbol" w:hAnsi="Symbol" w:hint="default"/>
-      </w:rPr>
-    </w:lvl>
-    <w:lvl w:ilvl="7" w:tplc="0C0A0003" w:tentative="1">
-      <w:start w:val="1"/>
-      <w:numFmt w:val="bullet"/>
-      <w:lvlText w:val="o"/>
-      <w:lvlJc w:val="left"/>
-      <w:pPr>
-        <w:ind w:left="5760" w:hanging="360"/>
-      </w:pPr>
-      <w:rPr>
-        <w:rFonts w:ascii="Courier New" w:hAnsi="Courier New" w:cs="Courier New" w:hint="default"/>
-      </w:rPr>
-    </w:lvl>
-    <w:lvl w:ilvl="8" w:tplc="0C0A0005" w:tentative="1">
-      <w:start w:val="1"/>
-      <w:numFmt w:val="bullet"/>
-      <w:lvlText w:val=""/>
-      <w:lvlJc w:val="left"/>
-      <w:pPr>
-        <w:ind w:left="6480" w:hanging="360"/>
-      </w:pPr>
-      <w:rPr>
-        <w:rFonts w:ascii="Wingdings" w:hAnsi="Wingdings" w:hint="default"/>
-      </w:rPr>
-    </w:lvl>
   </w:abstractNum>
-  <w:abstractNum w:abstractNumId="13" w15:restartNumberingAfterBreak="0">
+  <w:abstractNum w:abstractNumId="19" w15:restartNumberingAfterBreak="0">
     <w:nsid w:val="4CFE6215"/>
     <w:multiLevelType w:val="hybridMultilevel"/>
     <w:tmpl w:val="01C2E4F6"/>
@@ -8785,7 +10650,120 @@
       </w:rPr>
     </w:lvl>
   </w:abstractNum>
-  <w:abstractNum w:abstractNumId="14" w15:restartNumberingAfterBreak="0">
+  <w:abstractNum w:abstractNumId="20" w15:restartNumberingAfterBreak="0">
+    <w:nsid w:val="4E0A2D42"/>
+    <w:multiLevelType w:val="hybridMultilevel"/>
+    <w:tmpl w:val="F4285130"/>
+    <w:lvl w:ilvl="0" w:tplc="0C0A0003">
+      <w:start w:val="1"/>
+      <w:numFmt w:val="bullet"/>
+      <w:lvlText w:val="o"/>
+      <w:lvlJc w:val="left"/>
+      <w:pPr>
+        <w:ind w:left="1440" w:hanging="360"/>
+      </w:pPr>
+      <w:rPr>
+        <w:rFonts w:ascii="Courier New" w:hAnsi="Courier New" w:cs="Courier New" w:hint="default"/>
+      </w:rPr>
+    </w:lvl>
+    <w:lvl w:ilvl="1" w:tplc="0C0A0003" w:tentative="1">
+      <w:start w:val="1"/>
+      <w:numFmt w:val="bullet"/>
+      <w:lvlText w:val="o"/>
+      <w:lvlJc w:val="left"/>
+      <w:pPr>
+        <w:ind w:left="2160" w:hanging="360"/>
+      </w:pPr>
+      <w:rPr>
+        <w:rFonts w:ascii="Courier New" w:hAnsi="Courier New" w:cs="Courier New" w:hint="default"/>
+      </w:rPr>
+    </w:lvl>
+    <w:lvl w:ilvl="2" w:tplc="0C0A0005" w:tentative="1">
+      <w:start w:val="1"/>
+      <w:numFmt w:val="bullet"/>
+      <w:lvlText w:val=""/>
+      <w:lvlJc w:val="left"/>
+      <w:pPr>
+        <w:ind w:left="2880" w:hanging="360"/>
+      </w:pPr>
+      <w:rPr>
+        <w:rFonts w:ascii="Wingdings" w:hAnsi="Wingdings" w:hint="default"/>
+      </w:rPr>
+    </w:lvl>
+    <w:lvl w:ilvl="3" w:tplc="0C0A0001" w:tentative="1">
+      <w:start w:val="1"/>
+      <w:numFmt w:val="bullet"/>
+      <w:lvlText w:val=""/>
+      <w:lvlJc w:val="left"/>
+      <w:pPr>
+        <w:ind w:left="3600" w:hanging="360"/>
+      </w:pPr>
+      <w:rPr>
+        <w:rFonts w:ascii="Symbol" w:hAnsi="Symbol" w:hint="default"/>
+      </w:rPr>
+    </w:lvl>
+    <w:lvl w:ilvl="4" w:tplc="0C0A0003" w:tentative="1">
+      <w:start w:val="1"/>
+      <w:numFmt w:val="bullet"/>
+      <w:lvlText w:val="o"/>
+      <w:lvlJc w:val="left"/>
+      <w:pPr>
+        <w:ind w:left="4320" w:hanging="360"/>
+      </w:pPr>
+      <w:rPr>
+        <w:rFonts w:ascii="Courier New" w:hAnsi="Courier New" w:cs="Courier New" w:hint="default"/>
+      </w:rPr>
+    </w:lvl>
+    <w:lvl w:ilvl="5" w:tplc="0C0A0005" w:tentative="1">
+      <w:start w:val="1"/>
+      <w:numFmt w:val="bullet"/>
+      <w:lvlText w:val=""/>
+      <w:lvlJc w:val="left"/>
+      <w:pPr>
+        <w:ind w:left="5040" w:hanging="360"/>
+      </w:pPr>
+      <w:rPr>
+        <w:rFonts w:ascii="Wingdings" w:hAnsi="Wingdings" w:hint="default"/>
+      </w:rPr>
+    </w:lvl>
+    <w:lvl w:ilvl="6" w:tplc="0C0A0001" w:tentative="1">
+      <w:start w:val="1"/>
+      <w:numFmt w:val="bullet"/>
+      <w:lvlText w:val=""/>
+      <w:lvlJc w:val="left"/>
+      <w:pPr>
+        <w:ind w:left="5760" w:hanging="360"/>
+      </w:pPr>
+      <w:rPr>
+        <w:rFonts w:ascii="Symbol" w:hAnsi="Symbol" w:hint="default"/>
+      </w:rPr>
+    </w:lvl>
+    <w:lvl w:ilvl="7" w:tplc="0C0A0003" w:tentative="1">
+      <w:start w:val="1"/>
+      <w:numFmt w:val="bullet"/>
+      <w:lvlText w:val="o"/>
+      <w:lvlJc w:val="left"/>
+      <w:pPr>
+        <w:ind w:left="6480" w:hanging="360"/>
+      </w:pPr>
+      <w:rPr>
+        <w:rFonts w:ascii="Courier New" w:hAnsi="Courier New" w:cs="Courier New" w:hint="default"/>
+      </w:rPr>
+    </w:lvl>
+    <w:lvl w:ilvl="8" w:tplc="0C0A0005" w:tentative="1">
+      <w:start w:val="1"/>
+      <w:numFmt w:val="bullet"/>
+      <w:lvlText w:val=""/>
+      <w:lvlJc w:val="left"/>
+      <w:pPr>
+        <w:ind w:left="7200" w:hanging="360"/>
+      </w:pPr>
+      <w:rPr>
+        <w:rFonts w:ascii="Wingdings" w:hAnsi="Wingdings" w:hint="default"/>
+      </w:rPr>
+    </w:lvl>
+  </w:abstractNum>
+  <w:abstractNum w:abstractNumId="21" w15:restartNumberingAfterBreak="0">
     <w:nsid w:val="4FBF0CB4"/>
     <w:multiLevelType w:val="multilevel"/>
     <w:tmpl w:val="F42CE9F0"/>
@@ -8934,7 +10912,7 @@
       </w:rPr>
     </w:lvl>
   </w:abstractNum>
-  <w:abstractNum w:abstractNumId="15" w15:restartNumberingAfterBreak="0">
+  <w:abstractNum w:abstractNumId="22" w15:restartNumberingAfterBreak="0">
     <w:nsid w:val="50EB0583"/>
     <w:multiLevelType w:val="hybridMultilevel"/>
     <w:tmpl w:val="6418817A"/>
@@ -9047,7 +11025,120 @@
       </w:rPr>
     </w:lvl>
   </w:abstractNum>
-  <w:abstractNum w:abstractNumId="16" w15:restartNumberingAfterBreak="0">
+  <w:abstractNum w:abstractNumId="23" w15:restartNumberingAfterBreak="0">
+    <w:nsid w:val="51B30AEE"/>
+    <w:multiLevelType w:val="hybridMultilevel"/>
+    <w:tmpl w:val="19288CF4"/>
+    <w:lvl w:ilvl="0" w:tplc="0C0A0001">
+      <w:start w:val="1"/>
+      <w:numFmt w:val="bullet"/>
+      <w:lvlText w:val=""/>
+      <w:lvlJc w:val="left"/>
+      <w:pPr>
+        <w:ind w:left="1080" w:hanging="360"/>
+      </w:pPr>
+      <w:rPr>
+        <w:rFonts w:ascii="Symbol" w:hAnsi="Symbol" w:hint="default"/>
+      </w:rPr>
+    </w:lvl>
+    <w:lvl w:ilvl="1" w:tplc="0C0A0003" w:tentative="1">
+      <w:start w:val="1"/>
+      <w:numFmt w:val="bullet"/>
+      <w:lvlText w:val="o"/>
+      <w:lvlJc w:val="left"/>
+      <w:pPr>
+        <w:ind w:left="1800" w:hanging="360"/>
+      </w:pPr>
+      <w:rPr>
+        <w:rFonts w:ascii="Courier New" w:hAnsi="Courier New" w:cs="Courier New" w:hint="default"/>
+      </w:rPr>
+    </w:lvl>
+    <w:lvl w:ilvl="2" w:tplc="0C0A0005" w:tentative="1">
+      <w:start w:val="1"/>
+      <w:numFmt w:val="bullet"/>
+      <w:lvlText w:val=""/>
+      <w:lvlJc w:val="left"/>
+      <w:pPr>
+        <w:ind w:left="2520" w:hanging="360"/>
+      </w:pPr>
+      <w:rPr>
+        <w:rFonts w:ascii="Wingdings" w:hAnsi="Wingdings" w:hint="default"/>
+      </w:rPr>
+    </w:lvl>
+    <w:lvl w:ilvl="3" w:tplc="0C0A0001" w:tentative="1">
+      <w:start w:val="1"/>
+      <w:numFmt w:val="bullet"/>
+      <w:lvlText w:val=""/>
+      <w:lvlJc w:val="left"/>
+      <w:pPr>
+        <w:ind w:left="3240" w:hanging="360"/>
+      </w:pPr>
+      <w:rPr>
+        <w:rFonts w:ascii="Symbol" w:hAnsi="Symbol" w:hint="default"/>
+      </w:rPr>
+    </w:lvl>
+    <w:lvl w:ilvl="4" w:tplc="0C0A0003" w:tentative="1">
+      <w:start w:val="1"/>
+      <w:numFmt w:val="bullet"/>
+      <w:lvlText w:val="o"/>
+      <w:lvlJc w:val="left"/>
+      <w:pPr>
+        <w:ind w:left="3960" w:hanging="360"/>
+      </w:pPr>
+      <w:rPr>
+        <w:rFonts w:ascii="Courier New" w:hAnsi="Courier New" w:cs="Courier New" w:hint="default"/>
+      </w:rPr>
+    </w:lvl>
+    <w:lvl w:ilvl="5" w:tplc="0C0A0005" w:tentative="1">
+      <w:start w:val="1"/>
+      <w:numFmt w:val="bullet"/>
+      <w:lvlText w:val=""/>
+      <w:lvlJc w:val="left"/>
+      <w:pPr>
+        <w:ind w:left="4680" w:hanging="360"/>
+      </w:pPr>
+      <w:rPr>
+        <w:rFonts w:ascii="Wingdings" w:hAnsi="Wingdings" w:hint="default"/>
+      </w:rPr>
+    </w:lvl>
+    <w:lvl w:ilvl="6" w:tplc="0C0A0001" w:tentative="1">
+      <w:start w:val="1"/>
+      <w:numFmt w:val="bullet"/>
+      <w:lvlText w:val=""/>
+      <w:lvlJc w:val="left"/>
+      <w:pPr>
+        <w:ind w:left="5400" w:hanging="360"/>
+      </w:pPr>
+      <w:rPr>
+        <w:rFonts w:ascii="Symbol" w:hAnsi="Symbol" w:hint="default"/>
+      </w:rPr>
+    </w:lvl>
+    <w:lvl w:ilvl="7" w:tplc="0C0A0003" w:tentative="1">
+      <w:start w:val="1"/>
+      <w:numFmt w:val="bullet"/>
+      <w:lvlText w:val="o"/>
+      <w:lvlJc w:val="left"/>
+      <w:pPr>
+        <w:ind w:left="6120" w:hanging="360"/>
+      </w:pPr>
+      <w:rPr>
+        <w:rFonts w:ascii="Courier New" w:hAnsi="Courier New" w:cs="Courier New" w:hint="default"/>
+      </w:rPr>
+    </w:lvl>
+    <w:lvl w:ilvl="8" w:tplc="0C0A0005" w:tentative="1">
+      <w:start w:val="1"/>
+      <w:numFmt w:val="bullet"/>
+      <w:lvlText w:val=""/>
+      <w:lvlJc w:val="left"/>
+      <w:pPr>
+        <w:ind w:left="6840" w:hanging="360"/>
+      </w:pPr>
+      <w:rPr>
+        <w:rFonts w:ascii="Wingdings" w:hAnsi="Wingdings" w:hint="default"/>
+      </w:rPr>
+    </w:lvl>
+  </w:abstractNum>
+  <w:abstractNum w:abstractNumId="24" w15:restartNumberingAfterBreak="0">
     <w:nsid w:val="531878CB"/>
     <w:multiLevelType w:val="hybridMultilevel"/>
     <w:tmpl w:val="B5F063B6"/>
@@ -9160,7 +11251,7 @@
       </w:rPr>
     </w:lvl>
   </w:abstractNum>
-  <w:abstractNum w:abstractNumId="17" w15:restartNumberingAfterBreak="0">
+  <w:abstractNum w:abstractNumId="25" w15:restartNumberingAfterBreak="0">
     <w:nsid w:val="619F6127"/>
     <w:multiLevelType w:val="hybridMultilevel"/>
     <w:tmpl w:val="DE3055E0"/>
@@ -9273,10 +11364,10 @@
       </w:rPr>
     </w:lvl>
   </w:abstractNum>
-  <w:abstractNum w:abstractNumId="18" w15:restartNumberingAfterBreak="0">
+  <w:abstractNum w:abstractNumId="26" w15:restartNumberingAfterBreak="0">
     <w:nsid w:val="640C5EE9"/>
     <w:multiLevelType w:val="hybridMultilevel"/>
-    <w:tmpl w:val="8B56C24C"/>
+    <w:tmpl w:val="CDF27BAA"/>
     <w:lvl w:ilvl="0" w:tplc="0C0A000F">
       <w:start w:val="1"/>
       <w:numFmt w:val="decimal"/>
@@ -9359,7 +11450,120 @@
       </w:pPr>
     </w:lvl>
   </w:abstractNum>
-  <w:abstractNum w:abstractNumId="19" w15:restartNumberingAfterBreak="0">
+  <w:abstractNum w:abstractNumId="27" w15:restartNumberingAfterBreak="0">
+    <w:nsid w:val="6C001B40"/>
+    <w:multiLevelType w:val="hybridMultilevel"/>
+    <w:tmpl w:val="254085CE"/>
+    <w:lvl w:ilvl="0" w:tplc="0C0A0003">
+      <w:start w:val="1"/>
+      <w:numFmt w:val="bullet"/>
+      <w:lvlText w:val="o"/>
+      <w:lvlJc w:val="left"/>
+      <w:pPr>
+        <w:ind w:left="1440" w:hanging="360"/>
+      </w:pPr>
+      <w:rPr>
+        <w:rFonts w:ascii="Courier New" w:hAnsi="Courier New" w:cs="Courier New" w:hint="default"/>
+      </w:rPr>
+    </w:lvl>
+    <w:lvl w:ilvl="1" w:tplc="0C0A0003" w:tentative="1">
+      <w:start w:val="1"/>
+      <w:numFmt w:val="bullet"/>
+      <w:lvlText w:val="o"/>
+      <w:lvlJc w:val="left"/>
+      <w:pPr>
+        <w:ind w:left="2160" w:hanging="360"/>
+      </w:pPr>
+      <w:rPr>
+        <w:rFonts w:ascii="Courier New" w:hAnsi="Courier New" w:cs="Courier New" w:hint="default"/>
+      </w:rPr>
+    </w:lvl>
+    <w:lvl w:ilvl="2" w:tplc="0C0A0005" w:tentative="1">
+      <w:start w:val="1"/>
+      <w:numFmt w:val="bullet"/>
+      <w:lvlText w:val=""/>
+      <w:lvlJc w:val="left"/>
+      <w:pPr>
+        <w:ind w:left="2880" w:hanging="360"/>
+      </w:pPr>
+      <w:rPr>
+        <w:rFonts w:ascii="Wingdings" w:hAnsi="Wingdings" w:hint="default"/>
+      </w:rPr>
+    </w:lvl>
+    <w:lvl w:ilvl="3" w:tplc="0C0A0001" w:tentative="1">
+      <w:start w:val="1"/>
+      <w:numFmt w:val="bullet"/>
+      <w:lvlText w:val=""/>
+      <w:lvlJc w:val="left"/>
+      <w:pPr>
+        <w:ind w:left="3600" w:hanging="360"/>
+      </w:pPr>
+      <w:rPr>
+        <w:rFonts w:ascii="Symbol" w:hAnsi="Symbol" w:hint="default"/>
+      </w:rPr>
+    </w:lvl>
+    <w:lvl w:ilvl="4" w:tplc="0C0A0003" w:tentative="1">
+      <w:start w:val="1"/>
+      <w:numFmt w:val="bullet"/>
+      <w:lvlText w:val="o"/>
+      <w:lvlJc w:val="left"/>
+      <w:pPr>
+        <w:ind w:left="4320" w:hanging="360"/>
+      </w:pPr>
+      <w:rPr>
+        <w:rFonts w:ascii="Courier New" w:hAnsi="Courier New" w:cs="Courier New" w:hint="default"/>
+      </w:rPr>
+    </w:lvl>
+    <w:lvl w:ilvl="5" w:tplc="0C0A0005" w:tentative="1">
+      <w:start w:val="1"/>
+      <w:numFmt w:val="bullet"/>
+      <w:lvlText w:val=""/>
+      <w:lvlJc w:val="left"/>
+      <w:pPr>
+        <w:ind w:left="5040" w:hanging="360"/>
+      </w:pPr>
+      <w:rPr>
+        <w:rFonts w:ascii="Wingdings" w:hAnsi="Wingdings" w:hint="default"/>
+      </w:rPr>
+    </w:lvl>
+    <w:lvl w:ilvl="6" w:tplc="0C0A0001" w:tentative="1">
+      <w:start w:val="1"/>
+      <w:numFmt w:val="bullet"/>
+      <w:lvlText w:val=""/>
+      <w:lvlJc w:val="left"/>
+      <w:pPr>
+        <w:ind w:left="5760" w:hanging="360"/>
+      </w:pPr>
+      <w:rPr>
+        <w:rFonts w:ascii="Symbol" w:hAnsi="Symbol" w:hint="default"/>
+      </w:rPr>
+    </w:lvl>
+    <w:lvl w:ilvl="7" w:tplc="0C0A0003" w:tentative="1">
+      <w:start w:val="1"/>
+      <w:numFmt w:val="bullet"/>
+      <w:lvlText w:val="o"/>
+      <w:lvlJc w:val="left"/>
+      <w:pPr>
+        <w:ind w:left="6480" w:hanging="360"/>
+      </w:pPr>
+      <w:rPr>
+        <w:rFonts w:ascii="Courier New" w:hAnsi="Courier New" w:cs="Courier New" w:hint="default"/>
+      </w:rPr>
+    </w:lvl>
+    <w:lvl w:ilvl="8" w:tplc="0C0A0005" w:tentative="1">
+      <w:start w:val="1"/>
+      <w:numFmt w:val="bullet"/>
+      <w:lvlText w:val=""/>
+      <w:lvlJc w:val="left"/>
+      <w:pPr>
+        <w:ind w:left="7200" w:hanging="360"/>
+      </w:pPr>
+      <w:rPr>
+        <w:rFonts w:ascii="Wingdings" w:hAnsi="Wingdings" w:hint="default"/>
+      </w:rPr>
+    </w:lvl>
+  </w:abstractNum>
+  <w:abstractNum w:abstractNumId="28" w15:restartNumberingAfterBreak="0">
     <w:nsid w:val="72190BDE"/>
     <w:multiLevelType w:val="multilevel"/>
     <w:tmpl w:val="F478684E"/>
@@ -9508,7 +11712,7 @@
       </w:rPr>
     </w:lvl>
   </w:abstractNum>
-  <w:abstractNum w:abstractNumId="20" w15:restartNumberingAfterBreak="0">
+  <w:abstractNum w:abstractNumId="29" w15:restartNumberingAfterBreak="0">
     <w:nsid w:val="748A2A01"/>
     <w:multiLevelType w:val="multilevel"/>
     <w:tmpl w:val="2C6C92DC"/>
@@ -9657,7 +11861,7 @@
       </w:rPr>
     </w:lvl>
   </w:abstractNum>
-  <w:abstractNum w:abstractNumId="21" w15:restartNumberingAfterBreak="0">
+  <w:abstractNum w:abstractNumId="30" w15:restartNumberingAfterBreak="0">
     <w:nsid w:val="7EB40E4D"/>
     <w:multiLevelType w:val="multilevel"/>
     <w:tmpl w:val="C7DCCC30"/>
@@ -9807,70 +12011,97 @@
     </w:lvl>
   </w:abstractNum>
   <w:num w:numId="1" w16cid:durableId="689917423">
-    <w:abstractNumId w:val="12"/>
+    <w:abstractNumId w:val="18"/>
   </w:num>
   <w:num w:numId="2" w16cid:durableId="39136085">
-    <w:abstractNumId w:val="17"/>
+    <w:abstractNumId w:val="25"/>
   </w:num>
   <w:num w:numId="3" w16cid:durableId="82264952">
-    <w:abstractNumId w:val="5"/>
+    <w:abstractNumId w:val="7"/>
   </w:num>
   <w:num w:numId="4" w16cid:durableId="451484886">
     <w:abstractNumId w:val="1"/>
   </w:num>
   <w:num w:numId="5" w16cid:durableId="1720127112">
-    <w:abstractNumId w:val="7"/>
+    <w:abstractNumId w:val="10"/>
   </w:num>
   <w:num w:numId="6" w16cid:durableId="1020086904">
-    <w:abstractNumId w:val="3"/>
+    <w:abstractNumId w:val="5"/>
   </w:num>
   <w:num w:numId="7" w16cid:durableId="289434203">
-    <w:abstractNumId w:val="15"/>
+    <w:abstractNumId w:val="22"/>
   </w:num>
   <w:num w:numId="8" w16cid:durableId="2086489816">
-    <w:abstractNumId w:val="6"/>
+    <w:abstractNumId w:val="8"/>
   </w:num>
   <w:num w:numId="9" w16cid:durableId="1890845863">
-    <w:abstractNumId w:val="13"/>
+    <w:abstractNumId w:val="19"/>
   </w:num>
   <w:num w:numId="10" w16cid:durableId="617758769">
-    <w:abstractNumId w:val="8"/>
+    <w:abstractNumId w:val="12"/>
   </w:num>
   <w:num w:numId="11" w16cid:durableId="1687638476">
     <w:abstractNumId w:val="0"/>
   </w:num>
   <w:num w:numId="12" w16cid:durableId="459111118">
-    <w:abstractNumId w:val="14"/>
+    <w:abstractNumId w:val="21"/>
   </w:num>
   <w:num w:numId="13" w16cid:durableId="1441219124">
-    <w:abstractNumId w:val="20"/>
+    <w:abstractNumId w:val="29"/>
   </w:num>
   <w:num w:numId="14" w16cid:durableId="2145273042">
-    <w:abstractNumId w:val="21"/>
+    <w:abstractNumId w:val="30"/>
   </w:num>
   <w:num w:numId="15" w16cid:durableId="879591042">
-    <w:abstractNumId w:val="11"/>
+    <w:abstractNumId w:val="17"/>
   </w:num>
   <w:num w:numId="16" w16cid:durableId="609315435">
     <w:abstractNumId w:val="2"/>
   </w:num>
   <w:num w:numId="17" w16cid:durableId="821192727">
-    <w:abstractNumId w:val="10"/>
+    <w:abstractNumId w:val="16"/>
   </w:num>
   <w:num w:numId="18" w16cid:durableId="2047214210">
-    <w:abstractNumId w:val="4"/>
+    <w:abstractNumId w:val="6"/>
   </w:num>
   <w:num w:numId="19" w16cid:durableId="2122069770">
-    <w:abstractNumId w:val="19"/>
+    <w:abstractNumId w:val="28"/>
   </w:num>
   <w:num w:numId="20" w16cid:durableId="695542199">
+    <w:abstractNumId w:val="13"/>
+  </w:num>
+  <w:num w:numId="21" w16cid:durableId="973028611">
+    <w:abstractNumId w:val="26"/>
+  </w:num>
+  <w:num w:numId="22" w16cid:durableId="1848597905">
+    <w:abstractNumId w:val="24"/>
+  </w:num>
+  <w:num w:numId="23" w16cid:durableId="2050300856">
     <w:abstractNumId w:val="9"/>
   </w:num>
-  <w:num w:numId="21" w16cid:durableId="973028611">
-    <w:abstractNumId w:val="18"/>
+  <w:num w:numId="24" w16cid:durableId="1613972701">
+    <w:abstractNumId w:val="11"/>
   </w:num>
-  <w:num w:numId="22" w16cid:durableId="1848597905">
-    <w:abstractNumId w:val="16"/>
+  <w:num w:numId="25" w16cid:durableId="1174343655">
+    <w:abstractNumId w:val="15"/>
+  </w:num>
+  <w:num w:numId="26" w16cid:durableId="1619800362">
+    <w:abstractNumId w:val="23"/>
+  </w:num>
+  <w:num w:numId="27" w16cid:durableId="1182548402">
+    <w:abstractNumId w:val="3"/>
+  </w:num>
+  <w:num w:numId="28" w16cid:durableId="1677346129">
+    <w:abstractNumId w:val="27"/>
+  </w:num>
+  <w:num w:numId="29" w16cid:durableId="1822387399">
+    <w:abstractNumId w:val="20"/>
+  </w:num>
+  <w:num w:numId="30" w16cid:durableId="1625889641">
+    <w:abstractNumId w:val="14"/>
+  </w:num>
+  <w:num w:numId="31" w16cid:durableId="1161627110">
+    <w:abstractNumId w:val="4"/>
   </w:num>
 </w:numbering>
 </file>
@@ -10305,7 +12536,6 @@
   <w:style w:type="character" w:default="1" w:styleId="Fuentedeprrafopredeter">
     <w:name w:val="Default Paragraph Font"/>
     <w:uiPriority w:val="1"/>
-    <w:semiHidden/>
     <w:unhideWhenUsed/>
   </w:style>
   <w:style w:type="table" w:default="1" w:styleId="Tablanormal">
@@ -10494,6 +12724,23 @@
     <w:rPr>
       <w:i/>
       <w:iCs/>
+    </w:rPr>
+  </w:style>
+  <w:style w:type="character" w:customStyle="1" w:styleId="url">
+    <w:name w:val="url"/>
+    <w:basedOn w:val="Fuentedeprrafopredeter"/>
+    <w:rsid w:val="00924EAE"/>
+  </w:style>
+  <w:style w:type="character" w:styleId="Mencinsinresolver">
+    <w:name w:val="Unresolved Mention"/>
+    <w:basedOn w:val="Fuentedeprrafopredeter"/>
+    <w:uiPriority w:val="99"/>
+    <w:semiHidden/>
+    <w:unhideWhenUsed/>
+    <w:rsid w:val="00924EAE"/>
+    <w:rPr>
+      <w:color w:val="605E5C"/>
+      <w:shd w:val="clear" w:color="auto" w:fill="E1DFDD"/>
     </w:rPr>
   </w:style>
 </w:styles>

</xml_diff>

<commit_message>
Finalizacion Marco teorico y comienzo Temporalidad
</commit_message>
<xml_diff>
--- a/Proyecto2ºNoelFdez.docx
+++ b/Proyecto2ºNoelFdez.docx
@@ -1251,23 +1251,7 @@
                 <w:rFonts w:ascii="Times New Roman" w:hAnsi="Times New Roman" w:cs="Times New Roman"/>
                 <w:noProof/>
               </w:rPr>
-              <w:t>Aná</w:t>
-            </w:r>
-            <w:r>
-              <w:rPr>
-                <w:rStyle w:val="Hipervnculo"/>
-                <w:rFonts w:ascii="Times New Roman" w:hAnsi="Times New Roman" w:cs="Times New Roman"/>
-                <w:noProof/>
-              </w:rPr>
-              <w:t>l</w:t>
-            </w:r>
-            <w:r>
-              <w:rPr>
-                <w:rStyle w:val="Hipervnculo"/>
-                <w:rFonts w:ascii="Times New Roman" w:hAnsi="Times New Roman" w:cs="Times New Roman"/>
-                <w:noProof/>
-              </w:rPr>
-              <w:t>isis económico (DAFO)</w:t>
+              <w:t>Análisis económico (DAFO)</w:t>
             </w:r>
             <w:r>
               <w:rPr>
@@ -6961,31 +6945,603 @@
           <w:sz w:val="24"/>
           <w:szCs w:val="24"/>
         </w:rPr>
-        <w:t>digitalización con QR para atraer más clientela. Como ejemplo representativo, el estudio destaca el caso de un establecimiento de Palma de Mallorca, donde la implementación de los pedidos mediante código QR no solo permitió respetar las medidas de distancia durante la situación del COVID-19 , sino que también triplico la facturación al optimizar la velocidad de servicio a los clientes (</w:t>
-      </w:r>
-      <w:r>
-        <w:rPr>
-          <w:rFonts w:ascii="Times New Roman" w:hAnsi="Times New Roman" w:cs="Times New Roman"/>
-          <w:sz w:val="24"/>
-          <w:szCs w:val="24"/>
-        </w:rPr>
-        <w:t>Distribución Actualidad</w:t>
-      </w:r>
-      <w:r>
-        <w:rPr>
-          <w:rFonts w:ascii="Times New Roman" w:hAnsi="Times New Roman" w:cs="Times New Roman"/>
-          <w:sz w:val="24"/>
-          <w:szCs w:val="24"/>
-        </w:rPr>
-        <w:t xml:space="preserve">, </w:t>
-      </w:r>
-      <w:r>
-        <w:rPr>
-          <w:rFonts w:ascii="Times New Roman" w:hAnsi="Times New Roman" w:cs="Times New Roman"/>
-          <w:sz w:val="24"/>
-          <w:szCs w:val="24"/>
-        </w:rPr>
-        <w:t>2021)</w:t>
+        <w:t>digitalización con QR para atraer más clientela. Como ejemplo representativo, el estudio destaca el caso de un establecimiento de Palma de Mallorca, donde la implementación de los pedidos mediante código QR no solo permitió respetar las medidas de distancia durante la situación del COVID-19 , sino que también triplico la facturación al optimizar la velocidad de servicio a los clientes (Distribución Actualidad, 2021).</w:t>
+      </w:r>
+    </w:p>
+    <w:p>
+      <w:pPr>
+        <w:rPr>
+          <w:rFonts w:ascii="Times New Roman" w:hAnsi="Times New Roman" w:cs="Times New Roman"/>
+          <w:sz w:val="24"/>
+          <w:szCs w:val="24"/>
+        </w:rPr>
+      </w:pPr>
+      <w:r>
+        <w:rPr>
+          <w:rFonts w:ascii="Times New Roman" w:hAnsi="Times New Roman" w:cs="Times New Roman"/>
+          <w:sz w:val="24"/>
+          <w:szCs w:val="24"/>
+        </w:rPr>
+        <w:t xml:space="preserve">Es por ello </w:t>
+      </w:r>
+      <w:r>
+        <w:rPr>
+          <w:rFonts w:ascii="Times New Roman" w:hAnsi="Times New Roman" w:cs="Times New Roman"/>
+          <w:sz w:val="24"/>
+          <w:szCs w:val="24"/>
+        </w:rPr>
+        <w:t>por lo que</w:t>
+      </w:r>
+      <w:r>
+        <w:rPr>
+          <w:rFonts w:ascii="Times New Roman" w:hAnsi="Times New Roman" w:cs="Times New Roman"/>
+          <w:sz w:val="24"/>
+          <w:szCs w:val="24"/>
+        </w:rPr>
+        <w:t xml:space="preserve"> la integración de códigos QR en aplicaciones como FoodNow representa una respuesta alineada con las demandas actuales en el sector de la hostelería, permitiendo mejorar tanto la operatividad del restaurante como la experiencia del cliente.</w:t>
+      </w:r>
+    </w:p>
+    <w:p/>
+    <w:p>
+      <w:pPr>
+        <w:rPr>
+          <w:rFonts w:ascii="Times New Roman" w:hAnsi="Times New Roman" w:cs="Times New Roman"/>
+          <w:b/>
+          <w:bCs/>
+          <w:sz w:val="24"/>
+          <w:szCs w:val="24"/>
+        </w:rPr>
+      </w:pPr>
+      <w:r>
+        <w:rPr>
+          <w:rFonts w:ascii="Times New Roman" w:hAnsi="Times New Roman" w:cs="Times New Roman"/>
+          <w:b/>
+          <w:bCs/>
+          <w:sz w:val="24"/>
+          <w:szCs w:val="24"/>
+        </w:rPr>
+        <w:t>Modelo Cliente-Servidor</w:t>
+      </w:r>
+    </w:p>
+    <w:p>
+      <w:pPr>
+        <w:rPr>
+          <w:rFonts w:ascii="Times New Roman" w:hAnsi="Times New Roman" w:cs="Times New Roman"/>
+          <w:sz w:val="24"/>
+          <w:szCs w:val="24"/>
+        </w:rPr>
+      </w:pPr>
+      <w:r>
+        <w:rPr>
+          <w:rFonts w:ascii="Times New Roman" w:hAnsi="Times New Roman" w:cs="Times New Roman"/>
+          <w:sz w:val="24"/>
+          <w:szCs w:val="24"/>
+        </w:rPr>
+        <w:t xml:space="preserve">El </w:t>
+      </w:r>
+      <w:r>
+        <w:rPr>
+          <w:rFonts w:ascii="Times New Roman" w:hAnsi="Times New Roman" w:cs="Times New Roman"/>
+          <w:sz w:val="24"/>
+          <w:szCs w:val="24"/>
+        </w:rPr>
+        <w:t>modelo cliente-servidor es una de las arquitecturas más comunes en el desarrollo de aplicaciones en red. Se basa en una distribución de funciones donde un componente, llamado cliente, realiza solicitudes de servicios, y otro componente, denominado servidor, responde a dichas solicitudes proporcionando recursos o procesando la información requerida.</w:t>
+      </w:r>
+    </w:p>
+    <w:p>
+      <w:pPr>
+        <w:rPr>
+          <w:rFonts w:ascii="Times New Roman" w:hAnsi="Times New Roman" w:cs="Times New Roman"/>
+          <w:sz w:val="24"/>
+          <w:szCs w:val="24"/>
+        </w:rPr>
+      </w:pPr>
+      <w:r>
+        <w:rPr>
+          <w:rFonts w:ascii="Times New Roman" w:hAnsi="Times New Roman" w:cs="Times New Roman"/>
+          <w:sz w:val="24"/>
+          <w:szCs w:val="24"/>
+        </w:rPr>
+        <w:t>Según E, Niño(s.f), este modelo establece una comunicación en la cual el cliente inicia la interacción, enviando una petición a traces de protocolos como HTTP o HTTPS, y el servidor responde con la información correspondiente. Esta dinámica se encuentra en la base de la mayoría de los servicios web actuales, incluidas aplicaciones móviles, plataformas web, y software empresarial.</w:t>
+      </w:r>
+    </w:p>
+    <w:p>
+      <w:pPr>
+        <w:rPr>
+          <w:rFonts w:ascii="Times New Roman" w:hAnsi="Times New Roman" w:cs="Times New Roman"/>
+          <w:sz w:val="24"/>
+          <w:szCs w:val="24"/>
+        </w:rPr>
+      </w:pPr>
+      <w:r>
+        <w:rPr>
+          <w:rFonts w:ascii="Times New Roman" w:hAnsi="Times New Roman" w:cs="Times New Roman"/>
+          <w:sz w:val="24"/>
+          <w:szCs w:val="24"/>
+        </w:rPr>
+        <w:t>Uno de los ejemplos mas representativos del funcionamiento cliente-servidor se da al acceder a una pagina web. El navegador actúa como cliente al enviar una solicitud HTTP a través del puerto TCP 80 ( o 443 en el caso de HTTPS) y el servidor web responde con el contenido solicitado, como paginas HTML, imágenes o scripts. Posteriormente, el cliente interpreta esta información y la presenta al usuario (E. Niño, s.f.).</w:t>
+      </w:r>
+    </w:p>
+    <w:p>
+      <w:pPr>
+        <w:rPr>
+          <w:rFonts w:ascii="Times New Roman" w:hAnsi="Times New Roman" w:cs="Times New Roman"/>
+          <w:sz w:val="24"/>
+          <w:szCs w:val="24"/>
+        </w:rPr>
+      </w:pPr>
+      <w:r>
+        <w:rPr>
+          <w:rFonts w:ascii="Times New Roman" w:hAnsi="Times New Roman" w:cs="Times New Roman"/>
+          <w:sz w:val="24"/>
+          <w:szCs w:val="24"/>
+        </w:rPr>
+        <w:t xml:space="preserve">El modelo también </w:t>
+      </w:r>
+      <w:r>
+        <w:rPr>
+          <w:rFonts w:ascii="Times New Roman" w:hAnsi="Times New Roman" w:cs="Times New Roman"/>
+          <w:sz w:val="24"/>
+          <w:szCs w:val="24"/>
+        </w:rPr>
+        <w:t>incorpora mecanismos de seguridad como SSL (Secure Socket Layer) o TLS (Transport Layer Security), los cuales se integran en el protocolo HTTPS para garantizar la autenticidad, confidencialidad e integridad de los datos transmitidos entre</w:t>
+      </w:r>
+      <w:r>
+        <w:rPr>
+          <w:rFonts w:ascii="Times New Roman" w:hAnsi="Times New Roman" w:cs="Times New Roman"/>
+          <w:sz w:val="24"/>
+          <w:szCs w:val="24"/>
+        </w:rPr>
+        <w:t xml:space="preserve"> cliente y </w:t>
+      </w:r>
+      <w:r>
+        <w:rPr>
+          <w:rFonts w:ascii="Times New Roman" w:hAnsi="Times New Roman" w:cs="Times New Roman"/>
+          <w:sz w:val="24"/>
+          <w:szCs w:val="24"/>
+        </w:rPr>
+        <w:lastRenderedPageBreak/>
+        <w:t>servidor. Como señala E. Niño (s.f.)</w:t>
+      </w:r>
+      <w:r>
+        <w:rPr>
+          <w:rFonts w:ascii="Times New Roman" w:hAnsi="Times New Roman" w:cs="Times New Roman"/>
+          <w:sz w:val="24"/>
+          <w:szCs w:val="24"/>
+        </w:rPr>
+        <w:t>, esta estructura permitir establecer canales cifrados, mediante el intercambio de claves públicas y privadas, lo que asegura que la comunicación solo pueda ser entendida por las partes involucradas.</w:t>
+      </w:r>
+    </w:p>
+    <w:p>
+      <w:pPr>
+        <w:rPr>
+          <w:rFonts w:ascii="Times New Roman" w:hAnsi="Times New Roman" w:cs="Times New Roman"/>
+          <w:sz w:val="24"/>
+          <w:szCs w:val="24"/>
+        </w:rPr>
+      </w:pPr>
+      <w:r>
+        <w:rPr>
+          <w:rFonts w:ascii="Times New Roman" w:hAnsi="Times New Roman" w:cs="Times New Roman"/>
+          <w:sz w:val="24"/>
+          <w:szCs w:val="24"/>
+        </w:rPr>
+        <w:t>Esta arquitectura se adapta perfectamente a FoodNow, donde la aplicación móvil actúa como cliente, realizando pedidos o consultas, mientras que la aplicación de escritorio del restaurante funciona como servidor, recibiendo las peticiones del cliente. Gracias a este modelo, es posible mantener una comunicación bidireccional y eficiente, permitiendo a ambos lados del sistema interactuar en tiempo real sin necesidad de conexiones permanentes ni intervención manual.</w:t>
+      </w:r>
+    </w:p>
+    <w:p>
+      <w:pPr>
+        <w:rPr>
+          <w:rFonts w:ascii="Times New Roman" w:hAnsi="Times New Roman" w:cs="Times New Roman"/>
+          <w:sz w:val="24"/>
+          <w:szCs w:val="24"/>
+        </w:rPr>
+      </w:pPr>
+    </w:p>
+    <w:p>
+      <w:pPr>
+        <w:rPr>
+          <w:rFonts w:ascii="Times New Roman" w:hAnsi="Times New Roman" w:cs="Times New Roman"/>
+          <w:b/>
+          <w:bCs/>
+          <w:sz w:val="24"/>
+          <w:szCs w:val="24"/>
+        </w:rPr>
+      </w:pPr>
+      <w:r>
+        <w:rPr>
+          <w:rFonts w:ascii="Times New Roman" w:hAnsi="Times New Roman" w:cs="Times New Roman"/>
+          <w:b/>
+          <w:bCs/>
+          <w:sz w:val="24"/>
+          <w:szCs w:val="24"/>
+        </w:rPr>
+        <w:t>Bases de Datos Relacionales</w:t>
+      </w:r>
+    </w:p>
+    <w:p>
+      <w:pPr>
+        <w:rPr>
+          <w:rFonts w:ascii="Times New Roman" w:hAnsi="Times New Roman" w:cs="Times New Roman"/>
+          <w:sz w:val="24"/>
+          <w:szCs w:val="24"/>
+        </w:rPr>
+      </w:pPr>
+      <w:r>
+        <w:rPr>
+          <w:rFonts w:ascii="Times New Roman" w:hAnsi="Times New Roman" w:cs="Times New Roman"/>
+          <w:sz w:val="24"/>
+          <w:szCs w:val="24"/>
+        </w:rPr>
+        <w:t>La</w:t>
+      </w:r>
+      <w:r>
+        <w:rPr>
+          <w:rFonts w:ascii="Times New Roman" w:hAnsi="Times New Roman" w:cs="Times New Roman"/>
+          <w:sz w:val="24"/>
+          <w:szCs w:val="24"/>
+        </w:rPr>
+        <w:t>s bases de datos relacionales son un modelo ampliamente adoptado para el almacenamiento, consulta y gestión estructurada de información. Este modelo se basa en la organización de los datos en tablas relacionadas entre si mediante claves, lo que permite representar entidades del mundo real y sus vínculos de forma clara, lógica y eficiente.</w:t>
+      </w:r>
+    </w:p>
+    <w:p>
+      <w:pPr>
+        <w:rPr>
+          <w:rFonts w:ascii="Times New Roman" w:hAnsi="Times New Roman" w:cs="Times New Roman"/>
+          <w:sz w:val="24"/>
+          <w:szCs w:val="24"/>
+        </w:rPr>
+      </w:pPr>
+      <w:r>
+        <w:rPr>
+          <w:rFonts w:ascii="Times New Roman" w:hAnsi="Times New Roman" w:cs="Times New Roman"/>
+          <w:sz w:val="24"/>
+          <w:szCs w:val="24"/>
+        </w:rPr>
+        <w:t>Según Oracle España (2021) , “una base de datos relacional es un tipo de base de datos que almacena y proporciona acceso a puntos de datos relacionados entre sí”, basándose en el modelo relacional propuesto por Edgar F Codd. Cada fila de una tabla representa un registro único, identificado mediante una clave primaria, mientras que las columnas contienen los atributos o características de esos registros.</w:t>
+      </w:r>
+    </w:p>
+    <w:p>
+      <w:pPr>
+        <w:rPr>
+          <w:rFonts w:ascii="Times New Roman" w:hAnsi="Times New Roman" w:cs="Times New Roman"/>
+          <w:sz w:val="24"/>
+          <w:szCs w:val="24"/>
+        </w:rPr>
+      </w:pPr>
+      <w:r>
+        <w:rPr>
+          <w:rFonts w:ascii="Times New Roman" w:hAnsi="Times New Roman" w:cs="Times New Roman"/>
+          <w:sz w:val="24"/>
+          <w:szCs w:val="24"/>
+        </w:rPr>
+        <w:t>Un aspecto clave de las bases de datos relacionales es la posibilidad de relacionar múltiples tablas mediante claves foráneas. Por ejemplo, una tabla de clientes y una tabla de pedido puede vincularse gracias a un campo común como el ID del cliente, lo que permite realizar consultas complejas que integren información dispersa en múltiples estructuras (Oracle España, 2021).</w:t>
+      </w:r>
+    </w:p>
+    <w:p>
+      <w:pPr>
+        <w:rPr>
+          <w:rFonts w:ascii="Times New Roman" w:hAnsi="Times New Roman" w:cs="Times New Roman"/>
+          <w:sz w:val="24"/>
+          <w:szCs w:val="24"/>
+        </w:rPr>
+      </w:pPr>
+      <w:r>
+        <w:rPr>
+          <w:rFonts w:ascii="Times New Roman" w:hAnsi="Times New Roman" w:cs="Times New Roman"/>
+          <w:sz w:val="24"/>
+          <w:szCs w:val="24"/>
+        </w:rPr>
+        <w:t>Entre las principales</w:t>
+      </w:r>
+      <w:r>
+        <w:rPr>
+          <w:rFonts w:ascii="Times New Roman" w:hAnsi="Times New Roman" w:cs="Times New Roman"/>
+          <w:sz w:val="24"/>
+          <w:szCs w:val="24"/>
+        </w:rPr>
+        <w:t xml:space="preserve"> ventajas de este modelo destacan:</w:t>
+      </w:r>
+    </w:p>
+    <w:p>
+      <w:pPr>
+        <w:pStyle w:val="Prrafodelista"/>
+        <w:numPr>
+          <w:ilvl w:val="0"/>
+          <w:numId w:val="38"/>
+        </w:numPr>
+        <w:rPr>
+          <w:rFonts w:ascii="Times New Roman" w:hAnsi="Times New Roman" w:cs="Times New Roman"/>
+          <w:sz w:val="24"/>
+          <w:szCs w:val="24"/>
+        </w:rPr>
+      </w:pPr>
+      <w:r>
+        <w:rPr>
+          <w:rFonts w:ascii="Times New Roman" w:hAnsi="Times New Roman" w:cs="Times New Roman"/>
+          <w:sz w:val="24"/>
+          <w:szCs w:val="24"/>
+        </w:rPr>
+        <w:t>Uniformidad y precisión de los datos: Se evitan duplicidades y se refuerzan las reglas de integridad.</w:t>
+      </w:r>
+    </w:p>
+    <w:p>
+      <w:pPr>
+        <w:pStyle w:val="Prrafodelista"/>
+        <w:numPr>
+          <w:ilvl w:val="0"/>
+          <w:numId w:val="38"/>
+        </w:numPr>
+        <w:rPr>
+          <w:rFonts w:ascii="Times New Roman" w:hAnsi="Times New Roman" w:cs="Times New Roman"/>
+          <w:sz w:val="24"/>
+          <w:szCs w:val="24"/>
+        </w:rPr>
+      </w:pPr>
+      <w:r>
+        <w:rPr>
+          <w:rFonts w:ascii="Times New Roman" w:hAnsi="Times New Roman" w:cs="Times New Roman"/>
+          <w:sz w:val="24"/>
+          <w:szCs w:val="24"/>
+        </w:rPr>
+        <w:t>Escalabilidad: Son adecuadas tanto para pequeñas aplicaciones como para grandes sistemas empresariales.</w:t>
+      </w:r>
+    </w:p>
+    <w:p>
+      <w:pPr>
+        <w:pStyle w:val="Prrafodelista"/>
+        <w:numPr>
+          <w:ilvl w:val="0"/>
+          <w:numId w:val="38"/>
+        </w:numPr>
+        <w:rPr>
+          <w:rFonts w:ascii="Times New Roman" w:hAnsi="Times New Roman" w:cs="Times New Roman"/>
+          <w:sz w:val="24"/>
+          <w:szCs w:val="24"/>
+        </w:rPr>
+      </w:pPr>
+      <w:r>
+        <w:rPr>
+          <w:rFonts w:ascii="Times New Roman" w:hAnsi="Times New Roman" w:cs="Times New Roman"/>
+          <w:sz w:val="24"/>
+          <w:szCs w:val="24"/>
+        </w:rPr>
+        <w:t>Seguridad y control: Permiten aplicar restricciones de acceso y protección de datos.</w:t>
+      </w:r>
+    </w:p>
+    <w:p>
+      <w:pPr>
+        <w:pStyle w:val="Prrafodelista"/>
+        <w:numPr>
+          <w:ilvl w:val="0"/>
+          <w:numId w:val="38"/>
+        </w:numPr>
+        <w:rPr>
+          <w:rFonts w:ascii="Times New Roman" w:hAnsi="Times New Roman" w:cs="Times New Roman"/>
+          <w:sz w:val="24"/>
+          <w:szCs w:val="24"/>
+        </w:rPr>
+      </w:pPr>
+      <w:r>
+        <w:rPr>
+          <w:rFonts w:ascii="Times New Roman" w:hAnsi="Times New Roman" w:cs="Times New Roman"/>
+          <w:sz w:val="24"/>
+          <w:szCs w:val="24"/>
+        </w:rPr>
+        <w:t>Lenguaje estándar (SQL): El uso de SQL como lenguaje de consulta estructurado facilita la interacción con los datos de forma universal y eficiente.</w:t>
+      </w:r>
+    </w:p>
+    <w:p>
+      <w:pPr>
+        <w:rPr>
+          <w:rFonts w:ascii="Times New Roman" w:hAnsi="Times New Roman" w:cs="Times New Roman"/>
+          <w:sz w:val="24"/>
+          <w:szCs w:val="24"/>
+        </w:rPr>
+      </w:pPr>
+      <w:r>
+        <w:rPr>
+          <w:rFonts w:ascii="Times New Roman" w:hAnsi="Times New Roman" w:cs="Times New Roman"/>
+          <w:sz w:val="24"/>
+          <w:szCs w:val="24"/>
+        </w:rPr>
+        <w:t xml:space="preserve">Además, las bases de datos </w:t>
+      </w:r>
+      <w:r>
+        <w:rPr>
+          <w:rFonts w:ascii="Times New Roman" w:hAnsi="Times New Roman" w:cs="Times New Roman"/>
+          <w:sz w:val="24"/>
+          <w:szCs w:val="24"/>
+        </w:rPr>
+        <w:t>relacionales cumplen con las propiedades ACID (Atomicidad, Consistencia, Aislamiento y Durabilidad), que garantizan la integridad de las transacciones incluso en entornos con múltiples usuarios accediendo simultáneamente al sistema. Como señala Oracle, este modelo es especialmente robusto para entornos críticos como banca, comercio electrónico o restauración, donde los datos deben ser coherentes y siempre actualizados (Oracle España, 2021).</w:t>
+      </w:r>
+    </w:p>
+    <w:p>
+      <w:pPr>
+        <w:rPr>
+          <w:rFonts w:ascii="Times New Roman" w:hAnsi="Times New Roman" w:cs="Times New Roman"/>
+          <w:sz w:val="24"/>
+          <w:szCs w:val="24"/>
+        </w:rPr>
+      </w:pPr>
+      <w:r>
+        <w:rPr>
+          <w:rFonts w:ascii="Times New Roman" w:hAnsi="Times New Roman" w:cs="Times New Roman"/>
+          <w:sz w:val="24"/>
+          <w:szCs w:val="24"/>
+        </w:rPr>
+        <w:t xml:space="preserve">En FoodNow el uso de una base de datos relacional permitirá almacenar de forma estructurada y segura la información de los productos del menú, los pedidos, etc. Su </w:t>
+      </w:r>
+      <w:r>
+        <w:rPr>
+          <w:rFonts w:ascii="Times New Roman" w:hAnsi="Times New Roman" w:cs="Times New Roman"/>
+          <w:sz w:val="24"/>
+          <w:szCs w:val="24"/>
+        </w:rPr>
+        <w:lastRenderedPageBreak/>
+        <w:t>estructura flexible y normalizada también facilita el mantenimiento y la escalabilidad del sistema.</w:t>
+      </w:r>
+    </w:p>
+    <w:p>
+      <w:pPr>
+        <w:rPr>
+          <w:rFonts w:ascii="Times New Roman" w:hAnsi="Times New Roman" w:cs="Times New Roman"/>
+          <w:sz w:val="24"/>
+          <w:szCs w:val="24"/>
+        </w:rPr>
+      </w:pPr>
+    </w:p>
+    <w:p>
+      <w:pPr>
+        <w:rPr>
+          <w:rFonts w:ascii="Times New Roman" w:hAnsi="Times New Roman" w:cs="Times New Roman"/>
+          <w:b/>
+          <w:bCs/>
+          <w:sz w:val="24"/>
+          <w:szCs w:val="24"/>
+        </w:rPr>
+      </w:pPr>
+      <w:r>
+        <w:rPr>
+          <w:rFonts w:ascii="Times New Roman" w:hAnsi="Times New Roman" w:cs="Times New Roman"/>
+          <w:b/>
+          <w:bCs/>
+          <w:sz w:val="24"/>
+          <w:szCs w:val="24"/>
+        </w:rPr>
+        <w:t>Bases de Datos Relacionales</w:t>
+      </w:r>
+    </w:p>
+    <w:p>
+      <w:pPr>
+        <w:rPr>
+          <w:rFonts w:ascii="Times New Roman" w:hAnsi="Times New Roman" w:cs="Times New Roman"/>
+          <w:sz w:val="24"/>
+          <w:szCs w:val="24"/>
+        </w:rPr>
+      </w:pPr>
+      <w:r>
+        <w:rPr>
+          <w:rFonts w:ascii="Times New Roman" w:hAnsi="Times New Roman" w:cs="Times New Roman"/>
+          <w:sz w:val="24"/>
+          <w:szCs w:val="24"/>
+        </w:rPr>
+        <w:t xml:space="preserve">El diseño centrado en el usuario y la experiencia de usuario son pilares fundamentales en el desarrollo de aplicaciones que buscan facilitar tareas de manera intuitiva, accesible y eficiente. Tal como señala Pedraza Gutiérrez et al. (2023), el diseño centrado en el </w:t>
+      </w:r>
+      <w:r>
+        <w:rPr>
+          <w:rFonts w:ascii="Times New Roman" w:hAnsi="Times New Roman" w:cs="Times New Roman"/>
+          <w:sz w:val="24"/>
+          <w:szCs w:val="24"/>
+        </w:rPr>
+        <w:t>usuario permite optimizar los elementos que conforman la interfaz, ofreciendo una experiencia que facilite al máximo la interacción del usuario con la aplicación, especialmente cuando se trata de tareas repetitivas o contextos críticos como el control de aforos en situaciones sanitarias.</w:t>
+      </w:r>
+    </w:p>
+    <w:p>
+      <w:pPr>
+        <w:rPr>
+          <w:rFonts w:ascii="Times New Roman" w:hAnsi="Times New Roman" w:cs="Times New Roman"/>
+          <w:sz w:val="24"/>
+          <w:szCs w:val="24"/>
+        </w:rPr>
+      </w:pPr>
+      <w:r>
+        <w:rPr>
+          <w:rFonts w:ascii="Times New Roman" w:hAnsi="Times New Roman" w:cs="Times New Roman"/>
+          <w:sz w:val="24"/>
+          <w:szCs w:val="24"/>
+        </w:rPr>
+        <w:t>En el enfoque diseño centrado en el usuario, el usuar</w:t>
+      </w:r>
+      <w:r>
+        <w:rPr>
+          <w:rFonts w:ascii="Times New Roman" w:hAnsi="Times New Roman" w:cs="Times New Roman"/>
+          <w:sz w:val="24"/>
+          <w:szCs w:val="24"/>
+        </w:rPr>
+        <w:t>io es el centro del proceso de diseño</w:t>
+      </w:r>
+      <w:r>
+        <w:rPr>
+          <w:rFonts w:ascii="Times New Roman" w:hAnsi="Times New Roman" w:cs="Times New Roman"/>
+          <w:sz w:val="24"/>
+          <w:szCs w:val="24"/>
+        </w:rPr>
+        <w:t xml:space="preserve">. Como afirman Pratt &amp; Nunes (2013, cit. en Pedraza Gutiérrez et al., 2023), esto implica “entender y satisfacer sus necesidades desde el inicio, considerando su contexto y objetivo de uso”. En este sentido, el desarrollo de prototipos visuales (mockups), la definición de escenarios realistas y la validación </w:t>
+      </w:r>
+      <w:r>
+        <w:rPr>
+          <w:rFonts w:ascii="Times New Roman" w:hAnsi="Times New Roman" w:cs="Times New Roman"/>
+          <w:sz w:val="24"/>
+          <w:szCs w:val="24"/>
+        </w:rPr>
+        <w:t>mediante pruebas de usabilidad son técnicas clave para asegurar la eficacia del diseño.</w:t>
+      </w:r>
+    </w:p>
+    <w:p>
+      <w:pPr>
+        <w:rPr>
+          <w:rFonts w:ascii="Times New Roman" w:hAnsi="Times New Roman" w:cs="Times New Roman"/>
+          <w:sz w:val="24"/>
+          <w:szCs w:val="24"/>
+        </w:rPr>
+      </w:pPr>
+      <w:r>
+        <w:rPr>
+          <w:rFonts w:ascii="Times New Roman" w:hAnsi="Times New Roman" w:cs="Times New Roman"/>
+          <w:sz w:val="24"/>
+          <w:szCs w:val="24"/>
+        </w:rPr>
+        <w:t>Una herramienta empleada en el estudio fue la prueba Alpha, utilizada para recolectar feedback de los usuarios a partir de tareas especificas en la plataforma. A través de encuestas estructuradas</w:t>
+      </w:r>
+      <w:r>
+        <w:rPr>
+          <w:rFonts w:ascii="Times New Roman" w:hAnsi="Times New Roman" w:cs="Times New Roman"/>
+          <w:sz w:val="24"/>
+          <w:szCs w:val="24"/>
+        </w:rPr>
+        <w:t>, se evaluaron criterios como facilidad de navegación, comprensión de mensajes, organización de contenidos y velocidad de respuesta. Como resultado, se detectaron oportunidades de mejora en la interacción persona-sistema, que luego fueron abordadas mediante reorganización visual, reducción de pasos y optimización de la terminología utilizada (Pedraza Gutiérrez et al., 2023).</w:t>
+      </w:r>
+    </w:p>
+    <w:p>
+      <w:pPr>
+        <w:rPr>
+          <w:rFonts w:ascii="Times New Roman" w:hAnsi="Times New Roman" w:cs="Times New Roman"/>
+          <w:sz w:val="24"/>
+          <w:szCs w:val="24"/>
+        </w:rPr>
+      </w:pPr>
+      <w:r>
+        <w:rPr>
+          <w:rFonts w:ascii="Times New Roman" w:hAnsi="Times New Roman" w:cs="Times New Roman"/>
+          <w:sz w:val="24"/>
+          <w:szCs w:val="24"/>
+        </w:rPr>
+        <w:t xml:space="preserve">La experiencia del proyecto evidencio que , incluso con limitaciones temporales y técnicas, </w:t>
+      </w:r>
+      <w:r>
+        <w:rPr>
+          <w:rFonts w:ascii="Times New Roman" w:hAnsi="Times New Roman" w:cs="Times New Roman"/>
+          <w:sz w:val="24"/>
+          <w:szCs w:val="24"/>
+        </w:rPr>
+        <w:t>el enfoque centrado en el usuario permite</w:t>
+      </w:r>
+      <w:r>
+        <w:rPr>
+          <w:rFonts w:ascii="Times New Roman" w:hAnsi="Times New Roman" w:cs="Times New Roman"/>
+          <w:sz w:val="24"/>
+          <w:szCs w:val="24"/>
+        </w:rPr>
+        <w:t xml:space="preserve"> alcanzar productos</w:t>
+      </w:r>
+      <w:r>
+        <w:rPr>
+          <w:rFonts w:ascii="Times New Roman" w:hAnsi="Times New Roman" w:cs="Times New Roman"/>
+          <w:sz w:val="24"/>
+          <w:szCs w:val="24"/>
+        </w:rPr>
+        <w:t xml:space="preserve"> mas usables, adaptados a su audiencia y con mayor aceptación. En el caso de FoodNow, este enfoque garantiza que tanto comensales como personal del restaurante interactúen con la aplicación de forma fluida</w:t>
       </w:r>
       <w:r>
         <w:rPr>
@@ -7010,25 +7566,260 @@
           <w:sz w:val="24"/>
           <w:szCs w:val="24"/>
         </w:rPr>
-        <w:t xml:space="preserve">Es por ello </w:t>
-      </w:r>
-      <w:proofErr w:type="gramStart"/>
-      <w:r>
-        <w:rPr>
-          <w:rFonts w:ascii="Times New Roman" w:hAnsi="Times New Roman" w:cs="Times New Roman"/>
-          <w:sz w:val="24"/>
-          <w:szCs w:val="24"/>
-        </w:rPr>
-        <w:t>que</w:t>
-      </w:r>
-      <w:proofErr w:type="gramEnd"/>
-      <w:r>
-        <w:rPr>
-          <w:rFonts w:ascii="Times New Roman" w:hAnsi="Times New Roman" w:cs="Times New Roman"/>
-          <w:sz w:val="24"/>
-          <w:szCs w:val="24"/>
-        </w:rPr>
-        <w:t xml:space="preserve"> la integración de códigos QR en aplicaciones como FoodNow representa una respuesta alineada con las demandas actuales en el sector de la hostelería, permitiendo mejorar tanto la operatividad del restaurante como la experiencia del cliente.</w:t>
+        <w:t xml:space="preserve">Además, integrar a los usuarios durante las fases tempranas del desarrollo ayuda a detectar errores, validar decisiones </w:t>
+      </w:r>
+      <w:r>
+        <w:rPr>
+          <w:rFonts w:ascii="Times New Roman" w:hAnsi="Times New Roman" w:cs="Times New Roman"/>
+          <w:sz w:val="24"/>
+          <w:szCs w:val="24"/>
+        </w:rPr>
+        <w:t>de diseño y alinear el sistema con las expectativas reales de uso. Como conclusión, diseñar con y para el usuario no solo mejorar la interfaz, sino que incrementa el éxito funcional de la solución digital en su conjunto.</w:t>
+      </w:r>
+    </w:p>
+    <w:p>
+      <w:pPr>
+        <w:rPr>
+          <w:rFonts w:ascii="Times New Roman" w:hAnsi="Times New Roman" w:cs="Times New Roman"/>
+          <w:sz w:val="24"/>
+          <w:szCs w:val="24"/>
+        </w:rPr>
+      </w:pPr>
+    </w:p>
+    <w:p>
+      <w:pPr>
+        <w:rPr>
+          <w:rFonts w:ascii="Times New Roman" w:hAnsi="Times New Roman" w:cs="Times New Roman"/>
+          <w:b/>
+          <w:bCs/>
+          <w:sz w:val="24"/>
+          <w:szCs w:val="24"/>
+        </w:rPr>
+      </w:pPr>
+      <w:r>
+        <w:rPr>
+          <w:rFonts w:ascii="Times New Roman" w:hAnsi="Times New Roman" w:cs="Times New Roman"/>
+          <w:b/>
+          <w:bCs/>
+          <w:sz w:val="24"/>
+          <w:szCs w:val="24"/>
+        </w:rPr>
+        <w:t>Metodologías ágiles en el desarrollo de software</w:t>
+      </w:r>
+    </w:p>
+    <w:p>
+      <w:pPr>
+        <w:rPr>
+          <w:rFonts w:ascii="Times New Roman" w:hAnsi="Times New Roman" w:cs="Times New Roman"/>
+          <w:sz w:val="24"/>
+          <w:szCs w:val="24"/>
+        </w:rPr>
+      </w:pPr>
+      <w:r>
+        <w:rPr>
+          <w:rFonts w:ascii="Times New Roman" w:hAnsi="Times New Roman" w:cs="Times New Roman"/>
+          <w:sz w:val="24"/>
+          <w:szCs w:val="24"/>
+        </w:rPr>
+        <w:t>El desarrollo de software ha evolucionado significativamente en las ultimas décadas, enfrentando entornos mas cambiantes, clientes mas exigentes y plazos mas ajustados. Frente a estas condiciones, han surgido enfoques mas flexibles como las metodologías agiles, que priorizan la colaboración, la adaptabilidad y la entrega continua de valor al cliente.</w:t>
+      </w:r>
+    </w:p>
+    <w:p>
+      <w:pPr>
+        <w:rPr>
+          <w:rFonts w:ascii="Times New Roman" w:hAnsi="Times New Roman" w:cs="Times New Roman"/>
+          <w:sz w:val="24"/>
+          <w:szCs w:val="24"/>
+        </w:rPr>
+      </w:pPr>
+      <w:r>
+        <w:rPr>
+          <w:rFonts w:ascii="Times New Roman" w:hAnsi="Times New Roman" w:cs="Times New Roman"/>
+          <w:sz w:val="24"/>
+          <w:szCs w:val="24"/>
+        </w:rPr>
+        <w:t>Como señalan Canós et al. (s.f.), las metodologías</w:t>
+      </w:r>
+      <w:r>
+        <w:rPr>
+          <w:rFonts w:ascii="Times New Roman" w:hAnsi="Times New Roman" w:cs="Times New Roman"/>
+          <w:sz w:val="24"/>
+          <w:szCs w:val="24"/>
+        </w:rPr>
+        <w:t xml:space="preserve"> ágiles se enfocan en el factor humano y el producto, más que en el control rígido del proceso. A diferencia de las metodologías tradicionales, que imponen una estructura cerrada de actividades, roles y documentación </w:t>
+      </w:r>
+      <w:r>
+        <w:rPr>
+          <w:rFonts w:ascii="Times New Roman" w:hAnsi="Times New Roman" w:cs="Times New Roman"/>
+          <w:sz w:val="24"/>
+          <w:szCs w:val="24"/>
+        </w:rPr>
+        <w:lastRenderedPageBreak/>
+        <w:t>extensa, las metodologías ágiles proponen un esquema mas ligero y dinámico, donde lo esencial es el trabajo en equipo, la comunicación constante y la iteración rápida.</w:t>
+      </w:r>
+    </w:p>
+    <w:p>
+      <w:pPr>
+        <w:rPr>
+          <w:rFonts w:ascii="Times New Roman" w:hAnsi="Times New Roman" w:cs="Times New Roman"/>
+          <w:sz w:val="24"/>
+          <w:szCs w:val="24"/>
+        </w:rPr>
+      </w:pPr>
+      <w:r>
+        <w:rPr>
+          <w:rFonts w:ascii="Times New Roman" w:hAnsi="Times New Roman" w:cs="Times New Roman"/>
+          <w:sz w:val="24"/>
+          <w:szCs w:val="24"/>
+        </w:rPr>
+        <w:t>Su origen se encuentra en la firma del Manifiesto Ágil en 2001, donde se establecieron cuatro valores clave:</w:t>
+      </w:r>
+    </w:p>
+    <w:p>
+      <w:pPr>
+        <w:pStyle w:val="Prrafodelista"/>
+        <w:numPr>
+          <w:ilvl w:val="0"/>
+          <w:numId w:val="39"/>
+        </w:numPr>
+        <w:rPr>
+          <w:rFonts w:ascii="Times New Roman" w:hAnsi="Times New Roman" w:cs="Times New Roman"/>
+          <w:sz w:val="24"/>
+          <w:szCs w:val="24"/>
+        </w:rPr>
+      </w:pPr>
+      <w:r>
+        <w:rPr>
+          <w:rFonts w:ascii="Times New Roman" w:hAnsi="Times New Roman" w:cs="Times New Roman"/>
+          <w:sz w:val="24"/>
+          <w:szCs w:val="24"/>
+        </w:rPr>
+        <w:t>Priorizar individuos e interacciones sobre procesos y herramientas.</w:t>
+      </w:r>
+    </w:p>
+    <w:p>
+      <w:pPr>
+        <w:pStyle w:val="Prrafodelista"/>
+        <w:numPr>
+          <w:ilvl w:val="0"/>
+          <w:numId w:val="39"/>
+        </w:numPr>
+        <w:rPr>
+          <w:rFonts w:ascii="Times New Roman" w:hAnsi="Times New Roman" w:cs="Times New Roman"/>
+          <w:sz w:val="24"/>
+          <w:szCs w:val="24"/>
+        </w:rPr>
+      </w:pPr>
+      <w:r>
+        <w:rPr>
+          <w:rFonts w:ascii="Times New Roman" w:hAnsi="Times New Roman" w:cs="Times New Roman"/>
+          <w:sz w:val="24"/>
+          <w:szCs w:val="24"/>
+        </w:rPr>
+        <w:t>Valorar software funcionando sobre documentación exhaustiva.</w:t>
+      </w:r>
+    </w:p>
+    <w:p>
+      <w:pPr>
+        <w:pStyle w:val="Prrafodelista"/>
+        <w:numPr>
+          <w:ilvl w:val="0"/>
+          <w:numId w:val="39"/>
+        </w:numPr>
+        <w:rPr>
+          <w:rFonts w:ascii="Times New Roman" w:hAnsi="Times New Roman" w:cs="Times New Roman"/>
+          <w:sz w:val="24"/>
+          <w:szCs w:val="24"/>
+        </w:rPr>
+      </w:pPr>
+      <w:r>
+        <w:rPr>
+          <w:rFonts w:ascii="Times New Roman" w:hAnsi="Times New Roman" w:cs="Times New Roman"/>
+          <w:sz w:val="24"/>
+          <w:szCs w:val="24"/>
+        </w:rPr>
+        <w:t>Fomentar la colaboración con el cliente más que la negociación contractual.</w:t>
+      </w:r>
+    </w:p>
+    <w:p>
+      <w:pPr>
+        <w:pStyle w:val="Prrafodelista"/>
+        <w:numPr>
+          <w:ilvl w:val="0"/>
+          <w:numId w:val="39"/>
+        </w:numPr>
+        <w:rPr>
+          <w:rFonts w:ascii="Times New Roman" w:hAnsi="Times New Roman" w:cs="Times New Roman"/>
+          <w:sz w:val="24"/>
+          <w:szCs w:val="24"/>
+        </w:rPr>
+      </w:pPr>
+      <w:r>
+        <w:rPr>
+          <w:rFonts w:ascii="Times New Roman" w:hAnsi="Times New Roman" w:cs="Times New Roman"/>
+          <w:sz w:val="24"/>
+          <w:szCs w:val="24"/>
+        </w:rPr>
+        <w:t>Responder al cambio antes que seguir estrictamente un plan.</w:t>
+      </w:r>
+    </w:p>
+    <w:p>
+      <w:pPr>
+        <w:rPr>
+          <w:rFonts w:ascii="Times New Roman" w:hAnsi="Times New Roman" w:cs="Times New Roman"/>
+          <w:sz w:val="24"/>
+          <w:szCs w:val="24"/>
+        </w:rPr>
+      </w:pPr>
+      <w:r>
+        <w:rPr>
+          <w:rFonts w:ascii="Times New Roman" w:hAnsi="Times New Roman" w:cs="Times New Roman"/>
+          <w:sz w:val="24"/>
+          <w:szCs w:val="24"/>
+        </w:rPr>
+        <w:t>Estos valores se complementan con 12 principios, entre ellos: entregas frecuentes de software útil, adaptación continua, trabajo sostenido, simplicidad y mejora constante del proceso.</w:t>
+      </w:r>
+    </w:p>
+    <w:p>
+      <w:pPr>
+        <w:rPr>
+          <w:rFonts w:ascii="Times New Roman" w:hAnsi="Times New Roman" w:cs="Times New Roman"/>
+          <w:sz w:val="24"/>
+          <w:szCs w:val="24"/>
+        </w:rPr>
+      </w:pPr>
+      <w:r>
+        <w:rPr>
+          <w:rFonts w:ascii="Times New Roman" w:hAnsi="Times New Roman" w:cs="Times New Roman"/>
+          <w:sz w:val="24"/>
+          <w:szCs w:val="24"/>
+        </w:rPr>
+        <w:t>Canós et al. (s.f.) destacan también la importancia</w:t>
+      </w:r>
+      <w:r>
+        <w:rPr>
+          <w:rFonts w:ascii="Times New Roman" w:hAnsi="Times New Roman" w:cs="Times New Roman"/>
+          <w:sz w:val="24"/>
+          <w:szCs w:val="24"/>
+        </w:rPr>
+        <w:t xml:space="preserve"> de marcos concretos como Extreme Programming, que promueve prácticas como programación en pareja, propiedad colectiva del código, integración continua y presencia constante del cliente. También analizan el marco Scrum, caracterizado por ciclos cortos de desarrollo llamados sprints, reuniones diarias de coordinación y entregas funcionales regulares.</w:t>
+      </w:r>
+    </w:p>
+    <w:p>
+      <w:pPr>
+        <w:rPr>
+          <w:rFonts w:ascii="Times New Roman" w:hAnsi="Times New Roman" w:cs="Times New Roman"/>
+          <w:sz w:val="24"/>
+          <w:szCs w:val="24"/>
+        </w:rPr>
+      </w:pPr>
+      <w:r>
+        <w:rPr>
+          <w:rFonts w:ascii="Times New Roman" w:hAnsi="Times New Roman" w:cs="Times New Roman"/>
+          <w:sz w:val="24"/>
+          <w:szCs w:val="24"/>
+        </w:rPr>
+        <w:t>En el contexto del desarrollo de FoodNow, el uso de metodologías ágiles permite organizar el desarrollo en fases manejables, ajustar prioridades en función del feedback y garantizar que tanto la app móvil como la app de escritorio evolucionen alineadas con las necesidades del restaurante y del cliente. La adaptabilidad, la entrega temprana de funcionalidades y la mejora iterativa son clave para un sistema que busca optimizar la experiencia gastronómica digital.</w:t>
       </w:r>
     </w:p>
     <w:p/>
@@ -7066,6 +7857,23 @@
       <w:pPr>
         <w:rPr>
           <w:rFonts w:ascii="Times New Roman" w:hAnsi="Times New Roman" w:cs="Times New Roman"/>
+          <w:sz w:val="24"/>
+          <w:szCs w:val="24"/>
+        </w:rPr>
+      </w:pPr>
+      <w:r>
+        <w:rPr>
+          <w:rFonts w:ascii="Times New Roman" w:hAnsi="Times New Roman" w:cs="Times New Roman"/>
+          <w:sz w:val="24"/>
+          <w:szCs w:val="24"/>
+        </w:rPr>
+        <w:t>El desarrollo del proyecto FoodNow se extenderá a lo largo del curso académico 2025-2026, comenzando en septiembre desde 2025 y finalizando en mayo de 2026. La planificación se ha distribuido en múltiples fases, aunque algunas de ellas se solapan, con el objetivo de optimizar tiempos y facilitar la integración de componentes entre la aplicación móvil y escritorio. A continuación, se detalla cada una de las etapas previstas:</w:t>
+      </w:r>
+    </w:p>
+    <w:p>
+      <w:pPr>
+        <w:rPr>
+          <w:rFonts w:ascii="Times New Roman" w:hAnsi="Times New Roman" w:cs="Times New Roman"/>
           <w:b/>
           <w:bCs/>
           <w:sz w:val="24"/>
@@ -7080,74 +7888,9 @@
           <w:sz w:val="24"/>
           <w:szCs w:val="24"/>
         </w:rPr>
-        <w:t>Fase 1: Recolección de Requisitos y Análisis (2 semanas)</w:t>
-      </w:r>
-    </w:p>
-    <w:p>
-      <w:pPr>
-        <w:numPr>
-          <w:ilvl w:val="0"/>
-          <w:numId w:val="28"/>
-        </w:numPr>
-        <w:rPr>
-          <w:rFonts w:ascii="Times New Roman" w:hAnsi="Times New Roman" w:cs="Times New Roman"/>
-          <w:sz w:val="24"/>
-          <w:szCs w:val="24"/>
-        </w:rPr>
-      </w:pPr>
-      <w:r>
-        <w:rPr>
-          <w:rFonts w:ascii="Times New Roman" w:hAnsi="Times New Roman" w:cs="Times New Roman"/>
-          <w:sz w:val="24"/>
-          <w:szCs w:val="24"/>
-        </w:rPr>
-        <w:t>Análisis del funcionamiento actual de los pedidos en mesa en restaurantes tradicionales.</w:t>
-      </w:r>
-    </w:p>
-    <w:p>
-      <w:pPr>
-        <w:numPr>
-          <w:ilvl w:val="0"/>
-          <w:numId w:val="28"/>
-        </w:numPr>
-        <w:rPr>
-          <w:rFonts w:ascii="Times New Roman" w:hAnsi="Times New Roman" w:cs="Times New Roman"/>
-          <w:sz w:val="24"/>
-          <w:szCs w:val="24"/>
-        </w:rPr>
-      </w:pPr>
-      <w:r>
-        <w:rPr>
-          <w:rFonts w:ascii="Times New Roman" w:hAnsi="Times New Roman" w:cs="Times New Roman"/>
-          <w:sz w:val="24"/>
-          <w:szCs w:val="24"/>
-        </w:rPr>
-        <w:t>Identificación de necesidades tanto del cliente como del personal del restaurante.</w:t>
-      </w:r>
-    </w:p>
-    <w:p>
-      <w:pPr>
-        <w:numPr>
-          <w:ilvl w:val="0"/>
-          <w:numId w:val="28"/>
-        </w:numPr>
-        <w:rPr>
-          <w:rFonts w:ascii="Times New Roman" w:hAnsi="Times New Roman" w:cs="Times New Roman"/>
-          <w:sz w:val="24"/>
-          <w:szCs w:val="24"/>
-        </w:rPr>
-      </w:pPr>
-      <w:r>
-        <w:rPr>
-          <w:rFonts w:ascii="Times New Roman" w:hAnsi="Times New Roman" w:cs="Times New Roman"/>
-          <w:sz w:val="24"/>
-          <w:szCs w:val="24"/>
-        </w:rPr>
-        <w:t>Definición de funcionalidades clave: escaneo de QR, visualización del menú, pedidos por mesa, cierre de cuenta y gestión desde escritorio.</w:t>
-      </w:r>
-    </w:p>
-    <w:p>
-      <w:pPr>
+        <w:t xml:space="preserve">Fase 1: </w:t>
+      </w:r>
+      <w:r>
         <w:rPr>
           <w:rFonts w:ascii="Times New Roman" w:hAnsi="Times New Roman" w:cs="Times New Roman"/>
           <w:b/>
@@ -7155,7 +7898,8 @@
           <w:sz w:val="24"/>
           <w:szCs w:val="24"/>
         </w:rPr>
-      </w:pPr>
+        <w:t>Creación del Anteproyecto</w:t>
+      </w:r>
       <w:r>
         <w:rPr>
           <w:rFonts w:ascii="Times New Roman" w:hAnsi="Times New Roman" w:cs="Times New Roman"/>
@@ -7164,70 +7908,32 @@
           <w:sz w:val="24"/>
           <w:szCs w:val="24"/>
         </w:rPr>
-        <w:t>Fase 2: Diseño del Sistema (3 semanas)</w:t>
-      </w:r>
-    </w:p>
-    <w:p>
-      <w:pPr>
-        <w:numPr>
-          <w:ilvl w:val="0"/>
-          <w:numId w:val="29"/>
-        </w:numPr>
-        <w:rPr>
-          <w:rFonts w:ascii="Times New Roman" w:hAnsi="Times New Roman" w:cs="Times New Roman"/>
-          <w:sz w:val="24"/>
-          <w:szCs w:val="24"/>
-        </w:rPr>
-      </w:pPr>
-      <w:r>
-        <w:rPr>
-          <w:rFonts w:ascii="Times New Roman" w:hAnsi="Times New Roman" w:cs="Times New Roman"/>
-          <w:sz w:val="24"/>
-          <w:szCs w:val="24"/>
-        </w:rPr>
-        <w:t>Diseño de la interfaz de usuario para la app móvil (cliente) y la app de escritorio (restaurante).</w:t>
-      </w:r>
-    </w:p>
-    <w:p>
-      <w:pPr>
-        <w:numPr>
-          <w:ilvl w:val="0"/>
-          <w:numId w:val="29"/>
-        </w:numPr>
-        <w:rPr>
-          <w:rFonts w:ascii="Times New Roman" w:hAnsi="Times New Roman" w:cs="Times New Roman"/>
-          <w:sz w:val="24"/>
-          <w:szCs w:val="24"/>
-        </w:rPr>
-      </w:pPr>
-      <w:r>
-        <w:rPr>
-          <w:rFonts w:ascii="Times New Roman" w:hAnsi="Times New Roman" w:cs="Times New Roman"/>
-          <w:sz w:val="24"/>
-          <w:szCs w:val="24"/>
-        </w:rPr>
-        <w:t>Estructura de navegación y experiencia de uso centrada en la simplicidad y rapidez.</w:t>
-      </w:r>
-    </w:p>
-    <w:p>
-      <w:pPr>
-        <w:numPr>
-          <w:ilvl w:val="0"/>
-          <w:numId w:val="29"/>
-        </w:numPr>
-        <w:rPr>
-          <w:rFonts w:ascii="Times New Roman" w:hAnsi="Times New Roman" w:cs="Times New Roman"/>
-          <w:sz w:val="24"/>
-          <w:szCs w:val="24"/>
-        </w:rPr>
-      </w:pPr>
-      <w:r>
-        <w:rPr>
-          <w:rFonts w:ascii="Times New Roman" w:hAnsi="Times New Roman" w:cs="Times New Roman"/>
-          <w:sz w:val="24"/>
-          <w:szCs w:val="24"/>
-        </w:rPr>
-        <w:t>Diseño de la base de datos para gestionar menús, pedidos, mesas, y comunicación entre cliente y restaurante.</w:t>
+        <w:t>(2 semanas)</w:t>
+      </w:r>
+    </w:p>
+    <w:p>
+      <w:pPr>
+        <w:rPr>
+          <w:rFonts w:ascii="Times New Roman" w:hAnsi="Times New Roman" w:cs="Times New Roman"/>
+          <w:sz w:val="24"/>
+          <w:szCs w:val="24"/>
+        </w:rPr>
+      </w:pPr>
+      <w:r>
+        <w:rPr>
+          <w:rFonts w:ascii="Times New Roman" w:hAnsi="Times New Roman" w:cs="Times New Roman"/>
+          <w:sz w:val="24"/>
+          <w:szCs w:val="24"/>
+        </w:rPr>
+        <w:t xml:space="preserve">Durante las dos primeras semanas de septiembre, se desarrollará el anteproyecto. En esta fase </w:t>
+      </w:r>
+      <w:r>
+        <w:rPr>
+          <w:rFonts w:ascii="Times New Roman" w:hAnsi="Times New Roman" w:cs="Times New Roman"/>
+          <w:sz w:val="24"/>
+          <w:szCs w:val="24"/>
+        </w:rPr>
+        <w:t>definirán los objetivos generales, alcance, planificación, recursos y justificación técnica del proyecto. También se concretarán las tecnologías a utilizar durante el desarrollo de la aplicación.</w:t>
       </w:r>
     </w:p>
     <w:p>
@@ -7248,75 +7954,9 @@
           <w:sz w:val="24"/>
           <w:szCs w:val="24"/>
         </w:rPr>
-        <w:t>Fase 3: Desarrollo del Frontend (4 semanas)</w:t>
-      </w:r>
-    </w:p>
-    <w:p>
-      <w:pPr>
-        <w:numPr>
-          <w:ilvl w:val="0"/>
-          <w:numId w:val="30"/>
-        </w:numPr>
-        <w:rPr>
-          <w:rFonts w:ascii="Times New Roman" w:hAnsi="Times New Roman" w:cs="Times New Roman"/>
-          <w:sz w:val="24"/>
-          <w:szCs w:val="24"/>
-        </w:rPr>
-      </w:pPr>
-      <w:r>
-        <w:rPr>
-          <w:rFonts w:ascii="Times New Roman" w:hAnsi="Times New Roman" w:cs="Times New Roman"/>
-          <w:sz w:val="24"/>
-          <w:szCs w:val="24"/>
-        </w:rPr>
-        <w:lastRenderedPageBreak/>
-        <w:t>Implementación de la interfaz de la app móvil: escaneo de QR, visualización del menú, selección de productos, botón de “pedir cuenta”.</w:t>
-      </w:r>
-    </w:p>
-    <w:p>
-      <w:pPr>
-        <w:numPr>
-          <w:ilvl w:val="0"/>
-          <w:numId w:val="30"/>
-        </w:numPr>
-        <w:rPr>
-          <w:rFonts w:ascii="Times New Roman" w:hAnsi="Times New Roman" w:cs="Times New Roman"/>
-          <w:sz w:val="24"/>
-          <w:szCs w:val="24"/>
-        </w:rPr>
-      </w:pPr>
-      <w:r>
-        <w:rPr>
-          <w:rFonts w:ascii="Times New Roman" w:hAnsi="Times New Roman" w:cs="Times New Roman"/>
-          <w:sz w:val="24"/>
-          <w:szCs w:val="24"/>
-        </w:rPr>
-        <w:t>Desarrollo de la interfaz de escritorio: vista de pedidos por mesa, control del menú y notificaciones.</w:t>
-      </w:r>
-    </w:p>
-    <w:p>
-      <w:pPr>
-        <w:numPr>
-          <w:ilvl w:val="0"/>
-          <w:numId w:val="30"/>
-        </w:numPr>
-        <w:rPr>
-          <w:rFonts w:ascii="Times New Roman" w:hAnsi="Times New Roman" w:cs="Times New Roman"/>
-          <w:sz w:val="24"/>
-          <w:szCs w:val="24"/>
-        </w:rPr>
-      </w:pPr>
-      <w:r>
-        <w:rPr>
-          <w:rFonts w:ascii="Times New Roman" w:hAnsi="Times New Roman" w:cs="Times New Roman"/>
-          <w:sz w:val="24"/>
-          <w:szCs w:val="24"/>
-        </w:rPr>
-        <w:t>Validación visual y funcional de ambos entornos.</w:t>
-      </w:r>
-    </w:p>
-    <w:p>
-      <w:pPr>
+        <w:t>Fase 2: Diseño del Sistema (</w:t>
+      </w:r>
+      <w:r>
         <w:rPr>
           <w:rFonts w:ascii="Times New Roman" w:hAnsi="Times New Roman" w:cs="Times New Roman"/>
           <w:b/>
@@ -7324,7 +7964,8 @@
           <w:sz w:val="24"/>
           <w:szCs w:val="24"/>
         </w:rPr>
-      </w:pPr>
+        <w:t>1 día</w:t>
+      </w:r>
       <w:r>
         <w:rPr>
           <w:rFonts w:ascii="Times New Roman" w:hAnsi="Times New Roman" w:cs="Times New Roman"/>
@@ -7333,70 +7974,190 @@
           <w:sz w:val="24"/>
           <w:szCs w:val="24"/>
         </w:rPr>
-        <w:t>Fase 4: Desarrollo del Backend (5 semanas)</w:t>
-      </w:r>
-    </w:p>
-    <w:p>
-      <w:pPr>
-        <w:numPr>
-          <w:ilvl w:val="0"/>
-          <w:numId w:val="31"/>
-        </w:numPr>
-        <w:rPr>
-          <w:rFonts w:ascii="Times New Roman" w:hAnsi="Times New Roman" w:cs="Times New Roman"/>
-          <w:sz w:val="24"/>
-          <w:szCs w:val="24"/>
-        </w:rPr>
-      </w:pPr>
-      <w:r>
-        <w:rPr>
-          <w:rFonts w:ascii="Times New Roman" w:hAnsi="Times New Roman" w:cs="Times New Roman"/>
-          <w:sz w:val="24"/>
-          <w:szCs w:val="24"/>
-        </w:rPr>
-        <w:t>Desarrollo de la API para conectar ambas aplicaciones (móvil y escritorio).</w:t>
-      </w:r>
-    </w:p>
-    <w:p>
-      <w:pPr>
-        <w:numPr>
-          <w:ilvl w:val="0"/>
-          <w:numId w:val="31"/>
-        </w:numPr>
-        <w:rPr>
-          <w:rFonts w:ascii="Times New Roman" w:hAnsi="Times New Roman" w:cs="Times New Roman"/>
-          <w:sz w:val="24"/>
-          <w:szCs w:val="24"/>
-        </w:rPr>
-      </w:pPr>
-      <w:r>
-        <w:rPr>
-          <w:rFonts w:ascii="Times New Roman" w:hAnsi="Times New Roman" w:cs="Times New Roman"/>
-          <w:sz w:val="24"/>
-          <w:szCs w:val="24"/>
-        </w:rPr>
-        <w:t>Implementación de la lógica de negocio: control de pedidos por mesa, estado de pedido abierto/cerrado, actualización del menú.</w:t>
-      </w:r>
-    </w:p>
-    <w:p>
-      <w:pPr>
-        <w:numPr>
-          <w:ilvl w:val="0"/>
-          <w:numId w:val="31"/>
-        </w:numPr>
-        <w:rPr>
-          <w:rFonts w:ascii="Times New Roman" w:hAnsi="Times New Roman" w:cs="Times New Roman"/>
-          <w:sz w:val="24"/>
-          <w:szCs w:val="24"/>
-        </w:rPr>
-      </w:pPr>
-      <w:r>
-        <w:rPr>
-          <w:rFonts w:ascii="Times New Roman" w:hAnsi="Times New Roman" w:cs="Times New Roman"/>
-          <w:sz w:val="24"/>
-          <w:szCs w:val="24"/>
-        </w:rPr>
-        <w:t>Conexión en tiempo real entre cliente y restaurante (mediante WebSocket o polling).</w:t>
+        <w:t>)</w:t>
+      </w:r>
+    </w:p>
+    <w:p>
+      <w:pPr>
+        <w:rPr>
+          <w:rFonts w:ascii="Times New Roman" w:hAnsi="Times New Roman" w:cs="Times New Roman"/>
+          <w:sz w:val="24"/>
+          <w:szCs w:val="24"/>
+        </w:rPr>
+      </w:pPr>
+      <w:r>
+        <w:rPr>
+          <w:rFonts w:ascii="Times New Roman" w:hAnsi="Times New Roman" w:cs="Times New Roman"/>
+          <w:sz w:val="24"/>
+          <w:szCs w:val="24"/>
+        </w:rPr>
+        <w:t>En paralelo al inicio del desarrollo, se habilitará un repositorio en GitHub para el control de versiones y copia de seguridad del código fuente. Esto permitirá un trabajo mas organizado, seguro y colaborativo, además de facilitar el seguimiento de los avances a lo largo de su desarrollo.</w:t>
+      </w:r>
+    </w:p>
+    <w:p>
+      <w:pPr>
+        <w:rPr>
+          <w:rFonts w:ascii="Times New Roman" w:hAnsi="Times New Roman" w:cs="Times New Roman"/>
+          <w:sz w:val="24"/>
+          <w:szCs w:val="24"/>
+        </w:rPr>
+      </w:pPr>
+    </w:p>
+    <w:p>
+      <w:pPr>
+        <w:rPr>
+          <w:rFonts w:ascii="Times New Roman" w:hAnsi="Times New Roman" w:cs="Times New Roman"/>
+          <w:b/>
+          <w:bCs/>
+          <w:sz w:val="24"/>
+          <w:szCs w:val="24"/>
+        </w:rPr>
+      </w:pPr>
+      <w:r>
+        <w:rPr>
+          <w:rFonts w:ascii="Times New Roman" w:hAnsi="Times New Roman" w:cs="Times New Roman"/>
+          <w:b/>
+          <w:bCs/>
+          <w:sz w:val="24"/>
+          <w:szCs w:val="24"/>
+        </w:rPr>
+        <w:lastRenderedPageBreak/>
+        <w:t xml:space="preserve">Fase 3: </w:t>
+      </w:r>
+      <w:r>
+        <w:rPr>
+          <w:rFonts w:ascii="Times New Roman" w:hAnsi="Times New Roman" w:cs="Times New Roman"/>
+          <w:b/>
+          <w:bCs/>
+          <w:sz w:val="24"/>
+          <w:szCs w:val="24"/>
+        </w:rPr>
+        <w:t>Documentación técnica y funcional</w:t>
+      </w:r>
+      <w:r>
+        <w:rPr>
+          <w:rFonts w:ascii="Times New Roman" w:hAnsi="Times New Roman" w:cs="Times New Roman"/>
+          <w:b/>
+          <w:bCs/>
+          <w:sz w:val="24"/>
+          <w:szCs w:val="24"/>
+        </w:rPr>
+        <w:t xml:space="preserve"> (</w:t>
+      </w:r>
+      <w:r>
+        <w:rPr>
+          <w:rFonts w:ascii="Times New Roman" w:hAnsi="Times New Roman" w:cs="Times New Roman"/>
+          <w:b/>
+          <w:bCs/>
+          <w:sz w:val="24"/>
+          <w:szCs w:val="24"/>
+        </w:rPr>
+        <w:t>septiembre a noviembre</w:t>
+      </w:r>
+      <w:r>
+        <w:rPr>
+          <w:rFonts w:ascii="Times New Roman" w:hAnsi="Times New Roman" w:cs="Times New Roman"/>
+          <w:b/>
+          <w:bCs/>
+          <w:sz w:val="24"/>
+          <w:szCs w:val="24"/>
+        </w:rPr>
+        <w:t>)</w:t>
+      </w:r>
+    </w:p>
+    <w:p>
+      <w:pPr>
+        <w:rPr>
+          <w:rFonts w:ascii="Times New Roman" w:hAnsi="Times New Roman" w:cs="Times New Roman"/>
+          <w:sz w:val="24"/>
+          <w:szCs w:val="24"/>
+        </w:rPr>
+      </w:pPr>
+      <w:r>
+        <w:rPr>
+          <w:rFonts w:ascii="Times New Roman" w:hAnsi="Times New Roman" w:cs="Times New Roman"/>
+          <w:sz w:val="24"/>
+          <w:szCs w:val="24"/>
+        </w:rPr>
+        <w:t>Durante los dos primeros meses del proyecto, se ira generando la documentación necesaria: análisis funcional, diagramas UML, modelos de datos, casos de uso, estructura del sistema, guías de estilos, plan económico y decisiones de diseño. Esta documentación ha sido revisada y ajustada conforme al avance del desarrollo.</w:t>
+      </w:r>
+    </w:p>
+    <w:p>
+      <w:pPr>
+        <w:rPr>
+          <w:rFonts w:ascii="Times New Roman" w:hAnsi="Times New Roman" w:cs="Times New Roman"/>
+          <w:b/>
+          <w:bCs/>
+          <w:sz w:val="24"/>
+          <w:szCs w:val="24"/>
+        </w:rPr>
+      </w:pPr>
+      <w:r>
+        <w:rPr>
+          <w:rFonts w:ascii="Times New Roman" w:hAnsi="Times New Roman" w:cs="Times New Roman"/>
+          <w:b/>
+          <w:bCs/>
+          <w:sz w:val="24"/>
+          <w:szCs w:val="24"/>
+        </w:rPr>
+        <w:t xml:space="preserve">Fase 4: </w:t>
+      </w:r>
+      <w:r>
+        <w:rPr>
+          <w:rFonts w:ascii="Times New Roman" w:hAnsi="Times New Roman" w:cs="Times New Roman"/>
+          <w:b/>
+          <w:bCs/>
+          <w:sz w:val="24"/>
+          <w:szCs w:val="24"/>
+        </w:rPr>
+        <w:t xml:space="preserve">Desarrollo del backend </w:t>
+      </w:r>
+      <w:r>
+        <w:rPr>
+          <w:rFonts w:ascii="Times New Roman" w:hAnsi="Times New Roman" w:cs="Times New Roman"/>
+          <w:b/>
+          <w:bCs/>
+          <w:sz w:val="24"/>
+          <w:szCs w:val="24"/>
+        </w:rPr>
+        <w:t>(</w:t>
+      </w:r>
+      <w:r>
+        <w:rPr>
+          <w:rFonts w:ascii="Times New Roman" w:hAnsi="Times New Roman" w:cs="Times New Roman"/>
+          <w:b/>
+          <w:bCs/>
+          <w:sz w:val="24"/>
+          <w:szCs w:val="24"/>
+        </w:rPr>
+        <w:t>noviembre a enero</w:t>
+      </w:r>
+      <w:r>
+        <w:rPr>
+          <w:rFonts w:ascii="Times New Roman" w:hAnsi="Times New Roman" w:cs="Times New Roman"/>
+          <w:b/>
+          <w:bCs/>
+          <w:sz w:val="24"/>
+          <w:szCs w:val="24"/>
+        </w:rPr>
+        <w:t>)</w:t>
+      </w:r>
+    </w:p>
+    <w:p>
+      <w:pPr>
+        <w:rPr>
+          <w:rFonts w:ascii="Times New Roman" w:hAnsi="Times New Roman" w:cs="Times New Roman"/>
+          <w:sz w:val="24"/>
+          <w:szCs w:val="24"/>
+        </w:rPr>
+      </w:pPr>
+      <w:r>
+        <w:rPr>
+          <w:rFonts w:ascii="Times New Roman" w:hAnsi="Times New Roman" w:cs="Times New Roman"/>
+          <w:sz w:val="24"/>
+          <w:szCs w:val="24"/>
+        </w:rPr>
+        <w:t>Se desarrollará la lógica del negocio del sistema, APIs, servicios, controladores y conexión a base de datos, aplicando el modelo cliente-servidor. Esta fase se contempla en dos meses, solapándose en parte con el desarrollo frontend.</w:t>
       </w:r>
     </w:p>
     <w:p>
@@ -7822,7 +8583,6 @@
           <w:sz w:val="24"/>
           <w:szCs w:val="24"/>
         </w:rPr>
-        <w:lastRenderedPageBreak/>
         <w:t>-Un dispositivo móvil Samsung S23 Ultra para realizar prueba de la aplicación móvil.</w:t>
       </w:r>
     </w:p>
@@ -7855,6 +8615,7 @@
           <w:sz w:val="24"/>
           <w:szCs w:val="24"/>
         </w:rPr>
+        <w:lastRenderedPageBreak/>
         <w:t>Software:</w:t>
       </w:r>
     </w:p>
@@ -8514,7 +9275,6 @@
           <w:sz w:val="24"/>
           <w:szCs w:val="24"/>
         </w:rPr>
-        <w:lastRenderedPageBreak/>
         <w:t>Pruebas de integridad</w:t>
       </w:r>
       <w:bookmarkEnd w:id="32"/>
@@ -8540,6 +9300,7 @@
           <w:sz w:val="28"/>
           <w:szCs w:val="28"/>
         </w:rPr>
+        <w:lastRenderedPageBreak/>
         <w:t>9</w:t>
       </w:r>
       <w:r>
@@ -8980,6 +9741,16 @@
       <w:pPr>
         <w:ind w:left="360"/>
         <w:rPr>
+          <w:rFonts w:ascii="Times New Roman" w:hAnsi="Times New Roman" w:cs="Times New Roman"/>
+          <w:sz w:val="24"/>
+          <w:szCs w:val="24"/>
+        </w:rPr>
+      </w:pPr>
+    </w:p>
+    <w:p>
+      <w:pPr>
+        <w:ind w:left="360"/>
+        <w:rPr>
           <w:rFonts w:ascii="Times New Roman" w:eastAsia="Times New Roman" w:hAnsi="Times New Roman" w:cs="Times New Roman"/>
           <w:sz w:val="24"/>
           <w:szCs w:val="24"/>
@@ -9111,6 +9882,11 @@
     <w:p>
       <w:pPr>
         <w:ind w:left="360"/>
+        <w:rPr>
+          <w:rFonts w:ascii="Times New Roman" w:hAnsi="Times New Roman" w:cs="Times New Roman"/>
+          <w:sz w:val="24"/>
+          <w:szCs w:val="24"/>
+        </w:rPr>
       </w:pPr>
       <w:r>
         <w:rPr>
@@ -9121,7 +9897,6 @@
         </w:rPr>
         <w:t xml:space="preserve">Washington, A. M. C. (2022). Estudio comparativo de lenguajes </w:t>
       </w:r>
-      <w:proofErr w:type="spellStart"/>
       <w:r>
         <w:rPr>
           <w:rFonts w:ascii="Times New Roman" w:eastAsia="Times New Roman" w:hAnsi="Times New Roman" w:cs="Times New Roman"/>
@@ -9129,9 +9904,8 @@
           <w:szCs w:val="24"/>
           <w:lang w:eastAsia="es-ES"/>
         </w:rPr>
-        <w:t>multiplaforma</w:t>
-      </w:r>
-      <w:proofErr w:type="spellEnd"/>
+        <w:t>multiplataforma</w:t>
+      </w:r>
       <w:r>
         <w:rPr>
           <w:rFonts w:ascii="Times New Roman" w:eastAsia="Times New Roman" w:hAnsi="Times New Roman" w:cs="Times New Roman"/>
@@ -9223,7 +9997,6 @@
           <w:szCs w:val="24"/>
           <w:lang w:eastAsia="es-ES"/>
         </w:rPr>
-        <w:lastRenderedPageBreak/>
         <w:t xml:space="preserve">Menú.es. (2025). </w:t>
       </w:r>
       <w:r>
@@ -9263,54 +10036,20 @@
       <w:pPr>
         <w:ind w:left="360"/>
         <w:rPr>
+          <w:rFonts w:ascii="Times New Roman" w:hAnsi="Times New Roman" w:cs="Times New Roman"/>
+          <w:sz w:val="24"/>
+          <w:szCs w:val="24"/>
+        </w:rPr>
+      </w:pPr>
+      <w:r>
+        <w:rPr>
           <w:rFonts w:ascii="Times New Roman" w:eastAsia="Times New Roman" w:hAnsi="Times New Roman" w:cs="Times New Roman"/>
           <w:sz w:val="24"/>
           <w:szCs w:val="24"/>
-          <w:u w:val="single"/>
           <w:lang w:eastAsia="es-ES"/>
         </w:rPr>
-      </w:pPr>
-      <w:r>
-        <w:rPr>
-          <w:rFonts w:ascii="Times New Roman" w:eastAsia="Times New Roman" w:hAnsi="Times New Roman" w:cs="Times New Roman"/>
-          <w:sz w:val="24"/>
-          <w:szCs w:val="24"/>
-          <w:lang w:eastAsia="es-ES"/>
-        </w:rPr>
-        <w:t xml:space="preserve">Distribución Actualidad. (2021, octubre 25). </w:t>
-      </w:r>
-      <w:proofErr w:type="gramStart"/>
-      <w:r>
-        <w:rPr>
-          <w:rFonts w:ascii="Times New Roman" w:eastAsia="Times New Roman" w:hAnsi="Times New Roman" w:cs="Times New Roman"/>
-          <w:i/>
-          <w:iCs/>
-          <w:sz w:val="24"/>
-          <w:szCs w:val="24"/>
-          <w:lang w:eastAsia="es-ES"/>
-        </w:rPr>
-        <w:t>Siete de cada 10 clientes prefiere</w:t>
-      </w:r>
-      <w:proofErr w:type="gramEnd"/>
-      <w:r>
-        <w:rPr>
-          <w:rFonts w:ascii="Times New Roman" w:eastAsia="Times New Roman" w:hAnsi="Times New Roman" w:cs="Times New Roman"/>
-          <w:i/>
-          <w:iCs/>
-          <w:sz w:val="24"/>
-          <w:szCs w:val="24"/>
-          <w:lang w:eastAsia="es-ES"/>
-        </w:rPr>
-        <w:t xml:space="preserve"> pedir en el bar con un código QR</w:t>
-      </w:r>
-      <w:r>
-        <w:rPr>
-          <w:rFonts w:ascii="Times New Roman" w:eastAsia="Times New Roman" w:hAnsi="Times New Roman" w:cs="Times New Roman"/>
-          <w:sz w:val="24"/>
-          <w:szCs w:val="24"/>
-          <w:lang w:eastAsia="es-ES"/>
-        </w:rPr>
-        <w:t xml:space="preserve">. </w:t>
+        <w:lastRenderedPageBreak/>
+        <w:t xml:space="preserve">Distribución Actualidad. (2021, octubre 25). Siete de cada 10 clientes prefiere pedir en el bar con un código QR. </w:t>
       </w:r>
       <w:hyperlink r:id="rId16" w:tgtFrame="_new" w:history="1">
         <w:r>
@@ -9325,7 +10064,164 @@
         </w:r>
       </w:hyperlink>
     </w:p>
-    <w:p/>
+    <w:p>
+      <w:pPr>
+        <w:ind w:left="360"/>
+        <w:rPr>
+          <w:rFonts w:ascii="Times New Roman" w:hAnsi="Times New Roman" w:cs="Times New Roman"/>
+          <w:sz w:val="24"/>
+          <w:szCs w:val="24"/>
+        </w:rPr>
+      </w:pPr>
+      <w:r>
+        <w:rPr>
+          <w:rFonts w:ascii="Times New Roman" w:hAnsi="Times New Roman" w:cs="Times New Roman"/>
+          <w:sz w:val="24"/>
+          <w:szCs w:val="24"/>
+        </w:rPr>
+        <w:t>Niño, E. (s. f.). Fundamentos para el desarrollo de aplicaciones en la red: Modelo cliente-servidor.</w:t>
+      </w:r>
+    </w:p>
+    <w:p>
+      <w:pPr>
+        <w:ind w:left="360"/>
+        <w:rPr>
+          <w:rFonts w:ascii="Times New Roman" w:hAnsi="Times New Roman" w:cs="Times New Roman"/>
+          <w:sz w:val="24"/>
+          <w:szCs w:val="24"/>
+        </w:rPr>
+      </w:pPr>
+      <w:r>
+        <w:rPr>
+          <w:rFonts w:ascii="Times New Roman" w:hAnsi="Times New Roman" w:cs="Times New Roman"/>
+          <w:sz w:val="24"/>
+          <w:szCs w:val="24"/>
+        </w:rPr>
+        <w:t xml:space="preserve">Oracle España. (2021, 18 de junio). ¿Qué es una base de datos relacional? </w:t>
+      </w:r>
+      <w:hyperlink r:id="rId17" w:tgtFrame="_new" w:history="1">
+        <w:r>
+          <w:rPr>
+            <w:rStyle w:val="Hipervnculo"/>
+            <w:rFonts w:ascii="Times New Roman" w:hAnsi="Times New Roman" w:cs="Times New Roman"/>
+            <w:sz w:val="24"/>
+            <w:szCs w:val="24"/>
+          </w:rPr>
+          <w:t>https://www.oracle.com/es/database/what-is-database/</w:t>
+        </w:r>
+      </w:hyperlink>
+    </w:p>
+    <w:p>
+      <w:pPr>
+        <w:ind w:left="360"/>
+        <w:rPr>
+          <w:rFonts w:ascii="Times New Roman" w:hAnsi="Times New Roman" w:cs="Times New Roman"/>
+          <w:sz w:val="24"/>
+          <w:szCs w:val="24"/>
+        </w:rPr>
+      </w:pPr>
+      <w:r>
+        <w:rPr>
+          <w:rFonts w:ascii="Times New Roman" w:hAnsi="Times New Roman" w:cs="Times New Roman"/>
+          <w:sz w:val="24"/>
+          <w:szCs w:val="24"/>
+        </w:rPr>
+        <w:t xml:space="preserve">Pedraza-Gutiérrez, S. I., Romero-González, J. F., </w:t>
+      </w:r>
+      <w:proofErr w:type="spellStart"/>
+      <w:r>
+        <w:rPr>
+          <w:rFonts w:ascii="Times New Roman" w:hAnsi="Times New Roman" w:cs="Times New Roman"/>
+          <w:sz w:val="24"/>
+          <w:szCs w:val="24"/>
+        </w:rPr>
+        <w:t>Güiza</w:t>
+      </w:r>
+      <w:proofErr w:type="spellEnd"/>
+      <w:r>
+        <w:rPr>
+          <w:rFonts w:ascii="Times New Roman" w:hAnsi="Times New Roman" w:cs="Times New Roman"/>
+          <w:sz w:val="24"/>
+          <w:szCs w:val="24"/>
+        </w:rPr>
+        <w:t xml:space="preserve">-Rodríguez, J. C., &amp; Giraldo-Henao, E. W. (2023). </w:t>
+      </w:r>
+      <w:r>
+        <w:rPr>
+          <w:rFonts w:ascii="Times New Roman" w:hAnsi="Times New Roman" w:cs="Times New Roman"/>
+          <w:i/>
+          <w:iCs/>
+          <w:sz w:val="24"/>
+          <w:szCs w:val="24"/>
+        </w:rPr>
+        <w:t>Diseño centrado en el usuario y experiencia de usuario en el sistema de control de acceso de la Universidad Libre</w:t>
+      </w:r>
+      <w:r>
+        <w:rPr>
+          <w:rFonts w:ascii="Times New Roman" w:hAnsi="Times New Roman" w:cs="Times New Roman"/>
+          <w:sz w:val="24"/>
+          <w:szCs w:val="24"/>
+        </w:rPr>
+        <w:t xml:space="preserve">. Revista Científica de Sistemas e Informática, 3(1), e426. </w:t>
+      </w:r>
+      <w:hyperlink r:id="rId18" w:tgtFrame="_new" w:history="1">
+        <w:r>
+          <w:rPr>
+            <w:rStyle w:val="Hipervnculo"/>
+            <w:rFonts w:ascii="Times New Roman" w:hAnsi="Times New Roman" w:cs="Times New Roman"/>
+            <w:sz w:val="24"/>
+            <w:szCs w:val="24"/>
+          </w:rPr>
+          <w:t>https://doi.org/10.51252/rcsi.v3i1.426</w:t>
+        </w:r>
+      </w:hyperlink>
+    </w:p>
+    <w:p>
+      <w:pPr>
+        <w:ind w:left="360"/>
+        <w:rPr>
+          <w:rFonts w:ascii="Times New Roman" w:hAnsi="Times New Roman" w:cs="Times New Roman"/>
+          <w:sz w:val="24"/>
+          <w:szCs w:val="24"/>
+        </w:rPr>
+      </w:pPr>
+      <w:r>
+        <w:rPr>
+          <w:rFonts w:ascii="Times New Roman" w:hAnsi="Times New Roman" w:cs="Times New Roman"/>
+          <w:sz w:val="24"/>
+          <w:szCs w:val="24"/>
+        </w:rPr>
+        <w:t xml:space="preserve">Canós, J. H., Letelier, P., &amp; </w:t>
+      </w:r>
+      <w:proofErr w:type="spellStart"/>
+      <w:r>
+        <w:rPr>
+          <w:rFonts w:ascii="Times New Roman" w:hAnsi="Times New Roman" w:cs="Times New Roman"/>
+          <w:sz w:val="24"/>
+          <w:szCs w:val="24"/>
+        </w:rPr>
+        <w:t>Penadés</w:t>
+      </w:r>
+      <w:proofErr w:type="spellEnd"/>
+      <w:r>
+        <w:rPr>
+          <w:rFonts w:ascii="Times New Roman" w:hAnsi="Times New Roman" w:cs="Times New Roman"/>
+          <w:sz w:val="24"/>
+          <w:szCs w:val="24"/>
+        </w:rPr>
+        <w:t>, M. C. (s. f.). Metodologías ágiles en el desarrollo de software. DSIC – Universidad Politécnica de Valencia.</w:t>
+      </w:r>
+    </w:p>
+    <w:p>
+      <w:pPr>
+        <w:ind w:left="360"/>
+        <w:rPr>
+          <w:rFonts w:ascii="Times New Roman" w:hAnsi="Times New Roman" w:cs="Times New Roman"/>
+          <w:sz w:val="24"/>
+          <w:szCs w:val="24"/>
+        </w:rPr>
+      </w:pPr>
+    </w:p>
     <w:p>
       <w:pPr>
         <w:pStyle w:val="Prrafodelista"/>
@@ -9385,7 +10281,7 @@
     </w:p>
     <w:p/>
     <w:sectPr>
-      <w:headerReference w:type="default" r:id="rId17"/>
+      <w:headerReference w:type="default" r:id="rId19"/>
       <w:pgSz w:w="11906" w:h="16838"/>
       <w:pgMar w:top="1440" w:right="1440" w:bottom="1440" w:left="1440" w:header="709" w:footer="709" w:gutter="0"/>
       <w:cols w:space="708"/>
@@ -11947,6 +12843,119 @@
     </w:lvl>
   </w:abstractNum>
   <w:abstractNum w:abstractNumId="21" w15:restartNumberingAfterBreak="0">
+    <w:nsid w:val="40B92FB3"/>
+    <w:multiLevelType w:val="hybridMultilevel"/>
+    <w:tmpl w:val="5A0842D2"/>
+    <w:lvl w:ilvl="0" w:tplc="0C0A0003">
+      <w:start w:val="1"/>
+      <w:numFmt w:val="bullet"/>
+      <w:lvlText w:val="o"/>
+      <w:lvlJc w:val="left"/>
+      <w:pPr>
+        <w:ind w:left="720" w:hanging="360"/>
+      </w:pPr>
+      <w:rPr>
+        <w:rFonts w:ascii="Courier New" w:hAnsi="Courier New" w:cs="Courier New" w:hint="default"/>
+      </w:rPr>
+    </w:lvl>
+    <w:lvl w:ilvl="1" w:tplc="0C0A0003" w:tentative="1">
+      <w:start w:val="1"/>
+      <w:numFmt w:val="bullet"/>
+      <w:lvlText w:val="o"/>
+      <w:lvlJc w:val="left"/>
+      <w:pPr>
+        <w:ind w:left="1440" w:hanging="360"/>
+      </w:pPr>
+      <w:rPr>
+        <w:rFonts w:ascii="Courier New" w:hAnsi="Courier New" w:cs="Courier New" w:hint="default"/>
+      </w:rPr>
+    </w:lvl>
+    <w:lvl w:ilvl="2" w:tplc="0C0A0005" w:tentative="1">
+      <w:start w:val="1"/>
+      <w:numFmt w:val="bullet"/>
+      <w:lvlText w:val=""/>
+      <w:lvlJc w:val="left"/>
+      <w:pPr>
+        <w:ind w:left="2160" w:hanging="360"/>
+      </w:pPr>
+      <w:rPr>
+        <w:rFonts w:ascii="Wingdings" w:hAnsi="Wingdings" w:hint="default"/>
+      </w:rPr>
+    </w:lvl>
+    <w:lvl w:ilvl="3" w:tplc="0C0A0001" w:tentative="1">
+      <w:start w:val="1"/>
+      <w:numFmt w:val="bullet"/>
+      <w:lvlText w:val=""/>
+      <w:lvlJc w:val="left"/>
+      <w:pPr>
+        <w:ind w:left="2880" w:hanging="360"/>
+      </w:pPr>
+      <w:rPr>
+        <w:rFonts w:ascii="Symbol" w:hAnsi="Symbol" w:hint="default"/>
+      </w:rPr>
+    </w:lvl>
+    <w:lvl w:ilvl="4" w:tplc="0C0A0003" w:tentative="1">
+      <w:start w:val="1"/>
+      <w:numFmt w:val="bullet"/>
+      <w:lvlText w:val="o"/>
+      <w:lvlJc w:val="left"/>
+      <w:pPr>
+        <w:ind w:left="3600" w:hanging="360"/>
+      </w:pPr>
+      <w:rPr>
+        <w:rFonts w:ascii="Courier New" w:hAnsi="Courier New" w:cs="Courier New" w:hint="default"/>
+      </w:rPr>
+    </w:lvl>
+    <w:lvl w:ilvl="5" w:tplc="0C0A0005" w:tentative="1">
+      <w:start w:val="1"/>
+      <w:numFmt w:val="bullet"/>
+      <w:lvlText w:val=""/>
+      <w:lvlJc w:val="left"/>
+      <w:pPr>
+        <w:ind w:left="4320" w:hanging="360"/>
+      </w:pPr>
+      <w:rPr>
+        <w:rFonts w:ascii="Wingdings" w:hAnsi="Wingdings" w:hint="default"/>
+      </w:rPr>
+    </w:lvl>
+    <w:lvl w:ilvl="6" w:tplc="0C0A0001" w:tentative="1">
+      <w:start w:val="1"/>
+      <w:numFmt w:val="bullet"/>
+      <w:lvlText w:val=""/>
+      <w:lvlJc w:val="left"/>
+      <w:pPr>
+        <w:ind w:left="5040" w:hanging="360"/>
+      </w:pPr>
+      <w:rPr>
+        <w:rFonts w:ascii="Symbol" w:hAnsi="Symbol" w:hint="default"/>
+      </w:rPr>
+    </w:lvl>
+    <w:lvl w:ilvl="7" w:tplc="0C0A0003" w:tentative="1">
+      <w:start w:val="1"/>
+      <w:numFmt w:val="bullet"/>
+      <w:lvlText w:val="o"/>
+      <w:lvlJc w:val="left"/>
+      <w:pPr>
+        <w:ind w:left="5760" w:hanging="360"/>
+      </w:pPr>
+      <w:rPr>
+        <w:rFonts w:ascii="Courier New" w:hAnsi="Courier New" w:cs="Courier New" w:hint="default"/>
+      </w:rPr>
+    </w:lvl>
+    <w:lvl w:ilvl="8" w:tplc="0C0A0005" w:tentative="1">
+      <w:start w:val="1"/>
+      <w:numFmt w:val="bullet"/>
+      <w:lvlText w:val=""/>
+      <w:lvlJc w:val="left"/>
+      <w:pPr>
+        <w:ind w:left="6480" w:hanging="360"/>
+      </w:pPr>
+      <w:rPr>
+        <w:rFonts w:ascii="Wingdings" w:hAnsi="Wingdings" w:hint="default"/>
+      </w:rPr>
+    </w:lvl>
+  </w:abstractNum>
+  <w:abstractNum w:abstractNumId="22" w15:restartNumberingAfterBreak="0">
     <w:nsid w:val="423648C9"/>
     <w:multiLevelType w:val="hybridMultilevel"/>
     <w:tmpl w:val="2DC8B966"/>
@@ -12059,7 +13068,7 @@
       </w:rPr>
     </w:lvl>
   </w:abstractNum>
-  <w:abstractNum w:abstractNumId="22" w15:restartNumberingAfterBreak="0">
+  <w:abstractNum w:abstractNumId="23" w15:restartNumberingAfterBreak="0">
     <w:nsid w:val="47F95FF6"/>
     <w:multiLevelType w:val="hybridMultilevel"/>
     <w:tmpl w:val="4516DD24"/>
@@ -12172,7 +13181,7 @@
       </w:rPr>
     </w:lvl>
   </w:abstractNum>
-  <w:abstractNum w:abstractNumId="23" w15:restartNumberingAfterBreak="0">
+  <w:abstractNum w:abstractNumId="24" w15:restartNumberingAfterBreak="0">
     <w:nsid w:val="4B302A98"/>
     <w:multiLevelType w:val="multilevel"/>
     <w:tmpl w:val="ADA8AABC"/>
@@ -12321,7 +13330,7 @@
       </w:rPr>
     </w:lvl>
   </w:abstractNum>
-  <w:abstractNum w:abstractNumId="24" w15:restartNumberingAfterBreak="0">
+  <w:abstractNum w:abstractNumId="25" w15:restartNumberingAfterBreak="0">
     <w:nsid w:val="4C080E09"/>
     <w:multiLevelType w:val="multilevel"/>
     <w:tmpl w:val="D130D834"/>
@@ -12470,7 +13479,7 @@
       </w:rPr>
     </w:lvl>
   </w:abstractNum>
-  <w:abstractNum w:abstractNumId="25" w15:restartNumberingAfterBreak="0">
+  <w:abstractNum w:abstractNumId="26" w15:restartNumberingAfterBreak="0">
     <w:nsid w:val="4CAA4FA6"/>
     <w:multiLevelType w:val="hybridMultilevel"/>
     <w:tmpl w:val="F66634B0"/>
@@ -12583,7 +13592,7 @@
       </w:rPr>
     </w:lvl>
   </w:abstractNum>
-  <w:abstractNum w:abstractNumId="26" w15:restartNumberingAfterBreak="0">
+  <w:abstractNum w:abstractNumId="27" w15:restartNumberingAfterBreak="0">
     <w:nsid w:val="4CC154E6"/>
     <w:multiLevelType w:val="hybridMultilevel"/>
     <w:tmpl w:val="7994BA7C"/>
@@ -12696,7 +13705,120 @@
       </w:rPr>
     </w:lvl>
   </w:abstractNum>
-  <w:abstractNum w:abstractNumId="27" w15:restartNumberingAfterBreak="0">
+  <w:abstractNum w:abstractNumId="28" w15:restartNumberingAfterBreak="0">
+    <w:nsid w:val="4CD247B1"/>
+    <w:multiLevelType w:val="hybridMultilevel"/>
+    <w:tmpl w:val="4A0AD7AC"/>
+    <w:lvl w:ilvl="0" w:tplc="0C0A0003">
+      <w:start w:val="1"/>
+      <w:numFmt w:val="bullet"/>
+      <w:lvlText w:val="o"/>
+      <w:lvlJc w:val="left"/>
+      <w:pPr>
+        <w:ind w:left="720" w:hanging="360"/>
+      </w:pPr>
+      <w:rPr>
+        <w:rFonts w:ascii="Courier New" w:hAnsi="Courier New" w:cs="Courier New" w:hint="default"/>
+      </w:rPr>
+    </w:lvl>
+    <w:lvl w:ilvl="1" w:tplc="0C0A0003" w:tentative="1">
+      <w:start w:val="1"/>
+      <w:numFmt w:val="bullet"/>
+      <w:lvlText w:val="o"/>
+      <w:lvlJc w:val="left"/>
+      <w:pPr>
+        <w:ind w:left="1440" w:hanging="360"/>
+      </w:pPr>
+      <w:rPr>
+        <w:rFonts w:ascii="Courier New" w:hAnsi="Courier New" w:cs="Courier New" w:hint="default"/>
+      </w:rPr>
+    </w:lvl>
+    <w:lvl w:ilvl="2" w:tplc="0C0A0005" w:tentative="1">
+      <w:start w:val="1"/>
+      <w:numFmt w:val="bullet"/>
+      <w:lvlText w:val=""/>
+      <w:lvlJc w:val="left"/>
+      <w:pPr>
+        <w:ind w:left="2160" w:hanging="360"/>
+      </w:pPr>
+      <w:rPr>
+        <w:rFonts w:ascii="Wingdings" w:hAnsi="Wingdings" w:hint="default"/>
+      </w:rPr>
+    </w:lvl>
+    <w:lvl w:ilvl="3" w:tplc="0C0A0001" w:tentative="1">
+      <w:start w:val="1"/>
+      <w:numFmt w:val="bullet"/>
+      <w:lvlText w:val=""/>
+      <w:lvlJc w:val="left"/>
+      <w:pPr>
+        <w:ind w:left="2880" w:hanging="360"/>
+      </w:pPr>
+      <w:rPr>
+        <w:rFonts w:ascii="Symbol" w:hAnsi="Symbol" w:hint="default"/>
+      </w:rPr>
+    </w:lvl>
+    <w:lvl w:ilvl="4" w:tplc="0C0A0003" w:tentative="1">
+      <w:start w:val="1"/>
+      <w:numFmt w:val="bullet"/>
+      <w:lvlText w:val="o"/>
+      <w:lvlJc w:val="left"/>
+      <w:pPr>
+        <w:ind w:left="3600" w:hanging="360"/>
+      </w:pPr>
+      <w:rPr>
+        <w:rFonts w:ascii="Courier New" w:hAnsi="Courier New" w:cs="Courier New" w:hint="default"/>
+      </w:rPr>
+    </w:lvl>
+    <w:lvl w:ilvl="5" w:tplc="0C0A0005" w:tentative="1">
+      <w:start w:val="1"/>
+      <w:numFmt w:val="bullet"/>
+      <w:lvlText w:val=""/>
+      <w:lvlJc w:val="left"/>
+      <w:pPr>
+        <w:ind w:left="4320" w:hanging="360"/>
+      </w:pPr>
+      <w:rPr>
+        <w:rFonts w:ascii="Wingdings" w:hAnsi="Wingdings" w:hint="default"/>
+      </w:rPr>
+    </w:lvl>
+    <w:lvl w:ilvl="6" w:tplc="0C0A0001" w:tentative="1">
+      <w:start w:val="1"/>
+      <w:numFmt w:val="bullet"/>
+      <w:lvlText w:val=""/>
+      <w:lvlJc w:val="left"/>
+      <w:pPr>
+        <w:ind w:left="5040" w:hanging="360"/>
+      </w:pPr>
+      <w:rPr>
+        <w:rFonts w:ascii="Symbol" w:hAnsi="Symbol" w:hint="default"/>
+      </w:rPr>
+    </w:lvl>
+    <w:lvl w:ilvl="7" w:tplc="0C0A0003" w:tentative="1">
+      <w:start w:val="1"/>
+      <w:numFmt w:val="bullet"/>
+      <w:lvlText w:val="o"/>
+      <w:lvlJc w:val="left"/>
+      <w:pPr>
+        <w:ind w:left="5760" w:hanging="360"/>
+      </w:pPr>
+      <w:rPr>
+        <w:rFonts w:ascii="Courier New" w:hAnsi="Courier New" w:cs="Courier New" w:hint="default"/>
+      </w:rPr>
+    </w:lvl>
+    <w:lvl w:ilvl="8" w:tplc="0C0A0005" w:tentative="1">
+      <w:start w:val="1"/>
+      <w:numFmt w:val="bullet"/>
+      <w:lvlText w:val=""/>
+      <w:lvlJc w:val="left"/>
+      <w:pPr>
+        <w:ind w:left="6480" w:hanging="360"/>
+      </w:pPr>
+      <w:rPr>
+        <w:rFonts w:ascii="Wingdings" w:hAnsi="Wingdings" w:hint="default"/>
+      </w:rPr>
+    </w:lvl>
+  </w:abstractNum>
+  <w:abstractNum w:abstractNumId="29" w15:restartNumberingAfterBreak="0">
     <w:nsid w:val="4CE24777"/>
     <w:multiLevelType w:val="hybridMultilevel"/>
     <w:tmpl w:val="D7F43FE4"/>
@@ -12809,7 +13931,7 @@
       </w:rPr>
     </w:lvl>
   </w:abstractNum>
-  <w:abstractNum w:abstractNumId="28" w15:restartNumberingAfterBreak="0">
+  <w:abstractNum w:abstractNumId="30" w15:restartNumberingAfterBreak="0">
     <w:nsid w:val="4CFE6215"/>
     <w:multiLevelType w:val="hybridMultilevel"/>
     <w:tmpl w:val="01C2E4F6"/>
@@ -12922,7 +14044,7 @@
       </w:rPr>
     </w:lvl>
   </w:abstractNum>
-  <w:abstractNum w:abstractNumId="29" w15:restartNumberingAfterBreak="0">
+  <w:abstractNum w:abstractNumId="31" w15:restartNumberingAfterBreak="0">
     <w:nsid w:val="4E0A2D42"/>
     <w:multiLevelType w:val="hybridMultilevel"/>
     <w:tmpl w:val="F4285130"/>
@@ -13035,7 +14157,7 @@
       </w:rPr>
     </w:lvl>
   </w:abstractNum>
-  <w:abstractNum w:abstractNumId="30" w15:restartNumberingAfterBreak="0">
+  <w:abstractNum w:abstractNumId="32" w15:restartNumberingAfterBreak="0">
     <w:nsid w:val="50EB0583"/>
     <w:multiLevelType w:val="hybridMultilevel"/>
     <w:tmpl w:val="6418817A"/>
@@ -13148,7 +14270,7 @@
       </w:rPr>
     </w:lvl>
   </w:abstractNum>
-  <w:abstractNum w:abstractNumId="31" w15:restartNumberingAfterBreak="0">
+  <w:abstractNum w:abstractNumId="33" w15:restartNumberingAfterBreak="0">
     <w:nsid w:val="531878CB"/>
     <w:multiLevelType w:val="hybridMultilevel"/>
     <w:tmpl w:val="B5F063B6"/>
@@ -13261,7 +14383,7 @@
       </w:rPr>
     </w:lvl>
   </w:abstractNum>
-  <w:abstractNum w:abstractNumId="32" w15:restartNumberingAfterBreak="0">
+  <w:abstractNum w:abstractNumId="34" w15:restartNumberingAfterBreak="0">
     <w:nsid w:val="619F6127"/>
     <w:multiLevelType w:val="hybridMultilevel"/>
     <w:tmpl w:val="DE3055E0"/>
@@ -13374,7 +14496,7 @@
       </w:rPr>
     </w:lvl>
   </w:abstractNum>
-  <w:abstractNum w:abstractNumId="33" w15:restartNumberingAfterBreak="0">
+  <w:abstractNum w:abstractNumId="35" w15:restartNumberingAfterBreak="0">
     <w:nsid w:val="640C5EE9"/>
     <w:multiLevelType w:val="hybridMultilevel"/>
     <w:tmpl w:val="CDF27BAA"/>
@@ -13460,7 +14582,7 @@
       </w:pPr>
     </w:lvl>
   </w:abstractNum>
-  <w:abstractNum w:abstractNumId="34" w15:restartNumberingAfterBreak="0">
+  <w:abstractNum w:abstractNumId="36" w15:restartNumberingAfterBreak="0">
     <w:nsid w:val="7077433A"/>
     <w:multiLevelType w:val="hybridMultilevel"/>
     <w:tmpl w:val="91C231D8"/>
@@ -13573,7 +14695,7 @@
       </w:rPr>
     </w:lvl>
   </w:abstractNum>
-  <w:abstractNum w:abstractNumId="35" w15:restartNumberingAfterBreak="0">
+  <w:abstractNum w:abstractNumId="37" w15:restartNumberingAfterBreak="0">
     <w:nsid w:val="72190BDE"/>
     <w:multiLevelType w:val="multilevel"/>
     <w:tmpl w:val="DE60912C"/>
@@ -13722,7 +14844,7 @@
       </w:rPr>
     </w:lvl>
   </w:abstractNum>
-  <w:abstractNum w:abstractNumId="36" w15:restartNumberingAfterBreak="0">
+  <w:abstractNum w:abstractNumId="38" w15:restartNumberingAfterBreak="0">
     <w:nsid w:val="72C54805"/>
     <w:multiLevelType w:val="hybridMultilevel"/>
     <w:tmpl w:val="3A821B50"/>
@@ -13809,10 +14931,10 @@
     </w:lvl>
   </w:abstractNum>
   <w:num w:numId="1" w16cid:durableId="689917423">
-    <w:abstractNumId w:val="25"/>
+    <w:abstractNumId w:val="26"/>
   </w:num>
   <w:num w:numId="2" w16cid:durableId="39136085">
-    <w:abstractNumId w:val="32"/>
+    <w:abstractNumId w:val="34"/>
   </w:num>
   <w:num w:numId="3" w16cid:durableId="82264952">
     <w:abstractNumId w:val="11"/>
@@ -13827,13 +14949,13 @@
     <w:abstractNumId w:val="5"/>
   </w:num>
   <w:num w:numId="7" w16cid:durableId="289434203">
-    <w:abstractNumId w:val="30"/>
+    <w:abstractNumId w:val="32"/>
   </w:num>
   <w:num w:numId="8" w16cid:durableId="2086489816">
     <w:abstractNumId w:val="12"/>
   </w:num>
   <w:num w:numId="9" w16cid:durableId="1890845863">
-    <w:abstractNumId w:val="28"/>
+    <w:abstractNumId w:val="30"/>
   </w:num>
   <w:num w:numId="10" w16cid:durableId="617758769">
     <w:abstractNumId w:val="17"/>
@@ -13842,10 +14964,10 @@
     <w:abstractNumId w:val="0"/>
   </w:num>
   <w:num w:numId="12" w16cid:durableId="973028611">
-    <w:abstractNumId w:val="33"/>
+    <w:abstractNumId w:val="35"/>
   </w:num>
   <w:num w:numId="13" w16cid:durableId="1848597905">
-    <w:abstractNumId w:val="31"/>
+    <w:abstractNumId w:val="33"/>
   </w:num>
   <w:num w:numId="14" w16cid:durableId="1041786001">
     <w:abstractNumId w:val="13"/>
@@ -13857,25 +14979,25 @@
     <w:abstractNumId w:val="8"/>
   </w:num>
   <w:num w:numId="17" w16cid:durableId="613368484">
-    <w:abstractNumId w:val="26"/>
+    <w:abstractNumId w:val="27"/>
   </w:num>
   <w:num w:numId="18" w16cid:durableId="598680139">
-    <w:abstractNumId w:val="36"/>
+    <w:abstractNumId w:val="38"/>
   </w:num>
   <w:num w:numId="19" w16cid:durableId="1118525100">
-    <w:abstractNumId w:val="27"/>
+    <w:abstractNumId w:val="29"/>
   </w:num>
   <w:num w:numId="20" w16cid:durableId="1986855872">
     <w:abstractNumId w:val="6"/>
   </w:num>
   <w:num w:numId="21" w16cid:durableId="356664639">
-    <w:abstractNumId w:val="22"/>
+    <w:abstractNumId w:val="23"/>
   </w:num>
   <w:num w:numId="22" w16cid:durableId="1182548402">
     <w:abstractNumId w:val="3"/>
   </w:num>
   <w:num w:numId="23" w16cid:durableId="1822387399">
-    <w:abstractNumId w:val="29"/>
+    <w:abstractNumId w:val="31"/>
   </w:num>
   <w:num w:numId="24" w16cid:durableId="1625889641">
     <w:abstractNumId w:val="20"/>
@@ -13890,19 +15012,19 @@
     <w:abstractNumId w:val="7"/>
   </w:num>
   <w:num w:numId="28" w16cid:durableId="879591042">
-    <w:abstractNumId w:val="24"/>
+    <w:abstractNumId w:val="25"/>
   </w:num>
   <w:num w:numId="29" w16cid:durableId="609315435">
     <w:abstractNumId w:val="2"/>
   </w:num>
   <w:num w:numId="30" w16cid:durableId="821192727">
-    <w:abstractNumId w:val="23"/>
+    <w:abstractNumId w:val="24"/>
   </w:num>
   <w:num w:numId="31" w16cid:durableId="2047214210">
     <w:abstractNumId w:val="10"/>
   </w:num>
   <w:num w:numId="32" w16cid:durableId="2122069770">
-    <w:abstractNumId w:val="35"/>
+    <w:abstractNumId w:val="37"/>
   </w:num>
   <w:num w:numId="33" w16cid:durableId="695542199">
     <w:abstractNumId w:val="19"/>
@@ -13911,12 +15033,18 @@
     <w:abstractNumId w:val="18"/>
   </w:num>
   <w:num w:numId="35" w16cid:durableId="1178931987">
-    <w:abstractNumId w:val="34"/>
+    <w:abstractNumId w:val="36"/>
   </w:num>
   <w:num w:numId="36" w16cid:durableId="1784811187">
     <w:abstractNumId w:val="14"/>
   </w:num>
   <w:num w:numId="37" w16cid:durableId="1266503092">
+    <w:abstractNumId w:val="22"/>
+  </w:num>
+  <w:num w:numId="38" w16cid:durableId="1563829668">
+    <w:abstractNumId w:val="28"/>
+  </w:num>
+  <w:num w:numId="39" w16cid:durableId="559246494">
     <w:abstractNumId w:val="21"/>
   </w:num>
 </w:numbering>
@@ -14322,7 +15450,7 @@
   <w:style w:type="paragraph" w:default="1" w:styleId="Normal">
     <w:name w:val="Normal"/>
     <w:qFormat/>
-    <w:rsid w:val="00FD49AC"/>
+    <w:rsid w:val="00727958"/>
     <w:rPr>
       <w:kern w:val="0"/>
       <w14:ligatures w14:val="none"/>

</xml_diff>

<commit_message>
Finalizacion Temporalidad y DAFO
</commit_message>
<xml_diff>
--- a/Proyecto2ºNoelFdez.docx
+++ b/Proyecto2ºNoelFdez.docx
@@ -379,7 +379,7 @@
           <w:r>
             <w:fldChar w:fldCharType="separate"/>
           </w:r>
-          <w:hyperlink w:anchor="_Toc211885959" w:history="1">
+          <w:hyperlink w:anchor="_Toc212296235" w:history="1">
             <w:r>
               <w:rPr>
                 <w:rStyle w:val="Hipervnculo"/>
@@ -409,7 +409,7 @@
                 <w:noProof/>
                 <w:webHidden/>
               </w:rPr>
-              <w:instrText xml:space="preserve"> PAGEREF _Toc211885959 \h </w:instrText>
+              <w:instrText xml:space="preserve"> PAGEREF _Toc212296235 \h </w:instrText>
             </w:r>
             <w:r>
               <w:rPr>
@@ -457,7 +457,7 @@
               <w14:ligatures w14:val="standardContextual"/>
             </w:rPr>
           </w:pPr>
-          <w:hyperlink w:anchor="_Toc211885960" w:history="1">
+          <w:hyperlink w:anchor="_Toc212296236" w:history="1">
             <w:r>
               <w:rPr>
                 <w:rStyle w:val="Hipervnculo"/>
@@ -508,7 +508,7 @@
                 <w:noProof/>
                 <w:webHidden/>
               </w:rPr>
-              <w:instrText xml:space="preserve"> PAGEREF _Toc211885960 \h </w:instrText>
+              <w:instrText xml:space="preserve"> PAGEREF _Toc212296236 \h </w:instrText>
             </w:r>
             <w:r>
               <w:rPr>
@@ -556,7 +556,7 @@
               <w14:ligatures w14:val="standardContextual"/>
             </w:rPr>
           </w:pPr>
-          <w:hyperlink w:anchor="_Toc211885961" w:history="1">
+          <w:hyperlink w:anchor="_Toc212296237" w:history="1">
             <w:r>
               <w:rPr>
                 <w:rStyle w:val="Hipervnculo"/>
@@ -607,7 +607,7 @@
                 <w:noProof/>
                 <w:webHidden/>
               </w:rPr>
-              <w:instrText xml:space="preserve"> PAGEREF _Toc211885961 \h </w:instrText>
+              <w:instrText xml:space="preserve"> PAGEREF _Toc212296237 \h </w:instrText>
             </w:r>
             <w:r>
               <w:rPr>
@@ -655,7 +655,7 @@
               <w14:ligatures w14:val="standardContextual"/>
             </w:rPr>
           </w:pPr>
-          <w:hyperlink w:anchor="_Toc211885962" w:history="1">
+          <w:hyperlink w:anchor="_Toc212296238" w:history="1">
             <w:r>
               <w:rPr>
                 <w:rStyle w:val="Hipervnculo"/>
@@ -706,7 +706,7 @@
                 <w:noProof/>
                 <w:webHidden/>
               </w:rPr>
-              <w:instrText xml:space="preserve"> PAGEREF _Toc211885962 \h </w:instrText>
+              <w:instrText xml:space="preserve"> PAGEREF _Toc212296238 \h </w:instrText>
             </w:r>
             <w:r>
               <w:rPr>
@@ -754,7 +754,7 @@
               <w14:ligatures w14:val="standardContextual"/>
             </w:rPr>
           </w:pPr>
-          <w:hyperlink w:anchor="_Toc211885963" w:history="1">
+          <w:hyperlink w:anchor="_Toc212296239" w:history="1">
             <w:r>
               <w:rPr>
                 <w:rStyle w:val="Hipervnculo"/>
@@ -805,7 +805,7 @@
                 <w:noProof/>
                 <w:webHidden/>
               </w:rPr>
-              <w:instrText xml:space="preserve"> PAGEREF _Toc211885963 \h </w:instrText>
+              <w:instrText xml:space="preserve"> PAGEREF _Toc212296239 \h </w:instrText>
             </w:r>
             <w:r>
               <w:rPr>
@@ -853,7 +853,7 @@
               <w14:ligatures w14:val="standardContextual"/>
             </w:rPr>
           </w:pPr>
-          <w:hyperlink w:anchor="_Toc211885964" w:history="1">
+          <w:hyperlink w:anchor="_Toc212296240" w:history="1">
             <w:r>
               <w:rPr>
                 <w:rStyle w:val="Hipervnculo"/>
@@ -904,7 +904,7 @@
                 <w:noProof/>
                 <w:webHidden/>
               </w:rPr>
-              <w:instrText xml:space="preserve"> PAGEREF _Toc211885964 \h </w:instrText>
+              <w:instrText xml:space="preserve"> PAGEREF _Toc212296240 \h </w:instrText>
             </w:r>
             <w:r>
               <w:rPr>
@@ -952,7 +952,7 @@
               <w14:ligatures w14:val="standardContextual"/>
             </w:rPr>
           </w:pPr>
-          <w:hyperlink w:anchor="_Toc211885965" w:history="1">
+          <w:hyperlink w:anchor="_Toc212296241" w:history="1">
             <w:r>
               <w:rPr>
                 <w:rStyle w:val="Hipervnculo"/>
@@ -1003,7 +1003,7 @@
                 <w:noProof/>
                 <w:webHidden/>
               </w:rPr>
-              <w:instrText xml:space="preserve"> PAGEREF _Toc211885965 \h </w:instrText>
+              <w:instrText xml:space="preserve"> PAGEREF _Toc212296241 \h </w:instrText>
             </w:r>
             <w:r>
               <w:rPr>
@@ -1051,7 +1051,7 @@
               <w14:ligatures w14:val="standardContextual"/>
             </w:rPr>
           </w:pPr>
-          <w:hyperlink w:anchor="_Toc211885966" w:history="1">
+          <w:hyperlink w:anchor="_Toc212296242" w:history="1">
             <w:r>
               <w:rPr>
                 <w:rStyle w:val="Hipervnculo"/>
@@ -1102,7 +1102,7 @@
                 <w:noProof/>
                 <w:webHidden/>
               </w:rPr>
-              <w:instrText xml:space="preserve"> PAGEREF _Toc211885966 \h </w:instrText>
+              <w:instrText xml:space="preserve"> PAGEREF _Toc212296242 \h </w:instrText>
             </w:r>
             <w:r>
               <w:rPr>
@@ -1122,7 +1122,7 @@
                 <w:noProof/>
                 <w:webHidden/>
               </w:rPr>
-              <w:t>12</w:t>
+              <w:t>15</w:t>
             </w:r>
             <w:r>
               <w:rPr>
@@ -1146,7 +1146,7 @@
               <w14:ligatures w14:val="standardContextual"/>
             </w:rPr>
           </w:pPr>
-          <w:hyperlink w:anchor="_Toc211885967" w:history="1">
+          <w:hyperlink w:anchor="_Toc212296243" w:history="1">
             <w:r>
               <w:rPr>
                 <w:rStyle w:val="Hipervnculo"/>
@@ -1176,7 +1176,7 @@
                 <w:noProof/>
                 <w:webHidden/>
               </w:rPr>
-              <w:instrText xml:space="preserve"> PAGEREF _Toc211885967 \h </w:instrText>
+              <w:instrText xml:space="preserve"> PAGEREF _Toc212296243 \h </w:instrText>
             </w:r>
             <w:r>
               <w:rPr>
@@ -1196,7 +1196,7 @@
                 <w:noProof/>
                 <w:webHidden/>
               </w:rPr>
-              <w:t>13</w:t>
+              <w:t>17</w:t>
             </w:r>
             <w:r>
               <w:rPr>
@@ -1224,7 +1224,7 @@
               <w14:ligatures w14:val="standardContextual"/>
             </w:rPr>
           </w:pPr>
-          <w:hyperlink w:anchor="_Toc211885968" w:history="1">
+          <w:hyperlink w:anchor="_Toc212296244" w:history="1">
             <w:r>
               <w:rPr>
                 <w:rStyle w:val="Hipervnculo"/>
@@ -1272,7 +1272,7 @@
                 <w:noProof/>
                 <w:webHidden/>
               </w:rPr>
-              <w:instrText xml:space="preserve"> PAGEREF _Toc211885968 \h </w:instrText>
+              <w:instrText xml:space="preserve"> PAGEREF _Toc212296244 \h </w:instrText>
             </w:r>
             <w:r>
               <w:rPr>
@@ -1292,7 +1292,7 @@
                 <w:noProof/>
                 <w:webHidden/>
               </w:rPr>
-              <w:t>13</w:t>
+              <w:t>17</w:t>
             </w:r>
             <w:r>
               <w:rPr>
@@ -1320,7 +1320,7 @@
               <w14:ligatures w14:val="standardContextual"/>
             </w:rPr>
           </w:pPr>
-          <w:hyperlink w:anchor="_Toc211885969" w:history="1">
+          <w:hyperlink w:anchor="_Toc212296245" w:history="1">
             <w:r>
               <w:rPr>
                 <w:rStyle w:val="Hipervnculo"/>
@@ -1347,7 +1347,7 @@
                 <w:rFonts w:ascii="Times New Roman" w:hAnsi="Times New Roman" w:cs="Times New Roman"/>
                 <w:noProof/>
               </w:rPr>
-              <w:t>Plan de marketing</w:t>
+              <w:t>Plan de empresa</w:t>
             </w:r>
             <w:r>
               <w:rPr>
@@ -1368,7 +1368,7 @@
                 <w:noProof/>
                 <w:webHidden/>
               </w:rPr>
-              <w:instrText xml:space="preserve"> PAGEREF _Toc211885969 \h </w:instrText>
+              <w:instrText xml:space="preserve"> PAGEREF _Toc212296245 \h </w:instrText>
             </w:r>
             <w:r>
               <w:rPr>
@@ -1388,81 +1388,7 @@
                 <w:noProof/>
                 <w:webHidden/>
               </w:rPr>
-              <w:t>13</w:t>
-            </w:r>
-            <w:r>
-              <w:rPr>
-                <w:noProof/>
-                <w:webHidden/>
-              </w:rPr>
-              <w:fldChar w:fldCharType="end"/>
-            </w:r>
-          </w:hyperlink>
-        </w:p>
-        <w:p>
-          <w:pPr>
-            <w:pStyle w:val="TDC1"/>
-            <w:rPr>
-              <w:rFonts w:eastAsiaTheme="minorEastAsia"/>
-              <w:noProof/>
-              <w:kern w:val="2"/>
-              <w:sz w:val="24"/>
-              <w:szCs w:val="24"/>
-              <w:lang w:eastAsia="es-ES"/>
-              <w14:ligatures w14:val="standardContextual"/>
-            </w:rPr>
-          </w:pPr>
-          <w:hyperlink w:anchor="_Toc211885970" w:history="1">
-            <w:r>
-              <w:rPr>
-                <w:rStyle w:val="Hipervnculo"/>
-                <w:rFonts w:ascii="Times New Roman" w:hAnsi="Times New Roman" w:cs="Times New Roman"/>
-                <w:b/>
-                <w:bCs/>
-                <w:noProof/>
-              </w:rPr>
-              <w:t>3. Descripción del entorno tecnológico</w:t>
-            </w:r>
-            <w:r>
-              <w:rPr>
-                <w:noProof/>
-                <w:webHidden/>
-              </w:rPr>
-              <w:tab/>
-            </w:r>
-            <w:r>
-              <w:rPr>
-                <w:noProof/>
-                <w:webHidden/>
-              </w:rPr>
-              <w:fldChar w:fldCharType="begin"/>
-            </w:r>
-            <w:r>
-              <w:rPr>
-                <w:noProof/>
-                <w:webHidden/>
-              </w:rPr>
-              <w:instrText xml:space="preserve"> PAGEREF _Toc211885970 \h </w:instrText>
-            </w:r>
-            <w:r>
-              <w:rPr>
-                <w:noProof/>
-                <w:webHidden/>
-              </w:rPr>
-            </w:r>
-            <w:r>
-              <w:rPr>
-                <w:noProof/>
-                <w:webHidden/>
-              </w:rPr>
-              <w:fldChar w:fldCharType="separate"/>
-            </w:r>
-            <w:r>
-              <w:rPr>
-                <w:noProof/>
-                <w:webHidden/>
-              </w:rPr>
-              <w:t>13</w:t>
+              <w:t>18</w:t>
             </w:r>
             <w:r>
               <w:rPr>
@@ -1490,7 +1416,7 @@
               <w14:ligatures w14:val="standardContextual"/>
             </w:rPr>
           </w:pPr>
-          <w:hyperlink w:anchor="_Toc211885971" w:history="1">
+          <w:hyperlink w:anchor="_Toc212296246" w:history="1">
             <w:r>
               <w:rPr>
                 <w:rStyle w:val="Hipervnculo"/>
@@ -1517,7 +1443,7 @@
                 <w:rFonts w:ascii="Times New Roman" w:hAnsi="Times New Roman" w:cs="Times New Roman"/>
                 <w:noProof/>
               </w:rPr>
-              <w:t>Descripción de todos los perfiles de usuario que habrá en la aplicación</w:t>
+              <w:t>Plan de marketing</w:t>
             </w:r>
             <w:r>
               <w:rPr>
@@ -1538,7 +1464,7 @@
                 <w:noProof/>
                 <w:webHidden/>
               </w:rPr>
-              <w:instrText xml:space="preserve"> PAGEREF _Toc211885971 \h </w:instrText>
+              <w:instrText xml:space="preserve"> PAGEREF _Toc212296246 \h </w:instrText>
             </w:r>
             <w:r>
               <w:rPr>
@@ -1558,7 +1484,81 @@
                 <w:noProof/>
                 <w:webHidden/>
               </w:rPr>
-              <w:t>13</w:t>
+              <w:t>18</w:t>
+            </w:r>
+            <w:r>
+              <w:rPr>
+                <w:noProof/>
+                <w:webHidden/>
+              </w:rPr>
+              <w:fldChar w:fldCharType="end"/>
+            </w:r>
+          </w:hyperlink>
+        </w:p>
+        <w:p>
+          <w:pPr>
+            <w:pStyle w:val="TDC1"/>
+            <w:rPr>
+              <w:rFonts w:eastAsiaTheme="minorEastAsia"/>
+              <w:noProof/>
+              <w:kern w:val="2"/>
+              <w:sz w:val="24"/>
+              <w:szCs w:val="24"/>
+              <w:lang w:eastAsia="es-ES"/>
+              <w14:ligatures w14:val="standardContextual"/>
+            </w:rPr>
+          </w:pPr>
+          <w:hyperlink w:anchor="_Toc212296247" w:history="1">
+            <w:r>
+              <w:rPr>
+                <w:rStyle w:val="Hipervnculo"/>
+                <w:rFonts w:ascii="Times New Roman" w:hAnsi="Times New Roman" w:cs="Times New Roman"/>
+                <w:b/>
+                <w:bCs/>
+                <w:noProof/>
+              </w:rPr>
+              <w:t>3. Descripción del entorno tecnológico</w:t>
+            </w:r>
+            <w:r>
+              <w:rPr>
+                <w:noProof/>
+                <w:webHidden/>
+              </w:rPr>
+              <w:tab/>
+            </w:r>
+            <w:r>
+              <w:rPr>
+                <w:noProof/>
+                <w:webHidden/>
+              </w:rPr>
+              <w:fldChar w:fldCharType="begin"/>
+            </w:r>
+            <w:r>
+              <w:rPr>
+                <w:noProof/>
+                <w:webHidden/>
+              </w:rPr>
+              <w:instrText xml:space="preserve"> PAGEREF _Toc212296247 \h </w:instrText>
+            </w:r>
+            <w:r>
+              <w:rPr>
+                <w:noProof/>
+                <w:webHidden/>
+              </w:rPr>
+            </w:r>
+            <w:r>
+              <w:rPr>
+                <w:noProof/>
+                <w:webHidden/>
+              </w:rPr>
+              <w:fldChar w:fldCharType="separate"/>
+            </w:r>
+            <w:r>
+              <w:rPr>
+                <w:noProof/>
+                <w:webHidden/>
+              </w:rPr>
+              <w:t>18</w:t>
             </w:r>
             <w:r>
               <w:rPr>
@@ -1586,7 +1586,7 @@
               <w14:ligatures w14:val="standardContextual"/>
             </w:rPr>
           </w:pPr>
-          <w:hyperlink w:anchor="_Toc211885972" w:history="1">
+          <w:hyperlink w:anchor="_Toc212296248" w:history="1">
             <w:r>
               <w:rPr>
                 <w:rStyle w:val="Hipervnculo"/>
@@ -1613,7 +1613,7 @@
                 <w:rFonts w:ascii="Times New Roman" w:hAnsi="Times New Roman" w:cs="Times New Roman"/>
                 <w:noProof/>
               </w:rPr>
-              <w:t>Descripción de las tecnologías para cada perfil</w:t>
+              <w:t>Descripción de todos los perfiles de usuario que habrá en la aplicación</w:t>
             </w:r>
             <w:r>
               <w:rPr>
@@ -1634,7 +1634,7 @@
                 <w:noProof/>
                 <w:webHidden/>
               </w:rPr>
-              <w:instrText xml:space="preserve"> PAGEREF _Toc211885972 \h </w:instrText>
+              <w:instrText xml:space="preserve"> PAGEREF _Toc212296248 \h </w:instrText>
             </w:r>
             <w:r>
               <w:rPr>
@@ -1654,81 +1654,7 @@
                 <w:noProof/>
                 <w:webHidden/>
               </w:rPr>
-              <w:t>13</w:t>
-            </w:r>
-            <w:r>
-              <w:rPr>
-                <w:noProof/>
-                <w:webHidden/>
-              </w:rPr>
-              <w:fldChar w:fldCharType="end"/>
-            </w:r>
-          </w:hyperlink>
-        </w:p>
-        <w:p>
-          <w:pPr>
-            <w:pStyle w:val="TDC1"/>
-            <w:rPr>
-              <w:rFonts w:eastAsiaTheme="minorEastAsia"/>
-              <w:noProof/>
-              <w:kern w:val="2"/>
-              <w:sz w:val="24"/>
-              <w:szCs w:val="24"/>
-              <w:lang w:eastAsia="es-ES"/>
-              <w14:ligatures w14:val="standardContextual"/>
-            </w:rPr>
-          </w:pPr>
-          <w:hyperlink w:anchor="_Toc211885973" w:history="1">
-            <w:r>
-              <w:rPr>
-                <w:rStyle w:val="Hipervnculo"/>
-                <w:rFonts w:ascii="Times New Roman" w:hAnsi="Times New Roman" w:cs="Times New Roman"/>
-                <w:b/>
-                <w:bCs/>
-                <w:noProof/>
-              </w:rPr>
-              <w:t>4. Especificación de requisitos</w:t>
-            </w:r>
-            <w:r>
-              <w:rPr>
-                <w:noProof/>
-                <w:webHidden/>
-              </w:rPr>
-              <w:tab/>
-            </w:r>
-            <w:r>
-              <w:rPr>
-                <w:noProof/>
-                <w:webHidden/>
-              </w:rPr>
-              <w:fldChar w:fldCharType="begin"/>
-            </w:r>
-            <w:r>
-              <w:rPr>
-                <w:noProof/>
-                <w:webHidden/>
-              </w:rPr>
-              <w:instrText xml:space="preserve"> PAGEREF _Toc211885973 \h </w:instrText>
-            </w:r>
-            <w:r>
-              <w:rPr>
-                <w:noProof/>
-                <w:webHidden/>
-              </w:rPr>
-            </w:r>
-            <w:r>
-              <w:rPr>
-                <w:noProof/>
-                <w:webHidden/>
-              </w:rPr>
-              <w:fldChar w:fldCharType="separate"/>
-            </w:r>
-            <w:r>
-              <w:rPr>
-                <w:noProof/>
-                <w:webHidden/>
-              </w:rPr>
-              <w:t>14</w:t>
+              <w:t>18</w:t>
             </w:r>
             <w:r>
               <w:rPr>
@@ -1756,7 +1682,7 @@
               <w14:ligatures w14:val="standardContextual"/>
             </w:rPr>
           </w:pPr>
-          <w:hyperlink w:anchor="_Toc211885974" w:history="1">
+          <w:hyperlink w:anchor="_Toc212296249" w:history="1">
             <w:r>
               <w:rPr>
                 <w:rStyle w:val="Hipervnculo"/>
@@ -1783,7 +1709,7 @@
                 <w:rFonts w:ascii="Times New Roman" w:hAnsi="Times New Roman" w:cs="Times New Roman"/>
                 <w:noProof/>
               </w:rPr>
-              <w:t>Requisitos funcionales</w:t>
+              <w:t>Descripción de las tecnologías para cada perfil</w:t>
             </w:r>
             <w:r>
               <w:rPr>
@@ -1804,7 +1730,7 @@
                 <w:noProof/>
                 <w:webHidden/>
               </w:rPr>
-              <w:instrText xml:space="preserve"> PAGEREF _Toc211885974 \h </w:instrText>
+              <w:instrText xml:space="preserve"> PAGEREF _Toc212296249 \h </w:instrText>
             </w:r>
             <w:r>
               <w:rPr>
@@ -1824,7 +1750,81 @@
                 <w:noProof/>
                 <w:webHidden/>
               </w:rPr>
-              <w:t>14</w:t>
+              <w:t>18</w:t>
+            </w:r>
+            <w:r>
+              <w:rPr>
+                <w:noProof/>
+                <w:webHidden/>
+              </w:rPr>
+              <w:fldChar w:fldCharType="end"/>
+            </w:r>
+          </w:hyperlink>
+        </w:p>
+        <w:p>
+          <w:pPr>
+            <w:pStyle w:val="TDC1"/>
+            <w:rPr>
+              <w:rFonts w:eastAsiaTheme="minorEastAsia"/>
+              <w:noProof/>
+              <w:kern w:val="2"/>
+              <w:sz w:val="24"/>
+              <w:szCs w:val="24"/>
+              <w:lang w:eastAsia="es-ES"/>
+              <w14:ligatures w14:val="standardContextual"/>
+            </w:rPr>
+          </w:pPr>
+          <w:hyperlink w:anchor="_Toc212296250" w:history="1">
+            <w:r>
+              <w:rPr>
+                <w:rStyle w:val="Hipervnculo"/>
+                <w:rFonts w:ascii="Times New Roman" w:hAnsi="Times New Roman" w:cs="Times New Roman"/>
+                <w:b/>
+                <w:bCs/>
+                <w:noProof/>
+              </w:rPr>
+              <w:t>4. Especificación de requisitos</w:t>
+            </w:r>
+            <w:r>
+              <w:rPr>
+                <w:noProof/>
+                <w:webHidden/>
+              </w:rPr>
+              <w:tab/>
+            </w:r>
+            <w:r>
+              <w:rPr>
+                <w:noProof/>
+                <w:webHidden/>
+              </w:rPr>
+              <w:fldChar w:fldCharType="begin"/>
+            </w:r>
+            <w:r>
+              <w:rPr>
+                <w:noProof/>
+                <w:webHidden/>
+              </w:rPr>
+              <w:instrText xml:space="preserve"> PAGEREF _Toc212296250 \h </w:instrText>
+            </w:r>
+            <w:r>
+              <w:rPr>
+                <w:noProof/>
+                <w:webHidden/>
+              </w:rPr>
+            </w:r>
+            <w:r>
+              <w:rPr>
+                <w:noProof/>
+                <w:webHidden/>
+              </w:rPr>
+              <w:fldChar w:fldCharType="separate"/>
+            </w:r>
+            <w:r>
+              <w:rPr>
+                <w:noProof/>
+                <w:webHidden/>
+              </w:rPr>
+              <w:t>18</w:t>
             </w:r>
             <w:r>
               <w:rPr>
@@ -1852,7 +1852,7 @@
               <w14:ligatures w14:val="standardContextual"/>
             </w:rPr>
           </w:pPr>
-          <w:hyperlink w:anchor="_Toc211885975" w:history="1">
+          <w:hyperlink w:anchor="_Toc212296251" w:history="1">
             <w:r>
               <w:rPr>
                 <w:rStyle w:val="Hipervnculo"/>
@@ -1879,7 +1879,7 @@
                 <w:rFonts w:ascii="Times New Roman" w:hAnsi="Times New Roman" w:cs="Times New Roman"/>
                 <w:noProof/>
               </w:rPr>
-              <w:t>Requisitos no funcionales</w:t>
+              <w:t>Requisitos funcionales</w:t>
             </w:r>
             <w:r>
               <w:rPr>
@@ -1900,7 +1900,7 @@
                 <w:noProof/>
                 <w:webHidden/>
               </w:rPr>
-              <w:instrText xml:space="preserve"> PAGEREF _Toc211885975 \h </w:instrText>
+              <w:instrText xml:space="preserve"> PAGEREF _Toc212296251 \h </w:instrText>
             </w:r>
             <w:r>
               <w:rPr>
@@ -1920,81 +1920,7 @@
                 <w:noProof/>
                 <w:webHidden/>
               </w:rPr>
-              <w:t>14</w:t>
-            </w:r>
-            <w:r>
-              <w:rPr>
-                <w:noProof/>
-                <w:webHidden/>
-              </w:rPr>
-              <w:fldChar w:fldCharType="end"/>
-            </w:r>
-          </w:hyperlink>
-        </w:p>
-        <w:p>
-          <w:pPr>
-            <w:pStyle w:val="TDC1"/>
-            <w:rPr>
-              <w:rFonts w:eastAsiaTheme="minorEastAsia"/>
-              <w:noProof/>
-              <w:kern w:val="2"/>
-              <w:sz w:val="24"/>
-              <w:szCs w:val="24"/>
-              <w:lang w:eastAsia="es-ES"/>
-              <w14:ligatures w14:val="standardContextual"/>
-            </w:rPr>
-          </w:pPr>
-          <w:hyperlink w:anchor="_Toc211885976" w:history="1">
-            <w:r>
-              <w:rPr>
-                <w:rStyle w:val="Hipervnculo"/>
-                <w:rFonts w:ascii="Times New Roman" w:hAnsi="Times New Roman" w:cs="Times New Roman"/>
-                <w:b/>
-                <w:bCs/>
-                <w:noProof/>
-              </w:rPr>
-              <w:t>5. Diagramas BBDD</w:t>
-            </w:r>
-            <w:r>
-              <w:rPr>
-                <w:noProof/>
-                <w:webHidden/>
-              </w:rPr>
-              <w:tab/>
-            </w:r>
-            <w:r>
-              <w:rPr>
-                <w:noProof/>
-                <w:webHidden/>
-              </w:rPr>
-              <w:fldChar w:fldCharType="begin"/>
-            </w:r>
-            <w:r>
-              <w:rPr>
-                <w:noProof/>
-                <w:webHidden/>
-              </w:rPr>
-              <w:instrText xml:space="preserve"> PAGEREF _Toc211885976 \h </w:instrText>
-            </w:r>
-            <w:r>
-              <w:rPr>
-                <w:noProof/>
-                <w:webHidden/>
-              </w:rPr>
-            </w:r>
-            <w:r>
-              <w:rPr>
-                <w:noProof/>
-                <w:webHidden/>
-              </w:rPr>
-              <w:fldChar w:fldCharType="separate"/>
-            </w:r>
-            <w:r>
-              <w:rPr>
-                <w:noProof/>
-                <w:webHidden/>
-              </w:rPr>
-              <w:t>14</w:t>
+              <w:t>18</w:t>
             </w:r>
             <w:r>
               <w:rPr>
@@ -2022,7 +1948,7 @@
               <w14:ligatures w14:val="standardContextual"/>
             </w:rPr>
           </w:pPr>
-          <w:hyperlink w:anchor="_Toc211885977" w:history="1">
+          <w:hyperlink w:anchor="_Toc212296252" w:history="1">
             <w:r>
               <w:rPr>
                 <w:rStyle w:val="Hipervnculo"/>
@@ -2049,7 +1975,7 @@
                 <w:rFonts w:ascii="Times New Roman" w:hAnsi="Times New Roman" w:cs="Times New Roman"/>
                 <w:noProof/>
               </w:rPr>
-              <w:t>Explicar por qué ha salido ese E/R, de dónde salen las Entidades y de dónde salen las Relaciones.</w:t>
+              <w:t>Requisitos no funcionales</w:t>
             </w:r>
             <w:r>
               <w:rPr>
@@ -2070,7 +1996,7 @@
                 <w:noProof/>
                 <w:webHidden/>
               </w:rPr>
-              <w:instrText xml:space="preserve"> PAGEREF _Toc211885977 \h </w:instrText>
+              <w:instrText xml:space="preserve"> PAGEREF _Toc212296252 \h </w:instrText>
             </w:r>
             <w:r>
               <w:rPr>
@@ -2090,7 +2016,81 @@
                 <w:noProof/>
                 <w:webHidden/>
               </w:rPr>
-              <w:t>14</w:t>
+              <w:t>18</w:t>
+            </w:r>
+            <w:r>
+              <w:rPr>
+                <w:noProof/>
+                <w:webHidden/>
+              </w:rPr>
+              <w:fldChar w:fldCharType="end"/>
+            </w:r>
+          </w:hyperlink>
+        </w:p>
+        <w:p>
+          <w:pPr>
+            <w:pStyle w:val="TDC1"/>
+            <w:rPr>
+              <w:rFonts w:eastAsiaTheme="minorEastAsia"/>
+              <w:noProof/>
+              <w:kern w:val="2"/>
+              <w:sz w:val="24"/>
+              <w:szCs w:val="24"/>
+              <w:lang w:eastAsia="es-ES"/>
+              <w14:ligatures w14:val="standardContextual"/>
+            </w:rPr>
+          </w:pPr>
+          <w:hyperlink w:anchor="_Toc212296253" w:history="1">
+            <w:r>
+              <w:rPr>
+                <w:rStyle w:val="Hipervnculo"/>
+                <w:rFonts w:ascii="Times New Roman" w:hAnsi="Times New Roman" w:cs="Times New Roman"/>
+                <w:b/>
+                <w:bCs/>
+                <w:noProof/>
+              </w:rPr>
+              <w:t>5. Diagramas BBDD</w:t>
+            </w:r>
+            <w:r>
+              <w:rPr>
+                <w:noProof/>
+                <w:webHidden/>
+              </w:rPr>
+              <w:tab/>
+            </w:r>
+            <w:r>
+              <w:rPr>
+                <w:noProof/>
+                <w:webHidden/>
+              </w:rPr>
+              <w:fldChar w:fldCharType="begin"/>
+            </w:r>
+            <w:r>
+              <w:rPr>
+                <w:noProof/>
+                <w:webHidden/>
+              </w:rPr>
+              <w:instrText xml:space="preserve"> PAGEREF _Toc212296253 \h </w:instrText>
+            </w:r>
+            <w:r>
+              <w:rPr>
+                <w:noProof/>
+                <w:webHidden/>
+              </w:rPr>
+            </w:r>
+            <w:r>
+              <w:rPr>
+                <w:noProof/>
+                <w:webHidden/>
+              </w:rPr>
+              <w:fldChar w:fldCharType="separate"/>
+            </w:r>
+            <w:r>
+              <w:rPr>
+                <w:noProof/>
+                <w:webHidden/>
+              </w:rPr>
+              <w:t>18</w:t>
             </w:r>
             <w:r>
               <w:rPr>
@@ -2118,7 +2118,7 @@
               <w14:ligatures w14:val="standardContextual"/>
             </w:rPr>
           </w:pPr>
-          <w:hyperlink w:anchor="_Toc211885978" w:history="1">
+          <w:hyperlink w:anchor="_Toc212296254" w:history="1">
             <w:r>
               <w:rPr>
                 <w:rStyle w:val="Hipervnculo"/>
@@ -2145,7 +2145,7 @@
                 <w:rFonts w:ascii="Times New Roman" w:hAnsi="Times New Roman" w:cs="Times New Roman"/>
                 <w:noProof/>
               </w:rPr>
-              <w:t>Plasmar el modelo E/R</w:t>
+              <w:t>Explicar por qué ha salido ese E/R, de dónde salen las Entidades y de dónde salen las Relaciones.</w:t>
             </w:r>
             <w:r>
               <w:rPr>
@@ -2166,7 +2166,7 @@
                 <w:noProof/>
                 <w:webHidden/>
               </w:rPr>
-              <w:instrText xml:space="preserve"> PAGEREF _Toc211885978 \h </w:instrText>
+              <w:instrText xml:space="preserve"> PAGEREF _Toc212296254 \h </w:instrText>
             </w:r>
             <w:r>
               <w:rPr>
@@ -2186,7 +2186,7 @@
                 <w:noProof/>
                 <w:webHidden/>
               </w:rPr>
-              <w:t>14</w:t>
+              <w:t>18</w:t>
             </w:r>
             <w:r>
               <w:rPr>
@@ -2214,7 +2214,7 @@
               <w14:ligatures w14:val="standardContextual"/>
             </w:rPr>
           </w:pPr>
-          <w:hyperlink w:anchor="_Toc211885979" w:history="1">
+          <w:hyperlink w:anchor="_Toc212296255" w:history="1">
             <w:r>
               <w:rPr>
                 <w:rStyle w:val="Hipervnculo"/>
@@ -2241,7 +2241,7 @@
                 <w:rFonts w:ascii="Times New Roman" w:hAnsi="Times New Roman" w:cs="Times New Roman"/>
                 <w:noProof/>
               </w:rPr>
-              <w:t>Explicar el origen de los atributos</w:t>
+              <w:t>Plasmar el modelo E/R</w:t>
             </w:r>
             <w:r>
               <w:rPr>
@@ -2262,7 +2262,7 @@
                 <w:noProof/>
                 <w:webHidden/>
               </w:rPr>
-              <w:instrText xml:space="preserve"> PAGEREF _Toc211885979 \h </w:instrText>
+              <w:instrText xml:space="preserve"> PAGEREF _Toc212296255 \h </w:instrText>
             </w:r>
             <w:r>
               <w:rPr>
@@ -2282,7 +2282,7 @@
                 <w:noProof/>
                 <w:webHidden/>
               </w:rPr>
-              <w:t>14</w:t>
+              <w:t>18</w:t>
             </w:r>
             <w:r>
               <w:rPr>
@@ -2310,7 +2310,7 @@
               <w14:ligatures w14:val="standardContextual"/>
             </w:rPr>
           </w:pPr>
-          <w:hyperlink w:anchor="_Toc211885980" w:history="1">
+          <w:hyperlink w:anchor="_Toc212296256" w:history="1">
             <w:r>
               <w:rPr>
                 <w:rStyle w:val="Hipervnculo"/>
@@ -2337,7 +2337,7 @@
                 <w:rFonts w:ascii="Times New Roman" w:hAnsi="Times New Roman" w:cs="Times New Roman"/>
                 <w:noProof/>
               </w:rPr>
-              <w:t>Explicar por qué se han elegido esas claves primarias.</w:t>
+              <w:t>Explicar el origen de los atributos</w:t>
             </w:r>
             <w:r>
               <w:rPr>
@@ -2358,7 +2358,7 @@
                 <w:noProof/>
                 <w:webHidden/>
               </w:rPr>
-              <w:instrText xml:space="preserve"> PAGEREF _Toc211885980 \h </w:instrText>
+              <w:instrText xml:space="preserve"> PAGEREF _Toc212296256 \h </w:instrText>
             </w:r>
             <w:r>
               <w:rPr>
@@ -2378,7 +2378,7 @@
                 <w:noProof/>
                 <w:webHidden/>
               </w:rPr>
-              <w:t>14</w:t>
+              <w:t>18</w:t>
             </w:r>
             <w:r>
               <w:rPr>
@@ -2406,7 +2406,7 @@
               <w14:ligatures w14:val="standardContextual"/>
             </w:rPr>
           </w:pPr>
-          <w:hyperlink w:anchor="_Toc211885981" w:history="1">
+          <w:hyperlink w:anchor="_Toc212296257" w:history="1">
             <w:r>
               <w:rPr>
                 <w:rStyle w:val="Hipervnculo"/>
@@ -2433,7 +2433,7 @@
                 <w:rFonts w:ascii="Times New Roman" w:hAnsi="Times New Roman" w:cs="Times New Roman"/>
                 <w:noProof/>
               </w:rPr>
-              <w:t>Modelo Relacional</w:t>
+              <w:t>Explicar por qué se han elegido esas claves primarias.</w:t>
             </w:r>
             <w:r>
               <w:rPr>
@@ -2454,7 +2454,7 @@
                 <w:noProof/>
                 <w:webHidden/>
               </w:rPr>
-              <w:instrText xml:space="preserve"> PAGEREF _Toc211885981 \h </w:instrText>
+              <w:instrText xml:space="preserve"> PAGEREF _Toc212296257 \h </w:instrText>
             </w:r>
             <w:r>
               <w:rPr>
@@ -2474,81 +2474,7 @@
                 <w:noProof/>
                 <w:webHidden/>
               </w:rPr>
-              <w:t>14</w:t>
-            </w:r>
-            <w:r>
-              <w:rPr>
-                <w:noProof/>
-                <w:webHidden/>
-              </w:rPr>
-              <w:fldChar w:fldCharType="end"/>
-            </w:r>
-          </w:hyperlink>
-        </w:p>
-        <w:p>
-          <w:pPr>
-            <w:pStyle w:val="TDC1"/>
-            <w:rPr>
-              <w:rFonts w:eastAsiaTheme="minorEastAsia"/>
-              <w:noProof/>
-              <w:kern w:val="2"/>
-              <w:sz w:val="24"/>
-              <w:szCs w:val="24"/>
-              <w:lang w:eastAsia="es-ES"/>
-              <w14:ligatures w14:val="standardContextual"/>
-            </w:rPr>
-          </w:pPr>
-          <w:hyperlink w:anchor="_Toc211885982" w:history="1">
-            <w:r>
-              <w:rPr>
-                <w:rStyle w:val="Hipervnculo"/>
-                <w:rFonts w:ascii="Times New Roman" w:hAnsi="Times New Roman" w:cs="Times New Roman"/>
-                <w:b/>
-                <w:bCs/>
-                <w:noProof/>
-              </w:rPr>
-              <w:t>6. Diagrama de UML</w:t>
-            </w:r>
-            <w:r>
-              <w:rPr>
-                <w:noProof/>
-                <w:webHidden/>
-              </w:rPr>
-              <w:tab/>
-            </w:r>
-            <w:r>
-              <w:rPr>
-                <w:noProof/>
-                <w:webHidden/>
-              </w:rPr>
-              <w:fldChar w:fldCharType="begin"/>
-            </w:r>
-            <w:r>
-              <w:rPr>
-                <w:noProof/>
-                <w:webHidden/>
-              </w:rPr>
-              <w:instrText xml:space="preserve"> PAGEREF _Toc211885982 \h </w:instrText>
-            </w:r>
-            <w:r>
-              <w:rPr>
-                <w:noProof/>
-                <w:webHidden/>
-              </w:rPr>
-            </w:r>
-            <w:r>
-              <w:rPr>
-                <w:noProof/>
-                <w:webHidden/>
-              </w:rPr>
-              <w:fldChar w:fldCharType="separate"/>
-            </w:r>
-            <w:r>
-              <w:rPr>
-                <w:noProof/>
-                <w:webHidden/>
-              </w:rPr>
-              <w:t>14</w:t>
+              <w:t>18</w:t>
             </w:r>
             <w:r>
               <w:rPr>
@@ -2576,7 +2502,7 @@
               <w14:ligatures w14:val="standardContextual"/>
             </w:rPr>
           </w:pPr>
-          <w:hyperlink w:anchor="_Toc211885983" w:history="1">
+          <w:hyperlink w:anchor="_Toc212296258" w:history="1">
             <w:r>
               <w:rPr>
                 <w:rStyle w:val="Hipervnculo"/>
@@ -2603,7 +2529,7 @@
                 <w:rFonts w:ascii="Times New Roman" w:hAnsi="Times New Roman" w:cs="Times New Roman"/>
                 <w:noProof/>
               </w:rPr>
-              <w:t>Casos de Uso</w:t>
+              <w:t>Modelo Relacional</w:t>
             </w:r>
             <w:r>
               <w:rPr>
@@ -2624,7 +2550,7 @@
                 <w:noProof/>
                 <w:webHidden/>
               </w:rPr>
-              <w:instrText xml:space="preserve"> PAGEREF _Toc211885983 \h </w:instrText>
+              <w:instrText xml:space="preserve"> PAGEREF _Toc212296258 \h </w:instrText>
             </w:r>
             <w:r>
               <w:rPr>
@@ -2644,7 +2570,81 @@
                 <w:noProof/>
                 <w:webHidden/>
               </w:rPr>
-              <w:t>14</w:t>
+              <w:t>18</w:t>
+            </w:r>
+            <w:r>
+              <w:rPr>
+                <w:noProof/>
+                <w:webHidden/>
+              </w:rPr>
+              <w:fldChar w:fldCharType="end"/>
+            </w:r>
+          </w:hyperlink>
+        </w:p>
+        <w:p>
+          <w:pPr>
+            <w:pStyle w:val="TDC1"/>
+            <w:rPr>
+              <w:rFonts w:eastAsiaTheme="minorEastAsia"/>
+              <w:noProof/>
+              <w:kern w:val="2"/>
+              <w:sz w:val="24"/>
+              <w:szCs w:val="24"/>
+              <w:lang w:eastAsia="es-ES"/>
+              <w14:ligatures w14:val="standardContextual"/>
+            </w:rPr>
+          </w:pPr>
+          <w:hyperlink w:anchor="_Toc212296259" w:history="1">
+            <w:r>
+              <w:rPr>
+                <w:rStyle w:val="Hipervnculo"/>
+                <w:rFonts w:ascii="Times New Roman" w:hAnsi="Times New Roman" w:cs="Times New Roman"/>
+                <w:b/>
+                <w:bCs/>
+                <w:noProof/>
+              </w:rPr>
+              <w:t>6. Diagrama de UML</w:t>
+            </w:r>
+            <w:r>
+              <w:rPr>
+                <w:noProof/>
+                <w:webHidden/>
+              </w:rPr>
+              <w:tab/>
+            </w:r>
+            <w:r>
+              <w:rPr>
+                <w:noProof/>
+                <w:webHidden/>
+              </w:rPr>
+              <w:fldChar w:fldCharType="begin"/>
+            </w:r>
+            <w:r>
+              <w:rPr>
+                <w:noProof/>
+                <w:webHidden/>
+              </w:rPr>
+              <w:instrText xml:space="preserve"> PAGEREF _Toc212296259 \h </w:instrText>
+            </w:r>
+            <w:r>
+              <w:rPr>
+                <w:noProof/>
+                <w:webHidden/>
+              </w:rPr>
+            </w:r>
+            <w:r>
+              <w:rPr>
+                <w:noProof/>
+                <w:webHidden/>
+              </w:rPr>
+              <w:fldChar w:fldCharType="separate"/>
+            </w:r>
+            <w:r>
+              <w:rPr>
+                <w:noProof/>
+                <w:webHidden/>
+              </w:rPr>
+              <w:t>19</w:t>
             </w:r>
             <w:r>
               <w:rPr>
@@ -2672,7 +2672,7 @@
               <w14:ligatures w14:val="standardContextual"/>
             </w:rPr>
           </w:pPr>
-          <w:hyperlink w:anchor="_Toc211885984" w:history="1">
+          <w:hyperlink w:anchor="_Toc212296260" w:history="1">
             <w:r>
               <w:rPr>
                 <w:rStyle w:val="Hipervnculo"/>
@@ -2699,7 +2699,7 @@
                 <w:rFonts w:ascii="Times New Roman" w:hAnsi="Times New Roman" w:cs="Times New Roman"/>
                 <w:noProof/>
               </w:rPr>
-              <w:t>Diagrama de clases</w:t>
+              <w:t>Casos de Uso</w:t>
             </w:r>
             <w:r>
               <w:rPr>
@@ -2720,7 +2720,7 @@
                 <w:noProof/>
                 <w:webHidden/>
               </w:rPr>
-              <w:instrText xml:space="preserve"> PAGEREF _Toc211885984 \h </w:instrText>
+              <w:instrText xml:space="preserve"> PAGEREF _Toc212296260 \h </w:instrText>
             </w:r>
             <w:r>
               <w:rPr>
@@ -2740,81 +2740,7 @@
                 <w:noProof/>
                 <w:webHidden/>
               </w:rPr>
-              <w:t>14</w:t>
-            </w:r>
-            <w:r>
-              <w:rPr>
-                <w:noProof/>
-                <w:webHidden/>
-              </w:rPr>
-              <w:fldChar w:fldCharType="end"/>
-            </w:r>
-          </w:hyperlink>
-        </w:p>
-        <w:p>
-          <w:pPr>
-            <w:pStyle w:val="TDC1"/>
-            <w:rPr>
-              <w:rFonts w:eastAsiaTheme="minorEastAsia"/>
-              <w:noProof/>
-              <w:kern w:val="2"/>
-              <w:sz w:val="24"/>
-              <w:szCs w:val="24"/>
-              <w:lang w:eastAsia="es-ES"/>
-              <w14:ligatures w14:val="standardContextual"/>
-            </w:rPr>
-          </w:pPr>
-          <w:hyperlink w:anchor="_Toc211885985" w:history="1">
-            <w:r>
-              <w:rPr>
-                <w:rStyle w:val="Hipervnculo"/>
-                <w:rFonts w:ascii="Times New Roman" w:hAnsi="Times New Roman" w:cs="Times New Roman"/>
-                <w:b/>
-                <w:bCs/>
-                <w:noProof/>
-              </w:rPr>
-              <w:t>7. Diseño Interfaz</w:t>
-            </w:r>
-            <w:r>
-              <w:rPr>
-                <w:noProof/>
-                <w:webHidden/>
-              </w:rPr>
-              <w:tab/>
-            </w:r>
-            <w:r>
-              <w:rPr>
-                <w:noProof/>
-                <w:webHidden/>
-              </w:rPr>
-              <w:fldChar w:fldCharType="begin"/>
-            </w:r>
-            <w:r>
-              <w:rPr>
-                <w:noProof/>
-                <w:webHidden/>
-              </w:rPr>
-              <w:instrText xml:space="preserve"> PAGEREF _Toc211885985 \h </w:instrText>
-            </w:r>
-            <w:r>
-              <w:rPr>
-                <w:noProof/>
-                <w:webHidden/>
-              </w:rPr>
-            </w:r>
-            <w:r>
-              <w:rPr>
-                <w:noProof/>
-                <w:webHidden/>
-              </w:rPr>
-              <w:fldChar w:fldCharType="separate"/>
-            </w:r>
-            <w:r>
-              <w:rPr>
-                <w:noProof/>
-                <w:webHidden/>
-              </w:rPr>
-              <w:t>14</w:t>
+              <w:t>19</w:t>
             </w:r>
             <w:r>
               <w:rPr>
@@ -2842,7 +2768,7 @@
               <w14:ligatures w14:val="standardContextual"/>
             </w:rPr>
           </w:pPr>
-          <w:hyperlink w:anchor="_Toc211885986" w:history="1">
+          <w:hyperlink w:anchor="_Toc212296261" w:history="1">
             <w:r>
               <w:rPr>
                 <w:rStyle w:val="Hipervnculo"/>
@@ -2869,7 +2795,7 @@
                 <w:rFonts w:ascii="Times New Roman" w:hAnsi="Times New Roman" w:cs="Times New Roman"/>
                 <w:noProof/>
               </w:rPr>
-              <w:t>Diagramación y prototipado del diseño gráfico de la interfaz</w:t>
+              <w:t>Diagrama de clases</w:t>
             </w:r>
             <w:r>
               <w:rPr>
@@ -2890,7 +2816,7 @@
                 <w:noProof/>
                 <w:webHidden/>
               </w:rPr>
-              <w:instrText xml:space="preserve"> PAGEREF _Toc211885986 \h </w:instrText>
+              <w:instrText xml:space="preserve"> PAGEREF _Toc212296261 \h </w:instrText>
             </w:r>
             <w:r>
               <w:rPr>
@@ -2910,7 +2836,81 @@
                 <w:noProof/>
                 <w:webHidden/>
               </w:rPr>
-              <w:t>14</w:t>
+              <w:t>19</w:t>
+            </w:r>
+            <w:r>
+              <w:rPr>
+                <w:noProof/>
+                <w:webHidden/>
+              </w:rPr>
+              <w:fldChar w:fldCharType="end"/>
+            </w:r>
+          </w:hyperlink>
+        </w:p>
+        <w:p>
+          <w:pPr>
+            <w:pStyle w:val="TDC1"/>
+            <w:rPr>
+              <w:rFonts w:eastAsiaTheme="minorEastAsia"/>
+              <w:noProof/>
+              <w:kern w:val="2"/>
+              <w:sz w:val="24"/>
+              <w:szCs w:val="24"/>
+              <w:lang w:eastAsia="es-ES"/>
+              <w14:ligatures w14:val="standardContextual"/>
+            </w:rPr>
+          </w:pPr>
+          <w:hyperlink w:anchor="_Toc212296262" w:history="1">
+            <w:r>
+              <w:rPr>
+                <w:rStyle w:val="Hipervnculo"/>
+                <w:rFonts w:ascii="Times New Roman" w:hAnsi="Times New Roman" w:cs="Times New Roman"/>
+                <w:b/>
+                <w:bCs/>
+                <w:noProof/>
+              </w:rPr>
+              <w:t>7. Diseño Interfaz</w:t>
+            </w:r>
+            <w:r>
+              <w:rPr>
+                <w:noProof/>
+                <w:webHidden/>
+              </w:rPr>
+              <w:tab/>
+            </w:r>
+            <w:r>
+              <w:rPr>
+                <w:noProof/>
+                <w:webHidden/>
+              </w:rPr>
+              <w:fldChar w:fldCharType="begin"/>
+            </w:r>
+            <w:r>
+              <w:rPr>
+                <w:noProof/>
+                <w:webHidden/>
+              </w:rPr>
+              <w:instrText xml:space="preserve"> PAGEREF _Toc212296262 \h </w:instrText>
+            </w:r>
+            <w:r>
+              <w:rPr>
+                <w:noProof/>
+                <w:webHidden/>
+              </w:rPr>
+            </w:r>
+            <w:r>
+              <w:rPr>
+                <w:noProof/>
+                <w:webHidden/>
+              </w:rPr>
+              <w:fldChar w:fldCharType="separate"/>
+            </w:r>
+            <w:r>
+              <w:rPr>
+                <w:noProof/>
+                <w:webHidden/>
+              </w:rPr>
+              <w:t>19</w:t>
             </w:r>
             <w:r>
               <w:rPr>
@@ -2938,7 +2938,7 @@
               <w14:ligatures w14:val="standardContextual"/>
             </w:rPr>
           </w:pPr>
-          <w:hyperlink w:anchor="_Toc211885987" w:history="1">
+          <w:hyperlink w:anchor="_Toc212296263" w:history="1">
             <w:r>
               <w:rPr>
                 <w:rStyle w:val="Hipervnculo"/>
@@ -2965,7 +2965,7 @@
                 <w:rFonts w:ascii="Times New Roman" w:hAnsi="Times New Roman" w:cs="Times New Roman"/>
                 <w:noProof/>
               </w:rPr>
-              <w:t>Guías de estilo</w:t>
+              <w:t>Diagramación y prototipado del diseño gráfico de la interfaz</w:t>
             </w:r>
             <w:r>
               <w:rPr>
@@ -2986,7 +2986,7 @@
                 <w:noProof/>
                 <w:webHidden/>
               </w:rPr>
-              <w:instrText xml:space="preserve"> PAGEREF _Toc211885987 \h </w:instrText>
+              <w:instrText xml:space="preserve"> PAGEREF _Toc212296263 \h </w:instrText>
             </w:r>
             <w:r>
               <w:rPr>
@@ -3006,7 +3006,7 @@
                 <w:noProof/>
                 <w:webHidden/>
               </w:rPr>
-              <w:t>14</w:t>
+              <w:t>19</w:t>
             </w:r>
             <w:r>
               <w:rPr>
@@ -3034,7 +3034,7 @@
               <w14:ligatures w14:val="standardContextual"/>
             </w:rPr>
           </w:pPr>
-          <w:hyperlink w:anchor="_Toc211885988" w:history="1">
+          <w:hyperlink w:anchor="_Toc212296264" w:history="1">
             <w:r>
               <w:rPr>
                 <w:rStyle w:val="Hipervnculo"/>
@@ -3061,7 +3061,7 @@
                 <w:rFonts w:ascii="Times New Roman" w:hAnsi="Times New Roman" w:cs="Times New Roman"/>
                 <w:noProof/>
               </w:rPr>
-              <w:t>Mapa de navegación</w:t>
+              <w:t>Guías de estilo</w:t>
             </w:r>
             <w:r>
               <w:rPr>
@@ -3082,7 +3082,7 @@
                 <w:noProof/>
                 <w:webHidden/>
               </w:rPr>
-              <w:instrText xml:space="preserve"> PAGEREF _Toc211885988 \h </w:instrText>
+              <w:instrText xml:space="preserve"> PAGEREF _Toc212296264 \h </w:instrText>
             </w:r>
             <w:r>
               <w:rPr>
@@ -3102,81 +3102,7 @@
                 <w:noProof/>
                 <w:webHidden/>
               </w:rPr>
-              <w:t>14</w:t>
-            </w:r>
-            <w:r>
-              <w:rPr>
-                <w:noProof/>
-                <w:webHidden/>
-              </w:rPr>
-              <w:fldChar w:fldCharType="end"/>
-            </w:r>
-          </w:hyperlink>
-        </w:p>
-        <w:p>
-          <w:pPr>
-            <w:pStyle w:val="TDC1"/>
-            <w:rPr>
-              <w:rFonts w:eastAsiaTheme="minorEastAsia"/>
-              <w:noProof/>
-              <w:kern w:val="2"/>
-              <w:sz w:val="24"/>
-              <w:szCs w:val="24"/>
-              <w:lang w:eastAsia="es-ES"/>
-              <w14:ligatures w14:val="standardContextual"/>
-            </w:rPr>
-          </w:pPr>
-          <w:hyperlink w:anchor="_Toc211885989" w:history="1">
-            <w:r>
-              <w:rPr>
-                <w:rStyle w:val="Hipervnculo"/>
-                <w:rFonts w:ascii="Times New Roman" w:hAnsi="Times New Roman" w:cs="Times New Roman"/>
-                <w:b/>
-                <w:bCs/>
-                <w:noProof/>
-              </w:rPr>
-              <w:t>8. Pruebas</w:t>
-            </w:r>
-            <w:r>
-              <w:rPr>
-                <w:noProof/>
-                <w:webHidden/>
-              </w:rPr>
-              <w:tab/>
-            </w:r>
-            <w:r>
-              <w:rPr>
-                <w:noProof/>
-                <w:webHidden/>
-              </w:rPr>
-              <w:fldChar w:fldCharType="begin"/>
-            </w:r>
-            <w:r>
-              <w:rPr>
-                <w:noProof/>
-                <w:webHidden/>
-              </w:rPr>
-              <w:instrText xml:space="preserve"> PAGEREF _Toc211885989 \h </w:instrText>
-            </w:r>
-            <w:r>
-              <w:rPr>
-                <w:noProof/>
-                <w:webHidden/>
-              </w:rPr>
-            </w:r>
-            <w:r>
-              <w:rPr>
-                <w:noProof/>
-                <w:webHidden/>
-              </w:rPr>
-              <w:fldChar w:fldCharType="separate"/>
-            </w:r>
-            <w:r>
-              <w:rPr>
-                <w:noProof/>
-                <w:webHidden/>
-              </w:rPr>
-              <w:t>14</w:t>
+              <w:t>19</w:t>
             </w:r>
             <w:r>
               <w:rPr>
@@ -3204,7 +3130,7 @@
               <w14:ligatures w14:val="standardContextual"/>
             </w:rPr>
           </w:pPr>
-          <w:hyperlink w:anchor="_Toc211885990" w:history="1">
+          <w:hyperlink w:anchor="_Toc212296265" w:history="1">
             <w:r>
               <w:rPr>
                 <w:rStyle w:val="Hipervnculo"/>
@@ -3231,7 +3157,7 @@
                 <w:rFonts w:ascii="Times New Roman" w:hAnsi="Times New Roman" w:cs="Times New Roman"/>
                 <w:noProof/>
               </w:rPr>
-              <w:t>Pruebas unitarias</w:t>
+              <w:t>Mapa de navegación</w:t>
             </w:r>
             <w:r>
               <w:rPr>
@@ -3252,7 +3178,7 @@
                 <w:noProof/>
                 <w:webHidden/>
               </w:rPr>
-              <w:instrText xml:space="preserve"> PAGEREF _Toc211885990 \h </w:instrText>
+              <w:instrText xml:space="preserve"> PAGEREF _Toc212296265 \h </w:instrText>
             </w:r>
             <w:r>
               <w:rPr>
@@ -3272,7 +3198,81 @@
                 <w:noProof/>
                 <w:webHidden/>
               </w:rPr>
-              <w:t>14</w:t>
+              <w:t>19</w:t>
+            </w:r>
+            <w:r>
+              <w:rPr>
+                <w:noProof/>
+                <w:webHidden/>
+              </w:rPr>
+              <w:fldChar w:fldCharType="end"/>
+            </w:r>
+          </w:hyperlink>
+        </w:p>
+        <w:p>
+          <w:pPr>
+            <w:pStyle w:val="TDC1"/>
+            <w:rPr>
+              <w:rFonts w:eastAsiaTheme="minorEastAsia"/>
+              <w:noProof/>
+              <w:kern w:val="2"/>
+              <w:sz w:val="24"/>
+              <w:szCs w:val="24"/>
+              <w:lang w:eastAsia="es-ES"/>
+              <w14:ligatures w14:val="standardContextual"/>
+            </w:rPr>
+          </w:pPr>
+          <w:hyperlink w:anchor="_Toc212296266" w:history="1">
+            <w:r>
+              <w:rPr>
+                <w:rStyle w:val="Hipervnculo"/>
+                <w:rFonts w:ascii="Times New Roman" w:hAnsi="Times New Roman" w:cs="Times New Roman"/>
+                <w:b/>
+                <w:bCs/>
+                <w:noProof/>
+              </w:rPr>
+              <w:t>8. Pruebas</w:t>
+            </w:r>
+            <w:r>
+              <w:rPr>
+                <w:noProof/>
+                <w:webHidden/>
+              </w:rPr>
+              <w:tab/>
+            </w:r>
+            <w:r>
+              <w:rPr>
+                <w:noProof/>
+                <w:webHidden/>
+              </w:rPr>
+              <w:fldChar w:fldCharType="begin"/>
+            </w:r>
+            <w:r>
+              <w:rPr>
+                <w:noProof/>
+                <w:webHidden/>
+              </w:rPr>
+              <w:instrText xml:space="preserve"> PAGEREF _Toc212296266 \h </w:instrText>
+            </w:r>
+            <w:r>
+              <w:rPr>
+                <w:noProof/>
+                <w:webHidden/>
+              </w:rPr>
+            </w:r>
+            <w:r>
+              <w:rPr>
+                <w:noProof/>
+                <w:webHidden/>
+              </w:rPr>
+              <w:fldChar w:fldCharType="separate"/>
+            </w:r>
+            <w:r>
+              <w:rPr>
+                <w:noProof/>
+                <w:webHidden/>
+              </w:rPr>
+              <w:t>19</w:t>
             </w:r>
             <w:r>
               <w:rPr>
@@ -3300,7 +3300,7 @@
               <w14:ligatures w14:val="standardContextual"/>
             </w:rPr>
           </w:pPr>
-          <w:hyperlink w:anchor="_Toc211885991" w:history="1">
+          <w:hyperlink w:anchor="_Toc212296267" w:history="1">
             <w:r>
               <w:rPr>
                 <w:rStyle w:val="Hipervnculo"/>
@@ -3327,7 +3327,7 @@
                 <w:rFonts w:ascii="Times New Roman" w:hAnsi="Times New Roman" w:cs="Times New Roman"/>
                 <w:noProof/>
               </w:rPr>
-              <w:t>Pruebas de integridad</w:t>
+              <w:t>Pruebas unitarias</w:t>
             </w:r>
             <w:r>
               <w:rPr>
@@ -3348,7 +3348,7 @@
                 <w:noProof/>
                 <w:webHidden/>
               </w:rPr>
-              <w:instrText xml:space="preserve"> PAGEREF _Toc211885991 \h </w:instrText>
+              <w:instrText xml:space="preserve"> PAGEREF _Toc212296267 \h </w:instrText>
             </w:r>
             <w:r>
               <w:rPr>
@@ -3368,81 +3368,7 @@
                 <w:noProof/>
                 <w:webHidden/>
               </w:rPr>
-              <w:t>15</w:t>
-            </w:r>
-            <w:r>
-              <w:rPr>
-                <w:noProof/>
-                <w:webHidden/>
-              </w:rPr>
-              <w:fldChar w:fldCharType="end"/>
-            </w:r>
-          </w:hyperlink>
-        </w:p>
-        <w:p>
-          <w:pPr>
-            <w:pStyle w:val="TDC1"/>
-            <w:rPr>
-              <w:rFonts w:eastAsiaTheme="minorEastAsia"/>
-              <w:noProof/>
-              <w:kern w:val="2"/>
-              <w:sz w:val="24"/>
-              <w:szCs w:val="24"/>
-              <w:lang w:eastAsia="es-ES"/>
-              <w14:ligatures w14:val="standardContextual"/>
-            </w:rPr>
-          </w:pPr>
-          <w:hyperlink w:anchor="_Toc211885992" w:history="1">
-            <w:r>
-              <w:rPr>
-                <w:rStyle w:val="Hipervnculo"/>
-                <w:rFonts w:ascii="Times New Roman" w:hAnsi="Times New Roman" w:cs="Times New Roman"/>
-                <w:b/>
-                <w:bCs/>
-                <w:noProof/>
-              </w:rPr>
-              <w:t>9. Manual de usuario</w:t>
-            </w:r>
-            <w:r>
-              <w:rPr>
-                <w:noProof/>
-                <w:webHidden/>
-              </w:rPr>
-              <w:tab/>
-            </w:r>
-            <w:r>
-              <w:rPr>
-                <w:noProof/>
-                <w:webHidden/>
-              </w:rPr>
-              <w:fldChar w:fldCharType="begin"/>
-            </w:r>
-            <w:r>
-              <w:rPr>
-                <w:noProof/>
-                <w:webHidden/>
-              </w:rPr>
-              <w:instrText xml:space="preserve"> PAGEREF _Toc211885992 \h </w:instrText>
-            </w:r>
-            <w:r>
-              <w:rPr>
-                <w:noProof/>
-                <w:webHidden/>
-              </w:rPr>
-            </w:r>
-            <w:r>
-              <w:rPr>
-                <w:noProof/>
-                <w:webHidden/>
-              </w:rPr>
-              <w:fldChar w:fldCharType="separate"/>
-            </w:r>
-            <w:r>
-              <w:rPr>
-                <w:noProof/>
-                <w:webHidden/>
-              </w:rPr>
-              <w:t>15</w:t>
+              <w:t>19</w:t>
             </w:r>
             <w:r>
               <w:rPr>
@@ -3470,7 +3396,7 @@
               <w14:ligatures w14:val="standardContextual"/>
             </w:rPr>
           </w:pPr>
-          <w:hyperlink w:anchor="_Toc211885993" w:history="1">
+          <w:hyperlink w:anchor="_Toc212296268" w:history="1">
             <w:r>
               <w:rPr>
                 <w:rStyle w:val="Hipervnculo"/>
@@ -3497,7 +3423,7 @@
                 <w:rFonts w:ascii="Times New Roman" w:hAnsi="Times New Roman" w:cs="Times New Roman"/>
                 <w:noProof/>
               </w:rPr>
-              <w:t>Manual del cliente</w:t>
+              <w:t>Pruebas de integridad</w:t>
             </w:r>
             <w:r>
               <w:rPr>
@@ -3518,7 +3444,7 @@
                 <w:noProof/>
                 <w:webHidden/>
               </w:rPr>
-              <w:instrText xml:space="preserve"> PAGEREF _Toc211885993 \h </w:instrText>
+              <w:instrText xml:space="preserve"> PAGEREF _Toc212296268 \h </w:instrText>
             </w:r>
             <w:r>
               <w:rPr>
@@ -3538,7 +3464,81 @@
                 <w:noProof/>
                 <w:webHidden/>
               </w:rPr>
-              <w:t>15</w:t>
+              <w:t>19</w:t>
+            </w:r>
+            <w:r>
+              <w:rPr>
+                <w:noProof/>
+                <w:webHidden/>
+              </w:rPr>
+              <w:fldChar w:fldCharType="end"/>
+            </w:r>
+          </w:hyperlink>
+        </w:p>
+        <w:p>
+          <w:pPr>
+            <w:pStyle w:val="TDC1"/>
+            <w:rPr>
+              <w:rFonts w:eastAsiaTheme="minorEastAsia"/>
+              <w:noProof/>
+              <w:kern w:val="2"/>
+              <w:sz w:val="24"/>
+              <w:szCs w:val="24"/>
+              <w:lang w:eastAsia="es-ES"/>
+              <w14:ligatures w14:val="standardContextual"/>
+            </w:rPr>
+          </w:pPr>
+          <w:hyperlink w:anchor="_Toc212296269" w:history="1">
+            <w:r>
+              <w:rPr>
+                <w:rStyle w:val="Hipervnculo"/>
+                <w:rFonts w:ascii="Times New Roman" w:hAnsi="Times New Roman" w:cs="Times New Roman"/>
+                <w:b/>
+                <w:bCs/>
+                <w:noProof/>
+              </w:rPr>
+              <w:t>9. Manual de usuario</w:t>
+            </w:r>
+            <w:r>
+              <w:rPr>
+                <w:noProof/>
+                <w:webHidden/>
+              </w:rPr>
+              <w:tab/>
+            </w:r>
+            <w:r>
+              <w:rPr>
+                <w:noProof/>
+                <w:webHidden/>
+              </w:rPr>
+              <w:fldChar w:fldCharType="begin"/>
+            </w:r>
+            <w:r>
+              <w:rPr>
+                <w:noProof/>
+                <w:webHidden/>
+              </w:rPr>
+              <w:instrText xml:space="preserve"> PAGEREF _Toc212296269 \h </w:instrText>
+            </w:r>
+            <w:r>
+              <w:rPr>
+                <w:noProof/>
+                <w:webHidden/>
+              </w:rPr>
+            </w:r>
+            <w:r>
+              <w:rPr>
+                <w:noProof/>
+                <w:webHidden/>
+              </w:rPr>
+              <w:fldChar w:fldCharType="separate"/>
+            </w:r>
+            <w:r>
+              <w:rPr>
+                <w:noProof/>
+                <w:webHidden/>
+              </w:rPr>
+              <w:t>19</w:t>
             </w:r>
             <w:r>
               <w:rPr>
@@ -3566,7 +3566,7 @@
               <w14:ligatures w14:val="standardContextual"/>
             </w:rPr>
           </w:pPr>
-          <w:hyperlink w:anchor="_Toc211885994" w:history="1">
+          <w:hyperlink w:anchor="_Toc212296270" w:history="1">
             <w:r>
               <w:rPr>
                 <w:rStyle w:val="Hipervnculo"/>
@@ -3593,7 +3593,7 @@
                 <w:rFonts w:ascii="Times New Roman" w:hAnsi="Times New Roman" w:cs="Times New Roman"/>
                 <w:noProof/>
               </w:rPr>
-              <w:t>Manual de instalación y despliegue</w:t>
+              <w:t>Manual del cliente</w:t>
             </w:r>
             <w:r>
               <w:rPr>
@@ -3614,7 +3614,7 @@
                 <w:noProof/>
                 <w:webHidden/>
               </w:rPr>
-              <w:instrText xml:space="preserve"> PAGEREF _Toc211885994 \h </w:instrText>
+              <w:instrText xml:space="preserve"> PAGEREF _Toc212296270 \h </w:instrText>
             </w:r>
             <w:r>
               <w:rPr>
@@ -3634,155 +3634,7 @@
                 <w:noProof/>
                 <w:webHidden/>
               </w:rPr>
-              <w:t>15</w:t>
-            </w:r>
-            <w:r>
-              <w:rPr>
-                <w:noProof/>
-                <w:webHidden/>
-              </w:rPr>
-              <w:fldChar w:fldCharType="end"/>
-            </w:r>
-          </w:hyperlink>
-        </w:p>
-        <w:p>
-          <w:pPr>
-            <w:pStyle w:val="TDC1"/>
-            <w:rPr>
-              <w:rFonts w:eastAsiaTheme="minorEastAsia"/>
-              <w:noProof/>
-              <w:kern w:val="2"/>
-              <w:sz w:val="24"/>
-              <w:szCs w:val="24"/>
-              <w:lang w:eastAsia="es-ES"/>
-              <w14:ligatures w14:val="standardContextual"/>
-            </w:rPr>
-          </w:pPr>
-          <w:hyperlink w:anchor="_Toc211885995" w:history="1">
-            <w:r>
-              <w:rPr>
-                <w:rStyle w:val="Hipervnculo"/>
-                <w:rFonts w:ascii="Times New Roman" w:hAnsi="Times New Roman" w:cs="Times New Roman"/>
-                <w:b/>
-                <w:bCs/>
-                <w:noProof/>
-              </w:rPr>
-              <w:t>10. CONCLUSIONES</w:t>
-            </w:r>
-            <w:r>
-              <w:rPr>
-                <w:noProof/>
-                <w:webHidden/>
-              </w:rPr>
-              <w:tab/>
-            </w:r>
-            <w:r>
-              <w:rPr>
-                <w:noProof/>
-                <w:webHidden/>
-              </w:rPr>
-              <w:fldChar w:fldCharType="begin"/>
-            </w:r>
-            <w:r>
-              <w:rPr>
-                <w:noProof/>
-                <w:webHidden/>
-              </w:rPr>
-              <w:instrText xml:space="preserve"> PAGEREF _Toc211885995 \h </w:instrText>
-            </w:r>
-            <w:r>
-              <w:rPr>
-                <w:noProof/>
-                <w:webHidden/>
-              </w:rPr>
-            </w:r>
-            <w:r>
-              <w:rPr>
-                <w:noProof/>
-                <w:webHidden/>
-              </w:rPr>
-              <w:fldChar w:fldCharType="separate"/>
-            </w:r>
-            <w:r>
-              <w:rPr>
-                <w:noProof/>
-                <w:webHidden/>
-              </w:rPr>
-              <w:t>15</w:t>
-            </w:r>
-            <w:r>
-              <w:rPr>
-                <w:noProof/>
-                <w:webHidden/>
-              </w:rPr>
-              <w:fldChar w:fldCharType="end"/>
-            </w:r>
-          </w:hyperlink>
-        </w:p>
-        <w:p>
-          <w:pPr>
-            <w:pStyle w:val="TDC1"/>
-            <w:rPr>
-              <w:rFonts w:eastAsiaTheme="minorEastAsia"/>
-              <w:noProof/>
-              <w:kern w:val="2"/>
-              <w:sz w:val="24"/>
-              <w:szCs w:val="24"/>
-              <w:lang w:eastAsia="es-ES"/>
-              <w14:ligatures w14:val="standardContextual"/>
-            </w:rPr>
-          </w:pPr>
-          <w:hyperlink w:anchor="_Toc211885996" w:history="1">
-            <w:r>
-              <w:rPr>
-                <w:rStyle w:val="Hipervnculo"/>
-                <w:rFonts w:ascii="Times New Roman" w:hAnsi="Times New Roman" w:cs="Times New Roman"/>
-                <w:b/>
-                <w:bCs/>
-                <w:noProof/>
-              </w:rPr>
-              <w:t>11. Anexo</w:t>
-            </w:r>
-            <w:r>
-              <w:rPr>
-                <w:noProof/>
-                <w:webHidden/>
-              </w:rPr>
-              <w:tab/>
-            </w:r>
-            <w:r>
-              <w:rPr>
-                <w:noProof/>
-                <w:webHidden/>
-              </w:rPr>
-              <w:fldChar w:fldCharType="begin"/>
-            </w:r>
-            <w:r>
-              <w:rPr>
-                <w:noProof/>
-                <w:webHidden/>
-              </w:rPr>
-              <w:instrText xml:space="preserve"> PAGEREF _Toc211885996 \h </w:instrText>
-            </w:r>
-            <w:r>
-              <w:rPr>
-                <w:noProof/>
-                <w:webHidden/>
-              </w:rPr>
-            </w:r>
-            <w:r>
-              <w:rPr>
-                <w:noProof/>
-                <w:webHidden/>
-              </w:rPr>
-              <w:fldChar w:fldCharType="separate"/>
-            </w:r>
-            <w:r>
-              <w:rPr>
-                <w:noProof/>
-                <w:webHidden/>
-              </w:rPr>
-              <w:t>15</w:t>
+              <w:t>19</w:t>
             </w:r>
             <w:r>
               <w:rPr>
@@ -3810,7 +3662,7 @@
               <w14:ligatures w14:val="standardContextual"/>
             </w:rPr>
           </w:pPr>
-          <w:hyperlink w:anchor="_Toc211885997" w:history="1">
+          <w:hyperlink w:anchor="_Toc212296271" w:history="1">
             <w:r>
               <w:rPr>
                 <w:rStyle w:val="Hipervnculo"/>
@@ -3837,7 +3689,7 @@
                 <w:rFonts w:ascii="Times New Roman" w:hAnsi="Times New Roman" w:cs="Times New Roman"/>
                 <w:noProof/>
               </w:rPr>
-              <w:t>Bibliografía</w:t>
+              <w:t>Manual de instalación y despliegue</w:t>
             </w:r>
             <w:r>
               <w:rPr>
@@ -3858,7 +3710,7 @@
                 <w:noProof/>
                 <w:webHidden/>
               </w:rPr>
-              <w:instrText xml:space="preserve"> PAGEREF _Toc211885997 \h </w:instrText>
+              <w:instrText xml:space="preserve"> PAGEREF _Toc212296271 \h </w:instrText>
             </w:r>
             <w:r>
               <w:rPr>
@@ -3878,7 +3730,155 @@
                 <w:noProof/>
                 <w:webHidden/>
               </w:rPr>
-              <w:t>15</w:t>
+              <w:t>19</w:t>
+            </w:r>
+            <w:r>
+              <w:rPr>
+                <w:noProof/>
+                <w:webHidden/>
+              </w:rPr>
+              <w:fldChar w:fldCharType="end"/>
+            </w:r>
+          </w:hyperlink>
+        </w:p>
+        <w:p>
+          <w:pPr>
+            <w:pStyle w:val="TDC1"/>
+            <w:rPr>
+              <w:rFonts w:eastAsiaTheme="minorEastAsia"/>
+              <w:noProof/>
+              <w:kern w:val="2"/>
+              <w:sz w:val="24"/>
+              <w:szCs w:val="24"/>
+              <w:lang w:eastAsia="es-ES"/>
+              <w14:ligatures w14:val="standardContextual"/>
+            </w:rPr>
+          </w:pPr>
+          <w:hyperlink w:anchor="_Toc212296272" w:history="1">
+            <w:r>
+              <w:rPr>
+                <w:rStyle w:val="Hipervnculo"/>
+                <w:rFonts w:ascii="Times New Roman" w:hAnsi="Times New Roman" w:cs="Times New Roman"/>
+                <w:b/>
+                <w:bCs/>
+                <w:noProof/>
+              </w:rPr>
+              <w:t>10. CONCLUSIONES</w:t>
+            </w:r>
+            <w:r>
+              <w:rPr>
+                <w:noProof/>
+                <w:webHidden/>
+              </w:rPr>
+              <w:tab/>
+            </w:r>
+            <w:r>
+              <w:rPr>
+                <w:noProof/>
+                <w:webHidden/>
+              </w:rPr>
+              <w:fldChar w:fldCharType="begin"/>
+            </w:r>
+            <w:r>
+              <w:rPr>
+                <w:noProof/>
+                <w:webHidden/>
+              </w:rPr>
+              <w:instrText xml:space="preserve"> PAGEREF _Toc212296272 \h </w:instrText>
+            </w:r>
+            <w:r>
+              <w:rPr>
+                <w:noProof/>
+                <w:webHidden/>
+              </w:rPr>
+            </w:r>
+            <w:r>
+              <w:rPr>
+                <w:noProof/>
+                <w:webHidden/>
+              </w:rPr>
+              <w:fldChar w:fldCharType="separate"/>
+            </w:r>
+            <w:r>
+              <w:rPr>
+                <w:noProof/>
+                <w:webHidden/>
+              </w:rPr>
+              <w:t>19</w:t>
+            </w:r>
+            <w:r>
+              <w:rPr>
+                <w:noProof/>
+                <w:webHidden/>
+              </w:rPr>
+              <w:fldChar w:fldCharType="end"/>
+            </w:r>
+          </w:hyperlink>
+        </w:p>
+        <w:p>
+          <w:pPr>
+            <w:pStyle w:val="TDC1"/>
+            <w:rPr>
+              <w:rFonts w:eastAsiaTheme="minorEastAsia"/>
+              <w:noProof/>
+              <w:kern w:val="2"/>
+              <w:sz w:val="24"/>
+              <w:szCs w:val="24"/>
+              <w:lang w:eastAsia="es-ES"/>
+              <w14:ligatures w14:val="standardContextual"/>
+            </w:rPr>
+          </w:pPr>
+          <w:hyperlink w:anchor="_Toc212296273" w:history="1">
+            <w:r>
+              <w:rPr>
+                <w:rStyle w:val="Hipervnculo"/>
+                <w:rFonts w:ascii="Times New Roman" w:hAnsi="Times New Roman" w:cs="Times New Roman"/>
+                <w:b/>
+                <w:bCs/>
+                <w:noProof/>
+              </w:rPr>
+              <w:t>11. Anexo</w:t>
+            </w:r>
+            <w:r>
+              <w:rPr>
+                <w:noProof/>
+                <w:webHidden/>
+              </w:rPr>
+              <w:tab/>
+            </w:r>
+            <w:r>
+              <w:rPr>
+                <w:noProof/>
+                <w:webHidden/>
+              </w:rPr>
+              <w:fldChar w:fldCharType="begin"/>
+            </w:r>
+            <w:r>
+              <w:rPr>
+                <w:noProof/>
+                <w:webHidden/>
+              </w:rPr>
+              <w:instrText xml:space="preserve"> PAGEREF _Toc212296273 \h </w:instrText>
+            </w:r>
+            <w:r>
+              <w:rPr>
+                <w:noProof/>
+                <w:webHidden/>
+              </w:rPr>
+            </w:r>
+            <w:r>
+              <w:rPr>
+                <w:noProof/>
+                <w:webHidden/>
+              </w:rPr>
+              <w:fldChar w:fldCharType="separate"/>
+            </w:r>
+            <w:r>
+              <w:rPr>
+                <w:noProof/>
+                <w:webHidden/>
+              </w:rPr>
+              <w:t>19</w:t>
             </w:r>
             <w:r>
               <w:rPr>
@@ -3906,7 +3906,7 @@
               <w14:ligatures w14:val="standardContextual"/>
             </w:rPr>
           </w:pPr>
-          <w:hyperlink w:anchor="_Toc211885998" w:history="1">
+          <w:hyperlink w:anchor="_Toc212296274" w:history="1">
             <w:r>
               <w:rPr>
                 <w:rStyle w:val="Hipervnculo"/>
@@ -3933,7 +3933,7 @@
                 <w:rFonts w:ascii="Times New Roman" w:hAnsi="Times New Roman" w:cs="Times New Roman"/>
                 <w:noProof/>
               </w:rPr>
-              <w:t>Referencias a texto y/o web de ayuda</w:t>
+              <w:t>Bibliografía</w:t>
             </w:r>
             <w:r>
               <w:rPr>
@@ -3954,7 +3954,7 @@
                 <w:noProof/>
                 <w:webHidden/>
               </w:rPr>
-              <w:instrText xml:space="preserve"> PAGEREF _Toc211885998 \h </w:instrText>
+              <w:instrText xml:space="preserve"> PAGEREF _Toc212296274 \h </w:instrText>
             </w:r>
             <w:r>
               <w:rPr>
@@ -3974,7 +3974,7 @@
                 <w:noProof/>
                 <w:webHidden/>
               </w:rPr>
-              <w:t>16</w:t>
+              <w:t>19</w:t>
             </w:r>
             <w:r>
               <w:rPr>
@@ -4002,7 +4002,7 @@
               <w14:ligatures w14:val="standardContextual"/>
             </w:rPr>
           </w:pPr>
-          <w:hyperlink w:anchor="_Toc211885999" w:history="1">
+          <w:hyperlink w:anchor="_Toc212296275" w:history="1">
             <w:r>
               <w:rPr>
                 <w:rStyle w:val="Hipervnculo"/>
@@ -4029,6 +4029,102 @@
                 <w:rFonts w:ascii="Times New Roman" w:hAnsi="Times New Roman" w:cs="Times New Roman"/>
                 <w:noProof/>
               </w:rPr>
+              <w:t>Referencias a texto y/o web de ayuda</w:t>
+            </w:r>
+            <w:r>
+              <w:rPr>
+                <w:noProof/>
+                <w:webHidden/>
+              </w:rPr>
+              <w:tab/>
+            </w:r>
+            <w:r>
+              <w:rPr>
+                <w:noProof/>
+                <w:webHidden/>
+              </w:rPr>
+              <w:fldChar w:fldCharType="begin"/>
+            </w:r>
+            <w:r>
+              <w:rPr>
+                <w:noProof/>
+                <w:webHidden/>
+              </w:rPr>
+              <w:instrText xml:space="preserve"> PAGEREF _Toc212296275 \h </w:instrText>
+            </w:r>
+            <w:r>
+              <w:rPr>
+                <w:noProof/>
+                <w:webHidden/>
+              </w:rPr>
+            </w:r>
+            <w:r>
+              <w:rPr>
+                <w:noProof/>
+                <w:webHidden/>
+              </w:rPr>
+              <w:fldChar w:fldCharType="separate"/>
+            </w:r>
+            <w:r>
+              <w:rPr>
+                <w:noProof/>
+                <w:webHidden/>
+              </w:rPr>
+              <w:t>20</w:t>
+            </w:r>
+            <w:r>
+              <w:rPr>
+                <w:noProof/>
+                <w:webHidden/>
+              </w:rPr>
+              <w:fldChar w:fldCharType="end"/>
+            </w:r>
+          </w:hyperlink>
+        </w:p>
+        <w:p>
+          <w:pPr>
+            <w:pStyle w:val="TDC2"/>
+            <w:tabs>
+              <w:tab w:val="left" w:pos="720"/>
+              <w:tab w:val="right" w:leader="dot" w:pos="9016"/>
+            </w:tabs>
+            <w:rPr>
+              <w:rFonts w:eastAsiaTheme="minorEastAsia"/>
+              <w:noProof/>
+              <w:kern w:val="2"/>
+              <w:sz w:val="24"/>
+              <w:szCs w:val="24"/>
+              <w:lang w:eastAsia="es-ES"/>
+              <w14:ligatures w14:val="standardContextual"/>
+            </w:rPr>
+          </w:pPr>
+          <w:hyperlink w:anchor="_Toc212296276" w:history="1">
+            <w:r>
+              <w:rPr>
+                <w:rStyle w:val="Hipervnculo"/>
+                <w:rFonts w:ascii="Symbol" w:hAnsi="Symbol" w:cs="Times New Roman"/>
+                <w:noProof/>
+              </w:rPr>
+              <w:t></w:t>
+            </w:r>
+            <w:r>
+              <w:rPr>
+                <w:rFonts w:eastAsiaTheme="minorEastAsia"/>
+                <w:noProof/>
+                <w:kern w:val="2"/>
+                <w:sz w:val="24"/>
+                <w:szCs w:val="24"/>
+                <w:lang w:eastAsia="es-ES"/>
+                <w14:ligatures w14:val="standardContextual"/>
+              </w:rPr>
+              <w:tab/>
+            </w:r>
+            <w:r>
+              <w:rPr>
+                <w:rStyle w:val="Hipervnculo"/>
+                <w:rFonts w:ascii="Times New Roman" w:hAnsi="Times New Roman" w:cs="Times New Roman"/>
+                <w:noProof/>
+              </w:rPr>
               <w:t>Referencia de imágenes</w:t>
             </w:r>
             <w:r>
@@ -4050,7 +4146,7 @@
                 <w:noProof/>
                 <w:webHidden/>
               </w:rPr>
-              <w:instrText xml:space="preserve"> PAGEREF _Toc211885999 \h </w:instrText>
+              <w:instrText xml:space="preserve"> PAGEREF _Toc212296276 \h </w:instrText>
             </w:r>
             <w:r>
               <w:rPr>
@@ -4070,7 +4166,7 @@
                 <w:noProof/>
                 <w:webHidden/>
               </w:rPr>
-              <w:t>16</w:t>
+              <w:t>20</w:t>
             </w:r>
             <w:r>
               <w:rPr>
@@ -4123,7 +4219,7 @@
           <w:szCs w:val="28"/>
         </w:rPr>
       </w:pPr>
-      <w:bookmarkStart w:id="0" w:name="_Toc211885959"/>
+      <w:bookmarkStart w:id="0" w:name="_Toc212296235"/>
       <w:r>
         <w:rPr>
           <w:rFonts w:ascii="Times New Roman" w:hAnsi="Times New Roman" w:cs="Times New Roman"/>
@@ -4154,7 +4250,7 @@
           <w:szCs w:val="24"/>
         </w:rPr>
       </w:pPr>
-      <w:bookmarkStart w:id="1" w:name="_Toc211885960"/>
+      <w:bookmarkStart w:id="1" w:name="_Toc212296236"/>
       <w:r>
         <w:rPr>
           <w:rFonts w:ascii="Times New Roman" w:hAnsi="Times New Roman" w:cs="Times New Roman"/>
@@ -4189,23 +4285,16 @@
           <w:i/>
           <w:iCs/>
         </w:rPr>
-        <w:t>Food</w:t>
+        <w:t xml:space="preserve">Food </w:t>
+      </w:r>
+      <w:r>
+        <w:t xml:space="preserve">”(comida) y </w:t>
       </w:r>
       <w:r>
         <w:rPr>
           <w:i/>
           <w:iCs/>
         </w:rPr>
-        <w:t xml:space="preserve"> </w:t>
-      </w:r>
-      <w:r>
-        <w:t xml:space="preserve">”(comida) y </w:t>
-      </w:r>
-      <w:r>
-        <w:rPr>
-          <w:i/>
-          <w:iCs/>
-        </w:rPr>
         <w:t>“Now”</w:t>
       </w:r>
       <w:r>
@@ -4233,8 +4322,18 @@
     <w:p>
       <w:pPr>
         <w:ind w:left="360"/>
-      </w:pPr>
-      <w:r>
+        <w:rPr>
+          <w:rFonts w:ascii="Times New Roman" w:hAnsi="Times New Roman" w:cs="Times New Roman"/>
+          <w:sz w:val="24"/>
+          <w:szCs w:val="24"/>
+        </w:rPr>
+      </w:pPr>
+      <w:r>
+        <w:rPr>
+          <w:rFonts w:ascii="Times New Roman" w:hAnsi="Times New Roman" w:cs="Times New Roman"/>
+          <w:sz w:val="24"/>
+          <w:szCs w:val="24"/>
+        </w:rPr>
         <w:t>El sistema está diseñado para ser implementado de forma individual en cada restaurante, pero con una estructura reutilizable, lo que permite su adaptación y despliegue en diferentes establecimientos sin necesidad de rediseño. FoodNow se presenta como una solución moderna, funcional y sin requerimientos de registro para el cliente, que busca agilizar el servicio, reducir los tiempos de espera y mejorar la experiencia de consumo dentro del local.</w:t>
       </w:r>
     </w:p>
@@ -4255,7 +4354,7 @@
           <w:szCs w:val="24"/>
         </w:rPr>
       </w:pPr>
-      <w:bookmarkStart w:id="2" w:name="_Toc211885961"/>
+      <w:bookmarkStart w:id="2" w:name="_Toc212296237"/>
       <w:r>
         <w:rPr>
           <w:rFonts w:ascii="Times New Roman" w:hAnsi="Times New Roman" w:cs="Times New Roman"/>
@@ -4301,16 +4400,8 @@
           <w:sz w:val="24"/>
           <w:szCs w:val="24"/>
         </w:rPr>
-        <w:t xml:space="preserve">Una de las principales características del sistema es el uso de códigos QR únicos por mesa, que permiten identificar automáticamente de que mesa proviene cada pedido. </w:t>
-      </w:r>
-      <w:r>
-        <w:rPr>
-          <w:rFonts w:ascii="Times New Roman" w:hAnsi="Times New Roman" w:cs="Times New Roman"/>
-          <w:sz w:val="24"/>
-          <w:szCs w:val="24"/>
-        </w:rPr>
         <w:lastRenderedPageBreak/>
-        <w:t>Cuando el cliente escanea el código desde la app móvil, accede de forma inmediata al menú digital del restaurante, donde podrá visualizar los platos disponibles con su nombre, acompañados con una imagen y el precio del plato.</w:t>
+        <w:t>Una de las principales características del sistema es el uso de códigos QR únicos por mesa, que permiten identificar automáticamente de que mesa proviene cada pedido. Cuando el cliente escanea el código desde la app móvil, accede de forma inmediata al menú digital del restaurante, donde podrá visualizar los platos disponibles con su nombre, acompañados con una imagen y el precio del plato.</w:t>
       </w:r>
     </w:p>
     <w:p>
@@ -4370,6 +4461,11 @@
     <w:p>
       <w:pPr>
         <w:ind w:left="360"/>
+        <w:rPr>
+          <w:rFonts w:ascii="Times New Roman" w:hAnsi="Times New Roman" w:cs="Times New Roman"/>
+          <w:sz w:val="24"/>
+          <w:szCs w:val="24"/>
+        </w:rPr>
       </w:pPr>
       <w:r>
         <w:rPr>
@@ -4397,7 +4493,7 @@
           <w:szCs w:val="24"/>
         </w:rPr>
       </w:pPr>
-      <w:bookmarkStart w:id="3" w:name="_Toc211885962"/>
+      <w:bookmarkStart w:id="3" w:name="_Toc212296238"/>
       <w:r>
         <w:rPr>
           <w:rFonts w:ascii="Times New Roman" w:hAnsi="Times New Roman" w:cs="Times New Roman"/>
@@ -4425,15 +4521,7 @@
           <w:sz w:val="24"/>
           <w:szCs w:val="24"/>
         </w:rPr>
-        <w:t xml:space="preserve">El proyecto se </w:t>
-      </w:r>
-      <w:r>
-        <w:rPr>
-          <w:rFonts w:ascii="Times New Roman" w:hAnsi="Times New Roman" w:cs="Times New Roman"/>
-          <w:sz w:val="24"/>
-          <w:szCs w:val="24"/>
-        </w:rPr>
-        <w:t>centrará en la creación de una solución digital que permita gestionar pedidos en mesa mediante una app móvil conectada a una aplicación de escritorio en el restaurante. La solución está orientada a resolver problemas comunes relacionados con la atención al cliente, la eficiencia del servicio y la falta de digitalización en locales de restauración de tamaño medio o pequeño.</w:t>
+        <w:t>El proyecto se centrará en la creación de una solución digital que permita gestionar pedidos en mesa mediante una app móvil conectada a una aplicación de escritorio en el restaurante. La solución está orientada a resolver problemas comunes relacionados con la atención al cliente, la eficiencia del servicio y la falta de digitalización en locales de restauración de tamaño medio o pequeño.</w:t>
       </w:r>
     </w:p>
     <w:p>
@@ -4544,6 +4632,7 @@
           <w:sz w:val="24"/>
           <w:szCs w:val="24"/>
         </w:rPr>
+        <w:lastRenderedPageBreak/>
         <w:t>El cliente podrá consultar el menú completo del restaurante, con imágenes, nombre de los platos y precios actualizados, desde la aplicación móvil, sin necesidad de intervención del personal del restaurante.</w:t>
       </w:r>
     </w:p>
@@ -4912,6 +5001,13 @@
       </w:r>
     </w:p>
     <w:p>
+      <w:pPr>
+        <w:rPr>
+          <w:rFonts w:ascii="Times New Roman" w:hAnsi="Times New Roman" w:cs="Times New Roman"/>
+          <w:sz w:val="24"/>
+          <w:szCs w:val="24"/>
+        </w:rPr>
+      </w:pPr>
       <w:r>
         <w:rPr>
           <w:rFonts w:ascii="Times New Roman" w:hAnsi="Times New Roman" w:cs="Times New Roman"/>
@@ -4938,7 +5034,7 @@
           <w:szCs w:val="24"/>
         </w:rPr>
       </w:pPr>
-      <w:bookmarkStart w:id="4" w:name="_Toc211885963"/>
+      <w:bookmarkStart w:id="4" w:name="_Toc212296239"/>
       <w:r>
         <w:rPr>
           <w:rFonts w:ascii="Times New Roman" w:hAnsi="Times New Roman" w:cs="Times New Roman"/>
@@ -4952,13 +5048,45 @@
       <w:bookmarkEnd w:id="4"/>
     </w:p>
     <w:p>
-      <w:r>
-        <w:t>En el contexto actual de la restauración, especialmente en pequeños y medianos establecimientos sobre todo de pequeñas localidades, todavía se observa una falta de digitalización en muchos procesos clave del servicio al cliente. La toma de pedidos en mesa, en particular, continúa realizándose en muchos casos mediante interacción verbal o anotaciones manuales, lo cual conlleva tiempos de espera prolongados, errores de transcripción y una gestión poco eficiente por parte del personal del restaurante.</w:t>
-      </w:r>
-    </w:p>
-    <w:p>
-      <w:r>
+      <w:pPr>
+        <w:rPr>
+          <w:rFonts w:ascii="Times New Roman" w:hAnsi="Times New Roman" w:cs="Times New Roman"/>
+          <w:sz w:val="24"/>
+          <w:szCs w:val="24"/>
+        </w:rPr>
+      </w:pPr>
+      <w:r>
+        <w:rPr>
+          <w:rFonts w:ascii="Times New Roman" w:hAnsi="Times New Roman" w:cs="Times New Roman"/>
+          <w:sz w:val="24"/>
+          <w:szCs w:val="24"/>
+        </w:rPr>
+        <w:t xml:space="preserve">En el contexto actual de la restauración, especialmente en pequeños y medianos establecimientos sobre todo de pequeñas localidades, todavía se observa una falta de </w:t>
+      </w:r>
+      <w:r>
+        <w:rPr>
+          <w:rFonts w:ascii="Times New Roman" w:hAnsi="Times New Roman" w:cs="Times New Roman"/>
+          <w:sz w:val="24"/>
+          <w:szCs w:val="24"/>
+        </w:rPr>
         <w:lastRenderedPageBreak/>
+        <w:t>digitalización en muchos procesos clave del servicio al cliente. La toma de pedidos en mesa, en particular, continúa realizándose en muchos casos mediante interacción verbal o anotaciones manuales, lo cual conlleva tiempos de espera prolongados, errores de transcripción y una gestión poco eficiente por parte del personal del restaurante.</w:t>
+      </w:r>
+    </w:p>
+    <w:p>
+      <w:pPr>
+        <w:rPr>
+          <w:rFonts w:ascii="Times New Roman" w:hAnsi="Times New Roman" w:cs="Times New Roman"/>
+          <w:sz w:val="24"/>
+          <w:szCs w:val="24"/>
+        </w:rPr>
+      </w:pPr>
+      <w:r>
+        <w:rPr>
+          <w:rFonts w:ascii="Times New Roman" w:hAnsi="Times New Roman" w:cs="Times New Roman"/>
+          <w:sz w:val="24"/>
+          <w:szCs w:val="24"/>
+        </w:rPr>
         <w:t>Entre los principales problemas detectados, se encuentran:</w:t>
       </w:r>
     </w:p>
@@ -4969,8 +5097,18 @@
           <w:ilvl w:val="0"/>
           <w:numId w:val="14"/>
         </w:numPr>
-      </w:pPr>
-      <w:r>
+        <w:rPr>
+          <w:rFonts w:ascii="Times New Roman" w:hAnsi="Times New Roman" w:cs="Times New Roman"/>
+          <w:sz w:val="24"/>
+          <w:szCs w:val="24"/>
+        </w:rPr>
+      </w:pPr>
+      <w:r>
+        <w:rPr>
+          <w:rFonts w:ascii="Times New Roman" w:hAnsi="Times New Roman" w:cs="Times New Roman"/>
+          <w:sz w:val="24"/>
+          <w:szCs w:val="24"/>
+        </w:rPr>
         <w:t>La necesidad de que el cliente espere a un camarero para poder acceder al menú o realizar su pedido.</w:t>
       </w:r>
     </w:p>
@@ -4981,8 +5119,18 @@
           <w:ilvl w:val="0"/>
           <w:numId w:val="14"/>
         </w:numPr>
-      </w:pPr>
-      <w:r>
+        <w:rPr>
+          <w:rFonts w:ascii="Times New Roman" w:hAnsi="Times New Roman" w:cs="Times New Roman"/>
+          <w:sz w:val="24"/>
+          <w:szCs w:val="24"/>
+        </w:rPr>
+      </w:pPr>
+      <w:r>
+        <w:rPr>
+          <w:rFonts w:ascii="Times New Roman" w:hAnsi="Times New Roman" w:cs="Times New Roman"/>
+          <w:sz w:val="24"/>
+          <w:szCs w:val="24"/>
+        </w:rPr>
         <w:t>El uso de papel o medios informales para anotar los pedidos, lo que puede dar lugar a pérdidas de información o confusiones.</w:t>
       </w:r>
     </w:p>
@@ -4993,8 +5141,18 @@
           <w:ilvl w:val="0"/>
           <w:numId w:val="14"/>
         </w:numPr>
-      </w:pPr>
-      <w:r>
+        <w:rPr>
+          <w:rFonts w:ascii="Times New Roman" w:hAnsi="Times New Roman" w:cs="Times New Roman"/>
+          <w:sz w:val="24"/>
+          <w:szCs w:val="24"/>
+        </w:rPr>
+      </w:pPr>
+      <w:r>
+        <w:rPr>
+          <w:rFonts w:ascii="Times New Roman" w:hAnsi="Times New Roman" w:cs="Times New Roman"/>
+          <w:sz w:val="24"/>
+          <w:szCs w:val="24"/>
+        </w:rPr>
         <w:t>La ausencia de un menú digital actualizado, que dificulta la visualización de los productos y sus precios.</w:t>
       </w:r>
     </w:p>
@@ -5005,8 +5163,18 @@
           <w:ilvl w:val="0"/>
           <w:numId w:val="14"/>
         </w:numPr>
-      </w:pPr>
-      <w:r>
+        <w:rPr>
+          <w:rFonts w:ascii="Times New Roman" w:hAnsi="Times New Roman" w:cs="Times New Roman"/>
+          <w:sz w:val="24"/>
+          <w:szCs w:val="24"/>
+        </w:rPr>
+      </w:pPr>
+      <w:r>
+        <w:rPr>
+          <w:rFonts w:ascii="Times New Roman" w:hAnsi="Times New Roman" w:cs="Times New Roman"/>
+          <w:sz w:val="24"/>
+          <w:szCs w:val="24"/>
+        </w:rPr>
         <w:t>La limitada capacidad de atención del personal durante los picos de actividad, lo que repercute negativamente en la experiencia del cliente.</w:t>
       </w:r>
     </w:p>
@@ -5017,13 +5185,35 @@
           <w:ilvl w:val="0"/>
           <w:numId w:val="14"/>
         </w:numPr>
-      </w:pPr>
-      <w:r>
+        <w:rPr>
+          <w:rFonts w:ascii="Times New Roman" w:hAnsi="Times New Roman" w:cs="Times New Roman"/>
+          <w:sz w:val="24"/>
+          <w:szCs w:val="24"/>
+        </w:rPr>
+      </w:pPr>
+      <w:r>
+        <w:rPr>
+          <w:rFonts w:ascii="Times New Roman" w:hAnsi="Times New Roman" w:cs="Times New Roman"/>
+          <w:sz w:val="24"/>
+          <w:szCs w:val="24"/>
+        </w:rPr>
         <w:t>La inexistencia de soluciones específicas para digitalizar el proceso de pedidos en mesa en restaurantes medianos o pequeños, ya actualmente solo se encuentran este tipo de aplicaciones para la consulta de menús de forma digital y no de poder ordenar.</w:t>
       </w:r>
     </w:p>
     <w:p>
-      <w:r>
+      <w:pPr>
+        <w:rPr>
+          <w:rFonts w:ascii="Times New Roman" w:hAnsi="Times New Roman" w:cs="Times New Roman"/>
+          <w:sz w:val="24"/>
+          <w:szCs w:val="24"/>
+        </w:rPr>
+      </w:pPr>
+      <w:r>
+        <w:rPr>
+          <w:rFonts w:ascii="Times New Roman" w:hAnsi="Times New Roman" w:cs="Times New Roman"/>
+          <w:sz w:val="24"/>
+          <w:szCs w:val="24"/>
+        </w:rPr>
         <w:t>Ante esta realidad, se plantea el desarrollo del sistema FoodNow, una solución sencilla, accesible y reutilizable que permita a cualquier restaurante implementar un sistema de pedidos en mesa basado en escaneo de códigos QR. Esta plataforma permitirá:</w:t>
       </w:r>
     </w:p>
@@ -5034,8 +5224,18 @@
           <w:ilvl w:val="0"/>
           <w:numId w:val="13"/>
         </w:numPr>
-      </w:pPr>
-      <w:r>
+        <w:rPr>
+          <w:rFonts w:ascii="Times New Roman" w:hAnsi="Times New Roman" w:cs="Times New Roman"/>
+          <w:sz w:val="24"/>
+          <w:szCs w:val="24"/>
+        </w:rPr>
+      </w:pPr>
+      <w:r>
+        <w:rPr>
+          <w:rFonts w:ascii="Times New Roman" w:hAnsi="Times New Roman" w:cs="Times New Roman"/>
+          <w:sz w:val="24"/>
+          <w:szCs w:val="24"/>
+        </w:rPr>
         <w:t>Reducir los tiempos de espera, al permitir que el cliente vea el menú y realice el pedido desde su propio móvil.</w:t>
       </w:r>
     </w:p>
@@ -5046,8 +5246,18 @@
           <w:ilvl w:val="0"/>
           <w:numId w:val="13"/>
         </w:numPr>
-      </w:pPr>
-      <w:r>
+        <w:rPr>
+          <w:rFonts w:ascii="Times New Roman" w:hAnsi="Times New Roman" w:cs="Times New Roman"/>
+          <w:sz w:val="24"/>
+          <w:szCs w:val="24"/>
+        </w:rPr>
+      </w:pPr>
+      <w:r>
+        <w:rPr>
+          <w:rFonts w:ascii="Times New Roman" w:hAnsi="Times New Roman" w:cs="Times New Roman"/>
+          <w:sz w:val="24"/>
+          <w:szCs w:val="24"/>
+        </w:rPr>
         <w:t>Evitar errores humanos en la toma de pedidos, gracias al envió directo desde la app móvil al sistema del restaurante, a no ser que el error provenga del cliente al elegir los productos.</w:t>
       </w:r>
     </w:p>
@@ -5058,8 +5268,18 @@
           <w:ilvl w:val="0"/>
           <w:numId w:val="13"/>
         </w:numPr>
-      </w:pPr>
-      <w:r>
+        <w:rPr>
+          <w:rFonts w:ascii="Times New Roman" w:hAnsi="Times New Roman" w:cs="Times New Roman"/>
+          <w:sz w:val="24"/>
+          <w:szCs w:val="24"/>
+        </w:rPr>
+      </w:pPr>
+      <w:r>
+        <w:rPr>
+          <w:rFonts w:ascii="Times New Roman" w:hAnsi="Times New Roman" w:cs="Times New Roman"/>
+          <w:sz w:val="24"/>
+          <w:szCs w:val="24"/>
+        </w:rPr>
         <w:t>Agilizar el servicio, permitiendo que el personal se enfoque en la entrega y el cobro, en lugar de en la toma manual del pedido.</w:t>
       </w:r>
     </w:p>
@@ -5070,13 +5290,35 @@
           <w:ilvl w:val="0"/>
           <w:numId w:val="13"/>
         </w:numPr>
-      </w:pPr>
-      <w:r>
+        <w:rPr>
+          <w:rFonts w:ascii="Times New Roman" w:hAnsi="Times New Roman" w:cs="Times New Roman"/>
+          <w:sz w:val="24"/>
+          <w:szCs w:val="24"/>
+        </w:rPr>
+      </w:pPr>
+      <w:r>
+        <w:rPr>
+          <w:rFonts w:ascii="Times New Roman" w:hAnsi="Times New Roman" w:cs="Times New Roman"/>
+          <w:sz w:val="24"/>
+          <w:szCs w:val="24"/>
+        </w:rPr>
         <w:t>Adaptarse a distintos establecimientos, ya que el sistema será reutilizable, sin depender de integraciones complejas con servicios externos.</w:t>
       </w:r>
     </w:p>
     <w:p>
-      <w:r>
+      <w:pPr>
+        <w:rPr>
+          <w:rFonts w:ascii="Times New Roman" w:hAnsi="Times New Roman" w:cs="Times New Roman"/>
+          <w:sz w:val="24"/>
+          <w:szCs w:val="24"/>
+        </w:rPr>
+      </w:pPr>
+      <w:r>
+        <w:rPr>
+          <w:rFonts w:ascii="Times New Roman" w:hAnsi="Times New Roman" w:cs="Times New Roman"/>
+          <w:sz w:val="24"/>
+          <w:szCs w:val="24"/>
+        </w:rPr>
         <w:t>En definitiva, se trata de una propuesta realista , alineada con las necesidades actuales del sector, que permite mejorar tanto la eficiencia del servicio como la experiencia del cliente, con un coste reducido y un despliegue accesible para cualquier tipo de restaurante. Además, responde también a una necesidad que surgió a raíz de la pandemia de la COVID-19: reducir el contacto físico entre clientes y personal, facilitando una atención más segura, higiénica y autónoma mediante el uso de tecnologías móviles.</w:t>
       </w:r>
     </w:p>
@@ -5097,7 +5339,7 @@
           <w:szCs w:val="24"/>
         </w:rPr>
       </w:pPr>
-      <w:bookmarkStart w:id="5" w:name="_Toc211885964"/>
+      <w:bookmarkStart w:id="5" w:name="_Toc212296240"/>
       <w:r>
         <w:rPr>
           <w:rFonts w:ascii="Times New Roman" w:hAnsi="Times New Roman" w:cs="Times New Roman"/>
@@ -5168,6 +5410,7 @@
           <w:sz w:val="24"/>
           <w:szCs w:val="24"/>
         </w:rPr>
+        <w:lastRenderedPageBreak/>
         <w:t>Este reglamento es de aplicación obligatoria para todos los estados miembro de la Unión Europea y regula el tratamiento de los datos personales.</w:t>
       </w:r>
     </w:p>
@@ -5208,7 +5451,6 @@
           <w:sz w:val="24"/>
           <w:szCs w:val="24"/>
         </w:rPr>
-        <w:lastRenderedPageBreak/>
         <w:t>Garantice que los datos recopilados se limiten a su uso en lo estrictamente necesario.</w:t>
       </w:r>
     </w:p>
@@ -5360,15 +5602,7 @@
           <w:sz w:val="24"/>
           <w:szCs w:val="24"/>
         </w:rPr>
-        <w:t xml:space="preserve">Esta ley adapta el RGPD al marco </w:t>
-      </w:r>
-      <w:r>
-        <w:rPr>
-          <w:rFonts w:ascii="Times New Roman" w:hAnsi="Times New Roman" w:cs="Times New Roman"/>
-          <w:sz w:val="24"/>
-          <w:szCs w:val="24"/>
-        </w:rPr>
-        <w:t>jurídico español e introduce obligaciones, como el respeto a los derechos digitales en el entorno laboral y educativo.</w:t>
+        <w:t>Esta ley adapta el RGPD al marco jurídico español e introduce obligaciones, como el respeto a los derechos digitales en el entorno laboral y educativo.</w:t>
       </w:r>
     </w:p>
     <w:p>
@@ -5646,6 +5880,7 @@
           <w:sz w:val="24"/>
           <w:szCs w:val="24"/>
         </w:rPr>
+        <w:lastRenderedPageBreak/>
         <w:t>Las imágenes deben ser creadas por el propio restaurante o adquiridas con licencia adecuada (Por ejemplo, de bancos de imágenes libres de derechos).</w:t>
       </w:r>
     </w:p>
@@ -5723,16 +5958,7 @@
           <w:sz w:val="24"/>
           <w:szCs w:val="24"/>
         </w:rPr>
-        <w:lastRenderedPageBreak/>
-        <w:t xml:space="preserve">Si bien esta normativa no es </w:t>
-      </w:r>
-      <w:r>
-        <w:rPr>
-          <w:rFonts w:ascii="Times New Roman" w:hAnsi="Times New Roman" w:cs="Times New Roman"/>
-          <w:sz w:val="24"/>
-          <w:szCs w:val="24"/>
-        </w:rPr>
-        <w:t xml:space="preserve">exclusivamente obligatoria para apps, es recomendable seguir principios de accesibilidad definidos en normativas como el Real Decreto 1112/2018, que regula la accesibilidad de sitios web y apps del sector público, y toma como referencia las WCAG 2.1(Web Content Accessibility Guidelines). </w:t>
+        <w:t xml:space="preserve">Si bien esta normativa no es exclusivamente obligatoria para apps, es recomendable seguir principios de accesibilidad definidos en normativas como el Real Decreto 1112/2018, que regula la accesibilidad de sitios web y apps del sector público, y toma como referencia las WCAG 2.1(Web Content Accessibility Guidelines). </w:t>
       </w:r>
     </w:p>
     <w:p>
@@ -6012,7 +6238,15 @@
         </w:rPr>
       </w:pPr>
     </w:p>
-    <w:p/>
+    <w:p>
+      <w:pPr>
+        <w:rPr>
+          <w:rFonts w:ascii="Times New Roman" w:hAnsi="Times New Roman" w:cs="Times New Roman"/>
+          <w:sz w:val="24"/>
+          <w:szCs w:val="24"/>
+        </w:rPr>
+      </w:pPr>
+    </w:p>
     <w:p>
       <w:pPr>
         <w:pStyle w:val="Prrafodelista"/>
@@ -6030,7 +6264,7 @@
           <w:szCs w:val="24"/>
         </w:rPr>
       </w:pPr>
-      <w:bookmarkStart w:id="6" w:name="_Toc211885965"/>
+      <w:bookmarkStart w:id="6" w:name="_Toc212296241"/>
       <w:r>
         <w:rPr>
           <w:rFonts w:ascii="Times New Roman" w:hAnsi="Times New Roman" w:cs="Times New Roman"/>
@@ -6095,6 +6329,7 @@
           <w:sz w:val="24"/>
           <w:szCs w:val="24"/>
         </w:rPr>
+        <w:lastRenderedPageBreak/>
         <w:t>Según Espinoza et al. (2022), el crecimiento del uso de las aplicaciones móviles ha estado estrechamente relacionado con el desarrollo de las tecnologías de la información y comunicación (TIC), así como con el impacto que tuvo la pandemia de la COVID-19 en la digitalización de servicios. El confinamiento obligo a muchos usuarios a adaptarse al uso de herramientas tecnológicas para acceder a servicios de salud, alimentación, comunicación y educación, entre otros.</w:t>
       </w:r>
     </w:p>
@@ -6112,7 +6347,6 @@
           <w:sz w:val="24"/>
           <w:szCs w:val="24"/>
         </w:rPr>
-        <w:lastRenderedPageBreak/>
         <w:t>En este contexto, las aplicaciones móviles han pasado a ser el principal canal de comunicación de la sociedad, superando incluso a las páginas web, debido a su disponibilidad, accesibilidad desde dispositivos inteligentes y capacidad para proporcionar información actualizada en tiempo real.</w:t>
       </w:r>
     </w:p>
@@ -6235,23 +6469,7 @@
           <w:sz w:val="24"/>
           <w:szCs w:val="24"/>
         </w:rPr>
-        <w:t>En el estudio realizado, se identificó que un 39% de los encuestados prefiere recibir</w:t>
-      </w:r>
-      <w:r>
-        <w:rPr>
-          <w:rFonts w:ascii="Times New Roman" w:hAnsi="Times New Roman" w:cs="Times New Roman"/>
-          <w:sz w:val="24"/>
-          <w:szCs w:val="24"/>
-        </w:rPr>
-        <w:t xml:space="preserve"> </w:t>
-      </w:r>
-      <w:r>
-        <w:rPr>
-          <w:rFonts w:ascii="Times New Roman" w:hAnsi="Times New Roman" w:cs="Times New Roman"/>
-          <w:sz w:val="24"/>
-          <w:szCs w:val="24"/>
-        </w:rPr>
-        <w:t xml:space="preserve">información médica a través de apps móviles, superando incluso a redes sociales y páginas web. Asimismo, el 91% de los participantes manifestó su </w:t>
+        <w:t xml:space="preserve">En el estudio realizado, se identificó que un 39% de los encuestados prefiere recibir información médica a través de apps móviles, superando incluso a redes sociales y páginas web. Asimismo, el 91% de los participantes manifestó su </w:t>
       </w:r>
       <w:r>
         <w:rPr>
@@ -6431,6 +6649,7 @@
           <w:sz w:val="24"/>
           <w:szCs w:val="24"/>
         </w:rPr>
+        <w:lastRenderedPageBreak/>
         <w:t>Independencia de la conectividad externa.</w:t>
       </w:r>
     </w:p>
@@ -6470,32 +6689,23 @@
           <w:sz w:val="24"/>
           <w:szCs w:val="24"/>
         </w:rPr>
-        <w:t>No obstante</w:t>
-      </w:r>
-      <w:r>
-        <w:rPr>
-          <w:rFonts w:ascii="Times New Roman" w:hAnsi="Times New Roman" w:cs="Times New Roman"/>
-          <w:sz w:val="24"/>
-          <w:szCs w:val="24"/>
-        </w:rPr>
-        <w:t>, también presentan desventajas, como su dependencia del sistema operativo, la necesidad de instalación manual en cada dispositivo y la limitación de uso al equipo donde están instaladas.</w:t>
-      </w:r>
-    </w:p>
-    <w:p>
-      <w:pPr>
-        <w:rPr>
-          <w:rFonts w:ascii="Times New Roman" w:hAnsi="Times New Roman" w:cs="Times New Roman"/>
-          <w:sz w:val="24"/>
-          <w:szCs w:val="24"/>
-        </w:rPr>
-      </w:pPr>
-      <w:r>
-        <w:rPr>
-          <w:rFonts w:ascii="Times New Roman" w:hAnsi="Times New Roman" w:cs="Times New Roman"/>
-          <w:sz w:val="24"/>
-          <w:szCs w:val="24"/>
-        </w:rPr>
-        <w:lastRenderedPageBreak/>
+        <w:t>No obstante, también presentan desventajas, como su dependencia del sistema operativo, la necesidad de instalación manual en cada dispositivo y la limitación de uso al equipo donde están instaladas.</w:t>
+      </w:r>
+    </w:p>
+    <w:p>
+      <w:pPr>
+        <w:rPr>
+          <w:rFonts w:ascii="Times New Roman" w:hAnsi="Times New Roman" w:cs="Times New Roman"/>
+          <w:sz w:val="24"/>
+          <w:szCs w:val="24"/>
+        </w:rPr>
+      </w:pPr>
+      <w:r>
+        <w:rPr>
+          <w:rFonts w:ascii="Times New Roman" w:hAnsi="Times New Roman" w:cs="Times New Roman"/>
+          <w:sz w:val="24"/>
+          <w:szCs w:val="24"/>
+        </w:rPr>
         <w:t>El estudio comparativo entre Java y PHP revela que ambos lenguajes son viables para desarrollar aplicaciones de escritorio</w:t>
       </w:r>
       <w:r>
@@ -6716,7 +6926,16 @@
           <w:sz w:val="24"/>
           <w:szCs w:val="24"/>
         </w:rPr>
-        <w:t>directamente al menú digital de su mesa escaneando un código único. Esto elimina tiempos de espera, reduce errores en la toma de pedidos y mejora la experiencia general del comensal. Como señala QR TIGER</w:t>
+        <w:t xml:space="preserve">directamente al menú digital de su </w:t>
+      </w:r>
+      <w:r>
+        <w:rPr>
+          <w:rFonts w:ascii="Times New Roman" w:hAnsi="Times New Roman" w:cs="Times New Roman"/>
+          <w:sz w:val="24"/>
+          <w:szCs w:val="24"/>
+        </w:rPr>
+        <w:lastRenderedPageBreak/>
+        <w:t>mesa escaneando un código único. Esto elimina tiempos de espera, reduce errores en la toma de pedidos y mejora la experiencia general del comensal. Como señala QR TIGER</w:t>
       </w:r>
       <w:r>
         <w:rPr>
@@ -6765,16 +6984,7 @@
           <w:sz w:val="24"/>
           <w:szCs w:val="24"/>
         </w:rPr>
-        <w:t xml:space="preserve">, sino también a una mejora percibida en la experiencia del cliente. </w:t>
-      </w:r>
-      <w:r>
-        <w:rPr>
-          <w:rFonts w:ascii="Times New Roman" w:hAnsi="Times New Roman" w:cs="Times New Roman"/>
-          <w:sz w:val="24"/>
-          <w:szCs w:val="24"/>
-        </w:rPr>
-        <w:lastRenderedPageBreak/>
-        <w:t>Según Menu.es (2025), esta tecnología ha permitido agilizar los procesos de atención, eliminar cartas físicas y dar a los clientes más autonomía al pedir y pagar desde su propio dispositivo móvil</w:t>
+        <w:t>, sino también a una mejora percibida en la experiencia del cliente. Según Menu.es (2025), esta tecnología ha permitido agilizar los procesos de atención, eliminar cartas físicas y dar a los clientes más autonomía al pedir y pagar desde su propio dispositivo móvil</w:t>
       </w:r>
       <w:r>
         <w:rPr>
@@ -6981,7 +7191,15 @@
         <w:t xml:space="preserve"> la integración de códigos QR en aplicaciones como FoodNow representa una respuesta alineada con las demandas actuales en el sector de la hostelería, permitiendo mejorar tanto la operatividad del restaurante como la experiencia del cliente.</w:t>
       </w:r>
     </w:p>
-    <w:p/>
+    <w:p>
+      <w:pPr>
+        <w:rPr>
+          <w:rFonts w:ascii="Times New Roman" w:hAnsi="Times New Roman" w:cs="Times New Roman"/>
+          <w:sz w:val="24"/>
+          <w:szCs w:val="24"/>
+        </w:rPr>
+      </w:pPr>
+    </w:p>
     <w:p>
       <w:pPr>
         <w:rPr>
@@ -7017,15 +7235,7 @@
           <w:sz w:val="24"/>
           <w:szCs w:val="24"/>
         </w:rPr>
-        <w:t xml:space="preserve">El </w:t>
-      </w:r>
-      <w:r>
-        <w:rPr>
-          <w:rFonts w:ascii="Times New Roman" w:hAnsi="Times New Roman" w:cs="Times New Roman"/>
-          <w:sz w:val="24"/>
-          <w:szCs w:val="24"/>
-        </w:rPr>
-        <w:t>modelo cliente-servidor es una de las arquitecturas más comunes en el desarrollo de aplicaciones en red. Se basa en una distribución de funciones donde un componente, llamado cliente, realiza solicitudes de servicios, y otro componente, denominado servidor, responde a dichas solicitudes proporcionando recursos o procesando la información requerida.</w:t>
+        <w:t>El modelo cliente-servidor es una de las arquitecturas más comunes en el desarrollo de aplicaciones en red. Se basa en una distribución de funciones donde un componente, llamado cliente, realiza solicitudes de servicios, y otro componente, denominado servidor, responde a dichas solicitudes proporcionando recursos o procesando la información requerida.</w:t>
       </w:r>
     </w:p>
     <w:p>
@@ -7059,7 +7269,16 @@
           <w:sz w:val="24"/>
           <w:szCs w:val="24"/>
         </w:rPr>
-        <w:t>Uno de los ejemplos mas representativos del funcionamiento cliente-servidor se da al acceder a una pagina web. El navegador actúa como cliente al enviar una solicitud HTTP a través del puerto TCP 80 ( o 443 en el caso de HTTPS) y el servidor web responde con el contenido solicitado, como paginas HTML, imágenes o scripts. Posteriormente, el cliente interpreta esta información y la presenta al usuario (E. Niño, s.f.).</w:t>
+        <w:t xml:space="preserve">Uno de los ejemplos mas representativos del funcionamiento cliente-servidor se da al acceder a una pagina web. El navegador actúa como cliente al enviar una solicitud HTTP a través del </w:t>
+      </w:r>
+      <w:r>
+        <w:rPr>
+          <w:rFonts w:ascii="Times New Roman" w:hAnsi="Times New Roman" w:cs="Times New Roman"/>
+          <w:sz w:val="24"/>
+          <w:szCs w:val="24"/>
+        </w:rPr>
+        <w:lastRenderedPageBreak/>
+        <w:t>puerto TCP 80 ( o 443 en el caso de HTTPS) y el servidor web responde con el contenido solicitado, como paginas HTML, imágenes o scripts. Posteriormente, el cliente interpreta esta información y la presenta al usuario (E. Niño, s.f.).</w:t>
       </w:r>
     </w:p>
     <w:p>
@@ -7092,16 +7311,7 @@
           <w:sz w:val="24"/>
           <w:szCs w:val="24"/>
         </w:rPr>
-        <w:t xml:space="preserve"> cliente y </w:t>
-      </w:r>
-      <w:r>
-        <w:rPr>
-          <w:rFonts w:ascii="Times New Roman" w:hAnsi="Times New Roman" w:cs="Times New Roman"/>
-          <w:sz w:val="24"/>
-          <w:szCs w:val="24"/>
-        </w:rPr>
-        <w:lastRenderedPageBreak/>
-        <w:t>servidor. Como señala E. Niño (s.f.)</w:t>
+        <w:t xml:space="preserve"> cliente y servidor. Como señala E. Niño (s.f.)</w:t>
       </w:r>
       <w:r>
         <w:rPr>
@@ -7173,15 +7383,7 @@
           <w:sz w:val="24"/>
           <w:szCs w:val="24"/>
         </w:rPr>
-        <w:t>La</w:t>
-      </w:r>
-      <w:r>
-        <w:rPr>
-          <w:rFonts w:ascii="Times New Roman" w:hAnsi="Times New Roman" w:cs="Times New Roman"/>
-          <w:sz w:val="24"/>
-          <w:szCs w:val="24"/>
-        </w:rPr>
-        <w:t>s bases de datos relacionales son un modelo ampliamente adoptado para el almacenamiento, consulta y gestión estructurada de información. Este modelo se basa en la organización de los datos en tablas relacionadas entre si mediante claves, lo que permite representar entidades del mundo real y sus vínculos de forma clara, lógica y eficiente.</w:t>
+        <w:t>Las bases de datos relacionales son un modelo ampliamente adoptado para el almacenamiento, consulta y gestión estructurada de información. Este modelo se basa en la organización de los datos en tablas relacionadas entre si mediante claves, lo que permite representar entidades del mundo real y sus vínculos de forma clara, lógica y eficiente.</w:t>
       </w:r>
     </w:p>
     <w:p>
@@ -7345,32 +7547,7 @@
           <w:sz w:val="24"/>
           <w:szCs w:val="24"/>
         </w:rPr>
-        <w:t xml:space="preserve">Además, las bases de datos </w:t>
-      </w:r>
-      <w:r>
-        <w:rPr>
-          <w:rFonts w:ascii="Times New Roman" w:hAnsi="Times New Roman" w:cs="Times New Roman"/>
-          <w:sz w:val="24"/>
-          <w:szCs w:val="24"/>
-        </w:rPr>
-        <w:t>relacionales cumplen con las propiedades ACID (Atomicidad, Consistencia, Aislamiento y Durabilidad), que garantizan la integridad de las transacciones incluso en entornos con múltiples usuarios accediendo simultáneamente al sistema. Como señala Oracle, este modelo es especialmente robusto para entornos críticos como banca, comercio electrónico o restauración, donde los datos deben ser coherentes y siempre actualizados (Oracle España, 2021).</w:t>
-      </w:r>
-    </w:p>
-    <w:p>
-      <w:pPr>
-        <w:rPr>
-          <w:rFonts w:ascii="Times New Roman" w:hAnsi="Times New Roman" w:cs="Times New Roman"/>
-          <w:sz w:val="24"/>
-          <w:szCs w:val="24"/>
-        </w:rPr>
-      </w:pPr>
-      <w:r>
-        <w:rPr>
-          <w:rFonts w:ascii="Times New Roman" w:hAnsi="Times New Roman" w:cs="Times New Roman"/>
-          <w:sz w:val="24"/>
-          <w:szCs w:val="24"/>
-        </w:rPr>
-        <w:t xml:space="preserve">En FoodNow el uso de una base de datos relacional permitirá almacenar de forma estructurada y segura la información de los productos del menú, los pedidos, etc. Su </w:t>
+        <w:t xml:space="preserve">Además, las bases de datos relacionales cumplen con las propiedades ACID (Atomicidad, Consistencia, Aislamiento y Durabilidad), que garantizan la integridad de las transacciones </w:t>
       </w:r>
       <w:r>
         <w:rPr>
@@ -7379,7 +7556,24 @@
           <w:szCs w:val="24"/>
         </w:rPr>
         <w:lastRenderedPageBreak/>
-        <w:t>estructura flexible y normalizada también facilita el mantenimiento y la escalabilidad del sistema.</w:t>
+        <w:t>incluso en entornos con múltiples usuarios accediendo simultáneamente al sistema. Como señala Oracle, este modelo es especialmente robusto para entornos críticos como banca, comercio electrónico o restauración, donde los datos deben ser coherentes y siempre actualizados (Oracle España, 2021).</w:t>
+      </w:r>
+    </w:p>
+    <w:p>
+      <w:pPr>
+        <w:rPr>
+          <w:rFonts w:ascii="Times New Roman" w:hAnsi="Times New Roman" w:cs="Times New Roman"/>
+          <w:sz w:val="24"/>
+          <w:szCs w:val="24"/>
+        </w:rPr>
+      </w:pPr>
+      <w:r>
+        <w:rPr>
+          <w:rFonts w:ascii="Times New Roman" w:hAnsi="Times New Roman" w:cs="Times New Roman"/>
+          <w:sz w:val="24"/>
+          <w:szCs w:val="24"/>
+        </w:rPr>
+        <w:t>En FoodNow el uso de una base de datos relacional permitirá almacenar de forma estructurada y segura la información de los productos del menú, los pedidos, etc. Su estructura flexible y normalizada también facilita el mantenimiento y la escalabilidad del sistema.</w:t>
       </w:r>
     </w:p>
     <w:p>
@@ -7621,7 +7815,16 @@
           <w:sz w:val="24"/>
           <w:szCs w:val="24"/>
         </w:rPr>
-        <w:t>El desarrollo de software ha evolucionado significativamente en las ultimas décadas, enfrentando entornos mas cambiantes, clientes mas exigentes y plazos mas ajustados. Frente a estas condiciones, han surgido enfoques mas flexibles como las metodologías agiles, que priorizan la colaboración, la adaptabilidad y la entrega continua de valor al cliente.</w:t>
+        <w:t xml:space="preserve">El desarrollo de software ha evolucionado significativamente en las ultimas décadas, enfrentando entornos mas cambiantes, clientes mas exigentes y plazos mas ajustados. Frente </w:t>
+      </w:r>
+      <w:r>
+        <w:rPr>
+          <w:rFonts w:ascii="Times New Roman" w:hAnsi="Times New Roman" w:cs="Times New Roman"/>
+          <w:sz w:val="24"/>
+          <w:szCs w:val="24"/>
+        </w:rPr>
+        <w:lastRenderedPageBreak/>
+        <w:t>a estas condiciones, han surgido enfoques mas flexibles como las metodologías agiles, que priorizan la colaboración, la adaptabilidad y la entrega continua de valor al cliente.</w:t>
       </w:r>
     </w:p>
     <w:p>
@@ -7646,16 +7849,7 @@
           <w:sz w:val="24"/>
           <w:szCs w:val="24"/>
         </w:rPr>
-        <w:t xml:space="preserve"> ágiles se enfocan en el factor humano y el producto, más que en el control rígido del proceso. A diferencia de las metodologías tradicionales, que imponen una estructura cerrada de actividades, roles y documentación </w:t>
-      </w:r>
-      <w:r>
-        <w:rPr>
-          <w:rFonts w:ascii="Times New Roman" w:hAnsi="Times New Roman" w:cs="Times New Roman"/>
-          <w:sz w:val="24"/>
-          <w:szCs w:val="24"/>
-        </w:rPr>
-        <w:lastRenderedPageBreak/>
-        <w:t>extensa, las metodologías ágiles proponen un esquema mas ligero y dinámico, donde lo esencial es el trabajo en equipo, la comunicación constante y la iteración rápida.</w:t>
+        <w:t xml:space="preserve"> ágiles se enfocan en el factor humano y el producto, más que en el control rígido del proceso. A diferencia de las metodologías tradicionales, que imponen una estructura cerrada de actividades, roles y documentación extensa, las metodologías ágiles proponen un esquema mas ligero y dinámico, donde lo esencial es el trabajo en equipo, la comunicación constante y la iteración rápida.</w:t>
       </w:r>
     </w:p>
     <w:p>
@@ -7822,7 +8016,15 @@
         <w:t>En el contexto del desarrollo de FoodNow, el uso de metodologías ágiles permite organizar el desarrollo en fases manejables, ajustar prioridades en función del feedback y garantizar que tanto la app móvil como la app de escritorio evolucionen alineadas con las necesidades del restaurante y del cliente. La adaptabilidad, la entrega temprana de funcionalidades y la mejora iterativa son clave para un sistema que busca optimizar la experiencia gastronómica digital.</w:t>
       </w:r>
     </w:p>
-    <w:p/>
+    <w:p>
+      <w:pPr>
+        <w:rPr>
+          <w:rFonts w:ascii="Times New Roman" w:hAnsi="Times New Roman" w:cs="Times New Roman"/>
+          <w:sz w:val="24"/>
+          <w:szCs w:val="24"/>
+        </w:rPr>
+      </w:pPr>
+    </w:p>
     <w:p>
       <w:pPr>
         <w:pStyle w:val="Prrafodelista"/>
@@ -7840,7 +8042,7 @@
           <w:szCs w:val="24"/>
         </w:rPr>
       </w:pPr>
-      <w:bookmarkStart w:id="7" w:name="_Toc211885966"/>
+      <w:bookmarkStart w:id="7" w:name="_Toc212296242"/>
       <w:r>
         <w:rPr>
           <w:rFonts w:ascii="Times New Roman" w:hAnsi="Times New Roman" w:cs="Times New Roman"/>
@@ -7940,6 +8142,15 @@
       <w:pPr>
         <w:rPr>
           <w:rFonts w:ascii="Times New Roman" w:hAnsi="Times New Roman" w:cs="Times New Roman"/>
+          <w:sz w:val="24"/>
+          <w:szCs w:val="24"/>
+        </w:rPr>
+      </w:pPr>
+    </w:p>
+    <w:p>
+      <w:pPr>
+        <w:rPr>
+          <w:rFonts w:ascii="Times New Roman" w:hAnsi="Times New Roman" w:cs="Times New Roman"/>
           <w:b/>
           <w:bCs/>
           <w:sz w:val="24"/>
@@ -7954,6 +8165,7 @@
           <w:sz w:val="24"/>
           <w:szCs w:val="24"/>
         </w:rPr>
+        <w:lastRenderedPageBreak/>
         <w:t>Fase 2: Diseño del Sistema (</w:t>
       </w:r>
       <w:r>
@@ -8021,7 +8233,6 @@
           <w:sz w:val="24"/>
           <w:szCs w:val="24"/>
         </w:rPr>
-        <w:lastRenderedPageBreak/>
         <w:t xml:space="preserve">Fase 3: </w:t>
       </w:r>
       <w:r>
@@ -8178,95 +8389,9 @@
           <w:sz w:val="24"/>
           <w:szCs w:val="24"/>
         </w:rPr>
-        <w:t>Fase 5: Integración y Pruebas (3 semanas)</w:t>
-      </w:r>
-    </w:p>
-    <w:p>
-      <w:pPr>
-        <w:numPr>
-          <w:ilvl w:val="0"/>
-          <w:numId w:val="32"/>
-        </w:numPr>
-        <w:rPr>
-          <w:rFonts w:ascii="Times New Roman" w:hAnsi="Times New Roman" w:cs="Times New Roman"/>
-          <w:sz w:val="24"/>
-          <w:szCs w:val="24"/>
-        </w:rPr>
-      </w:pPr>
-      <w:r>
-        <w:rPr>
-          <w:rFonts w:ascii="Times New Roman" w:hAnsi="Times New Roman" w:cs="Times New Roman"/>
-          <w:sz w:val="24"/>
-          <w:szCs w:val="24"/>
-        </w:rPr>
-        <w:t>Pruebas de integración entre frontend y backend en ambas plataformas.</w:t>
-      </w:r>
-    </w:p>
-    <w:p>
-      <w:pPr>
-        <w:numPr>
-          <w:ilvl w:val="0"/>
-          <w:numId w:val="32"/>
-        </w:numPr>
-        <w:rPr>
-          <w:rFonts w:ascii="Times New Roman" w:hAnsi="Times New Roman" w:cs="Times New Roman"/>
-          <w:sz w:val="24"/>
-          <w:szCs w:val="24"/>
-        </w:rPr>
-      </w:pPr>
-      <w:r>
-        <w:rPr>
-          <w:rFonts w:ascii="Times New Roman" w:hAnsi="Times New Roman" w:cs="Times New Roman"/>
-          <w:sz w:val="24"/>
-          <w:szCs w:val="24"/>
-        </w:rPr>
-        <w:t>Simulación de flujo completo: escaneo, pedido, gestión y cierre.</w:t>
-      </w:r>
-    </w:p>
-    <w:p>
-      <w:pPr>
-        <w:numPr>
-          <w:ilvl w:val="0"/>
-          <w:numId w:val="32"/>
-        </w:numPr>
-        <w:rPr>
-          <w:rFonts w:ascii="Times New Roman" w:hAnsi="Times New Roman" w:cs="Times New Roman"/>
-          <w:sz w:val="24"/>
-          <w:szCs w:val="24"/>
-        </w:rPr>
-      </w:pPr>
-      <w:r>
-        <w:rPr>
-          <w:rFonts w:ascii="Times New Roman" w:hAnsi="Times New Roman" w:cs="Times New Roman"/>
-          <w:sz w:val="24"/>
-          <w:szCs w:val="24"/>
-        </w:rPr>
-        <w:t>Pruebas de usabilidad en diferentes dispositivos móviles y ordenadores.</w:t>
-      </w:r>
-    </w:p>
-    <w:p>
-      <w:pPr>
-        <w:numPr>
-          <w:ilvl w:val="0"/>
-          <w:numId w:val="32"/>
-        </w:numPr>
-        <w:rPr>
-          <w:rFonts w:ascii="Times New Roman" w:hAnsi="Times New Roman" w:cs="Times New Roman"/>
-          <w:sz w:val="24"/>
-          <w:szCs w:val="24"/>
-        </w:rPr>
-      </w:pPr>
-      <w:r>
-        <w:rPr>
-          <w:rFonts w:ascii="Times New Roman" w:hAnsi="Times New Roman" w:cs="Times New Roman"/>
-          <w:sz w:val="24"/>
-          <w:szCs w:val="24"/>
-        </w:rPr>
-        <w:t>Corrección de errores detectados en pruebas de usuario.</w:t>
-      </w:r>
-    </w:p>
-    <w:p>
-      <w:pPr>
+        <w:t xml:space="preserve">Fase 5: </w:t>
+      </w:r>
+      <w:r>
         <w:rPr>
           <w:rFonts w:ascii="Times New Roman" w:hAnsi="Times New Roman" w:cs="Times New Roman"/>
           <w:b/>
@@ -8274,7 +8399,8 @@
           <w:sz w:val="24"/>
           <w:szCs w:val="24"/>
         </w:rPr>
-      </w:pPr>
+        <w:t xml:space="preserve">Desarrollo del frontend </w:t>
+      </w:r>
       <w:r>
         <w:rPr>
           <w:rFonts w:ascii="Times New Roman" w:hAnsi="Times New Roman" w:cs="Times New Roman"/>
@@ -8283,72 +8409,253 @@
           <w:sz w:val="24"/>
           <w:szCs w:val="24"/>
         </w:rPr>
-        <w:t>Fase 6: Lanzamiento y Mantenimiento (1 semana)</w:t>
-      </w:r>
-    </w:p>
-    <w:p>
-      <w:pPr>
-        <w:numPr>
-          <w:ilvl w:val="0"/>
-          <w:numId w:val="33"/>
-        </w:numPr>
-        <w:rPr>
-          <w:rFonts w:ascii="Times New Roman" w:hAnsi="Times New Roman" w:cs="Times New Roman"/>
-          <w:sz w:val="24"/>
-          <w:szCs w:val="24"/>
-        </w:rPr>
-      </w:pPr>
-      <w:r>
-        <w:rPr>
-          <w:rFonts w:ascii="Times New Roman" w:hAnsi="Times New Roman" w:cs="Times New Roman"/>
-          <w:sz w:val="24"/>
-          <w:szCs w:val="24"/>
-        </w:rPr>
-        <w:t>Despliegue del sistema en el entorno del restaurante.</w:t>
-      </w:r>
-    </w:p>
-    <w:p>
-      <w:pPr>
-        <w:numPr>
-          <w:ilvl w:val="0"/>
-          <w:numId w:val="33"/>
-        </w:numPr>
-        <w:rPr>
-          <w:rFonts w:ascii="Times New Roman" w:hAnsi="Times New Roman" w:cs="Times New Roman"/>
-          <w:sz w:val="24"/>
-          <w:szCs w:val="24"/>
-        </w:rPr>
-      </w:pPr>
-      <w:r>
-        <w:rPr>
-          <w:rFonts w:ascii="Times New Roman" w:hAnsi="Times New Roman" w:cs="Times New Roman"/>
-          <w:sz w:val="24"/>
-          <w:szCs w:val="24"/>
-        </w:rPr>
-        <w:t>Generación de los códigos QR únicos por mesa.</w:t>
-      </w:r>
-    </w:p>
-    <w:p>
-      <w:pPr>
-        <w:numPr>
-          <w:ilvl w:val="0"/>
-          <w:numId w:val="33"/>
-        </w:numPr>
-        <w:rPr>
-          <w:rFonts w:ascii="Times New Roman" w:hAnsi="Times New Roman" w:cs="Times New Roman"/>
-          <w:sz w:val="24"/>
-          <w:szCs w:val="24"/>
-        </w:rPr>
-      </w:pPr>
-      <w:r>
-        <w:rPr>
-          <w:rFonts w:ascii="Times New Roman" w:hAnsi="Times New Roman" w:cs="Times New Roman"/>
-          <w:sz w:val="24"/>
-          <w:szCs w:val="24"/>
-        </w:rPr>
-        <w:t>Soporte técnico inicial y ajustes según las primeras experiencias de uso.</w:t>
-      </w:r>
-    </w:p>
+        <w:t>(</w:t>
+      </w:r>
+      <w:r>
+        <w:rPr>
+          <w:rFonts w:ascii="Times New Roman" w:hAnsi="Times New Roman" w:cs="Times New Roman"/>
+          <w:b/>
+          <w:bCs/>
+          <w:sz w:val="24"/>
+          <w:szCs w:val="24"/>
+        </w:rPr>
+        <w:t>diciembre a febrero</w:t>
+      </w:r>
+      <w:r>
+        <w:rPr>
+          <w:rFonts w:ascii="Times New Roman" w:hAnsi="Times New Roman" w:cs="Times New Roman"/>
+          <w:b/>
+          <w:bCs/>
+          <w:sz w:val="24"/>
+          <w:szCs w:val="24"/>
+        </w:rPr>
+        <w:t>)</w:t>
+      </w:r>
+    </w:p>
+    <w:p>
+      <w:pPr>
+        <w:rPr>
+          <w:rFonts w:ascii="Times New Roman" w:hAnsi="Times New Roman" w:cs="Times New Roman"/>
+          <w:sz w:val="24"/>
+          <w:szCs w:val="24"/>
+        </w:rPr>
+      </w:pPr>
+      <w:r>
+        <w:rPr>
+          <w:rFonts w:ascii="Times New Roman" w:hAnsi="Times New Roman" w:cs="Times New Roman"/>
+          <w:sz w:val="24"/>
+          <w:szCs w:val="24"/>
+        </w:rPr>
+        <w:t>Paralelamente al backend, se desarrollarán las interfaces graficas tanto de la aplicación móvil como de escritorio. Se emplearán principios UX/UI para garantizar una experiencia accesible, moderna y funcional. Las pantallas estarán integradas gradualmente con los servicios creados en el backend.</w:t>
+      </w:r>
+    </w:p>
+    <w:p>
+      <w:pPr>
+        <w:rPr>
+          <w:rFonts w:ascii="Times New Roman" w:hAnsi="Times New Roman" w:cs="Times New Roman"/>
+          <w:b/>
+          <w:bCs/>
+          <w:sz w:val="24"/>
+          <w:szCs w:val="24"/>
+        </w:rPr>
+      </w:pPr>
+      <w:r>
+        <w:rPr>
+          <w:rFonts w:ascii="Times New Roman" w:hAnsi="Times New Roman" w:cs="Times New Roman"/>
+          <w:b/>
+          <w:bCs/>
+          <w:sz w:val="24"/>
+          <w:szCs w:val="24"/>
+        </w:rPr>
+        <w:t xml:space="preserve">Fase 6: </w:t>
+      </w:r>
+      <w:r>
+        <w:rPr>
+          <w:rFonts w:ascii="Times New Roman" w:hAnsi="Times New Roman" w:cs="Times New Roman"/>
+          <w:b/>
+          <w:bCs/>
+          <w:sz w:val="24"/>
+          <w:szCs w:val="24"/>
+        </w:rPr>
+        <w:t>Desarrollo de la aplicación Android</w:t>
+      </w:r>
+      <w:r>
+        <w:rPr>
+          <w:rFonts w:ascii="Times New Roman" w:hAnsi="Times New Roman" w:cs="Times New Roman"/>
+          <w:b/>
+          <w:bCs/>
+          <w:sz w:val="24"/>
+          <w:szCs w:val="24"/>
+        </w:rPr>
+        <w:t xml:space="preserve"> (</w:t>
+      </w:r>
+      <w:r>
+        <w:rPr>
+          <w:rFonts w:ascii="Times New Roman" w:hAnsi="Times New Roman" w:cs="Times New Roman"/>
+          <w:b/>
+          <w:bCs/>
+          <w:sz w:val="24"/>
+          <w:szCs w:val="24"/>
+        </w:rPr>
+        <w:t>enero a marzo</w:t>
+      </w:r>
+      <w:r>
+        <w:rPr>
+          <w:rFonts w:ascii="Times New Roman" w:hAnsi="Times New Roman" w:cs="Times New Roman"/>
+          <w:b/>
+          <w:bCs/>
+          <w:sz w:val="24"/>
+          <w:szCs w:val="24"/>
+        </w:rPr>
+        <w:t>)</w:t>
+      </w:r>
+    </w:p>
+    <w:p>
+      <w:pPr>
+        <w:rPr>
+          <w:rFonts w:ascii="Times New Roman" w:hAnsi="Times New Roman" w:cs="Times New Roman"/>
+          <w:sz w:val="24"/>
+          <w:szCs w:val="24"/>
+        </w:rPr>
+      </w:pPr>
+      <w:r>
+        <w:rPr>
+          <w:rFonts w:ascii="Times New Roman" w:hAnsi="Times New Roman" w:cs="Times New Roman"/>
+          <w:sz w:val="24"/>
+          <w:szCs w:val="24"/>
+        </w:rPr>
+        <w:t xml:space="preserve">En esta fase se </w:t>
+      </w:r>
+      <w:r>
+        <w:rPr>
+          <w:rFonts w:ascii="Times New Roman" w:hAnsi="Times New Roman" w:cs="Times New Roman"/>
+          <w:sz w:val="24"/>
+          <w:szCs w:val="24"/>
+        </w:rPr>
+        <w:t>creará</w:t>
+      </w:r>
+      <w:r>
+        <w:rPr>
+          <w:rFonts w:ascii="Times New Roman" w:hAnsi="Times New Roman" w:cs="Times New Roman"/>
+          <w:sz w:val="24"/>
+          <w:szCs w:val="24"/>
+        </w:rPr>
+        <w:t xml:space="preserve"> la versión final de la app móvil orientada al sistema Android</w:t>
+      </w:r>
+      <w:r>
+        <w:rPr>
+          <w:rFonts w:ascii="Times New Roman" w:hAnsi="Times New Roman" w:cs="Times New Roman"/>
+          <w:sz w:val="24"/>
+          <w:szCs w:val="24"/>
+        </w:rPr>
+        <w:t>, implementando las funcionalidades principales como escaneo de QR, visualización del menú, selección de productos, envió de pedidos y solicitud de cuenta. También se adaptarán los estilos visuales a dispositivos móviles, teniendo en cuenta criterios de accesibilidad.</w:t>
+      </w:r>
+    </w:p>
+    <w:p>
+      <w:pPr>
+        <w:rPr>
+          <w:rFonts w:ascii="Times New Roman" w:hAnsi="Times New Roman" w:cs="Times New Roman"/>
+          <w:b/>
+          <w:bCs/>
+          <w:sz w:val="24"/>
+          <w:szCs w:val="24"/>
+        </w:rPr>
+      </w:pPr>
+      <w:r>
+        <w:rPr>
+          <w:rFonts w:ascii="Times New Roman" w:hAnsi="Times New Roman" w:cs="Times New Roman"/>
+          <w:b/>
+          <w:bCs/>
+          <w:sz w:val="24"/>
+          <w:szCs w:val="24"/>
+        </w:rPr>
+        <w:t xml:space="preserve">Fase </w:t>
+      </w:r>
+      <w:r>
+        <w:rPr>
+          <w:rFonts w:ascii="Times New Roman" w:hAnsi="Times New Roman" w:cs="Times New Roman"/>
+          <w:b/>
+          <w:bCs/>
+          <w:sz w:val="24"/>
+          <w:szCs w:val="24"/>
+        </w:rPr>
+        <w:t>7</w:t>
+      </w:r>
+      <w:r>
+        <w:rPr>
+          <w:rFonts w:ascii="Times New Roman" w:hAnsi="Times New Roman" w:cs="Times New Roman"/>
+          <w:b/>
+          <w:bCs/>
+          <w:sz w:val="24"/>
+          <w:szCs w:val="24"/>
+        </w:rPr>
+        <w:t>: Desarrollo de la aplicación Android (</w:t>
+      </w:r>
+      <w:r>
+        <w:rPr>
+          <w:rFonts w:ascii="Times New Roman" w:hAnsi="Times New Roman" w:cs="Times New Roman"/>
+          <w:b/>
+          <w:bCs/>
+          <w:sz w:val="24"/>
+          <w:szCs w:val="24"/>
+        </w:rPr>
+        <w:t>marzo a mayo</w:t>
+      </w:r>
+      <w:r>
+        <w:rPr>
+          <w:rFonts w:ascii="Times New Roman" w:hAnsi="Times New Roman" w:cs="Times New Roman"/>
+          <w:b/>
+          <w:bCs/>
+          <w:sz w:val="24"/>
+          <w:szCs w:val="24"/>
+        </w:rPr>
+        <w:t>)</w:t>
+      </w:r>
+    </w:p>
+    <w:p>
+      <w:pPr>
+        <w:rPr>
+          <w:rFonts w:ascii="Times New Roman" w:hAnsi="Times New Roman" w:cs="Times New Roman"/>
+          <w:sz w:val="24"/>
+          <w:szCs w:val="24"/>
+        </w:rPr>
+      </w:pPr>
+      <w:r>
+        <w:rPr>
+          <w:rFonts w:ascii="Times New Roman" w:hAnsi="Times New Roman" w:cs="Times New Roman"/>
+          <w:sz w:val="24"/>
+          <w:szCs w:val="24"/>
+        </w:rPr>
+        <w:t xml:space="preserve">Se realizarán pruebas funcionales, pruebas de usuario, validaciones </w:t>
+      </w:r>
+      <w:r>
+        <w:rPr>
+          <w:rFonts w:ascii="Times New Roman" w:hAnsi="Times New Roman" w:cs="Times New Roman"/>
+          <w:sz w:val="24"/>
+          <w:szCs w:val="24"/>
+        </w:rPr>
+        <w:t>entre dispositivos y correcciones finales. Esta fase está prevista para durar entre uno y tres meses, en función de los resultados obtenidos durante la integración y pruebas internas. Se incluirán posibles mejoras visuales, rendimiento o ajustes derivados del feedback.</w:t>
+      </w:r>
+    </w:p>
+    <w:p>
+      <w:pPr>
+        <w:rPr>
+          <w:rFonts w:ascii="Times New Roman" w:hAnsi="Times New Roman" w:cs="Times New Roman"/>
+          <w:sz w:val="24"/>
+          <w:szCs w:val="24"/>
+        </w:rPr>
+      </w:pPr>
+      <w:r>
+        <w:rPr>
+          <w:rFonts w:ascii="Times New Roman" w:hAnsi="Times New Roman" w:cs="Times New Roman"/>
+          <w:sz w:val="24"/>
+          <w:szCs w:val="24"/>
+        </w:rPr>
+        <w:t>La temporalidad será flexible en algunas fases, especialmente en documentación y pruebas, ya que a lo largo de la creación de la app se irán modificando partes de la documentación y se irán realizando pruebas para comprobar el correcto funcionamiento de las diferentes partes de la app.</w:t>
+      </w:r>
+    </w:p>
+    <w:p/>
+    <w:p/>
     <w:p/>
     <w:p>
       <w:pPr>
@@ -8361,9 +8668,20 @@
           <w:sz w:val="28"/>
           <w:szCs w:val="28"/>
         </w:rPr>
-      </w:pPr>
-      <w:bookmarkStart w:id="8" w:name="_Toc211885967"/>
-      <w:r>
+        <w:sectPr>
+          <w:headerReference w:type="default" r:id="rId7"/>
+          <w:pgSz w:w="11906" w:h="16838"/>
+          <w:pgMar w:top="1440" w:right="1440" w:bottom="1440" w:left="1440" w:header="709" w:footer="709" w:gutter="0"/>
+          <w:cols w:space="708"/>
+          <w:titlePg/>
+          <w:docGrid w:linePitch="360"/>
+        </w:sectPr>
+      </w:pPr>
+    </w:p>
+    <w:p>
+      <w:pPr>
+        <w:pStyle w:val="Ttulo1"/>
+        <w:spacing w:line="360" w:lineRule="auto"/>
         <w:rPr>
           <w:rFonts w:ascii="Times New Roman" w:hAnsi="Times New Roman" w:cs="Times New Roman"/>
           <w:b/>
@@ -8371,6 +8689,17 @@
           <w:sz w:val="28"/>
           <w:szCs w:val="28"/>
         </w:rPr>
+      </w:pPr>
+      <w:bookmarkStart w:id="8" w:name="_Toc212296243"/>
+      <w:r>
+        <w:rPr>
+          <w:rFonts w:ascii="Times New Roman" w:hAnsi="Times New Roman" w:cs="Times New Roman"/>
+          <w:b/>
+          <w:bCs/>
+          <w:sz w:val="28"/>
+          <w:szCs w:val="28"/>
+        </w:rPr>
+        <w:lastRenderedPageBreak/>
         <w:t>2. estudio de la viabilidad del sistema</w:t>
       </w:r>
       <w:bookmarkEnd w:id="8"/>
@@ -8389,8 +8718,15 @@
           <w:sz w:val="24"/>
           <w:szCs w:val="24"/>
         </w:rPr>
-      </w:pPr>
-      <w:bookmarkStart w:id="9" w:name="_Toc211885968"/>
+        <w:sectPr>
+          <w:pgSz w:w="16838" w:h="11906" w:orient="landscape"/>
+          <w:pgMar w:top="1440" w:right="1440" w:bottom="1440" w:left="1440" w:header="709" w:footer="709" w:gutter="0"/>
+          <w:cols w:space="708"/>
+          <w:titlePg/>
+          <w:docGrid w:linePitch="360"/>
+        </w:sectPr>
+      </w:pPr>
+      <w:bookmarkStart w:id="9" w:name="_Toc212296244"/>
       <w:r>
         <w:rPr>
           <w:rFonts w:ascii="Times New Roman" w:hAnsi="Times New Roman" w:cs="Times New Roman"/>
@@ -8399,7 +8735,79 @@
         </w:rPr>
         <w:t>Análisis económico (DAFO)</w:t>
       </w:r>
+      <w:r>
+        <w:rPr>
+          <w:noProof/>
+        </w:rPr>
+        <w:drawing>
+          <wp:anchor distT="0" distB="0" distL="114300" distR="114300" simplePos="0" relativeHeight="251658240" behindDoc="0" locked="0" layoutInCell="1" allowOverlap="1" wp14:anchorId="2978C16A" wp14:editId="39122652">
+            <wp:simplePos x="0" y="0"/>
+            <wp:positionH relativeFrom="margin">
+              <wp:posOffset>1211580</wp:posOffset>
+            </wp:positionH>
+            <wp:positionV relativeFrom="margin">
+              <wp:posOffset>906780</wp:posOffset>
+            </wp:positionV>
+            <wp:extent cx="7048500" cy="5283835"/>
+            <wp:effectExtent l="0" t="0" r="0" b="0"/>
+            <wp:wrapSquare wrapText="bothSides"/>
+            <wp:docPr id="1784419010" name="Imagen 1" descr="Escala de tiempo&#10;&#10;El contenido generado por IA puede ser incorrecto."/>
+            <wp:cNvGraphicFramePr>
+              <a:graphicFrameLocks xmlns:a="http://schemas.openxmlformats.org/drawingml/2006/main" noChangeAspect="1"/>
+            </wp:cNvGraphicFramePr>
+            <a:graphic xmlns:a="http://schemas.openxmlformats.org/drawingml/2006/main">
+              <a:graphicData uri="http://schemas.openxmlformats.org/drawingml/2006/picture">
+                <pic:pic xmlns:pic="http://schemas.openxmlformats.org/drawingml/2006/picture">
+                  <pic:nvPicPr>
+                    <pic:cNvPr id="1784419010" name="Imagen 1" descr="Escala de tiempo&#10;&#10;El contenido generado por IA puede ser incorrecto."/>
+                    <pic:cNvPicPr>
+                      <a:picLocks noChangeAspect="1" noChangeArrowheads="1"/>
+                    </pic:cNvPicPr>
+                  </pic:nvPicPr>
+                  <pic:blipFill>
+                    <a:blip r:embed="rId8">
+                      <a:extLst>
+                        <a:ext uri="{28A0092B-C50C-407E-A947-70E740481C1C}">
+                          <a14:useLocalDpi xmlns:a14="http://schemas.microsoft.com/office/drawing/2010/main" val="0"/>
+                        </a:ext>
+                      </a:extLst>
+                    </a:blip>
+                    <a:srcRect/>
+                    <a:stretch>
+                      <a:fillRect/>
+                    </a:stretch>
+                  </pic:blipFill>
+                  <pic:spPr bwMode="auto">
+                    <a:xfrm>
+                      <a:off x="0" y="0"/>
+                      <a:ext cx="7048500" cy="5283835"/>
+                    </a:xfrm>
+                    <a:prstGeom prst="rect">
+                      <a:avLst/>
+                    </a:prstGeom>
+                    <a:noFill/>
+                    <a:ln>
+                      <a:noFill/>
+                    </a:ln>
+                  </pic:spPr>
+                </pic:pic>
+              </a:graphicData>
+            </a:graphic>
+            <wp14:sizeRelH relativeFrom="margin">
+              <wp14:pctWidth>0</wp14:pctWidth>
+            </wp14:sizeRelH>
+            <wp14:sizeRelV relativeFrom="margin">
+              <wp14:pctHeight>0</wp14:pctHeight>
+            </wp14:sizeRelV>
+          </wp:anchor>
+        </w:drawing>
+      </w:r>
       <w:bookmarkEnd w:id="9"/>
+    </w:p>
+    <w:p>
+      <w:pPr>
+        <w:jc w:val="right"/>
+      </w:pPr>
     </w:p>
     <w:p>
       <w:pPr>
@@ -8416,6 +8824,7 @@
           <w:szCs w:val="24"/>
         </w:rPr>
       </w:pPr>
+      <w:bookmarkStart w:id="10" w:name="_Toc212296245"/>
       <w:r>
         <w:rPr>
           <w:rFonts w:ascii="Times New Roman" w:hAnsi="Times New Roman" w:cs="Times New Roman"/>
@@ -8424,6 +8833,7 @@
         </w:rPr>
         <w:t>Plan de empresa</w:t>
       </w:r>
+      <w:bookmarkEnd w:id="10"/>
     </w:p>
     <w:p>
       <w:pPr>
@@ -8440,7 +8850,7 @@
           <w:szCs w:val="24"/>
         </w:rPr>
       </w:pPr>
-      <w:bookmarkStart w:id="10" w:name="_Toc211885969"/>
+      <w:bookmarkStart w:id="11" w:name="_Toc212296246"/>
       <w:r>
         <w:rPr>
           <w:rFonts w:ascii="Times New Roman" w:hAnsi="Times New Roman" w:cs="Times New Roman"/>
@@ -8449,7 +8859,7 @@
         </w:rPr>
         <w:t>Plan de marketing</w:t>
       </w:r>
-      <w:bookmarkEnd w:id="10"/>
+      <w:bookmarkEnd w:id="11"/>
     </w:p>
     <w:p>
       <w:pPr>
@@ -8463,7 +8873,7 @@
           <w:szCs w:val="28"/>
         </w:rPr>
       </w:pPr>
-      <w:bookmarkStart w:id="11" w:name="_Toc211885970"/>
+      <w:bookmarkStart w:id="12" w:name="_Toc212296247"/>
       <w:r>
         <w:rPr>
           <w:rFonts w:ascii="Times New Roman" w:hAnsi="Times New Roman" w:cs="Times New Roman"/>
@@ -8474,7 +8884,7 @@
         </w:rPr>
         <w:t>3. Descripción del entorno tecnológico</w:t>
       </w:r>
-      <w:bookmarkEnd w:id="11"/>
+      <w:bookmarkEnd w:id="12"/>
     </w:p>
     <w:p>
       <w:pPr>
@@ -8491,7 +8901,7 @@
           <w:szCs w:val="24"/>
         </w:rPr>
       </w:pPr>
-      <w:bookmarkStart w:id="12" w:name="_Toc211885971"/>
+      <w:bookmarkStart w:id="13" w:name="_Toc212296248"/>
       <w:r>
         <w:rPr>
           <w:rFonts w:ascii="Times New Roman" w:hAnsi="Times New Roman" w:cs="Times New Roman"/>
@@ -8500,7 +8910,7 @@
         </w:rPr>
         <w:t>Descripción de todos los perfiles de usuario que habrá en la aplicación</w:t>
       </w:r>
-      <w:bookmarkEnd w:id="12"/>
+      <w:bookmarkEnd w:id="13"/>
     </w:p>
     <w:p>
       <w:pPr>
@@ -8517,7 +8927,7 @@
           <w:szCs w:val="24"/>
         </w:rPr>
       </w:pPr>
-      <w:bookmarkStart w:id="13" w:name="_Toc211885972"/>
+      <w:bookmarkStart w:id="14" w:name="_Toc212296249"/>
       <w:r>
         <w:rPr>
           <w:rFonts w:ascii="Times New Roman" w:hAnsi="Times New Roman" w:cs="Times New Roman"/>
@@ -8526,7 +8936,7 @@
         </w:rPr>
         <w:t>Descripción de las tecnologías para cada perfil</w:t>
       </w:r>
-      <w:bookmarkEnd w:id="13"/>
+      <w:bookmarkEnd w:id="14"/>
     </w:p>
     <w:p>
       <w:pPr>
@@ -8615,7 +9025,6 @@
           <w:sz w:val="24"/>
           <w:szCs w:val="24"/>
         </w:rPr>
-        <w:lastRenderedPageBreak/>
         <w:t>Software:</w:t>
       </w:r>
     </w:p>
@@ -8722,7 +9131,7 @@
           <w:szCs w:val="28"/>
         </w:rPr>
       </w:pPr>
-      <w:bookmarkStart w:id="14" w:name="_Toc211885973"/>
+      <w:bookmarkStart w:id="15" w:name="_Toc212296250"/>
       <w:r>
         <w:rPr>
           <w:rFonts w:ascii="Times New Roman" w:hAnsi="Times New Roman" w:cs="Times New Roman"/>
@@ -8743,7 +9152,7 @@
         </w:rPr>
         <w:t>. Especificación de requisitos</w:t>
       </w:r>
-      <w:bookmarkEnd w:id="14"/>
+      <w:bookmarkEnd w:id="15"/>
     </w:p>
     <w:p>
       <w:pPr>
@@ -8760,7 +9169,7 @@
           <w:szCs w:val="24"/>
         </w:rPr>
       </w:pPr>
-      <w:bookmarkStart w:id="15" w:name="_Toc211885974"/>
+      <w:bookmarkStart w:id="16" w:name="_Toc212296251"/>
       <w:r>
         <w:rPr>
           <w:rFonts w:ascii="Times New Roman" w:hAnsi="Times New Roman" w:cs="Times New Roman"/>
@@ -8769,7 +9178,7 @@
         </w:rPr>
         <w:t>Requisitos funcionales</w:t>
       </w:r>
-      <w:bookmarkEnd w:id="15"/>
+      <w:bookmarkEnd w:id="16"/>
     </w:p>
     <w:p>
       <w:pPr>
@@ -8786,7 +9195,7 @@
           <w:szCs w:val="24"/>
         </w:rPr>
       </w:pPr>
-      <w:bookmarkStart w:id="16" w:name="_Toc211885975"/>
+      <w:bookmarkStart w:id="17" w:name="_Toc212296252"/>
       <w:r>
         <w:rPr>
           <w:rFonts w:ascii="Times New Roman" w:hAnsi="Times New Roman" w:cs="Times New Roman"/>
@@ -8795,7 +9204,7 @@
         </w:rPr>
         <w:t>Requisitos no funcionales</w:t>
       </w:r>
-      <w:bookmarkEnd w:id="16"/>
+      <w:bookmarkEnd w:id="17"/>
     </w:p>
     <w:p>
       <w:pPr>
@@ -8809,7 +9218,7 @@
           <w:szCs w:val="28"/>
         </w:rPr>
       </w:pPr>
-      <w:bookmarkStart w:id="17" w:name="_Toc211885976"/>
+      <w:bookmarkStart w:id="18" w:name="_Toc212296253"/>
       <w:r>
         <w:rPr>
           <w:rFonts w:ascii="Times New Roman" w:hAnsi="Times New Roman" w:cs="Times New Roman"/>
@@ -8840,7 +9249,7 @@
         </w:rPr>
         <w:t>Diagramas BBDD</w:t>
       </w:r>
-      <w:bookmarkEnd w:id="17"/>
+      <w:bookmarkEnd w:id="18"/>
     </w:p>
     <w:p>
       <w:pPr>
@@ -8857,7 +9266,7 @@
           <w:szCs w:val="24"/>
         </w:rPr>
       </w:pPr>
-      <w:bookmarkStart w:id="18" w:name="_Toc211885977"/>
+      <w:bookmarkStart w:id="19" w:name="_Toc212296254"/>
       <w:r>
         <w:rPr>
           <w:rFonts w:ascii="Times New Roman" w:hAnsi="Times New Roman" w:cs="Times New Roman"/>
@@ -8866,7 +9275,7 @@
         </w:rPr>
         <w:t>Explicar por qué ha salido ese E/R, de dónde salen las Entidades y de dónde salen las Relaciones.</w:t>
       </w:r>
-      <w:bookmarkEnd w:id="18"/>
+      <w:bookmarkEnd w:id="19"/>
     </w:p>
     <w:p>
       <w:pPr>
@@ -8883,7 +9292,7 @@
           <w:szCs w:val="24"/>
         </w:rPr>
       </w:pPr>
-      <w:bookmarkStart w:id="19" w:name="_Toc211885978"/>
+      <w:bookmarkStart w:id="20" w:name="_Toc212296255"/>
       <w:r>
         <w:rPr>
           <w:rFonts w:ascii="Times New Roman" w:hAnsi="Times New Roman" w:cs="Times New Roman"/>
@@ -8892,7 +9301,7 @@
         </w:rPr>
         <w:t>Plasmar el modelo E/R</w:t>
       </w:r>
-      <w:bookmarkEnd w:id="19"/>
+      <w:bookmarkEnd w:id="20"/>
     </w:p>
     <w:p>
       <w:pPr>
@@ -8909,7 +9318,7 @@
           <w:szCs w:val="24"/>
         </w:rPr>
       </w:pPr>
-      <w:bookmarkStart w:id="20" w:name="_Toc211885979"/>
+      <w:bookmarkStart w:id="21" w:name="_Toc212296256"/>
       <w:r>
         <w:rPr>
           <w:rFonts w:ascii="Times New Roman" w:hAnsi="Times New Roman" w:cs="Times New Roman"/>
@@ -8918,7 +9327,7 @@
         </w:rPr>
         <w:t>Explicar el origen de los atributos</w:t>
       </w:r>
-      <w:bookmarkEnd w:id="20"/>
+      <w:bookmarkEnd w:id="21"/>
     </w:p>
     <w:p>
       <w:pPr>
@@ -8935,7 +9344,7 @@
           <w:szCs w:val="24"/>
         </w:rPr>
       </w:pPr>
-      <w:bookmarkStart w:id="21" w:name="_Toc211885980"/>
+      <w:bookmarkStart w:id="22" w:name="_Toc212296257"/>
       <w:r>
         <w:rPr>
           <w:rFonts w:ascii="Times New Roman" w:hAnsi="Times New Roman" w:cs="Times New Roman"/>
@@ -8944,7 +9353,7 @@
         </w:rPr>
         <w:t>Explicar por qué se han elegido esas claves primarias.</w:t>
       </w:r>
-      <w:bookmarkEnd w:id="21"/>
+      <w:bookmarkEnd w:id="22"/>
     </w:p>
     <w:p>
       <w:pPr>
@@ -8961,7 +9370,7 @@
           <w:szCs w:val="24"/>
         </w:rPr>
       </w:pPr>
-      <w:bookmarkStart w:id="22" w:name="_Toc211885981"/>
+      <w:bookmarkStart w:id="23" w:name="_Toc212296258"/>
       <w:r>
         <w:rPr>
           <w:rFonts w:ascii="Times New Roman" w:hAnsi="Times New Roman" w:cs="Times New Roman"/>
@@ -8970,7 +9379,7 @@
         </w:rPr>
         <w:t>Modelo Relacional</w:t>
       </w:r>
-      <w:bookmarkEnd w:id="22"/>
+      <w:bookmarkEnd w:id="23"/>
     </w:p>
     <w:p>
       <w:pPr>
@@ -8984,7 +9393,7 @@
           <w:szCs w:val="28"/>
         </w:rPr>
       </w:pPr>
-      <w:bookmarkStart w:id="23" w:name="_Toc211885982"/>
+      <w:bookmarkStart w:id="24" w:name="_Toc212296259"/>
       <w:r>
         <w:rPr>
           <w:rFonts w:ascii="Times New Roman" w:hAnsi="Times New Roman" w:cs="Times New Roman"/>
@@ -8993,6 +9402,7 @@
           <w:sz w:val="28"/>
           <w:szCs w:val="28"/>
         </w:rPr>
+        <w:lastRenderedPageBreak/>
         <w:t>6</w:t>
       </w:r>
       <w:r>
@@ -9015,7 +9425,7 @@
         </w:rPr>
         <w:t>UML</w:t>
       </w:r>
-      <w:bookmarkEnd w:id="23"/>
+      <w:bookmarkEnd w:id="24"/>
     </w:p>
     <w:p>
       <w:pPr>
@@ -9032,7 +9442,7 @@
           <w:szCs w:val="24"/>
         </w:rPr>
       </w:pPr>
-      <w:bookmarkStart w:id="24" w:name="_Toc211885983"/>
+      <w:bookmarkStart w:id="25" w:name="_Toc212296260"/>
       <w:r>
         <w:rPr>
           <w:rFonts w:ascii="Times New Roman" w:hAnsi="Times New Roman" w:cs="Times New Roman"/>
@@ -9041,7 +9451,7 @@
         </w:rPr>
         <w:t>Casos de Uso</w:t>
       </w:r>
-      <w:bookmarkEnd w:id="24"/>
+      <w:bookmarkEnd w:id="25"/>
     </w:p>
     <w:p>
       <w:pPr>
@@ -9058,7 +9468,7 @@
           <w:szCs w:val="24"/>
         </w:rPr>
       </w:pPr>
-      <w:bookmarkStart w:id="25" w:name="_Toc211885984"/>
+      <w:bookmarkStart w:id="26" w:name="_Toc212296261"/>
       <w:r>
         <w:rPr>
           <w:rFonts w:ascii="Times New Roman" w:hAnsi="Times New Roman" w:cs="Times New Roman"/>
@@ -9067,7 +9477,7 @@
         </w:rPr>
         <w:t>Diagrama de clases</w:t>
       </w:r>
-      <w:bookmarkEnd w:id="25"/>
+      <w:bookmarkEnd w:id="26"/>
     </w:p>
     <w:p>
       <w:pPr>
@@ -9081,7 +9491,7 @@
           <w:szCs w:val="28"/>
         </w:rPr>
       </w:pPr>
-      <w:bookmarkStart w:id="26" w:name="_Toc211885985"/>
+      <w:bookmarkStart w:id="27" w:name="_Toc212296262"/>
       <w:r>
         <w:rPr>
           <w:rFonts w:ascii="Times New Roman" w:hAnsi="Times New Roman" w:cs="Times New Roman"/>
@@ -9102,7 +9512,7 @@
         </w:rPr>
         <w:t>. Diseño Interfaz</w:t>
       </w:r>
-      <w:bookmarkEnd w:id="26"/>
+      <w:bookmarkEnd w:id="27"/>
     </w:p>
     <w:p>
       <w:pPr>
@@ -9119,7 +9529,7 @@
           <w:szCs w:val="24"/>
         </w:rPr>
       </w:pPr>
-      <w:bookmarkStart w:id="27" w:name="_Toc211885986"/>
+      <w:bookmarkStart w:id="28" w:name="_Toc212296263"/>
       <w:r>
         <w:rPr>
           <w:rFonts w:ascii="Times New Roman" w:hAnsi="Times New Roman" w:cs="Times New Roman"/>
@@ -9128,7 +9538,7 @@
         </w:rPr>
         <w:t>Diagramación y prototipado del diseño gráfico de la interfaz</w:t>
       </w:r>
-      <w:bookmarkEnd w:id="27"/>
+      <w:bookmarkEnd w:id="28"/>
     </w:p>
     <w:p>
       <w:pPr>
@@ -9145,7 +9555,7 @@
           <w:szCs w:val="24"/>
         </w:rPr>
       </w:pPr>
-      <w:bookmarkStart w:id="28" w:name="_Toc211885987"/>
+      <w:bookmarkStart w:id="29" w:name="_Toc212296264"/>
       <w:r>
         <w:rPr>
           <w:rFonts w:ascii="Times New Roman" w:hAnsi="Times New Roman" w:cs="Times New Roman"/>
@@ -9154,7 +9564,7 @@
         </w:rPr>
         <w:t>Guías de estilo</w:t>
       </w:r>
-      <w:bookmarkEnd w:id="28"/>
+      <w:bookmarkEnd w:id="29"/>
     </w:p>
     <w:p>
       <w:pPr>
@@ -9171,7 +9581,7 @@
           <w:szCs w:val="24"/>
         </w:rPr>
       </w:pPr>
-      <w:bookmarkStart w:id="29" w:name="_Toc211885988"/>
+      <w:bookmarkStart w:id="30" w:name="_Toc212296265"/>
       <w:r>
         <w:rPr>
           <w:rFonts w:ascii="Times New Roman" w:hAnsi="Times New Roman" w:cs="Times New Roman"/>
@@ -9180,7 +9590,7 @@
         </w:rPr>
         <w:t>Mapa de navegación</w:t>
       </w:r>
-      <w:bookmarkEnd w:id="29"/>
+      <w:bookmarkEnd w:id="30"/>
     </w:p>
     <w:p>
       <w:pPr>
@@ -9194,7 +9604,7 @@
           <w:szCs w:val="28"/>
         </w:rPr>
       </w:pPr>
-      <w:bookmarkStart w:id="30" w:name="_Toc211885989"/>
+      <w:bookmarkStart w:id="31" w:name="_Toc212296266"/>
       <w:r>
         <w:rPr>
           <w:rFonts w:ascii="Times New Roman" w:hAnsi="Times New Roman" w:cs="Times New Roman"/>
@@ -9225,7 +9635,7 @@
         </w:rPr>
         <w:t xml:space="preserve"> Pruebas</w:t>
       </w:r>
-      <w:bookmarkEnd w:id="30"/>
+      <w:bookmarkEnd w:id="31"/>
     </w:p>
     <w:p>
       <w:pPr>
@@ -9242,7 +9652,7 @@
           <w:szCs w:val="24"/>
         </w:rPr>
       </w:pPr>
-      <w:bookmarkStart w:id="31" w:name="_Toc211885990"/>
+      <w:bookmarkStart w:id="32" w:name="_Toc212296267"/>
       <w:r>
         <w:rPr>
           <w:rFonts w:ascii="Times New Roman" w:hAnsi="Times New Roman" w:cs="Times New Roman"/>
@@ -9251,7 +9661,7 @@
         </w:rPr>
         <w:t>Pruebas unitarias</w:t>
       </w:r>
-      <w:bookmarkEnd w:id="31"/>
+      <w:bookmarkEnd w:id="32"/>
     </w:p>
     <w:p>
       <w:pPr>
@@ -9268,7 +9678,7 @@
           <w:szCs w:val="24"/>
         </w:rPr>
       </w:pPr>
-      <w:bookmarkStart w:id="32" w:name="_Toc211885991"/>
+      <w:bookmarkStart w:id="33" w:name="_Toc212296268"/>
       <w:r>
         <w:rPr>
           <w:rFonts w:ascii="Times New Roman" w:hAnsi="Times New Roman" w:cs="Times New Roman"/>
@@ -9277,7 +9687,7 @@
         </w:rPr>
         <w:t>Pruebas de integridad</w:t>
       </w:r>
-      <w:bookmarkEnd w:id="32"/>
+      <w:bookmarkEnd w:id="33"/>
     </w:p>
     <w:p>
       <w:pPr>
@@ -9291,7 +9701,7 @@
           <w:szCs w:val="28"/>
         </w:rPr>
       </w:pPr>
-      <w:bookmarkStart w:id="33" w:name="_Toc211885992"/>
+      <w:bookmarkStart w:id="34" w:name="_Toc212296269"/>
       <w:r>
         <w:rPr>
           <w:rFonts w:ascii="Times New Roman" w:hAnsi="Times New Roman" w:cs="Times New Roman"/>
@@ -9300,7 +9710,6 @@
           <w:sz w:val="28"/>
           <w:szCs w:val="28"/>
         </w:rPr>
-        <w:lastRenderedPageBreak/>
         <w:t>9</w:t>
       </w:r>
       <w:r>
@@ -9313,7 +9722,7 @@
         </w:rPr>
         <w:t>. Manual de usuario</w:t>
       </w:r>
-      <w:bookmarkEnd w:id="33"/>
+      <w:bookmarkEnd w:id="34"/>
     </w:p>
     <w:p>
       <w:pPr>
@@ -9330,7 +9739,7 @@
           <w:szCs w:val="24"/>
         </w:rPr>
       </w:pPr>
-      <w:bookmarkStart w:id="34" w:name="_Toc211885993"/>
+      <w:bookmarkStart w:id="35" w:name="_Toc212296270"/>
       <w:r>
         <w:rPr>
           <w:rFonts w:ascii="Times New Roman" w:hAnsi="Times New Roman" w:cs="Times New Roman"/>
@@ -9339,7 +9748,7 @@
         </w:rPr>
         <w:t>Manual del cliente</w:t>
       </w:r>
-      <w:bookmarkEnd w:id="34"/>
+      <w:bookmarkEnd w:id="35"/>
     </w:p>
     <w:p>
       <w:pPr>
@@ -9356,7 +9765,7 @@
           <w:szCs w:val="24"/>
         </w:rPr>
       </w:pPr>
-      <w:bookmarkStart w:id="35" w:name="_Toc211885994"/>
+      <w:bookmarkStart w:id="36" w:name="_Toc212296271"/>
       <w:r>
         <w:rPr>
           <w:rFonts w:ascii="Times New Roman" w:hAnsi="Times New Roman" w:cs="Times New Roman"/>
@@ -9365,7 +9774,7 @@
         </w:rPr>
         <w:t>Manual de instalación y despliegue</w:t>
       </w:r>
-      <w:bookmarkEnd w:id="35"/>
+      <w:bookmarkEnd w:id="36"/>
     </w:p>
     <w:p>
       <w:pPr>
@@ -9379,7 +9788,7 @@
           <w:szCs w:val="28"/>
         </w:rPr>
       </w:pPr>
-      <w:bookmarkStart w:id="36" w:name="_Toc211885995"/>
+      <w:bookmarkStart w:id="37" w:name="_Toc212296272"/>
       <w:r>
         <w:rPr>
           <w:rFonts w:ascii="Times New Roman" w:hAnsi="Times New Roman" w:cs="Times New Roman"/>
@@ -9390,7 +9799,7 @@
         </w:rPr>
         <w:t>10. CONCLUSIONES</w:t>
       </w:r>
-      <w:bookmarkEnd w:id="36"/>
+      <w:bookmarkEnd w:id="37"/>
     </w:p>
     <w:p>
       <w:pPr>
@@ -9404,7 +9813,7 @@
           <w:szCs w:val="28"/>
         </w:rPr>
       </w:pPr>
-      <w:bookmarkStart w:id="37" w:name="_Toc211885996"/>
+      <w:bookmarkStart w:id="38" w:name="_Toc212296273"/>
       <w:r>
         <w:rPr>
           <w:rFonts w:ascii="Times New Roman" w:hAnsi="Times New Roman" w:cs="Times New Roman"/>
@@ -9435,7 +9844,7 @@
         </w:rPr>
         <w:t>. Anexo</w:t>
       </w:r>
-      <w:bookmarkEnd w:id="37"/>
+      <w:bookmarkEnd w:id="38"/>
     </w:p>
     <w:p>
       <w:pPr>
@@ -9452,7 +9861,7 @@
           <w:szCs w:val="24"/>
         </w:rPr>
       </w:pPr>
-      <w:bookmarkStart w:id="38" w:name="_Toc211885997"/>
+      <w:bookmarkStart w:id="39" w:name="_Toc212296274"/>
       <w:r>
         <w:rPr>
           <w:rFonts w:ascii="Times New Roman" w:hAnsi="Times New Roman" w:cs="Times New Roman"/>
@@ -9461,7 +9870,7 @@
         </w:rPr>
         <w:t>Bibliografía</w:t>
       </w:r>
-      <w:bookmarkEnd w:id="38"/>
+      <w:bookmarkEnd w:id="39"/>
     </w:p>
     <w:p>
       <w:pPr>
@@ -9499,7 +9908,7 @@
         </w:rPr>
         <w:t xml:space="preserve">.). </w:t>
       </w:r>
-      <w:hyperlink r:id="rId7" w:history="1">
+      <w:hyperlink r:id="rId9" w:history="1">
         <w:r>
           <w:rPr>
             <w:rStyle w:val="Hipervnculo"/>
@@ -9549,7 +9958,7 @@
         </w:rPr>
         <w:t xml:space="preserve">.). </w:t>
       </w:r>
-      <w:hyperlink r:id="rId8" w:history="1">
+      <w:hyperlink r:id="rId10" w:history="1">
         <w:r>
           <w:rPr>
             <w:rStyle w:val="Hipervnculo"/>
@@ -9601,7 +10010,7 @@
         </w:rPr>
         <w:t xml:space="preserve">.). </w:t>
       </w:r>
-      <w:hyperlink r:id="rId9" w:history="1">
+      <w:hyperlink r:id="rId11" w:history="1">
         <w:r>
           <w:rPr>
             <w:rStyle w:val="Hipervnculo"/>
@@ -9653,7 +10062,7 @@
         </w:rPr>
         <w:t xml:space="preserve">.). </w:t>
       </w:r>
-      <w:hyperlink r:id="rId10" w:history="1">
+      <w:hyperlink r:id="rId12" w:history="1">
         <w:r>
           <w:rPr>
             <w:rStyle w:val="Hipervnculo"/>
@@ -9704,7 +10113,7 @@
         </w:rPr>
         <w:t xml:space="preserve">.). </w:t>
       </w:r>
-      <w:hyperlink r:id="rId11" w:history="1">
+      <w:hyperlink r:id="rId13" w:history="1">
         <w:r>
           <w:rPr>
             <w:rStyle w:val="Hipervnculo"/>
@@ -9866,7 +10275,7 @@
         </w:rPr>
         <w:t xml:space="preserve">(2), 237–243. </w:t>
       </w:r>
-      <w:hyperlink r:id="rId12" w:tgtFrame="_new" w:history="1">
+      <w:hyperlink r:id="rId14" w:tgtFrame="_new" w:history="1">
         <w:r>
           <w:rPr>
             <w:rStyle w:val="Hipervnculo"/>
@@ -9935,7 +10344,7 @@
         </w:rPr>
         <w:t xml:space="preserve">, que permitan garantizar un óptimo desempeño al desarrollar aplicaciones de escritorio. </w:t>
       </w:r>
-      <w:hyperlink r:id="rId13" w:history="1">
+      <w:hyperlink r:id="rId15" w:history="1">
         <w:r>
           <w:rPr>
             <w:rStyle w:val="Hipervnculo"/>
@@ -9967,7 +10376,7 @@
         </w:rPr>
         <w:t xml:space="preserve">QR TIGER. (2025). Estadísticas y tendencias de códigos QR 2025: Informe completo [Actualizado]. </w:t>
       </w:r>
-      <w:hyperlink r:id="rId14" w:tgtFrame="_new" w:history="1">
+      <w:hyperlink r:id="rId16" w:tgtFrame="_new" w:history="1">
         <w:r>
           <w:rPr>
             <w:rStyle w:val="Hipervnculo"/>
@@ -10019,7 +10428,7 @@
         </w:rPr>
         <w:t xml:space="preserve">. </w:t>
       </w:r>
-      <w:hyperlink r:id="rId15" w:tgtFrame="_new" w:history="1">
+      <w:hyperlink r:id="rId17" w:tgtFrame="_new" w:history="1">
         <w:r>
           <w:rPr>
             <w:rStyle w:val="Hipervnculo"/>
@@ -10048,10 +10457,29 @@
           <w:szCs w:val="24"/>
           <w:lang w:eastAsia="es-ES"/>
         </w:rPr>
-        <w:lastRenderedPageBreak/>
-        <w:t xml:space="preserve">Distribución Actualidad. (2021, octubre 25). Siete de cada 10 clientes prefiere pedir en el bar con un código QR. </w:t>
-      </w:r>
-      <w:hyperlink r:id="rId16" w:tgtFrame="_new" w:history="1">
+        <w:t xml:space="preserve">Distribución Actualidad. (2021, octubre 25). </w:t>
+      </w:r>
+      <w:proofErr w:type="gramStart"/>
+      <w:r>
+        <w:rPr>
+          <w:rFonts w:ascii="Times New Roman" w:eastAsia="Times New Roman" w:hAnsi="Times New Roman" w:cs="Times New Roman"/>
+          <w:sz w:val="24"/>
+          <w:szCs w:val="24"/>
+          <w:lang w:eastAsia="es-ES"/>
+        </w:rPr>
+        <w:t>Siete de cada 10 clientes prefiere</w:t>
+      </w:r>
+      <w:proofErr w:type="gramEnd"/>
+      <w:r>
+        <w:rPr>
+          <w:rFonts w:ascii="Times New Roman" w:eastAsia="Times New Roman" w:hAnsi="Times New Roman" w:cs="Times New Roman"/>
+          <w:sz w:val="24"/>
+          <w:szCs w:val="24"/>
+          <w:lang w:eastAsia="es-ES"/>
+        </w:rPr>
+        <w:t xml:space="preserve"> pedir en el bar con un código QR. </w:t>
+      </w:r>
+      <w:hyperlink r:id="rId18" w:tgtFrame="_new" w:history="1">
         <w:r>
           <w:rPr>
             <w:rStyle w:val="Hipervnculo"/>
@@ -10099,7 +10527,7 @@
         </w:rPr>
         <w:t xml:space="preserve">Oracle España. (2021, 18 de junio). ¿Qué es una base de datos relacional? </w:t>
       </w:r>
-      <w:hyperlink r:id="rId17" w:tgtFrame="_new" w:history="1">
+      <w:hyperlink r:id="rId19" w:tgtFrame="_new" w:history="1">
         <w:r>
           <w:rPr>
             <w:rStyle w:val="Hipervnculo"/>
@@ -10164,7 +10592,7 @@
         </w:rPr>
         <w:t xml:space="preserve">. Revista Científica de Sistemas e Informática, 3(1), e426. </w:t>
       </w:r>
-      <w:hyperlink r:id="rId18" w:tgtFrame="_new" w:history="1">
+      <w:hyperlink r:id="rId20" w:tgtFrame="_new" w:history="1">
         <w:r>
           <w:rPr>
             <w:rStyle w:val="Hipervnculo"/>
@@ -10185,13 +10613,23 @@
           <w:szCs w:val="24"/>
         </w:rPr>
       </w:pPr>
-      <w:r>
-        <w:rPr>
-          <w:rFonts w:ascii="Times New Roman" w:hAnsi="Times New Roman" w:cs="Times New Roman"/>
-          <w:sz w:val="24"/>
-          <w:szCs w:val="24"/>
-        </w:rPr>
-        <w:t xml:space="preserve">Canós, J. H., Letelier, P., &amp; </w:t>
+      <w:proofErr w:type="spellStart"/>
+      <w:r>
+        <w:rPr>
+          <w:rFonts w:ascii="Times New Roman" w:hAnsi="Times New Roman" w:cs="Times New Roman"/>
+          <w:sz w:val="24"/>
+          <w:szCs w:val="24"/>
+        </w:rPr>
+        <w:t>Canós</w:t>
+      </w:r>
+      <w:proofErr w:type="spellEnd"/>
+      <w:r>
+        <w:rPr>
+          <w:rFonts w:ascii="Times New Roman" w:hAnsi="Times New Roman" w:cs="Times New Roman"/>
+          <w:sz w:val="24"/>
+          <w:szCs w:val="24"/>
+        </w:rPr>
+        <w:t xml:space="preserve">, J. H., Letelier, P., &amp; </w:t>
       </w:r>
       <w:proofErr w:type="spellStart"/>
       <w:r>
@@ -10237,7 +10675,7 @@
           <w:szCs w:val="24"/>
         </w:rPr>
       </w:pPr>
-      <w:bookmarkStart w:id="39" w:name="_Toc211885998"/>
+      <w:bookmarkStart w:id="40" w:name="_Toc212296275"/>
       <w:r>
         <w:rPr>
           <w:rFonts w:ascii="Times New Roman" w:hAnsi="Times New Roman" w:cs="Times New Roman"/>
@@ -10246,7 +10684,7 @@
         </w:rPr>
         <w:t>Referencias a texto y/o web de ayuda</w:t>
       </w:r>
-      <w:bookmarkEnd w:id="39"/>
+      <w:bookmarkEnd w:id="40"/>
     </w:p>
     <w:p>
       <w:pPr>
@@ -10263,7 +10701,7 @@
           <w:szCs w:val="24"/>
         </w:rPr>
       </w:pPr>
-      <w:bookmarkStart w:id="40" w:name="_Toc211885999"/>
+      <w:bookmarkStart w:id="41" w:name="_Toc212296276"/>
       <w:r>
         <w:rPr>
           <w:rFonts w:ascii="Times New Roman" w:hAnsi="Times New Roman" w:cs="Times New Roman"/>
@@ -10272,7 +10710,7 @@
         </w:rPr>
         <w:t>Referencia de imágenes</w:t>
       </w:r>
-      <w:bookmarkEnd w:id="40"/>
+      <w:bookmarkEnd w:id="41"/>
     </w:p>
     <w:p>
       <w:pPr>
@@ -10281,7 +10719,6 @@
     </w:p>
     <w:p/>
     <w:sectPr>
-      <w:headerReference w:type="default" r:id="rId19"/>
       <w:pgSz w:w="11906" w:h="16838"/>
       <w:pgMar w:top="1440" w:right="1440" w:bottom="1440" w:left="1440" w:header="709" w:footer="709" w:gutter="0"/>
       <w:cols w:space="708"/>
@@ -15480,6 +15917,7 @@
   <w:style w:type="character" w:default="1" w:styleId="Fuentedeprrafopredeter">
     <w:name w:val="Default Paragraph Font"/>
     <w:uiPriority w:val="1"/>
+    <w:semiHidden/>
     <w:unhideWhenUsed/>
   </w:style>
   <w:style w:type="table" w:default="1" w:styleId="Tablanormal">

</xml_diff>